<commit_message>
Build, evaluated model, added description in first paragraphs
</commit_message>
<xml_diff>
--- a/Projekt Sztuczne Sieci Neuronowe.docx
+++ b/Projekt Sztuczne Sieci Neuronowe.docx
@@ -53,6 +53,15 @@
     </w:p>
     <w:sdt>
       <w:sdtPr>
+        <w:rPr>
+          <w:rFonts w:asciiTheme="minorHAnsi" w:eastAsiaTheme="minorHAnsi" w:hAnsiTheme="minorHAnsi" w:cstheme="minorBidi"/>
+          <w:b w:val="0"/>
+          <w:bCs w:val="0"/>
+          <w:color w:val="auto"/>
+          <w:sz w:val="24"/>
+          <w:szCs w:val="24"/>
+          <w:lang w:eastAsia="en-US"/>
+        </w:rPr>
         <w:id w:val="479424391"/>
         <w:docPartObj>
           <w:docPartGallery w:val="Table of Contents"/>
@@ -61,12 +70,7 @@
       </w:sdtPr>
       <w:sdtEndPr>
         <w:rPr>
-          <w:rFonts w:asciiTheme="minorHAnsi" w:eastAsiaTheme="minorHAnsi" w:hAnsiTheme="minorHAnsi" w:cstheme="minorBidi"/>
           <w:noProof/>
-          <w:color w:val="auto"/>
-          <w:sz w:val="24"/>
-          <w:szCs w:val="24"/>
-          <w:lang w:eastAsia="en-US"/>
         </w:rPr>
       </w:sdtEndPr>
       <w:sdtContent>
@@ -698,17 +702,475 @@
     </w:p>
     <w:p/>
     <w:p>
-      <w:r>
-        <w:t>Tu se opiszemy problem jaki jest</w:t>
-      </w:r>
-    </w:p>
+      <w:pPr>
+        <w:ind w:firstLine="708"/>
+      </w:pPr>
+      <w:r>
+        <w:t xml:space="preserve">Szachy są jedną z najbardziej znanych i szanowanych gier na świecie, a ich historia ma już prawie 1500 lat. </w:t>
+      </w:r>
+      <w:r>
+        <w:t xml:space="preserve">Za kolebkę szachów uznawane są Indie. Według źródeł pisanych gra ta była już znana w Persji na dworze szacha </w:t>
+      </w:r>
+      <w:proofErr w:type="spellStart"/>
+      <w:r>
+        <w:t>Chosrowa</w:t>
+      </w:r>
+      <w:proofErr w:type="spellEnd"/>
+      <w:r>
+        <w:t xml:space="preserve"> I </w:t>
+      </w:r>
+      <w:proofErr w:type="spellStart"/>
+      <w:r>
+        <w:t>Anoszirwana</w:t>
+      </w:r>
+      <w:proofErr w:type="spellEnd"/>
+      <w:r>
+        <w:t xml:space="preserve"> w latach 70. VI wieku naszej ery, gdzie przywieziona została w darze od indyjskiego radży.</w:t>
+      </w:r>
+      <w:r>
+        <w:t xml:space="preserve"> Gra ta, wymagająca strategicznego i taktycznego myślenia</w:t>
+      </w:r>
+      <w:r>
+        <w:t xml:space="preserve">, </w:t>
+      </w:r>
+      <w:r>
+        <w:t>przewijała się przez wi</w:t>
+      </w:r>
+      <w:r>
+        <w:t xml:space="preserve">eki historii jako możliwość pojedynku dla wielkich umysłów. Stosunkowo prosta plansza i zasady gry oraz praktycznie nieskończona liczba możliwych scenariuszy gry, </w:t>
+      </w:r>
+      <w:proofErr w:type="gramStart"/>
+      <w:r>
+        <w:t>spowodowały</w:t>
+      </w:r>
+      <w:proofErr w:type="gramEnd"/>
+      <w:r>
+        <w:t xml:space="preserve"> że szachy zdobyły serca wszystkich klas społecznych</w:t>
+      </w:r>
+      <w:r>
+        <w:t xml:space="preserve">. </w:t>
+      </w:r>
+    </w:p>
+    <w:p>
+      <w:pPr>
+        <w:ind w:firstLine="708"/>
+      </w:pPr>
+    </w:p>
+    <w:p>
+      <w:pPr>
+        <w:ind w:firstLine="708"/>
+      </w:pPr>
+      <w:r>
+        <w:t>P</w:t>
+      </w:r>
+      <w:r>
+        <w:t xml:space="preserve">odjętym w projekcie problemem będzie </w:t>
+      </w:r>
+      <w:r>
+        <w:t xml:space="preserve">próba </w:t>
+      </w:r>
+      <w:r>
+        <w:t xml:space="preserve">przewidywanie wyniku spotkania szachowego, na podstawie danych o meczu. </w:t>
+      </w:r>
+      <w:r>
+        <w:t>Próba taka zdecydowanie nie należy do najłatwiejszych</w:t>
+      </w:r>
+      <w:r>
+        <w:t>. P</w:t>
+      </w:r>
+      <w:r>
+        <w:t>omimo możliwości jakie</w:t>
+      </w:r>
+      <w:r>
+        <w:t xml:space="preserve"> dają nam współczesne technologie, dostępna moc obliczeniowa, biblioteki sieci neuronowych, to liczba możliwych kombinacji w szachach jest ogromna. Przy założeniu, że dla każdego ruchu mamy około 30 możliwości i przeciętna partia szachowa składa się z 80 ruchów, to mamy aż 30</w:t>
+      </w:r>
+      <w:r>
+        <w:rPr>
+          <w:vertAlign w:val="superscript"/>
+        </w:rPr>
+        <w:t>80</w:t>
+      </w:r>
+      <w:r>
+        <w:t xml:space="preserve"> możliwości</w:t>
+      </w:r>
+      <w:r>
+        <w:t xml:space="preserve">. Liczba ta w przybliżeniu wynosi </w:t>
+      </w:r>
+      <w:r>
+        <w:t>10</w:t>
+      </w:r>
+      <w:r>
+        <w:rPr>
+          <w:vertAlign w:val="superscript"/>
+        </w:rPr>
+        <w:t>120</w:t>
+      </w:r>
+      <w:r>
+        <w:rPr>
+          <w:vertAlign w:val="superscript"/>
+        </w:rPr>
+        <w:t xml:space="preserve"> </w:t>
+      </w:r>
+      <w:r>
+        <w:t xml:space="preserve">i nazwana została liczbą </w:t>
+      </w:r>
+      <w:proofErr w:type="spellStart"/>
+      <w:r>
+        <w:t>shanona</w:t>
+      </w:r>
+      <w:proofErr w:type="spellEnd"/>
+      <w:r>
+        <w:t xml:space="preserve">. W naszym projekcie będziemy pracowali na zbiorze 10 000 obserwacji, każda z nich </w:t>
+      </w:r>
+      <w:r>
+        <w:t xml:space="preserve">reprezentuje jedno spotkanie szachowe. Zbiór danych pochodzi ze strony kaggle.com i jest dostępny pod adresem:  </w:t>
+      </w:r>
+      <w:hyperlink r:id="rId8" w:history="1">
+        <w:r>
+          <w:rPr>
+            <w:rStyle w:val="Hipercze"/>
+          </w:rPr>
+          <w:t>https://www.kaggle.com/datasets/datasnaek/chess</w:t>
+        </w:r>
+      </w:hyperlink>
+      <w:r>
+        <w:t>. Dla każdego z meczy zebrane zostały następujące dane:</w:t>
+      </w:r>
+    </w:p>
+    <w:p>
+      <w:pPr>
+        <w:pStyle w:val="Akapitzlist"/>
+        <w:numPr>
+          <w:ilvl w:val="0"/>
+          <w:numId w:val="1"/>
+        </w:numPr>
+      </w:pPr>
+      <w:r>
+        <w:t>i</w:t>
+      </w:r>
+      <w:r>
+        <w:t>d – numer identyfikujący spotkanie</w:t>
+      </w:r>
+    </w:p>
+    <w:p>
+      <w:pPr>
+        <w:pStyle w:val="Akapitzlist"/>
+        <w:numPr>
+          <w:ilvl w:val="0"/>
+          <w:numId w:val="1"/>
+        </w:numPr>
+      </w:pPr>
+      <w:proofErr w:type="spellStart"/>
+      <w:r>
+        <w:t>r</w:t>
+      </w:r>
+      <w:r>
+        <w:t>ated</w:t>
+      </w:r>
+      <w:proofErr w:type="spellEnd"/>
+      <w:r>
+        <w:t xml:space="preserve"> – czy mecz był rankingowy</w:t>
+      </w:r>
+    </w:p>
+    <w:p>
+      <w:pPr>
+        <w:pStyle w:val="Akapitzlist"/>
+        <w:numPr>
+          <w:ilvl w:val="0"/>
+          <w:numId w:val="1"/>
+        </w:numPr>
+      </w:pPr>
+      <w:proofErr w:type="spellStart"/>
+      <w:r>
+        <w:t>c</w:t>
+      </w:r>
+      <w:r>
+        <w:t>reated_at</w:t>
+      </w:r>
+      <w:proofErr w:type="spellEnd"/>
+      <w:r>
+        <w:t xml:space="preserve"> </w:t>
+      </w:r>
+      <w:r>
+        <w:t>– czas rozpoczęcia gry</w:t>
+      </w:r>
+    </w:p>
+    <w:p>
+      <w:pPr>
+        <w:pStyle w:val="Akapitzlist"/>
+        <w:numPr>
+          <w:ilvl w:val="0"/>
+          <w:numId w:val="1"/>
+        </w:numPr>
+      </w:pPr>
+      <w:proofErr w:type="spellStart"/>
+      <w:r>
+        <w:t>last_move_at</w:t>
+      </w:r>
+      <w:proofErr w:type="spellEnd"/>
+      <w:r>
+        <w:t xml:space="preserve"> – czas ostatniego ruchu</w:t>
+      </w:r>
+    </w:p>
+    <w:p>
+      <w:pPr>
+        <w:pStyle w:val="Akapitzlist"/>
+        <w:numPr>
+          <w:ilvl w:val="0"/>
+          <w:numId w:val="1"/>
+        </w:numPr>
+      </w:pPr>
+      <w:proofErr w:type="spellStart"/>
+      <w:r>
+        <w:t>turns</w:t>
+      </w:r>
+      <w:proofErr w:type="spellEnd"/>
+      <w:r>
+        <w:t xml:space="preserve"> – sumaryczna liczba posunięć</w:t>
+      </w:r>
+    </w:p>
+    <w:p>
+      <w:pPr>
+        <w:pStyle w:val="Akapitzlist"/>
+        <w:numPr>
+          <w:ilvl w:val="0"/>
+          <w:numId w:val="1"/>
+        </w:numPr>
+      </w:pPr>
+      <w:proofErr w:type="spellStart"/>
+      <w:r>
+        <w:t>victory_status</w:t>
+      </w:r>
+      <w:proofErr w:type="spellEnd"/>
+      <w:r>
+        <w:t xml:space="preserve"> – czy pojedynek został wygrany, poddany, zremisowany, zakończony przez upłynięcie czasu</w:t>
+      </w:r>
+    </w:p>
+    <w:p>
+      <w:pPr>
+        <w:pStyle w:val="Akapitzlist"/>
+        <w:numPr>
+          <w:ilvl w:val="0"/>
+          <w:numId w:val="1"/>
+        </w:numPr>
+      </w:pPr>
+      <w:proofErr w:type="spellStart"/>
+      <w:r>
+        <w:t>winner</w:t>
+      </w:r>
+      <w:proofErr w:type="spellEnd"/>
+      <w:r>
+        <w:t xml:space="preserve"> – czy mecz zakończony wygraną białego, czarnego czy remisem</w:t>
+      </w:r>
+    </w:p>
+    <w:p>
+      <w:pPr>
+        <w:pStyle w:val="Akapitzlist"/>
+        <w:numPr>
+          <w:ilvl w:val="0"/>
+          <w:numId w:val="1"/>
+        </w:numPr>
+      </w:pPr>
+      <w:proofErr w:type="spellStart"/>
+      <w:r>
+        <w:t>increment_code</w:t>
+      </w:r>
+      <w:proofErr w:type="spellEnd"/>
+      <w:r>
+        <w:t xml:space="preserve"> – początkowy czas trwania </w:t>
+      </w:r>
+      <w:proofErr w:type="gramStart"/>
+      <w:r>
+        <w:t>spotkania,</w:t>
+      </w:r>
+      <w:proofErr w:type="gramEnd"/>
+      <w:r>
+        <w:t xml:space="preserve"> oraz o ile zwiększa się czas po każdym ruchu</w:t>
+      </w:r>
+    </w:p>
+    <w:p>
+      <w:pPr>
+        <w:pStyle w:val="Akapitzlist"/>
+        <w:numPr>
+          <w:ilvl w:val="0"/>
+          <w:numId w:val="1"/>
+        </w:numPr>
+        <w:jc w:val="both"/>
+      </w:pPr>
+      <w:proofErr w:type="spellStart"/>
+      <w:r>
+        <w:t>white_id</w:t>
+      </w:r>
+      <w:proofErr w:type="spellEnd"/>
+      <w:r>
+        <w:t xml:space="preserve"> – id gracza poruszającego się białymi pionami</w:t>
+      </w:r>
+    </w:p>
+    <w:p>
+      <w:pPr>
+        <w:pStyle w:val="Akapitzlist"/>
+        <w:numPr>
+          <w:ilvl w:val="0"/>
+          <w:numId w:val="1"/>
+        </w:numPr>
+        <w:jc w:val="both"/>
+      </w:pPr>
+      <w:proofErr w:type="spellStart"/>
+      <w:r>
+        <w:t>white_rating</w:t>
+      </w:r>
+      <w:proofErr w:type="spellEnd"/>
+      <w:r>
+        <w:t xml:space="preserve"> – ranking gracza poruszającego się białymi pionami</w:t>
+      </w:r>
+    </w:p>
+    <w:p>
+      <w:pPr>
+        <w:pStyle w:val="Akapitzlist"/>
+        <w:numPr>
+          <w:ilvl w:val="0"/>
+          <w:numId w:val="1"/>
+        </w:numPr>
+        <w:jc w:val="both"/>
+      </w:pPr>
+      <w:proofErr w:type="spellStart"/>
+      <w:r>
+        <w:t>black_id</w:t>
+      </w:r>
+      <w:proofErr w:type="spellEnd"/>
+      <w:r>
+        <w:t xml:space="preserve"> – id gracza poruszającego się czarnymi pionami</w:t>
+      </w:r>
+    </w:p>
+    <w:p>
+      <w:pPr>
+        <w:pStyle w:val="Akapitzlist"/>
+        <w:numPr>
+          <w:ilvl w:val="0"/>
+          <w:numId w:val="1"/>
+        </w:numPr>
+        <w:jc w:val="both"/>
+      </w:pPr>
+      <w:proofErr w:type="spellStart"/>
+      <w:r>
+        <w:t>black_rating</w:t>
+      </w:r>
+      <w:proofErr w:type="spellEnd"/>
+      <w:r>
+        <w:t xml:space="preserve"> - </w:t>
+      </w:r>
+      <w:r>
+        <w:t xml:space="preserve">ranking gracza poruszającego się </w:t>
+      </w:r>
+      <w:r>
+        <w:t>czarnymi</w:t>
+      </w:r>
+      <w:r>
+        <w:t xml:space="preserve"> pionami</w:t>
+      </w:r>
+    </w:p>
+    <w:p>
+      <w:pPr>
+        <w:pStyle w:val="Akapitzlist"/>
+        <w:numPr>
+          <w:ilvl w:val="0"/>
+          <w:numId w:val="1"/>
+        </w:numPr>
+        <w:jc w:val="both"/>
+      </w:pPr>
+      <w:proofErr w:type="spellStart"/>
+      <w:r>
+        <w:t>moves</w:t>
+      </w:r>
+      <w:proofErr w:type="spellEnd"/>
+      <w:r>
+        <w:t xml:space="preserve"> </w:t>
+      </w:r>
+      <w:r>
+        <w:t>–</w:t>
+      </w:r>
+      <w:r>
+        <w:t xml:space="preserve"> </w:t>
+      </w:r>
+      <w:r>
+        <w:t>zakodowane posunięcia</w:t>
+      </w:r>
+    </w:p>
+    <w:p>
+      <w:pPr>
+        <w:pStyle w:val="Akapitzlist"/>
+        <w:numPr>
+          <w:ilvl w:val="0"/>
+          <w:numId w:val="1"/>
+        </w:numPr>
+        <w:jc w:val="both"/>
+      </w:pPr>
+      <w:proofErr w:type="spellStart"/>
+      <w:r>
+        <w:t>opening_eco</w:t>
+      </w:r>
+      <w:proofErr w:type="spellEnd"/>
+      <w:r>
+        <w:t xml:space="preserve"> – standardowy kod strategia rozpoczęcia</w:t>
+      </w:r>
+    </w:p>
+    <w:p>
+      <w:pPr>
+        <w:pStyle w:val="Akapitzlist"/>
+        <w:numPr>
+          <w:ilvl w:val="0"/>
+          <w:numId w:val="1"/>
+        </w:numPr>
+        <w:jc w:val="both"/>
+      </w:pPr>
+      <w:proofErr w:type="spellStart"/>
+      <w:r>
+        <w:t>opening_name</w:t>
+      </w:r>
+      <w:proofErr w:type="spellEnd"/>
+      <w:r>
+        <w:t xml:space="preserve"> – nazwa strategii rozpoczęcia</w:t>
+      </w:r>
+    </w:p>
+    <w:p>
+      <w:pPr>
+        <w:pStyle w:val="Akapitzlist"/>
+        <w:numPr>
+          <w:ilvl w:val="0"/>
+          <w:numId w:val="1"/>
+        </w:numPr>
+        <w:jc w:val="both"/>
+      </w:pPr>
+      <w:proofErr w:type="spellStart"/>
+      <w:r>
+        <w:t>opening_ply</w:t>
+      </w:r>
+      <w:proofErr w:type="spellEnd"/>
+      <w:r>
+        <w:t xml:space="preserve"> – liczba ruchów w </w:t>
+      </w:r>
+      <w:r>
+        <w:t>fazie początkowej</w:t>
+      </w:r>
+    </w:p>
+    <w:p/>
     <w:p/>
     <w:p>
       <w:pPr>
         <w:pStyle w:val="Nagwek2"/>
       </w:pPr>
       <w:r>
-        <w:t>1.2. Opis teoretyczny</w:t>
+        <w:lastRenderedPageBreak/>
+        <w:t xml:space="preserve">1.2. </w:t>
+      </w:r>
+      <w:r>
+        <w:t>Wprowadzanie</w:t>
+      </w:r>
+      <w:r>
+        <w:t xml:space="preserve"> teoretyczn</w:t>
+      </w:r>
+      <w:r>
+        <w:t>e</w:t>
       </w:r>
     </w:p>
     <w:p/>
@@ -731,13 +1193,7 @@
         <w:rPr>
           <w:b/>
         </w:rPr>
-        <w:t xml:space="preserve"> </w:t>
-      </w:r>
-      <w:r>
-        <w:rPr>
-          <w:b/>
-        </w:rPr>
-        <w:t>Wprowadzenie teoretyczne</w:t>
+        <w:t xml:space="preserve"> Wprowadzenie teoretyczne</w:t>
       </w:r>
     </w:p>
     <w:p>
@@ -770,7 +1226,15 @@
         <w:jc w:val="both"/>
       </w:pPr>
       <w:r>
-        <w:t>Istnieją dwa podstawowe typy uczenia sieci neuronowych – uczenie z nauczycielem oraz uczenie bez nauczyciela. Uczenie z nauczycielem charakteryzuje się znajomością pożądanego wyniku. Wagi dopierane są w taki sposób, by wynik wyjścia sieci był zbliżony do wartości rzeczywistej.  Z kolei uczenie bez nauczyciela polega na przekazywaniu do sieci jedynie danych wejściowych. Taki proces nazywany jest samouczeniem.</w:t>
+        <w:t xml:space="preserve">Istnieją dwa podstawowe typy uczenia sieci neuronowych – uczenie z nauczycielem oraz uczenie bez nauczyciela. Uczenie z nauczycielem charakteryzuje się znajomością pożądanego wyniku. Wagi dopierane są w taki sposób, by wynik wyjścia sieci był zbliżony do wartości rzeczywistej.  Z kolei uczenie bez nauczyciela polega na przekazywaniu do sieci jedynie danych wejściowych. Taki proces nazywany jest </w:t>
+      </w:r>
+      <w:proofErr w:type="spellStart"/>
+      <w:r>
+        <w:t>samouczeniem</w:t>
+      </w:r>
+      <w:proofErr w:type="spellEnd"/>
+      <w:r>
+        <w:t>.</w:t>
       </w:r>
       <w:r>
         <w:rPr>
@@ -789,7 +1253,6 @@
           <w:noProof/>
           <w:lang w:eastAsia="pl-PL"/>
         </w:rPr>
-        <w:lastRenderedPageBreak/>
         <w:drawing>
           <wp:inline distT="0" distB="0" distL="0" distR="0" wp14:anchorId="4DF19A4B" wp14:editId="48B90F3B">
             <wp:extent cx="4763135" cy="2941955"/>
@@ -808,7 +1271,7 @@
                     </pic:cNvPicPr>
                   </pic:nvPicPr>
                   <pic:blipFill>
-                    <a:blip r:embed="rId7" cstate="print"/>
+                    <a:blip r:embed="rId9" cstate="print"/>
                     <a:srcRect/>
                     <a:stretch>
                       <a:fillRect/>
@@ -895,11 +1358,13 @@
       </w:pPr>
       <w:bookmarkStart w:id="1" w:name="_Toc104302924"/>
       <w:r>
+        <w:lastRenderedPageBreak/>
         <w:t>2. Przegląd literatury</w:t>
       </w:r>
       <w:bookmarkEnd w:id="1"/>
     </w:p>
     <w:p/>
+    <w:p/>
     <w:p>
       <w:pPr>
         <w:pStyle w:val="Nagwek1"/>
@@ -923,11 +1388,791 @@
     </w:p>
     <w:p/>
     <w:p>
+      <w:r>
+        <w:tab/>
+        <w:t xml:space="preserve">Do przeprowadzenia analizy wykorzystamy biblioteki dostępne w języku </w:t>
+      </w:r>
+      <w:proofErr w:type="spellStart"/>
+      <w:r>
+        <w:t>Python</w:t>
+      </w:r>
+      <w:proofErr w:type="spellEnd"/>
+      <w:r>
+        <w:t xml:space="preserve">. W głównej mierze będziemy posługiwać się bibliotekami </w:t>
+      </w:r>
+      <w:proofErr w:type="spellStart"/>
+      <w:r>
+        <w:t>pandas</w:t>
+      </w:r>
+      <w:proofErr w:type="spellEnd"/>
+      <w:r>
+        <w:t xml:space="preserve">, </w:t>
+      </w:r>
+      <w:proofErr w:type="spellStart"/>
+      <w:r>
+        <w:t>numpy</w:t>
+      </w:r>
+      <w:proofErr w:type="spellEnd"/>
+      <w:r>
+        <w:t xml:space="preserve"> do obróbki danych, </w:t>
+      </w:r>
+      <w:proofErr w:type="spellStart"/>
+      <w:r>
+        <w:t>keras</w:t>
+      </w:r>
+      <w:proofErr w:type="spellEnd"/>
+      <w:r>
+        <w:t xml:space="preserve"> do budowy i testowania modelu sieci neuronowych oraz </w:t>
+      </w:r>
+      <w:proofErr w:type="spellStart"/>
+      <w:r>
+        <w:t>matplotlib</w:t>
+      </w:r>
+      <w:proofErr w:type="spellEnd"/>
+      <w:r>
+        <w:t xml:space="preserve"> do wizualizacji danych na wykresach. Po pobraniu danych przystępujemy do wstępnej obróbki danych, przygotowania ich do wstawienia do modelu. </w:t>
+      </w:r>
+    </w:p>
+    <w:p/>
+    <w:p>
+      <w:r>
+        <w:rPr>
+          <w:noProof/>
+          <w:sz w:val="32"/>
+          <w:szCs w:val="32"/>
+        </w:rPr>
+        <w:drawing>
+          <wp:inline distT="0" distB="0" distL="0" distR="0" wp14:anchorId="0C9F10CD" wp14:editId="1068F820">
+            <wp:extent cx="5760720" cy="774700"/>
+            <wp:effectExtent l="0" t="0" r="5080" b="0"/>
+            <wp:docPr id="1" name="Obraz 1" descr="Obraz zawierający tekst, monitor, zrzut ekranu, ekran&#10;&#10;Opis wygenerowany automatycznie"/>
+            <wp:cNvGraphicFramePr>
+              <a:graphicFrameLocks xmlns:a="http://schemas.openxmlformats.org/drawingml/2006/main" noChangeAspect="1"/>
+            </wp:cNvGraphicFramePr>
+            <a:graphic xmlns:a="http://schemas.openxmlformats.org/drawingml/2006/main">
+              <a:graphicData uri="http://schemas.openxmlformats.org/drawingml/2006/picture">
+                <pic:pic xmlns:pic="http://schemas.openxmlformats.org/drawingml/2006/picture">
+                  <pic:nvPicPr>
+                    <pic:cNvPr id="1" name="Obraz 1" descr="Obraz zawierający tekst, monitor, zrzut ekranu, ekran&#10;&#10;Opis wygenerowany automatycznie"/>
+                    <pic:cNvPicPr/>
+                  </pic:nvPicPr>
+                  <pic:blipFill>
+                    <a:blip r:embed="rId10" cstate="print">
+                      <a:extLst>
+                        <a:ext uri="{28A0092B-C50C-407E-A947-70E740481C1C}">
+                          <a14:useLocalDpi xmlns:a14="http://schemas.microsoft.com/office/drawing/2010/main" val="0"/>
+                        </a:ext>
+                      </a:extLst>
+                    </a:blip>
+                    <a:stretch>
+                      <a:fillRect/>
+                    </a:stretch>
+                  </pic:blipFill>
+                  <pic:spPr>
+                    <a:xfrm>
+                      <a:off x="0" y="0"/>
+                      <a:ext cx="5760720" cy="774700"/>
+                    </a:xfrm>
+                    <a:prstGeom prst="rect">
+                      <a:avLst/>
+                    </a:prstGeom>
+                  </pic:spPr>
+                </pic:pic>
+              </a:graphicData>
+            </a:graphic>
+          </wp:inline>
+        </w:drawing>
+      </w:r>
+    </w:p>
+    <w:p/>
+    <w:p>
+      <w:r>
+        <w:t xml:space="preserve">Przy próbie zamiany czasu na typ </w:t>
+      </w:r>
+      <w:proofErr w:type="spellStart"/>
+      <w:r>
+        <w:t>datetime</w:t>
+      </w:r>
+      <w:proofErr w:type="spellEnd"/>
+      <w:r>
+        <w:t>, napotkaliśmy problem, ponieważ data rozpoczęcia i zakończenia każdej obserwacji jest taka sama, zmienne te nie wnoszą zbyt wiele informacji</w:t>
+      </w:r>
+      <w:r>
+        <w:t xml:space="preserve">. Ciężko będzie nam wyciągnąć z nich długość meczu, ponieważ różnica zawsze będzie wynosiła zero. Postanowiliśmy wyciągnąć z tej zmiennej godzinę rozpoczęcia meczu, gdyż </w:t>
+      </w:r>
+      <w:proofErr w:type="gramStart"/>
+      <w:r>
+        <w:t>uważamy</w:t>
+      </w:r>
+      <w:proofErr w:type="gramEnd"/>
+      <w:r>
+        <w:t xml:space="preserve"> że może ona mieć wpływ na wynik spotkania.</w:t>
+      </w:r>
+      <w:r>
+        <w:t xml:space="preserve"> Aby zapewnić sieci neuronowej lepsze możliwości nauki, zakodujemy godzinę jak parę dwóch zmiennych (sinusoidalnej oraz </w:t>
+      </w:r>
+      <w:proofErr w:type="spellStart"/>
+      <w:r>
+        <w:t>cosinusoidalnej</w:t>
+      </w:r>
+      <w:proofErr w:type="spellEnd"/>
+      <w:r>
+        <w:t>) zgodnie z artykułem</w:t>
+      </w:r>
+      <w:r>
+        <w:rPr>
+          <w:rStyle w:val="Odwoanieprzypisudolnego"/>
+        </w:rPr>
+        <w:footnoteReference w:id="4"/>
+      </w:r>
+      <w:r>
+        <w:t xml:space="preserve"> o przygotowywaniu zmiennych czasowych do sieci neuronowych</w:t>
+      </w:r>
+      <w:r>
+        <w:t>.</w:t>
+      </w:r>
+    </w:p>
+    <w:p/>
+    <w:p>
+      <w:r>
+        <w:rPr>
+          <w:noProof/>
+        </w:rPr>
+        <w:drawing>
+          <wp:inline distT="0" distB="0" distL="0" distR="0" wp14:anchorId="69E16E38" wp14:editId="470676F8">
+            <wp:extent cx="5760720" cy="499110"/>
+            <wp:effectExtent l="0" t="0" r="5080" b="0"/>
+            <wp:docPr id="2" name="Obraz 2"/>
+            <wp:cNvGraphicFramePr>
+              <a:graphicFrameLocks xmlns:a="http://schemas.openxmlformats.org/drawingml/2006/main" noChangeAspect="1"/>
+            </wp:cNvGraphicFramePr>
+            <a:graphic xmlns:a="http://schemas.openxmlformats.org/drawingml/2006/main">
+              <a:graphicData uri="http://schemas.openxmlformats.org/drawingml/2006/picture">
+                <pic:pic xmlns:pic="http://schemas.openxmlformats.org/drawingml/2006/picture">
+                  <pic:nvPicPr>
+                    <pic:cNvPr id="2" name="Obraz 2"/>
+                    <pic:cNvPicPr/>
+                  </pic:nvPicPr>
+                  <pic:blipFill>
+                    <a:blip r:embed="rId11">
+                      <a:extLst>
+                        <a:ext uri="{28A0092B-C50C-407E-A947-70E740481C1C}">
+                          <a14:useLocalDpi xmlns:a14="http://schemas.microsoft.com/office/drawing/2010/main" val="0"/>
+                        </a:ext>
+                      </a:extLst>
+                    </a:blip>
+                    <a:stretch>
+                      <a:fillRect/>
+                    </a:stretch>
+                  </pic:blipFill>
+                  <pic:spPr>
+                    <a:xfrm>
+                      <a:off x="0" y="0"/>
+                      <a:ext cx="5760720" cy="499110"/>
+                    </a:xfrm>
+                    <a:prstGeom prst="rect">
+                      <a:avLst/>
+                    </a:prstGeom>
+                  </pic:spPr>
+                </pic:pic>
+              </a:graphicData>
+            </a:graphic>
+          </wp:inline>
+        </w:drawing>
+      </w:r>
+    </w:p>
+    <w:p/>
+    <w:p>
+      <w:r>
+        <w:t>Zakodowana godzina rozpoczęcia spotkania jest teraz reprezentowana przez kombinację dwóch zmiennych, zawierających się w zakresie (-1, 1).</w:t>
+      </w:r>
+    </w:p>
+    <w:p/>
+    <w:p>
+      <w:pPr>
+        <w:rPr>
+          <w:i/>
+          <w:iCs/>
+          <w:lang w:val="en-US"/>
+        </w:rPr>
+      </w:pPr>
+      <w:r>
+        <w:t xml:space="preserve">W następnym kroku wyrzucimy </w:t>
+      </w:r>
+      <w:r>
+        <w:t xml:space="preserve">więc zmienne </w:t>
+      </w:r>
+      <w:proofErr w:type="spellStart"/>
+      <w:r>
+        <w:rPr>
+          <w:i/>
+          <w:iCs/>
+        </w:rPr>
+        <w:t>created_at</w:t>
+      </w:r>
+      <w:proofErr w:type="spellEnd"/>
+      <w:r>
+        <w:rPr>
+          <w:i/>
+          <w:iCs/>
+        </w:rPr>
+        <w:t xml:space="preserve">, </w:t>
+      </w:r>
+      <w:proofErr w:type="spellStart"/>
+      <w:r>
+        <w:rPr>
+          <w:i/>
+          <w:iCs/>
+        </w:rPr>
+        <w:t>last_move_at</w:t>
+      </w:r>
+      <w:proofErr w:type="spellEnd"/>
+      <w:r>
+        <w:rPr>
+          <w:i/>
+          <w:iCs/>
+        </w:rPr>
+        <w:t xml:space="preserve">, </w:t>
+      </w:r>
+      <w:proofErr w:type="spellStart"/>
+      <w:r>
+        <w:rPr>
+          <w:i/>
+          <w:iCs/>
+        </w:rPr>
+        <w:t>victory_</w:t>
+      </w:r>
+      <w:proofErr w:type="gramStart"/>
+      <w:r>
+        <w:rPr>
+          <w:i/>
+          <w:iCs/>
+        </w:rPr>
+        <w:t>status</w:t>
+      </w:r>
+      <w:proofErr w:type="spellEnd"/>
+      <w:proofErr w:type="gramEnd"/>
+      <w:r>
+        <w:rPr>
+          <w:i/>
+          <w:iCs/>
+        </w:rPr>
+        <w:t xml:space="preserve"> </w:t>
+      </w:r>
+      <w:r>
+        <w:t xml:space="preserve">ponieważ jest to tylko sposób w jaki zakończył się mecz, jeżeli </w:t>
+      </w:r>
+      <w:r>
+        <w:t xml:space="preserve">będziemy przewidywać nie rodzaj a ogólny wynik meczu to nie będzie ona miała dla nas większego znaczenia. </w:t>
+      </w:r>
+      <w:proofErr w:type="spellStart"/>
+      <w:r>
+        <w:rPr>
+          <w:lang w:val="en-US"/>
+        </w:rPr>
+        <w:t>Wyrzucamy</w:t>
+      </w:r>
+      <w:proofErr w:type="spellEnd"/>
+      <w:r>
+        <w:rPr>
+          <w:lang w:val="en-US"/>
+        </w:rPr>
+        <w:t xml:space="preserve"> </w:t>
+      </w:r>
+      <w:proofErr w:type="spellStart"/>
+      <w:r>
+        <w:rPr>
+          <w:lang w:val="en-US"/>
+        </w:rPr>
+        <w:t>także</w:t>
+      </w:r>
+      <w:proofErr w:type="spellEnd"/>
+      <w:r>
+        <w:rPr>
+          <w:lang w:val="en-US"/>
+        </w:rPr>
+        <w:t xml:space="preserve"> </w:t>
+      </w:r>
+      <w:proofErr w:type="spellStart"/>
+      <w:r>
+        <w:rPr>
+          <w:lang w:val="en-US"/>
+        </w:rPr>
+        <w:t>zmienne</w:t>
+      </w:r>
+      <w:proofErr w:type="spellEnd"/>
+      <w:r>
+        <w:rPr>
+          <w:lang w:val="en-US"/>
+        </w:rPr>
+        <w:t xml:space="preserve"> </w:t>
+      </w:r>
+      <w:proofErr w:type="spellStart"/>
+      <w:r>
+        <w:rPr>
+          <w:i/>
+          <w:iCs/>
+          <w:lang w:val="en-US"/>
+        </w:rPr>
+        <w:t>white_id</w:t>
+      </w:r>
+      <w:proofErr w:type="spellEnd"/>
+      <w:r>
+        <w:rPr>
+          <w:i/>
+          <w:iCs/>
+          <w:lang w:val="en-US"/>
+        </w:rPr>
+        <w:t xml:space="preserve">, </w:t>
+      </w:r>
+      <w:proofErr w:type="spellStart"/>
+      <w:r>
+        <w:rPr>
+          <w:i/>
+          <w:iCs/>
+          <w:lang w:val="en-US"/>
+        </w:rPr>
+        <w:t>black_id</w:t>
+      </w:r>
+      <w:proofErr w:type="spellEnd"/>
+      <w:r>
+        <w:rPr>
+          <w:i/>
+          <w:iCs/>
+          <w:lang w:val="en-US"/>
+        </w:rPr>
+        <w:t xml:space="preserve">, moves, </w:t>
+      </w:r>
+      <w:proofErr w:type="spellStart"/>
+      <w:r>
+        <w:rPr>
+          <w:i/>
+          <w:iCs/>
+          <w:lang w:val="en-US"/>
+        </w:rPr>
+        <w:t>opening_name</w:t>
+      </w:r>
+      <w:proofErr w:type="spellEnd"/>
+      <w:r>
+        <w:rPr>
+          <w:i/>
+          <w:iCs/>
+          <w:lang w:val="en-US"/>
+        </w:rPr>
+        <w:t>, id.</w:t>
+      </w:r>
+    </w:p>
+    <w:p>
+      <w:pPr>
+        <w:rPr>
+          <w:i/>
+          <w:iCs/>
+          <w:lang w:val="en-US"/>
+        </w:rPr>
+      </w:pPr>
+    </w:p>
+    <w:p/>
+    <w:p/>
+    <w:p/>
+    <w:p>
+      <w:r>
+        <w:lastRenderedPageBreak/>
+        <w:t>Po przeprowadzeniu powyższych przekształceń o</w:t>
+      </w:r>
+      <w:r>
+        <w:t>trzymujemy zbiór z następującymi kolumnami:</w:t>
+      </w:r>
+    </w:p>
+    <w:p/>
+    <w:p>
+      <w:r>
+        <w:rPr>
+          <w:noProof/>
+        </w:rPr>
+        <w:drawing>
+          <wp:inline distT="0" distB="0" distL="0" distR="0" wp14:anchorId="14F5A00C" wp14:editId="349FB4F5">
+            <wp:extent cx="5760720" cy="972185"/>
+            <wp:effectExtent l="0" t="0" r="5080" b="5715"/>
+            <wp:docPr id="4" name="Obraz 4" descr="Obraz zawierający tekst, droga, zewnętrzne, monitor&#10;&#10;Opis wygenerowany automatycznie"/>
+            <wp:cNvGraphicFramePr>
+              <a:graphicFrameLocks xmlns:a="http://schemas.openxmlformats.org/drawingml/2006/main" noChangeAspect="1"/>
+            </wp:cNvGraphicFramePr>
+            <a:graphic xmlns:a="http://schemas.openxmlformats.org/drawingml/2006/main">
+              <a:graphicData uri="http://schemas.openxmlformats.org/drawingml/2006/picture">
+                <pic:pic xmlns:pic="http://schemas.openxmlformats.org/drawingml/2006/picture">
+                  <pic:nvPicPr>
+                    <pic:cNvPr id="4" name="Obraz 4" descr="Obraz zawierający tekst, droga, zewnętrzne, monitor&#10;&#10;Opis wygenerowany automatycznie"/>
+                    <pic:cNvPicPr/>
+                  </pic:nvPicPr>
+                  <pic:blipFill>
+                    <a:blip r:embed="rId12">
+                      <a:extLst>
+                        <a:ext uri="{28A0092B-C50C-407E-A947-70E740481C1C}">
+                          <a14:useLocalDpi xmlns:a14="http://schemas.microsoft.com/office/drawing/2010/main" val="0"/>
+                        </a:ext>
+                      </a:extLst>
+                    </a:blip>
+                    <a:stretch>
+                      <a:fillRect/>
+                    </a:stretch>
+                  </pic:blipFill>
+                  <pic:spPr>
+                    <a:xfrm>
+                      <a:off x="0" y="0"/>
+                      <a:ext cx="5760720" cy="972185"/>
+                    </a:xfrm>
+                    <a:prstGeom prst="rect">
+                      <a:avLst/>
+                    </a:prstGeom>
+                  </pic:spPr>
+                </pic:pic>
+              </a:graphicData>
+            </a:graphic>
+          </wp:inline>
+        </w:drawing>
+      </w:r>
+    </w:p>
+    <w:p/>
+    <w:p>
+      <w:r>
+        <w:t xml:space="preserve">W kolejnym kroku musimy jeszcze zakodować zmienne </w:t>
+      </w:r>
+      <w:proofErr w:type="spellStart"/>
+      <w:r>
+        <w:rPr>
+          <w:i/>
+          <w:iCs/>
+        </w:rPr>
+        <w:t>rated</w:t>
+      </w:r>
+      <w:proofErr w:type="spellEnd"/>
+      <w:r>
+        <w:rPr>
+          <w:i/>
+          <w:iCs/>
+        </w:rPr>
+        <w:t xml:space="preserve">, </w:t>
+      </w:r>
+      <w:proofErr w:type="spellStart"/>
+      <w:r>
+        <w:rPr>
+          <w:i/>
+          <w:iCs/>
+        </w:rPr>
+        <w:t>winner</w:t>
+      </w:r>
+      <w:proofErr w:type="spellEnd"/>
+      <w:r>
+        <w:rPr>
+          <w:i/>
+          <w:iCs/>
+        </w:rPr>
+        <w:t xml:space="preserve">, </w:t>
+      </w:r>
+      <w:proofErr w:type="spellStart"/>
+      <w:r>
+        <w:rPr>
+          <w:i/>
+          <w:iCs/>
+        </w:rPr>
+        <w:t>incremeant_code</w:t>
+      </w:r>
+      <w:proofErr w:type="spellEnd"/>
+      <w:r>
+        <w:rPr>
+          <w:i/>
+          <w:iCs/>
+        </w:rPr>
+        <w:t xml:space="preserve"> oraz </w:t>
+      </w:r>
+      <w:proofErr w:type="spellStart"/>
+      <w:r>
+        <w:rPr>
+          <w:i/>
+          <w:iCs/>
+        </w:rPr>
+        <w:t>opening_eco</w:t>
+      </w:r>
+      <w:proofErr w:type="spellEnd"/>
+      <w:r>
+        <w:rPr>
+          <w:i/>
+          <w:iCs/>
+        </w:rPr>
+        <w:t xml:space="preserve">. </w:t>
+      </w:r>
+      <w:r>
+        <w:t xml:space="preserve">Zmienna </w:t>
+      </w:r>
+      <w:proofErr w:type="spellStart"/>
+      <w:r>
+        <w:rPr>
+          <w:i/>
+          <w:iCs/>
+        </w:rPr>
+        <w:t>rated</w:t>
+      </w:r>
+      <w:proofErr w:type="spellEnd"/>
+      <w:r>
+        <w:rPr>
+          <w:i/>
+          <w:iCs/>
+        </w:rPr>
+        <w:t xml:space="preserve"> jest typu </w:t>
+      </w:r>
+      <w:proofErr w:type="spellStart"/>
+      <w:r>
+        <w:rPr>
+          <w:i/>
+          <w:iCs/>
+        </w:rPr>
+        <w:t>boolean</w:t>
+      </w:r>
+      <w:proofErr w:type="spellEnd"/>
+      <w:r>
+        <w:rPr>
+          <w:i/>
+          <w:iCs/>
+        </w:rPr>
+        <w:t xml:space="preserve">, </w:t>
+      </w:r>
+      <w:r>
+        <w:t xml:space="preserve">więc </w:t>
+      </w:r>
+      <w:proofErr w:type="gramStart"/>
+      <w:r>
+        <w:t>wystarczy</w:t>
+      </w:r>
+      <w:proofErr w:type="gramEnd"/>
+      <w:r>
+        <w:t xml:space="preserve"> że zamienimy ją na zmienną zero-jedynkowa. Natomiast </w:t>
+      </w:r>
+      <w:proofErr w:type="spellStart"/>
+      <w:r>
+        <w:rPr>
+          <w:i/>
+          <w:iCs/>
+        </w:rPr>
+        <w:t>winner</w:t>
+      </w:r>
+      <w:proofErr w:type="spellEnd"/>
+      <w:r>
+        <w:rPr>
+          <w:i/>
+          <w:iCs/>
+        </w:rPr>
+        <w:t xml:space="preserve">, </w:t>
+      </w:r>
+      <w:proofErr w:type="spellStart"/>
+      <w:r>
+        <w:rPr>
+          <w:i/>
+          <w:iCs/>
+        </w:rPr>
+        <w:t>incremeant_code</w:t>
+      </w:r>
+      <w:proofErr w:type="spellEnd"/>
+      <w:r>
+        <w:rPr>
+          <w:i/>
+          <w:iCs/>
+        </w:rPr>
+        <w:t xml:space="preserve">, </w:t>
+      </w:r>
+      <w:proofErr w:type="spellStart"/>
+      <w:r>
+        <w:rPr>
+          <w:i/>
+          <w:iCs/>
+        </w:rPr>
+        <w:t>opening_eco</w:t>
+      </w:r>
+      <w:proofErr w:type="spellEnd"/>
+      <w:r>
+        <w:rPr>
+          <w:i/>
+          <w:iCs/>
+        </w:rPr>
+        <w:t xml:space="preserve"> </w:t>
+      </w:r>
+      <w:r>
+        <w:t xml:space="preserve">są zmiennymi kategorycznymi z wieloma wartościami. Do zakodowania ich wykorzystamy funkcję </w:t>
+      </w:r>
+      <w:proofErr w:type="spellStart"/>
+      <w:r>
+        <w:t>get_</w:t>
+      </w:r>
+      <w:proofErr w:type="gramStart"/>
+      <w:r>
+        <w:t>dummies</w:t>
+      </w:r>
+      <w:proofErr w:type="spellEnd"/>
+      <w:r>
+        <w:t>(</w:t>
+      </w:r>
+      <w:proofErr w:type="gramEnd"/>
+      <w:r>
+        <w:t xml:space="preserve">) z pakietu </w:t>
+      </w:r>
+      <w:proofErr w:type="spellStart"/>
+      <w:r>
+        <w:t>pandas</w:t>
+      </w:r>
+      <w:proofErr w:type="spellEnd"/>
+      <w:r>
+        <w:t>, która dla każdej wartości z danej zmiennej generuje kolumnę, w której jedynką oznaczone są obserwacje w których obserwacja przyjmuje tą zmienną, a zerem wszystkie pozostałe.</w:t>
+      </w:r>
+    </w:p>
+    <w:p/>
+    <w:p>
+      <w:r>
+        <w:rPr>
+          <w:noProof/>
+        </w:rPr>
+        <w:drawing>
+          <wp:inline distT="0" distB="0" distL="0" distR="0" wp14:anchorId="050B16D3" wp14:editId="0815BBEF">
+            <wp:extent cx="5760720" cy="2257425"/>
+            <wp:effectExtent l="0" t="0" r="5080" b="3175"/>
+            <wp:docPr id="5" name="Obraz 5" descr="Obraz zawierający stół&#10;&#10;Opis wygenerowany automatycznie"/>
+            <wp:cNvGraphicFramePr>
+              <a:graphicFrameLocks xmlns:a="http://schemas.openxmlformats.org/drawingml/2006/main" noChangeAspect="1"/>
+            </wp:cNvGraphicFramePr>
+            <a:graphic xmlns:a="http://schemas.openxmlformats.org/drawingml/2006/main">
+              <a:graphicData uri="http://schemas.openxmlformats.org/drawingml/2006/picture">
+                <pic:pic xmlns:pic="http://schemas.openxmlformats.org/drawingml/2006/picture">
+                  <pic:nvPicPr>
+                    <pic:cNvPr id="5" name="Obraz 5" descr="Obraz zawierający stół&#10;&#10;Opis wygenerowany automatycznie"/>
+                    <pic:cNvPicPr/>
+                  </pic:nvPicPr>
+                  <pic:blipFill>
+                    <a:blip r:embed="rId13">
+                      <a:extLst>
+                        <a:ext uri="{28A0092B-C50C-407E-A947-70E740481C1C}">
+                          <a14:useLocalDpi xmlns:a14="http://schemas.microsoft.com/office/drawing/2010/main" val="0"/>
+                        </a:ext>
+                      </a:extLst>
+                    </a:blip>
+                    <a:stretch>
+                      <a:fillRect/>
+                    </a:stretch>
+                  </pic:blipFill>
+                  <pic:spPr>
+                    <a:xfrm>
+                      <a:off x="0" y="0"/>
+                      <a:ext cx="5760720" cy="2257425"/>
+                    </a:xfrm>
+                    <a:prstGeom prst="rect">
+                      <a:avLst/>
+                    </a:prstGeom>
+                  </pic:spPr>
+                </pic:pic>
+              </a:graphicData>
+            </a:graphic>
+          </wp:inline>
+        </w:drawing>
+      </w:r>
+    </w:p>
+    <w:p/>
+    <w:p>
+      <w:r>
+        <w:t>Po przekształceniu otrzymujemy zbiór danych z 6</w:t>
+      </w:r>
+      <w:r>
+        <w:t>3</w:t>
+      </w:r>
+      <w:r>
+        <w:t>7 kolumnami.</w:t>
+      </w:r>
+      <w:r>
+        <w:t xml:space="preserve"> </w:t>
+      </w:r>
+      <w:r>
+        <w:t xml:space="preserve">Z czego </w:t>
+      </w:r>
+      <w:r>
+        <w:t>2 kolumny z danymi typu float</w:t>
+      </w:r>
+      <w:r>
+        <w:t>64</w:t>
+      </w:r>
+      <w:r>
+        <w:t xml:space="preserve">, 5 z typem int64 i 630 </w:t>
+      </w:r>
+      <w:r>
+        <w:t>uint8. Dane powinny być wstępnie przygotowane i gotowe do przekazania do wybranego modelu sieci neuronowej.</w:t>
+      </w:r>
+    </w:p>
+    <w:p/>
+    <w:p>
+      <w:r>
+        <w:t xml:space="preserve"> </w:t>
+      </w:r>
+    </w:p>
+    <w:p>
+      <w:pPr>
+        <w:jc w:val="center"/>
+      </w:pPr>
+      <w:r>
+        <w:rPr>
+          <w:noProof/>
+        </w:rPr>
+        <w:drawing>
+          <wp:inline distT="0" distB="0" distL="0" distR="0" wp14:anchorId="062649E9" wp14:editId="05EE2A9E">
+            <wp:extent cx="4445000" cy="1435100"/>
+            <wp:effectExtent l="0" t="0" r="0" b="0"/>
+            <wp:docPr id="6" name="Obraz 6" descr="Obraz zawierający tekst&#10;&#10;Opis wygenerowany automatycznie"/>
+            <wp:cNvGraphicFramePr>
+              <a:graphicFrameLocks xmlns:a="http://schemas.openxmlformats.org/drawingml/2006/main" noChangeAspect="1"/>
+            </wp:cNvGraphicFramePr>
+            <a:graphic xmlns:a="http://schemas.openxmlformats.org/drawingml/2006/main">
+              <a:graphicData uri="http://schemas.openxmlformats.org/drawingml/2006/picture">
+                <pic:pic xmlns:pic="http://schemas.openxmlformats.org/drawingml/2006/picture">
+                  <pic:nvPicPr>
+                    <pic:cNvPr id="6" name="Obraz 6" descr="Obraz zawierający tekst&#10;&#10;Opis wygenerowany automatycznie"/>
+                    <pic:cNvPicPr/>
+                  </pic:nvPicPr>
+                  <pic:blipFill>
+                    <a:blip r:embed="rId14">
+                      <a:extLst>
+                        <a:ext uri="{28A0092B-C50C-407E-A947-70E740481C1C}">
+                          <a14:useLocalDpi xmlns:a14="http://schemas.microsoft.com/office/drawing/2010/main" val="0"/>
+                        </a:ext>
+                      </a:extLst>
+                    </a:blip>
+                    <a:stretch>
+                      <a:fillRect/>
+                    </a:stretch>
+                  </pic:blipFill>
+                  <pic:spPr>
+                    <a:xfrm>
+                      <a:off x="0" y="0"/>
+                      <a:ext cx="4445000" cy="1435100"/>
+                    </a:xfrm>
+                    <a:prstGeom prst="rect">
+                      <a:avLst/>
+                    </a:prstGeom>
+                  </pic:spPr>
+                </pic:pic>
+              </a:graphicData>
+            </a:graphic>
+          </wp:inline>
+        </w:drawing>
+      </w:r>
+    </w:p>
+    <w:p>
+      <w:pPr>
+        <w:jc w:val="center"/>
+      </w:pPr>
+    </w:p>
+    <w:p/>
+    <w:p/>
+    <w:p>
       <w:pPr>
         <w:pStyle w:val="Nagwek2"/>
       </w:pPr>
       <w:bookmarkStart w:id="4" w:name="_Toc104302927"/>
       <w:r>
+        <w:lastRenderedPageBreak/>
         <w:t xml:space="preserve">3.2. </w:t>
       </w:r>
       <w:r>
@@ -937,6 +2182,1001 @@
     </w:p>
     <w:p/>
     <w:p>
+      <w:r>
+        <w:t xml:space="preserve">Pierwszym krokiem w tworzeniu modelu, jest podział danych na zbiór uczący i testowy. Na początku zrobimy to w stosunku </w:t>
+      </w:r>
+      <w:r>
+        <w:t>80/20. W późniejszych krokach będziemy sprawdzali czy zmiany tych proporcji pomogą nam uniknąć ewentualnego zjawiska niedotrenowania/przetrenowania modelu.</w:t>
+      </w:r>
+    </w:p>
+    <w:p/>
+    <w:p>
+      <w:r>
+        <w:rPr>
+          <w:noProof/>
+        </w:rPr>
+        <w:drawing>
+          <wp:inline distT="0" distB="0" distL="0" distR="0" wp14:anchorId="795FBA57" wp14:editId="278A921C">
+            <wp:extent cx="5760720" cy="615950"/>
+            <wp:effectExtent l="0" t="0" r="5080" b="6350"/>
+            <wp:docPr id="7" name="Obraz 7" descr="Obraz zawierający tekst&#10;&#10;Opis wygenerowany automatycznie"/>
+            <wp:cNvGraphicFramePr>
+              <a:graphicFrameLocks xmlns:a="http://schemas.openxmlformats.org/drawingml/2006/main" noChangeAspect="1"/>
+            </wp:cNvGraphicFramePr>
+            <a:graphic xmlns:a="http://schemas.openxmlformats.org/drawingml/2006/main">
+              <a:graphicData uri="http://schemas.openxmlformats.org/drawingml/2006/picture">
+                <pic:pic xmlns:pic="http://schemas.openxmlformats.org/drawingml/2006/picture">
+                  <pic:nvPicPr>
+                    <pic:cNvPr id="7" name="Obraz 7" descr="Obraz zawierający tekst&#10;&#10;Opis wygenerowany automatycznie"/>
+                    <pic:cNvPicPr/>
+                  </pic:nvPicPr>
+                  <pic:blipFill>
+                    <a:blip r:embed="rId15">
+                      <a:extLst>
+                        <a:ext uri="{28A0092B-C50C-407E-A947-70E740481C1C}">
+                          <a14:useLocalDpi xmlns:a14="http://schemas.microsoft.com/office/drawing/2010/main" val="0"/>
+                        </a:ext>
+                      </a:extLst>
+                    </a:blip>
+                    <a:stretch>
+                      <a:fillRect/>
+                    </a:stretch>
+                  </pic:blipFill>
+                  <pic:spPr>
+                    <a:xfrm>
+                      <a:off x="0" y="0"/>
+                      <a:ext cx="5760720" cy="615950"/>
+                    </a:xfrm>
+                    <a:prstGeom prst="rect">
+                      <a:avLst/>
+                    </a:prstGeom>
+                  </pic:spPr>
+                </pic:pic>
+              </a:graphicData>
+            </a:graphic>
+          </wp:inline>
+        </w:drawing>
+      </w:r>
+    </w:p>
+    <w:p/>
+    <w:p>
+      <w:r>
+        <w:t>Kolejnym krokiem jest zadeklarowanie modelu i jego parametrów. Zdecydowaliśmy się na wybór</w:t>
+      </w:r>
+      <w:r>
+        <w:t xml:space="preserve"> typu modelu </w:t>
+      </w:r>
+      <w:proofErr w:type="spellStart"/>
+      <w:proofErr w:type="gramStart"/>
+      <w:r>
+        <w:t>Sequential</w:t>
+      </w:r>
+      <w:proofErr w:type="spellEnd"/>
+      <w:r>
+        <w:t>(</w:t>
+      </w:r>
+      <w:proofErr w:type="gramEnd"/>
+      <w:r>
+        <w:t xml:space="preserve">) dostępnego w bibliotece </w:t>
+      </w:r>
+      <w:proofErr w:type="spellStart"/>
+      <w:r>
+        <w:t>Keras</w:t>
+      </w:r>
+      <w:proofErr w:type="spellEnd"/>
+      <w:r>
+        <w:t>. Działa on na zasadzie swego rodzaju schematu, do którego możemy dodawać kolejne warstwy neuronów z określonymi przez nas parametrami.</w:t>
+      </w:r>
+    </w:p>
+    <w:p>
+      <w:r>
+        <w:t xml:space="preserve"> </w:t>
+      </w:r>
+    </w:p>
+    <w:p>
+      <w:r>
+        <w:rPr>
+          <w:noProof/>
+        </w:rPr>
+        <w:drawing>
+          <wp:inline distT="0" distB="0" distL="0" distR="0" wp14:anchorId="1433206E" wp14:editId="75164DBA">
+            <wp:extent cx="5760720" cy="963930"/>
+            <wp:effectExtent l="0" t="0" r="5080" b="1270"/>
+            <wp:docPr id="9" name="Obraz 9" descr="Obraz zawierający tekst&#10;&#10;Opis wygenerowany automatycznie"/>
+            <wp:cNvGraphicFramePr>
+              <a:graphicFrameLocks xmlns:a="http://schemas.openxmlformats.org/drawingml/2006/main" noChangeAspect="1"/>
+            </wp:cNvGraphicFramePr>
+            <a:graphic xmlns:a="http://schemas.openxmlformats.org/drawingml/2006/main">
+              <a:graphicData uri="http://schemas.openxmlformats.org/drawingml/2006/picture">
+                <pic:pic xmlns:pic="http://schemas.openxmlformats.org/drawingml/2006/picture">
+                  <pic:nvPicPr>
+                    <pic:cNvPr id="9" name="Obraz 9" descr="Obraz zawierający tekst&#10;&#10;Opis wygenerowany automatycznie"/>
+                    <pic:cNvPicPr/>
+                  </pic:nvPicPr>
+                  <pic:blipFill>
+                    <a:blip r:embed="rId16">
+                      <a:extLst>
+                        <a:ext uri="{28A0092B-C50C-407E-A947-70E740481C1C}">
+                          <a14:useLocalDpi xmlns:a14="http://schemas.microsoft.com/office/drawing/2010/main" val="0"/>
+                        </a:ext>
+                      </a:extLst>
+                    </a:blip>
+                    <a:stretch>
+                      <a:fillRect/>
+                    </a:stretch>
+                  </pic:blipFill>
+                  <pic:spPr>
+                    <a:xfrm>
+                      <a:off x="0" y="0"/>
+                      <a:ext cx="5760720" cy="963930"/>
+                    </a:xfrm>
+                    <a:prstGeom prst="rect">
+                      <a:avLst/>
+                    </a:prstGeom>
+                  </pic:spPr>
+                </pic:pic>
+              </a:graphicData>
+            </a:graphic>
+          </wp:inline>
+        </w:drawing>
+      </w:r>
+    </w:p>
+    <w:p/>
+    <w:p>
+      <w:r>
+        <w:t xml:space="preserve">Na początku zdecydowaliśmy się na stworzenie prostego modelu, składającego się z 3 warstw. Jednej wejściowej z </w:t>
+      </w:r>
+      <w:proofErr w:type="gramStart"/>
+      <w:r>
+        <w:t>X  z</w:t>
+      </w:r>
+      <w:proofErr w:type="gramEnd"/>
+      <w:r>
+        <w:t xml:space="preserve"> 16 </w:t>
+      </w:r>
+      <w:r>
+        <w:t xml:space="preserve">punktami wyjścia </w:t>
+      </w:r>
+      <w:r>
+        <w:t xml:space="preserve">i 634 </w:t>
+      </w:r>
+      <w:r>
+        <w:t>punktami wejścia danych, wybrano funkcję aktywacji ‘</w:t>
+      </w:r>
+      <w:proofErr w:type="spellStart"/>
+      <w:r>
+        <w:t>relu</w:t>
+      </w:r>
+      <w:proofErr w:type="spellEnd"/>
+      <w:r>
+        <w:t>’ (</w:t>
+      </w:r>
+      <w:proofErr w:type="spellStart"/>
+      <w:r>
+        <w:t>rectified</w:t>
+      </w:r>
+      <w:proofErr w:type="spellEnd"/>
+      <w:r>
+        <w:t xml:space="preserve"> </w:t>
+      </w:r>
+      <w:proofErr w:type="spellStart"/>
+      <w:r>
+        <w:t>linear</w:t>
+      </w:r>
+      <w:proofErr w:type="spellEnd"/>
+      <w:r>
+        <w:t xml:space="preserve"> </w:t>
+      </w:r>
+      <w:proofErr w:type="spellStart"/>
+      <w:r>
+        <w:t>activation</w:t>
+      </w:r>
+      <w:proofErr w:type="spellEnd"/>
+      <w:r>
+        <w:t xml:space="preserve"> </w:t>
+      </w:r>
+      <w:proofErr w:type="spellStart"/>
+      <w:r>
+        <w:t>function</w:t>
+      </w:r>
+      <w:proofErr w:type="spellEnd"/>
+      <w:r>
+        <w:t xml:space="preserve">) która jest jedną z najczęściej wybieranych funkcji aktywacji w warstwach (poza wyjściową). Funkcja </w:t>
+      </w:r>
+      <w:proofErr w:type="spellStart"/>
+      <w:r>
+        <w:t>relu</w:t>
+      </w:r>
+      <w:proofErr w:type="spellEnd"/>
+      <w:r>
+        <w:t xml:space="preserve"> przekazuje dalej </w:t>
+      </w:r>
+      <w:proofErr w:type="gramStart"/>
+      <w:r>
+        <w:t>wynik</w:t>
+      </w:r>
+      <w:proofErr w:type="gramEnd"/>
+      <w:r>
+        <w:t xml:space="preserve"> jeżeli jest pozytywny, natomiast jeżeli jest mniejszy od zera przekaże do kolejnego </w:t>
+      </w:r>
+      <w:proofErr w:type="spellStart"/>
+      <w:r>
+        <w:t>neurona</w:t>
+      </w:r>
+      <w:proofErr w:type="spellEnd"/>
+      <w:r>
+        <w:t xml:space="preserve"> zero. Druga warstwa (w naszym przypadku jedyna warstwa ukryta) ma tą samą funkcję aktywacji, 32 punkty wyjściowe. Natomiast ostatnia trzecia warstwa, warstwa wyjściowa ma 3 punkty wyjścia (tyle ile zmiennych w y), ponieważ przewidujemy jeden z trzech wyników: </w:t>
+      </w:r>
+    </w:p>
+    <w:p/>
+    <w:p>
+      <w:pPr>
+        <w:pStyle w:val="Akapitzlist"/>
+        <w:numPr>
+          <w:ilvl w:val="0"/>
+          <w:numId w:val="2"/>
+        </w:numPr>
+      </w:pPr>
+      <w:r>
+        <w:t>wygrał biały</w:t>
+      </w:r>
+    </w:p>
+    <w:p>
+      <w:pPr>
+        <w:pStyle w:val="Akapitzlist"/>
+        <w:numPr>
+          <w:ilvl w:val="0"/>
+          <w:numId w:val="2"/>
+        </w:numPr>
+      </w:pPr>
+      <w:r>
+        <w:t>wygrał czarny</w:t>
+      </w:r>
+    </w:p>
+    <w:p>
+      <w:pPr>
+        <w:pStyle w:val="Akapitzlist"/>
+        <w:numPr>
+          <w:ilvl w:val="0"/>
+          <w:numId w:val="2"/>
+        </w:numPr>
+      </w:pPr>
+      <w:r>
+        <w:t>remis</w:t>
+      </w:r>
+    </w:p>
+    <w:p/>
+    <w:p/>
+    <w:p>
+      <w:pPr>
+        <w:rPr>
+          <w:b/>
+          <w:bCs/>
+        </w:rPr>
+      </w:pPr>
+      <w:proofErr w:type="spellStart"/>
+      <w:r>
+        <w:rPr>
+          <w:b/>
+          <w:bCs/>
+        </w:rPr>
+        <w:t>Optymalizer</w:t>
+      </w:r>
+      <w:proofErr w:type="spellEnd"/>
+    </w:p>
+    <w:p/>
+    <w:p>
+      <w:r>
+        <w:t xml:space="preserve">Jako </w:t>
+      </w:r>
+      <w:proofErr w:type="spellStart"/>
+      <w:r>
+        <w:t>optymalizer</w:t>
+      </w:r>
+      <w:proofErr w:type="spellEnd"/>
+      <w:r>
+        <w:t xml:space="preserve"> wybraliśmy najczęściej zalecany </w:t>
+      </w:r>
+      <w:proofErr w:type="spellStart"/>
+      <w:r>
+        <w:t>optymalizer</w:t>
+      </w:r>
+      <w:proofErr w:type="spellEnd"/>
+      <w:r>
+        <w:t xml:space="preserve"> Adam, który </w:t>
+      </w:r>
+      <w:r>
+        <w:t xml:space="preserve">adaptuje uczenie się, poprzez małe zmiany dla często występujących wartości oraz duże zmiany dla rzadziej występujących. </w:t>
+      </w:r>
+      <w:proofErr w:type="spellStart"/>
+      <w:r>
+        <w:t>Optymalizer</w:t>
+      </w:r>
+      <w:proofErr w:type="spellEnd"/>
+      <w:r>
+        <w:t xml:space="preserve"> Adam zapisuje także poprzednie </w:t>
+      </w:r>
+      <w:proofErr w:type="spellStart"/>
+      <w:r>
+        <w:t>zmieny</w:t>
+      </w:r>
+      <w:proofErr w:type="spellEnd"/>
+      <w:r>
+        <w:t xml:space="preserve"> wartości, dzięki czemu w kolejnych iteracjach może lepiej dopasowywać zmiany w uczeniu.</w:t>
+      </w:r>
+    </w:p>
+    <w:p/>
+    <w:p/>
+    <w:p/>
+    <w:p/>
+    <w:p>
+      <w:pPr>
+        <w:rPr>
+          <w:b/>
+          <w:bCs/>
+        </w:rPr>
+      </w:pPr>
+      <w:r>
+        <w:rPr>
+          <w:b/>
+          <w:bCs/>
+        </w:rPr>
+        <w:lastRenderedPageBreak/>
+        <w:t>Funkcja straty</w:t>
+      </w:r>
+    </w:p>
+    <w:p/>
+    <w:p>
+      <w:r>
+        <w:t>Nie możemy obliczyć idealnych wag dla sieci neuronowej; jest zbyt wiele niewiadomych. Zamiast tego, problem uczenia się jest rzutowany na problem wyszukiwania lub optymalizacji, a algorytm jest używany do nawigacji w przestrzeni możliwych zestawów wag, których model może używać w celu wykonania dobrych lub dostatecznie dobrych prognoz.</w:t>
+      </w:r>
+    </w:p>
+    <w:p>
+      <w:r>
+        <w:t>Funkcja, którą chcemy zminimalizować lub zmaksymalizować, nazywana jest funkcją celu lub kryterium. Kiedy ją minimalizujemy, możemy ją również nazwać funkcją kosztu, funkcją straty lub funkcją błędu.</w:t>
+      </w:r>
+      <w:r>
+        <w:rPr>
+          <w:rStyle w:val="Odwoanieprzypisudolnego"/>
+        </w:rPr>
+        <w:footnoteReference w:id="5"/>
+      </w:r>
+    </w:p>
+    <w:p/>
+    <w:p>
+      <w:r>
+        <w:t xml:space="preserve">Jedną z funkcji straty, polecanych do użycia w przypadku problemów obejmujących klasyfikację wielu zmiennych, była funkcja </w:t>
+      </w:r>
+      <w:proofErr w:type="spellStart"/>
+      <w:r>
+        <w:t>categorical_crossentropy</w:t>
+      </w:r>
+      <w:proofErr w:type="spellEnd"/>
+      <w:r>
+        <w:t xml:space="preserve">. Funkcja ta przypisuje </w:t>
+      </w:r>
+      <w:r>
+        <w:t>wartość prawdopodobieństwa 1 do tych zmiennych, które są najbardziej prawdopodobne (na podstawie wyników z wyjściowej warstwy neuronów).</w:t>
+      </w:r>
+    </w:p>
+    <w:p/>
+    <w:p/>
+    <w:p>
+      <w:pPr>
+        <w:jc w:val="center"/>
+      </w:pPr>
+      <w:r>
+        <w:rPr>
+          <w:noProof/>
+        </w:rPr>
+        <w:drawing>
+          <wp:inline distT="0" distB="0" distL="0" distR="0" wp14:anchorId="0CE2EB87" wp14:editId="3FFD8936">
+            <wp:extent cx="5167901" cy="3257851"/>
+            <wp:effectExtent l="0" t="0" r="0" b="6350"/>
+            <wp:docPr id="13" name="Grafika 13"/>
+            <wp:cNvGraphicFramePr>
+              <a:graphicFrameLocks xmlns:a="http://schemas.openxmlformats.org/drawingml/2006/main" noChangeAspect="1"/>
+            </wp:cNvGraphicFramePr>
+            <a:graphic xmlns:a="http://schemas.openxmlformats.org/drawingml/2006/main">
+              <a:graphicData uri="http://schemas.openxmlformats.org/drawingml/2006/picture">
+                <pic:pic xmlns:pic="http://schemas.openxmlformats.org/drawingml/2006/picture">
+                  <pic:nvPicPr>
+                    <pic:cNvPr id="13" name="Grafika 13"/>
+                    <pic:cNvPicPr/>
+                  </pic:nvPicPr>
+                  <pic:blipFill>
+                    <a:blip r:embed="rId17">
+                      <a:extLst>
+                        <a:ext uri="{28A0092B-C50C-407E-A947-70E740481C1C}">
+                          <a14:useLocalDpi xmlns:a14="http://schemas.microsoft.com/office/drawing/2010/main" val="0"/>
+                        </a:ext>
+                        <a:ext uri="{96DAC541-7B7A-43D3-8B79-37D633B846F1}">
+                          <asvg:svgBlip xmlns:asvg="http://schemas.microsoft.com/office/drawing/2016/SVG/main" r:embed="rId18"/>
+                        </a:ext>
+                      </a:extLst>
+                    </a:blip>
+                    <a:stretch>
+                      <a:fillRect/>
+                    </a:stretch>
+                  </pic:blipFill>
+                  <pic:spPr>
+                    <a:xfrm>
+                      <a:off x="0" y="0"/>
+                      <a:ext cx="5170335" cy="3259385"/>
+                    </a:xfrm>
+                    <a:prstGeom prst="rect">
+                      <a:avLst/>
+                    </a:prstGeom>
+                  </pic:spPr>
+                </pic:pic>
+              </a:graphicData>
+            </a:graphic>
+          </wp:inline>
+        </w:drawing>
+      </w:r>
+    </w:p>
+    <w:p/>
+    <w:p/>
+    <w:p>
+      <w:r>
+        <w:t xml:space="preserve">Skompilowanie modelu z wybraną funkcją straty, </w:t>
+      </w:r>
+      <w:proofErr w:type="spellStart"/>
+      <w:r>
+        <w:t>optymajzerem</w:t>
+      </w:r>
+      <w:proofErr w:type="spellEnd"/>
+      <w:r>
+        <w:t xml:space="preserve"> i </w:t>
+      </w:r>
+      <w:proofErr w:type="gramStart"/>
+      <w:r>
+        <w:t>metryką</w:t>
+      </w:r>
+      <w:proofErr w:type="gramEnd"/>
+      <w:r>
+        <w:t xml:space="preserve"> która będzie zwracana (w naszym przypadku</w:t>
+      </w:r>
+      <w:r>
+        <w:t xml:space="preserve"> </w:t>
+      </w:r>
+      <w:proofErr w:type="spellStart"/>
+      <w:r>
+        <w:t>categorical_accuracy</w:t>
+      </w:r>
+      <w:proofErr w:type="spellEnd"/>
+      <w:r>
+        <w:t>)</w:t>
+      </w:r>
+    </w:p>
+    <w:p/>
+    <w:p>
+      <w:r>
+        <w:rPr>
+          <w:noProof/>
+        </w:rPr>
+        <w:drawing>
+          <wp:inline distT="0" distB="0" distL="0" distR="0" wp14:anchorId="1A53A733" wp14:editId="5EB849C6">
+            <wp:extent cx="5760720" cy="349885"/>
+            <wp:effectExtent l="0" t="0" r="5080" b="5715"/>
+            <wp:docPr id="16" name="Obraz 16"/>
+            <wp:cNvGraphicFramePr>
+              <a:graphicFrameLocks xmlns:a="http://schemas.openxmlformats.org/drawingml/2006/main" noChangeAspect="1"/>
+            </wp:cNvGraphicFramePr>
+            <a:graphic xmlns:a="http://schemas.openxmlformats.org/drawingml/2006/main">
+              <a:graphicData uri="http://schemas.openxmlformats.org/drawingml/2006/picture">
+                <pic:pic xmlns:pic="http://schemas.openxmlformats.org/drawingml/2006/picture">
+                  <pic:nvPicPr>
+                    <pic:cNvPr id="16" name="Obraz 16"/>
+                    <pic:cNvPicPr/>
+                  </pic:nvPicPr>
+                  <pic:blipFill>
+                    <a:blip r:embed="rId19">
+                      <a:extLst>
+                        <a:ext uri="{28A0092B-C50C-407E-A947-70E740481C1C}">
+                          <a14:useLocalDpi xmlns:a14="http://schemas.microsoft.com/office/drawing/2010/main" val="0"/>
+                        </a:ext>
+                      </a:extLst>
+                    </a:blip>
+                    <a:stretch>
+                      <a:fillRect/>
+                    </a:stretch>
+                  </pic:blipFill>
+                  <pic:spPr>
+                    <a:xfrm>
+                      <a:off x="0" y="0"/>
+                      <a:ext cx="5760720" cy="349885"/>
+                    </a:xfrm>
+                    <a:prstGeom prst="rect">
+                      <a:avLst/>
+                    </a:prstGeom>
+                  </pic:spPr>
+                </pic:pic>
+              </a:graphicData>
+            </a:graphic>
+          </wp:inline>
+        </w:drawing>
+      </w:r>
+    </w:p>
+    <w:p/>
+    <w:p>
+      <w:proofErr w:type="spellStart"/>
+      <w:r>
+        <w:t>Categorical</w:t>
+      </w:r>
+      <w:proofErr w:type="spellEnd"/>
+      <w:r>
+        <w:t xml:space="preserve"> </w:t>
+      </w:r>
+      <w:proofErr w:type="spellStart"/>
+      <w:r>
+        <w:t>accuracy</w:t>
+      </w:r>
+      <w:proofErr w:type="spellEnd"/>
+      <w:r>
+        <w:t xml:space="preserve"> zwraca jak często predykcja się zgadzała (dla zmiennych zakodowanych przy użyciu one hot </w:t>
+      </w:r>
+      <w:proofErr w:type="spellStart"/>
+      <w:r>
+        <w:t>encoder</w:t>
+      </w:r>
+      <w:proofErr w:type="spellEnd"/>
+      <w:r>
+        <w:t>).</w:t>
+      </w:r>
+    </w:p>
+    <w:p/>
+    <w:p>
+      <w:r>
+        <w:lastRenderedPageBreak/>
+        <w:t xml:space="preserve">Kolejnym krokiem jest </w:t>
+      </w:r>
+      <w:proofErr w:type="spellStart"/>
+      <w:r>
+        <w:t>fitowanie</w:t>
+      </w:r>
+      <w:proofErr w:type="spellEnd"/>
+      <w:r>
+        <w:t xml:space="preserve">, czyli uczenie modelu przy użyciu </w:t>
+      </w:r>
+      <w:r>
+        <w:t>uczącej części zbiorów</w:t>
+      </w:r>
+      <w:r>
+        <w:t xml:space="preserve">. </w:t>
+      </w:r>
+      <w:r>
+        <w:t xml:space="preserve">Na początku uczyliśmy model przy </w:t>
+      </w:r>
+      <w:proofErr w:type="spellStart"/>
+      <w:r>
+        <w:t>hiperparametrach</w:t>
+      </w:r>
+      <w:proofErr w:type="spellEnd"/>
+      <w:r>
+        <w:t xml:space="preserve"> </w:t>
+      </w:r>
+      <w:proofErr w:type="spellStart"/>
+      <w:r>
+        <w:rPr>
+          <w:i/>
+          <w:iCs/>
+        </w:rPr>
+        <w:t>epcochs</w:t>
+      </w:r>
+      <w:proofErr w:type="spellEnd"/>
+      <w:r>
+        <w:t xml:space="preserve"> i </w:t>
+      </w:r>
+      <w:proofErr w:type="spellStart"/>
+      <w:r>
+        <w:rPr>
+          <w:i/>
+          <w:iCs/>
+        </w:rPr>
+        <w:t>batch_size</w:t>
+      </w:r>
+      <w:proofErr w:type="spellEnd"/>
+      <w:r>
+        <w:t xml:space="preserve"> ustawionych odpowiednio na 100 i 1000. </w:t>
+      </w:r>
+      <w:proofErr w:type="spellStart"/>
+      <w:r>
+        <w:t>Paramter</w:t>
+      </w:r>
+      <w:proofErr w:type="spellEnd"/>
+      <w:r>
+        <w:t xml:space="preserve"> </w:t>
+      </w:r>
+      <w:proofErr w:type="spellStart"/>
+      <w:r>
+        <w:rPr>
+          <w:i/>
+          <w:iCs/>
+        </w:rPr>
+        <w:t>epochs</w:t>
+      </w:r>
+      <w:proofErr w:type="spellEnd"/>
+      <w:r>
+        <w:rPr>
+          <w:i/>
+          <w:iCs/>
+        </w:rPr>
+        <w:t xml:space="preserve"> </w:t>
+      </w:r>
+      <w:r>
+        <w:t xml:space="preserve">odpowiada za </w:t>
+      </w:r>
+      <w:proofErr w:type="gramStart"/>
+      <w:r>
+        <w:t>to</w:t>
+      </w:r>
+      <w:proofErr w:type="gramEnd"/>
+      <w:r>
+        <w:t xml:space="preserve"> ile razy podczas uczenia model przejdzie przez wszystkie wiersze, a </w:t>
+      </w:r>
+      <w:proofErr w:type="spellStart"/>
+      <w:r>
+        <w:rPr>
+          <w:i/>
+          <w:iCs/>
+        </w:rPr>
+        <w:t>batch_size</w:t>
+      </w:r>
+      <w:proofErr w:type="spellEnd"/>
+      <w:r>
+        <w:rPr>
+          <w:i/>
+          <w:iCs/>
+        </w:rPr>
+        <w:t xml:space="preserve"> </w:t>
+      </w:r>
+      <w:r>
+        <w:t xml:space="preserve">co ile wierszy dostosowywane będą wagi w modelu. W naszym przypadku oznacza </w:t>
+      </w:r>
+      <w:proofErr w:type="gramStart"/>
+      <w:r>
+        <w:t>to</w:t>
+      </w:r>
+      <w:proofErr w:type="gramEnd"/>
+      <w:r>
+        <w:t xml:space="preserve"> że podczas uczenia algorytm przejdzie 100 razy przez wszystkie wiersze i co 1000 wierszy będzie dostosowywał wagi w funkcjach aktywacji.</w:t>
+      </w:r>
+    </w:p>
+    <w:p/>
+    <w:p>
+      <w:r>
+        <w:rPr>
+          <w:noProof/>
+        </w:rPr>
+        <w:drawing>
+          <wp:inline distT="0" distB="0" distL="0" distR="0" wp14:anchorId="40BD0ED9" wp14:editId="59E81EF1">
+            <wp:extent cx="5760720" cy="261620"/>
+            <wp:effectExtent l="0" t="0" r="5080" b="5080"/>
+            <wp:docPr id="17" name="Obraz 17"/>
+            <wp:cNvGraphicFramePr>
+              <a:graphicFrameLocks xmlns:a="http://schemas.openxmlformats.org/drawingml/2006/main" noChangeAspect="1"/>
+            </wp:cNvGraphicFramePr>
+            <a:graphic xmlns:a="http://schemas.openxmlformats.org/drawingml/2006/main">
+              <a:graphicData uri="http://schemas.openxmlformats.org/drawingml/2006/picture">
+                <pic:pic xmlns:pic="http://schemas.openxmlformats.org/drawingml/2006/picture">
+                  <pic:nvPicPr>
+                    <pic:cNvPr id="17" name="Obraz 17"/>
+                    <pic:cNvPicPr/>
+                  </pic:nvPicPr>
+                  <pic:blipFill>
+                    <a:blip r:embed="rId20">
+                      <a:extLst>
+                        <a:ext uri="{28A0092B-C50C-407E-A947-70E740481C1C}">
+                          <a14:useLocalDpi xmlns:a14="http://schemas.microsoft.com/office/drawing/2010/main" val="0"/>
+                        </a:ext>
+                      </a:extLst>
+                    </a:blip>
+                    <a:stretch>
+                      <a:fillRect/>
+                    </a:stretch>
+                  </pic:blipFill>
+                  <pic:spPr>
+                    <a:xfrm>
+                      <a:off x="0" y="0"/>
+                      <a:ext cx="5760720" cy="261620"/>
+                    </a:xfrm>
+                    <a:prstGeom prst="rect">
+                      <a:avLst/>
+                    </a:prstGeom>
+                  </pic:spPr>
+                </pic:pic>
+              </a:graphicData>
+            </a:graphic>
+          </wp:inline>
+        </w:drawing>
+      </w:r>
+    </w:p>
+    <w:p/>
+    <w:p>
+      <w:r>
+        <w:t xml:space="preserve">W pierwszych przejściach można się oczywiście spodziewać niższej dokładności, a wraz z każdym kolejnym </w:t>
+      </w:r>
+      <w:proofErr w:type="spellStart"/>
+      <w:r>
+        <w:t>epoch’iem</w:t>
+      </w:r>
+      <w:proofErr w:type="spellEnd"/>
+      <w:r>
+        <w:t xml:space="preserve"> model powinien zyskiwać na dokładności. Jest to widoczne na poniższym </w:t>
+      </w:r>
+      <w:proofErr w:type="gramStart"/>
+      <w:r>
+        <w:t>wykresie</w:t>
+      </w:r>
+      <w:proofErr w:type="gramEnd"/>
+      <w:r>
+        <w:t xml:space="preserve"> gdzie porównaliśmy wartości </w:t>
+      </w:r>
+      <w:proofErr w:type="spellStart"/>
+      <w:r>
+        <w:t>categorical_accuracy</w:t>
+      </w:r>
+      <w:proofErr w:type="spellEnd"/>
+      <w:r>
+        <w:t xml:space="preserve"> w odniesieniu do kolejnych </w:t>
+      </w:r>
+      <w:proofErr w:type="spellStart"/>
+      <w:r>
+        <w:t>epochów</w:t>
+      </w:r>
+      <w:proofErr w:type="spellEnd"/>
+      <w:r>
+        <w:t>.</w:t>
+      </w:r>
+    </w:p>
+    <w:p/>
+    <w:p>
+      <w:pPr>
+        <w:jc w:val="center"/>
+      </w:pPr>
+      <w:r>
+        <w:rPr>
+          <w:noProof/>
+        </w:rPr>
+        <w:drawing>
+          <wp:inline distT="0" distB="0" distL="0" distR="0" wp14:anchorId="7F2DBE82" wp14:editId="56EB90F8">
+            <wp:extent cx="3986373" cy="4348041"/>
+            <wp:effectExtent l="0" t="0" r="1905" b="0"/>
+            <wp:docPr id="20" name="Obraz 20"/>
+            <wp:cNvGraphicFramePr>
+              <a:graphicFrameLocks xmlns:a="http://schemas.openxmlformats.org/drawingml/2006/main" noChangeAspect="1"/>
+            </wp:cNvGraphicFramePr>
+            <a:graphic xmlns:a="http://schemas.openxmlformats.org/drawingml/2006/main">
+              <a:graphicData uri="http://schemas.openxmlformats.org/drawingml/2006/picture">
+                <pic:pic xmlns:pic="http://schemas.openxmlformats.org/drawingml/2006/picture">
+                  <pic:nvPicPr>
+                    <pic:cNvPr id="20" name="Obraz 20"/>
+                    <pic:cNvPicPr/>
+                  </pic:nvPicPr>
+                  <pic:blipFill>
+                    <a:blip r:embed="rId21">
+                      <a:extLst>
+                        <a:ext uri="{28A0092B-C50C-407E-A947-70E740481C1C}">
+                          <a14:useLocalDpi xmlns:a14="http://schemas.microsoft.com/office/drawing/2010/main" val="0"/>
+                        </a:ext>
+                      </a:extLst>
+                    </a:blip>
+                    <a:stretch>
+                      <a:fillRect/>
+                    </a:stretch>
+                  </pic:blipFill>
+                  <pic:spPr>
+                    <a:xfrm>
+                      <a:off x="0" y="0"/>
+                      <a:ext cx="3986373" cy="4348041"/>
+                    </a:xfrm>
+                    <a:prstGeom prst="rect">
+                      <a:avLst/>
+                    </a:prstGeom>
+                  </pic:spPr>
+                </pic:pic>
+              </a:graphicData>
+            </a:graphic>
+          </wp:inline>
+        </w:drawing>
+      </w:r>
+    </w:p>
+    <w:p/>
+    <w:p/>
+    <w:p/>
+    <w:p/>
+    <w:p/>
+    <w:p/>
+    <w:p/>
+    <w:p>
+      <w:r>
+        <w:lastRenderedPageBreak/>
+        <w:t xml:space="preserve">Dokładność modelu dla pierwszych </w:t>
+      </w:r>
+      <w:proofErr w:type="spellStart"/>
+      <w:r>
+        <w:t>epochów</w:t>
+      </w:r>
+      <w:proofErr w:type="spellEnd"/>
+      <w:r>
+        <w:t xml:space="preserve"> oceniona została na wartości w okolicy 0.46, natomiast dla ostatnich 2 </w:t>
+      </w:r>
+      <w:proofErr w:type="spellStart"/>
+      <w:r>
+        <w:t>epochów</w:t>
+      </w:r>
+      <w:proofErr w:type="spellEnd"/>
+      <w:r>
+        <w:t xml:space="preserve"> otrzymane wartości były już bliskie 0.64</w:t>
+      </w:r>
+    </w:p>
+    <w:p/>
+    <w:p>
+      <w:r>
+        <w:rPr>
+          <w:noProof/>
+        </w:rPr>
+        <w:drawing>
+          <wp:inline distT="0" distB="0" distL="0" distR="0" wp14:anchorId="3742F926" wp14:editId="132DF2EB">
+            <wp:extent cx="5760720" cy="1111885"/>
+            <wp:effectExtent l="0" t="0" r="5080" b="5715"/>
+            <wp:docPr id="18" name="Obraz 18" descr="Obraz zawierający tekst&#10;&#10;Opis wygenerowany automatycznie"/>
+            <wp:cNvGraphicFramePr>
+              <a:graphicFrameLocks xmlns:a="http://schemas.openxmlformats.org/drawingml/2006/main" noChangeAspect="1"/>
+            </wp:cNvGraphicFramePr>
+            <a:graphic xmlns:a="http://schemas.openxmlformats.org/drawingml/2006/main">
+              <a:graphicData uri="http://schemas.openxmlformats.org/drawingml/2006/picture">
+                <pic:pic xmlns:pic="http://schemas.openxmlformats.org/drawingml/2006/picture">
+                  <pic:nvPicPr>
+                    <pic:cNvPr id="18" name="Obraz 18" descr="Obraz zawierający tekst&#10;&#10;Opis wygenerowany automatycznie"/>
+                    <pic:cNvPicPr/>
+                  </pic:nvPicPr>
+                  <pic:blipFill>
+                    <a:blip r:embed="rId22">
+                      <a:extLst>
+                        <a:ext uri="{28A0092B-C50C-407E-A947-70E740481C1C}">
+                          <a14:useLocalDpi xmlns:a14="http://schemas.microsoft.com/office/drawing/2010/main" val="0"/>
+                        </a:ext>
+                      </a:extLst>
+                    </a:blip>
+                    <a:stretch>
+                      <a:fillRect/>
+                    </a:stretch>
+                  </pic:blipFill>
+                  <pic:spPr>
+                    <a:xfrm>
+                      <a:off x="0" y="0"/>
+                      <a:ext cx="5760720" cy="1111885"/>
+                    </a:xfrm>
+                    <a:prstGeom prst="rect">
+                      <a:avLst/>
+                    </a:prstGeom>
+                  </pic:spPr>
+                </pic:pic>
+              </a:graphicData>
+            </a:graphic>
+          </wp:inline>
+        </w:drawing>
+      </w:r>
+    </w:p>
+    <w:p>
+      <w:r>
+        <w:rPr>
+          <w:noProof/>
+        </w:rPr>
+        <w:drawing>
+          <wp:inline distT="0" distB="0" distL="0" distR="0" wp14:anchorId="778A97F2" wp14:editId="421E96EE">
+            <wp:extent cx="5760720" cy="744855"/>
+            <wp:effectExtent l="0" t="0" r="5080" b="4445"/>
+            <wp:docPr id="19" name="Obraz 19" descr="Obraz zawierający tekst&#10;&#10;Opis wygenerowany automatycznie"/>
+            <wp:cNvGraphicFramePr>
+              <a:graphicFrameLocks xmlns:a="http://schemas.openxmlformats.org/drawingml/2006/main" noChangeAspect="1"/>
+            </wp:cNvGraphicFramePr>
+            <a:graphic xmlns:a="http://schemas.openxmlformats.org/drawingml/2006/main">
+              <a:graphicData uri="http://schemas.openxmlformats.org/drawingml/2006/picture">
+                <pic:pic xmlns:pic="http://schemas.openxmlformats.org/drawingml/2006/picture">
+                  <pic:nvPicPr>
+                    <pic:cNvPr id="19" name="Obraz 19" descr="Obraz zawierający tekst&#10;&#10;Opis wygenerowany automatycznie"/>
+                    <pic:cNvPicPr/>
+                  </pic:nvPicPr>
+                  <pic:blipFill>
+                    <a:blip r:embed="rId23">
+                      <a:extLst>
+                        <a:ext uri="{28A0092B-C50C-407E-A947-70E740481C1C}">
+                          <a14:useLocalDpi xmlns:a14="http://schemas.microsoft.com/office/drawing/2010/main" val="0"/>
+                        </a:ext>
+                      </a:extLst>
+                    </a:blip>
+                    <a:stretch>
+                      <a:fillRect/>
+                    </a:stretch>
+                  </pic:blipFill>
+                  <pic:spPr>
+                    <a:xfrm>
+                      <a:off x="0" y="0"/>
+                      <a:ext cx="5760720" cy="744855"/>
+                    </a:xfrm>
+                    <a:prstGeom prst="rect">
+                      <a:avLst/>
+                    </a:prstGeom>
+                  </pic:spPr>
+                </pic:pic>
+              </a:graphicData>
+            </a:graphic>
+          </wp:inline>
+        </w:drawing>
+      </w:r>
+    </w:p>
+    <w:p/>
+    <w:p/>
+    <w:p>
+      <w:r>
+        <w:t>Następnie sprawdziliśmy wydajność modelu na zbiorze testowym:</w:t>
+      </w:r>
+    </w:p>
+    <w:p/>
+    <w:p>
+      <w:r>
+        <w:rPr>
+          <w:noProof/>
+        </w:rPr>
+        <w:drawing>
+          <wp:inline distT="0" distB="0" distL="0" distR="0" wp14:anchorId="0DF50883" wp14:editId="223986C2">
+            <wp:extent cx="5760720" cy="675640"/>
+            <wp:effectExtent l="0" t="0" r="5080" b="0"/>
+            <wp:docPr id="21" name="Obraz 21"/>
+            <wp:cNvGraphicFramePr>
+              <a:graphicFrameLocks xmlns:a="http://schemas.openxmlformats.org/drawingml/2006/main" noChangeAspect="1"/>
+            </wp:cNvGraphicFramePr>
+            <a:graphic xmlns:a="http://schemas.openxmlformats.org/drawingml/2006/main">
+              <a:graphicData uri="http://schemas.openxmlformats.org/drawingml/2006/picture">
+                <pic:pic xmlns:pic="http://schemas.openxmlformats.org/drawingml/2006/picture">
+                  <pic:nvPicPr>
+                    <pic:cNvPr id="21" name="Obraz 21"/>
+                    <pic:cNvPicPr/>
+                  </pic:nvPicPr>
+                  <pic:blipFill>
+                    <a:blip r:embed="rId24">
+                      <a:extLst>
+                        <a:ext uri="{28A0092B-C50C-407E-A947-70E740481C1C}">
+                          <a14:useLocalDpi xmlns:a14="http://schemas.microsoft.com/office/drawing/2010/main" val="0"/>
+                        </a:ext>
+                      </a:extLst>
+                    </a:blip>
+                    <a:stretch>
+                      <a:fillRect/>
+                    </a:stretch>
+                  </pic:blipFill>
+                  <pic:spPr>
+                    <a:xfrm>
+                      <a:off x="0" y="0"/>
+                      <a:ext cx="5760720" cy="675640"/>
+                    </a:xfrm>
+                    <a:prstGeom prst="rect">
+                      <a:avLst/>
+                    </a:prstGeom>
+                  </pic:spPr>
+                </pic:pic>
+              </a:graphicData>
+            </a:graphic>
+          </wp:inline>
+        </w:drawing>
+      </w:r>
+    </w:p>
+    <w:p/>
+    <w:p>
+      <w:proofErr w:type="spellStart"/>
+      <w:r>
+        <w:t>Uzyskliśmy</w:t>
+      </w:r>
+      <w:proofErr w:type="spellEnd"/>
+      <w:r>
+        <w:t xml:space="preserve"> dokładność na poziomie 0.624, oznacza to że dla 62,4% obserwacji przydzielony został poprawny wynik.</w:t>
+      </w:r>
+    </w:p>
+    <w:p/>
+    <w:p>
       <w:pPr>
         <w:pStyle w:val="Nagwek2"/>
       </w:pPr>
@@ -953,19 +3193,7 @@
       </w:pPr>
       <w:bookmarkStart w:id="6" w:name="_Toc104302929"/>
       <w:r>
-        <w:t>3.</w:t>
-      </w:r>
-      <w:r>
-        <w:t>4</w:t>
-      </w:r>
-      <w:r>
-        <w:t xml:space="preserve">. Test ze zmienionym </w:t>
-      </w:r>
-      <w:r>
-        <w:t>2</w:t>
-      </w:r>
-      <w:r>
-        <w:t xml:space="preserve"> parametrem</w:t>
+        <w:t>3.4. Test ze zmienionym 2 parametrem</w:t>
       </w:r>
       <w:bookmarkEnd w:id="6"/>
     </w:p>
@@ -976,19 +3204,7 @@
       </w:pPr>
       <w:bookmarkStart w:id="7" w:name="_Toc104302930"/>
       <w:r>
-        <w:t>3.</w:t>
-      </w:r>
-      <w:r>
-        <w:t>5</w:t>
-      </w:r>
-      <w:r>
-        <w:t xml:space="preserve">. Test ze zmienionym </w:t>
-      </w:r>
-      <w:r>
-        <w:t>3</w:t>
-      </w:r>
-      <w:r>
-        <w:t xml:space="preserve"> parametrem</w:t>
+        <w:t>3.5. Test ze zmienionym 3 parametrem</w:t>
       </w:r>
       <w:bookmarkEnd w:id="7"/>
     </w:p>
@@ -1098,7 +3314,25 @@
         </w:r>
       </w:hyperlink>
       <w:r>
-        <w:t xml:space="preserve"> (27.03.2021)</w:t>
+        <w:t xml:space="preserve"> (2</w:t>
+      </w:r>
+      <w:r>
+        <w:t>5</w:t>
+      </w:r>
+      <w:r>
+        <w:t>.0</w:t>
+      </w:r>
+      <w:r>
+        <w:t>5</w:t>
+      </w:r>
+      <w:r>
+        <w:t>.202</w:t>
+      </w:r>
+      <w:r>
+        <w:t>2</w:t>
+      </w:r>
+      <w:r>
+        <w:t>)</w:t>
       </w:r>
     </w:p>
   </w:footnote>
@@ -1116,12 +3350,37 @@
       <w:r>
         <w:t xml:space="preserve"> </w:t>
       </w:r>
+      <w:proofErr w:type="gramStart"/>
       <w:r>
         <w:rPr>
           <w:i/>
           <w:iCs/>
         </w:rPr>
-        <w:t>Czym  jest deep learning i sieci neuronowe</w:t>
+        <w:t>Czym  jest</w:t>
+      </w:r>
+      <w:proofErr w:type="gramEnd"/>
+      <w:r>
+        <w:rPr>
+          <w:i/>
+          <w:iCs/>
+        </w:rPr>
+        <w:t xml:space="preserve"> </w:t>
+      </w:r>
+      <w:proofErr w:type="spellStart"/>
+      <w:r>
+        <w:rPr>
+          <w:i/>
+          <w:iCs/>
+        </w:rPr>
+        <w:t>deep</w:t>
+      </w:r>
+      <w:proofErr w:type="spellEnd"/>
+      <w:r>
+        <w:rPr>
+          <w:i/>
+          <w:iCs/>
+        </w:rPr>
+        <w:t xml:space="preserve"> learning i sieci neuronowe</w:t>
       </w:r>
       <w:r>
         <w:t xml:space="preserve"> </w:t>
@@ -1172,7 +3431,329 @@
       </w:r>
     </w:p>
   </w:footnote>
+  <w:footnote w:id="4">
+    <w:p>
+      <w:pPr>
+        <w:pStyle w:val="Tekstprzypisudolnego"/>
+        <w:rPr>
+          <w:lang w:val="en-US"/>
+        </w:rPr>
+      </w:pPr>
+      <w:r>
+        <w:rPr>
+          <w:rStyle w:val="Odwoanieprzypisudolnego"/>
+        </w:rPr>
+        <w:footnoteRef/>
+      </w:r>
+      <w:r>
+        <w:rPr>
+          <w:lang w:val="en-US"/>
+        </w:rPr>
+        <w:t xml:space="preserve"> </w:t>
+      </w:r>
+      <w:r>
+        <w:rPr>
+          <w:lang w:val="en-US"/>
+        </w:rPr>
+        <w:t>Encoding cyclical continuous features - 24-hour time</w:t>
+      </w:r>
+      <w:r>
+        <w:rPr>
+          <w:lang w:val="en-US"/>
+        </w:rPr>
+        <w:t xml:space="preserve">, </w:t>
+      </w:r>
+      <w:hyperlink r:id="rId4" w:history="1">
+        <w:r>
+          <w:rPr>
+            <w:rStyle w:val="Hipercze"/>
+            <w:lang w:val="en-US"/>
+          </w:rPr>
+          <w:t>https://ianlondon.github.io/blog/encoding-cyclical-features-24hour-time/</w:t>
+        </w:r>
+      </w:hyperlink>
+      <w:r>
+        <w:rPr>
+          <w:lang w:val="en-US"/>
+        </w:rPr>
+        <w:t xml:space="preserve">, </w:t>
+      </w:r>
+      <w:r>
+        <w:rPr>
+          <w:lang w:val="en-US"/>
+        </w:rPr>
+        <w:t>(25.05.2022)</w:t>
+      </w:r>
+    </w:p>
+  </w:footnote>
+  <w:footnote w:id="5">
+    <w:p>
+      <w:pPr>
+        <w:pStyle w:val="Tekstprzypisudolnego"/>
+        <w:rPr>
+          <w:lang w:val="en-US"/>
+        </w:rPr>
+      </w:pPr>
+      <w:r>
+        <w:rPr>
+          <w:rStyle w:val="Odwoanieprzypisudolnego"/>
+        </w:rPr>
+        <w:footnoteRef/>
+      </w:r>
+      <w:r>
+        <w:rPr>
+          <w:lang w:val="en-US"/>
+        </w:rPr>
+        <w:t xml:space="preserve"> </w:t>
+      </w:r>
+      <w:hyperlink r:id="rId5" w:history="1">
+        <w:r>
+          <w:rPr>
+            <w:rStyle w:val="Hipercze"/>
+            <w:lang w:val="en-US"/>
+          </w:rPr>
+          <w:t>https://www.brutalk.com/pl/wiadomosci/brutalk-blog/prze</w:t>
+        </w:r>
+        <w:r>
+          <w:rPr>
+            <w:rStyle w:val="Hipercze"/>
+            <w:lang w:val="en-US"/>
+          </w:rPr>
+          <w:t>g</w:t>
+        </w:r>
+        <w:r>
+          <w:rPr>
+            <w:rStyle w:val="Hipercze"/>
+            <w:lang w:val="en-US"/>
+          </w:rPr>
+          <w:t>lad/funkcje-strat-i-strat-do-szkolenia-sieci-neuronowych-uczenia-glebokiego-6046fa42120e8</w:t>
+        </w:r>
+      </w:hyperlink>
+      <w:r>
+        <w:rPr>
+          <w:lang w:val="en-US"/>
+        </w:rPr>
+        <w:t xml:space="preserve"> , </w:t>
+      </w:r>
+      <w:r>
+        <w:rPr>
+          <w:lang w:val="en-US"/>
+        </w:rPr>
+        <w:t>(25.05.2022)</w:t>
+      </w:r>
+    </w:p>
+  </w:footnote>
 </w:footnotes>
+</file>
+
+<file path=word/numbering.xml><?xml version="1.0" encoding="utf-8"?>
+<w:numbering xmlns:wpc="http://schemas.microsoft.com/office/word/2010/wordprocessingCanvas" xmlns:cx="http://schemas.microsoft.com/office/drawing/2014/chartex" xmlns:cx1="http://schemas.microsoft.com/office/drawing/2015/9/8/chartex" xmlns:cx2="http://schemas.microsoft.com/office/drawing/2015/10/21/chartex" xmlns:cx3="http://schemas.microsoft.com/office/drawing/2016/5/9/chartex" xmlns:cx4="http://schemas.microsoft.com/office/drawing/2016/5/10/chartex" xmlns:cx5="http://schemas.microsoft.com/office/drawing/2016/5/11/chartex" xmlns:cx6="http://schemas.microsoft.com/office/drawing/2016/5/12/chartex" xmlns:cx7="http://schemas.microsoft.com/office/drawing/2016/5/13/chartex" xmlns:cx8="http://schemas.microsoft.com/office/drawing/2016/5/14/chartex" xmlns:mc="http://schemas.openxmlformats.org/markup-compatibility/2006" xmlns:aink="http://schemas.microsoft.com/office/drawing/2016/ink" xmlns:am3d="http://schemas.microsoft.com/office/drawing/2017/model3d" xmlns:o="urn:schemas-microsoft-com:office:office" xmlns:r="http://schemas.openxmlformats.org/officeDocument/2006/relationships" xmlns:m="http://schemas.openxmlformats.org/officeDocument/2006/math" xmlns:v="urn:schemas-microsoft-com:vml" xmlns:wp14="http://schemas.microsoft.com/office/word/2010/wordprocessingDrawing" xmlns:wp="http://schemas.openxmlformats.org/drawingml/2006/wordprocessingDrawing" xmlns:w10="urn:schemas-microsoft-com:office:word" xmlns:w="http://schemas.openxmlformats.org/wordprocessingml/2006/main" xmlns:w14="http://schemas.microsoft.com/office/word/2010/wordml" xmlns:w15="http://schemas.microsoft.com/office/word/2012/wordml" xmlns:w16cex="http://schemas.microsoft.com/office/word/2018/wordml/cex" xmlns:w16cid="http://schemas.microsoft.com/office/word/2016/wordml/cid" xmlns:w16="http://schemas.microsoft.com/office/word/2018/wordml" xmlns:w16sdtdh="http://schemas.microsoft.com/office/word/2020/wordml/sdtdatahash" xmlns:w16se="http://schemas.microsoft.com/office/word/2015/wordml/symex" xmlns:wpg="http://schemas.microsoft.com/office/word/2010/wordprocessingGroup" xmlns:wpi="http://schemas.microsoft.com/office/word/2010/wordprocessingInk" xmlns:wne="http://schemas.microsoft.com/office/word/2006/wordml" xmlns:wps="http://schemas.microsoft.com/office/word/2010/wordprocessingShape" mc:Ignorable="w14 w15 w16se w16cid w16 w16cex w16sdtdh wp14">
+  <w:abstractNum w:abstractNumId="0" w15:restartNumberingAfterBreak="0">
+    <w:nsid w:val="2E4D0D84"/>
+    <w:multiLevelType w:val="hybridMultilevel"/>
+    <w:tmpl w:val="6A188BF0"/>
+    <w:lvl w:ilvl="0" w:tplc="04150001">
+      <w:start w:val="1"/>
+      <w:numFmt w:val="bullet"/>
+      <w:lvlText w:val=""/>
+      <w:lvlJc w:val="left"/>
+      <w:pPr>
+        <w:ind w:left="1428" w:hanging="360"/>
+      </w:pPr>
+      <w:rPr>
+        <w:rFonts w:ascii="Symbol" w:hAnsi="Symbol" w:hint="default"/>
+      </w:rPr>
+    </w:lvl>
+    <w:lvl w:ilvl="1" w:tplc="04150003" w:tentative="1">
+      <w:start w:val="1"/>
+      <w:numFmt w:val="bullet"/>
+      <w:lvlText w:val="o"/>
+      <w:lvlJc w:val="left"/>
+      <w:pPr>
+        <w:ind w:left="2148" w:hanging="360"/>
+      </w:pPr>
+      <w:rPr>
+        <w:rFonts w:ascii="Courier New" w:hAnsi="Courier New" w:cs="Courier New" w:hint="default"/>
+      </w:rPr>
+    </w:lvl>
+    <w:lvl w:ilvl="2" w:tplc="04150005" w:tentative="1">
+      <w:start w:val="1"/>
+      <w:numFmt w:val="bullet"/>
+      <w:lvlText w:val=""/>
+      <w:lvlJc w:val="left"/>
+      <w:pPr>
+        <w:ind w:left="2868" w:hanging="360"/>
+      </w:pPr>
+      <w:rPr>
+        <w:rFonts w:ascii="Wingdings" w:hAnsi="Wingdings" w:hint="default"/>
+      </w:rPr>
+    </w:lvl>
+    <w:lvl w:ilvl="3" w:tplc="04150001" w:tentative="1">
+      <w:start w:val="1"/>
+      <w:numFmt w:val="bullet"/>
+      <w:lvlText w:val=""/>
+      <w:lvlJc w:val="left"/>
+      <w:pPr>
+        <w:ind w:left="3588" w:hanging="360"/>
+      </w:pPr>
+      <w:rPr>
+        <w:rFonts w:ascii="Symbol" w:hAnsi="Symbol" w:hint="default"/>
+      </w:rPr>
+    </w:lvl>
+    <w:lvl w:ilvl="4" w:tplc="04150003" w:tentative="1">
+      <w:start w:val="1"/>
+      <w:numFmt w:val="bullet"/>
+      <w:lvlText w:val="o"/>
+      <w:lvlJc w:val="left"/>
+      <w:pPr>
+        <w:ind w:left="4308" w:hanging="360"/>
+      </w:pPr>
+      <w:rPr>
+        <w:rFonts w:ascii="Courier New" w:hAnsi="Courier New" w:cs="Courier New" w:hint="default"/>
+      </w:rPr>
+    </w:lvl>
+    <w:lvl w:ilvl="5" w:tplc="04150005" w:tentative="1">
+      <w:start w:val="1"/>
+      <w:numFmt w:val="bullet"/>
+      <w:lvlText w:val=""/>
+      <w:lvlJc w:val="left"/>
+      <w:pPr>
+        <w:ind w:left="5028" w:hanging="360"/>
+      </w:pPr>
+      <w:rPr>
+        <w:rFonts w:ascii="Wingdings" w:hAnsi="Wingdings" w:hint="default"/>
+      </w:rPr>
+    </w:lvl>
+    <w:lvl w:ilvl="6" w:tplc="04150001" w:tentative="1">
+      <w:start w:val="1"/>
+      <w:numFmt w:val="bullet"/>
+      <w:lvlText w:val=""/>
+      <w:lvlJc w:val="left"/>
+      <w:pPr>
+        <w:ind w:left="5748" w:hanging="360"/>
+      </w:pPr>
+      <w:rPr>
+        <w:rFonts w:ascii="Symbol" w:hAnsi="Symbol" w:hint="default"/>
+      </w:rPr>
+    </w:lvl>
+    <w:lvl w:ilvl="7" w:tplc="04150003" w:tentative="1">
+      <w:start w:val="1"/>
+      <w:numFmt w:val="bullet"/>
+      <w:lvlText w:val="o"/>
+      <w:lvlJc w:val="left"/>
+      <w:pPr>
+        <w:ind w:left="6468" w:hanging="360"/>
+      </w:pPr>
+      <w:rPr>
+        <w:rFonts w:ascii="Courier New" w:hAnsi="Courier New" w:cs="Courier New" w:hint="default"/>
+      </w:rPr>
+    </w:lvl>
+    <w:lvl w:ilvl="8" w:tplc="04150005" w:tentative="1">
+      <w:start w:val="1"/>
+      <w:numFmt w:val="bullet"/>
+      <w:lvlText w:val=""/>
+      <w:lvlJc w:val="left"/>
+      <w:pPr>
+        <w:ind w:left="7188" w:hanging="360"/>
+      </w:pPr>
+      <w:rPr>
+        <w:rFonts w:ascii="Wingdings" w:hAnsi="Wingdings" w:hint="default"/>
+      </w:rPr>
+    </w:lvl>
+  </w:abstractNum>
+  <w:abstractNum w:abstractNumId="1" w15:restartNumberingAfterBreak="0">
+    <w:nsid w:val="5FB03263"/>
+    <w:multiLevelType w:val="hybridMultilevel"/>
+    <w:tmpl w:val="8AA2E87A"/>
+    <w:lvl w:ilvl="0" w:tplc="0415000F">
+      <w:start w:val="1"/>
+      <w:numFmt w:val="decimal"/>
+      <w:lvlText w:val="%1."/>
+      <w:lvlJc w:val="left"/>
+      <w:pPr>
+        <w:ind w:left="769" w:hanging="360"/>
+      </w:pPr>
+    </w:lvl>
+    <w:lvl w:ilvl="1" w:tplc="04150019" w:tentative="1">
+      <w:start w:val="1"/>
+      <w:numFmt w:val="lowerLetter"/>
+      <w:lvlText w:val="%2."/>
+      <w:lvlJc w:val="left"/>
+      <w:pPr>
+        <w:ind w:left="1489" w:hanging="360"/>
+      </w:pPr>
+    </w:lvl>
+    <w:lvl w:ilvl="2" w:tplc="0415001B" w:tentative="1">
+      <w:start w:val="1"/>
+      <w:numFmt w:val="lowerRoman"/>
+      <w:lvlText w:val="%3."/>
+      <w:lvlJc w:val="right"/>
+      <w:pPr>
+        <w:ind w:left="2209" w:hanging="180"/>
+      </w:pPr>
+    </w:lvl>
+    <w:lvl w:ilvl="3" w:tplc="0415000F" w:tentative="1">
+      <w:start w:val="1"/>
+      <w:numFmt w:val="decimal"/>
+      <w:lvlText w:val="%4."/>
+      <w:lvlJc w:val="left"/>
+      <w:pPr>
+        <w:ind w:left="2929" w:hanging="360"/>
+      </w:pPr>
+    </w:lvl>
+    <w:lvl w:ilvl="4" w:tplc="04150019" w:tentative="1">
+      <w:start w:val="1"/>
+      <w:numFmt w:val="lowerLetter"/>
+      <w:lvlText w:val="%5."/>
+      <w:lvlJc w:val="left"/>
+      <w:pPr>
+        <w:ind w:left="3649" w:hanging="360"/>
+      </w:pPr>
+    </w:lvl>
+    <w:lvl w:ilvl="5" w:tplc="0415001B" w:tentative="1">
+      <w:start w:val="1"/>
+      <w:numFmt w:val="lowerRoman"/>
+      <w:lvlText w:val="%6."/>
+      <w:lvlJc w:val="right"/>
+      <w:pPr>
+        <w:ind w:left="4369" w:hanging="180"/>
+      </w:pPr>
+    </w:lvl>
+    <w:lvl w:ilvl="6" w:tplc="0415000F" w:tentative="1">
+      <w:start w:val="1"/>
+      <w:numFmt w:val="decimal"/>
+      <w:lvlText w:val="%7."/>
+      <w:lvlJc w:val="left"/>
+      <w:pPr>
+        <w:ind w:left="5089" w:hanging="360"/>
+      </w:pPr>
+    </w:lvl>
+    <w:lvl w:ilvl="7" w:tplc="04150019" w:tentative="1">
+      <w:start w:val="1"/>
+      <w:numFmt w:val="lowerLetter"/>
+      <w:lvlText w:val="%8."/>
+      <w:lvlJc w:val="left"/>
+      <w:pPr>
+        <w:ind w:left="5809" w:hanging="360"/>
+      </w:pPr>
+    </w:lvl>
+    <w:lvl w:ilvl="8" w:tplc="0415001B" w:tentative="1">
+      <w:start w:val="1"/>
+      <w:numFmt w:val="lowerRoman"/>
+      <w:lvlText w:val="%9."/>
+      <w:lvlJc w:val="right"/>
+      <w:pPr>
+        <w:ind w:left="6529" w:hanging="180"/>
+      </w:pPr>
+    </w:lvl>
+  </w:abstractNum>
+  <w:num w:numId="1">
+    <w:abstractNumId w:val="0"/>
+  </w:num>
+  <w:num w:numId="2">
+    <w:abstractNumId w:val="1"/>
+  </w:num>
+</w:numbering>
 </file>
 
 <file path=word/styles.xml><?xml version="1.0" encoding="utf-8"?>
@@ -1987,6 +4568,41 @@
       <w:szCs w:val="18"/>
     </w:rPr>
   </w:style>
+  <w:style w:type="character" w:styleId="Nierozpoznanawzmianka">
+    <w:name w:val="Unresolved Mention"/>
+    <w:basedOn w:val="Domylnaczcionkaakapitu"/>
+    <w:uiPriority w:val="99"/>
+    <w:semiHidden/>
+    <w:unhideWhenUsed/>
+    <w:rsid w:val="00CC6914"/>
+    <w:rPr>
+      <w:color w:val="605E5C"/>
+      <w:shd w:val="clear" w:color="auto" w:fill="E1DFDD"/>
+    </w:rPr>
+  </w:style>
+  <w:style w:type="paragraph" w:styleId="Akapitzlist">
+    <w:name w:val="List Paragraph"/>
+    <w:basedOn w:val="Normalny"/>
+    <w:uiPriority w:val="34"/>
+    <w:qFormat/>
+    <w:rsid w:val="00CC6914"/>
+    <w:pPr>
+      <w:ind w:left="720"/>
+      <w:contextualSpacing/>
+    </w:pPr>
+  </w:style>
+  <w:style w:type="character" w:styleId="UyteHipercze">
+    <w:name w:val="FollowedHyperlink"/>
+    <w:basedOn w:val="Domylnaczcionkaakapitu"/>
+    <w:uiPriority w:val="99"/>
+    <w:semiHidden/>
+    <w:unhideWhenUsed/>
+    <w:rsid w:val="00135665"/>
+    <w:rPr>
+      <w:color w:val="954F72" w:themeColor="followedHyperlink"/>
+      <w:u w:val="single"/>
+    </w:rPr>
+  </w:style>
 </w:styles>
 </file>
 

</xml_diff>

<commit_message>
Build and described second model, where only whites winning is predicted
</commit_message>
<xml_diff>
--- a/Projekt Sztuczne Sieci Neuronowe.docx
+++ b/Projekt Sztuczne Sieci Neuronowe.docx
@@ -1311,27 +1311,14 @@
       <w:r>
         <w:t xml:space="preserve">Rysunek </w:t>
       </w:r>
-      <w:r>
-        <w:fldChar w:fldCharType="begin"/>
-      </w:r>
-      <w:r>
-        <w:instrText xml:space="preserve"> SEQ Rysunek \* ARABIC </w:instrText>
-      </w:r>
-      <w:r>
-        <w:fldChar w:fldCharType="separate"/>
-      </w:r>
-      <w:r>
-        <w:rPr>
-          <w:noProof/>
-        </w:rPr>
-        <w:t>2</w:t>
-      </w:r>
-      <w:r>
-        <w:rPr>
-          <w:noProof/>
-        </w:rPr>
-        <w:fldChar w:fldCharType="end"/>
-      </w:r>
+      <w:fldSimple w:instr=" SEQ Rysunek \* ARABIC ">
+        <w:r>
+          <w:rPr>
+            <w:noProof/>
+          </w:rPr>
+          <w:t>2</w:t>
+        </w:r>
+      </w:fldSimple>
       <w:r>
         <w:t xml:space="preserve"> Budowa sztucznej sieci neuronowej z jedną warstwą ukrytą</w:t>
       </w:r>
@@ -1771,9 +1758,27 @@
         </w:rPr>
       </w:pPr>
     </w:p>
-    <w:p/>
-    <w:p/>
-    <w:p/>
+    <w:p>
+      <w:pPr>
+        <w:rPr>
+          <w:lang w:val="en-US"/>
+        </w:rPr>
+      </w:pPr>
+    </w:p>
+    <w:p>
+      <w:pPr>
+        <w:rPr>
+          <w:lang w:val="en-US"/>
+        </w:rPr>
+      </w:pPr>
+    </w:p>
+    <w:p>
+      <w:pPr>
+        <w:rPr>
+          <w:lang w:val="en-US"/>
+        </w:rPr>
+      </w:pPr>
+    </w:p>
     <w:p>
       <w:r>
         <w:lastRenderedPageBreak/>
@@ -2087,19 +2092,7 @@
         <w:t xml:space="preserve"> </w:t>
       </w:r>
       <w:r>
-        <w:t xml:space="preserve">Z czego </w:t>
-      </w:r>
-      <w:r>
-        <w:t>2 kolumny z danymi typu float</w:t>
-      </w:r>
-      <w:r>
-        <w:t>64</w:t>
-      </w:r>
-      <w:r>
-        <w:t xml:space="preserve">, 5 z typem int64 i 630 </w:t>
-      </w:r>
-      <w:r>
-        <w:t>uint8. Dane powinny być wstępnie przygotowane i gotowe do przekazania do wybranego modelu sieci neuronowej.</w:t>
+        <w:t>Z czego 2 kolumny z danymi typu float64, 5 z typem int64 i 630 uint8. Dane powinny być wstępnie przygotowane i gotowe do przekazania do wybranego modelu sieci neuronowej.</w:t>
       </w:r>
     </w:p>
     <w:p/>
@@ -2279,10 +2272,10 @@
           <w:noProof/>
         </w:rPr>
         <w:drawing>
-          <wp:inline distT="0" distB="0" distL="0" distR="0" wp14:anchorId="1433206E" wp14:editId="75164DBA">
-            <wp:extent cx="5760720" cy="963930"/>
-            <wp:effectExtent l="0" t="0" r="5080" b="1270"/>
-            <wp:docPr id="9" name="Obraz 9" descr="Obraz zawierający tekst&#10;&#10;Opis wygenerowany automatycznie"/>
+          <wp:inline distT="0" distB="0" distL="0" distR="0" wp14:anchorId="6C7D8F76" wp14:editId="2200953A">
+            <wp:extent cx="5760720" cy="925195"/>
+            <wp:effectExtent l="0" t="0" r="5080" b="1905"/>
+            <wp:docPr id="3" name="Obraz 3" descr="Obraz zawierający tekst&#10;&#10;Opis wygenerowany automatycznie"/>
             <wp:cNvGraphicFramePr>
               <a:graphicFrameLocks xmlns:a="http://schemas.openxmlformats.org/drawingml/2006/main" noChangeAspect="1"/>
             </wp:cNvGraphicFramePr>
@@ -2290,7 +2283,7 @@
               <a:graphicData uri="http://schemas.openxmlformats.org/drawingml/2006/picture">
                 <pic:pic xmlns:pic="http://schemas.openxmlformats.org/drawingml/2006/picture">
                   <pic:nvPicPr>
-                    <pic:cNvPr id="9" name="Obraz 9" descr="Obraz zawierający tekst&#10;&#10;Opis wygenerowany automatycznie"/>
+                    <pic:cNvPr id="3" name="Obraz 3" descr="Obraz zawierający tekst&#10;&#10;Opis wygenerowany automatycznie"/>
                     <pic:cNvPicPr/>
                   </pic:nvPicPr>
                   <pic:blipFill>
@@ -2308,7 +2301,7 @@
                   <pic:spPr>
                     <a:xfrm>
                       <a:off x="0" y="0"/>
-                      <a:ext cx="5760720" cy="963930"/>
+                      <a:ext cx="5760720" cy="925195"/>
                     </a:xfrm>
                     <a:prstGeom prst="rect">
                       <a:avLst/>
@@ -2445,7 +2438,25 @@
         <w:t>remis</w:t>
       </w:r>
     </w:p>
-    <w:p/>
+    <w:p>
+      <w:pPr>
+        <w:pStyle w:val="Akapitzlist"/>
+        <w:ind w:left="769"/>
+      </w:pPr>
+    </w:p>
+    <w:p>
+      <w:r>
+        <w:t xml:space="preserve">Funkcja </w:t>
+      </w:r>
+      <w:proofErr w:type="spellStart"/>
+      <w:r>
+        <w:t>softmax</w:t>
+      </w:r>
+      <w:proofErr w:type="spellEnd"/>
+      <w:r>
+        <w:t xml:space="preserve"> daje prawdopodobieństwa dla każdej z trzech możliwości, sumujące się do jedynki. Opcja z najwyższym prawdopodobieństwem oznaczana jest jako jeden a pozostałe zerami, w ten sposób otrzymujemy przypisanie obserwacji do danej klasy.</w:t>
+      </w:r>
+    </w:p>
     <w:p/>
     <w:p>
       <w:pPr>
@@ -2505,9 +2516,6 @@
         <w:t xml:space="preserve"> wartości, dzięki czemu w kolejnych iteracjach może lepiej dopasowywać zmiany w uczeniu.</w:t>
       </w:r>
     </w:p>
-    <w:p/>
-    <w:p/>
-    <w:p/>
     <w:p/>
     <w:p>
       <w:pPr>
@@ -2714,7 +2722,25 @@
       </w:r>
       <w:proofErr w:type="spellEnd"/>
       <w:r>
-        <w:t xml:space="preserve"> zwraca jak często predykcja się zgadzała (dla zmiennych zakodowanych przy użyciu one hot </w:t>
+        <w:t xml:space="preserve"> zwraca jak często predykcja się zgadzała </w:t>
+      </w:r>
+      <w:r>
+        <w:t xml:space="preserve">z wartością rzeczywistą </w:t>
+      </w:r>
+      <w:r>
+        <w:t>(</w:t>
+      </w:r>
+      <w:r>
+        <w:t xml:space="preserve">używana często w problemach klasyfikacji, </w:t>
+      </w:r>
+      <w:r>
+        <w:t>dl</w:t>
+      </w:r>
+      <w:r>
+        <w:t xml:space="preserve">a </w:t>
+      </w:r>
+      <w:r>
+        <w:t xml:space="preserve">zmiennych zakodowanych przy użyciu one hot </w:t>
       </w:r>
       <w:proofErr w:type="spellStart"/>
       <w:r>
@@ -2728,7 +2754,6 @@
     <w:p/>
     <w:p>
       <w:r>
-        <w:lastRenderedPageBreak/>
         <w:t xml:space="preserve">Kolejnym krokiem jest </w:t>
       </w:r>
       <w:proofErr w:type="spellStart"/>
@@ -2940,9 +2965,9 @@
           <w:noProof/>
         </w:rPr>
         <w:drawing>
-          <wp:inline distT="0" distB="0" distL="0" distR="0" wp14:anchorId="7F2DBE82" wp14:editId="56EB90F8">
-            <wp:extent cx="3986373" cy="4348041"/>
-            <wp:effectExtent l="0" t="0" r="1905" b="0"/>
+          <wp:inline distT="0" distB="0" distL="0" distR="0" wp14:anchorId="7F2DBE82" wp14:editId="219731E8">
+            <wp:extent cx="4982945" cy="5435029"/>
+            <wp:effectExtent l="0" t="0" r="0" b="0"/>
             <wp:docPr id="20" name="Obraz 20"/>
             <wp:cNvGraphicFramePr>
               <a:graphicFrameLocks xmlns:a="http://schemas.openxmlformats.org/drawingml/2006/main" noChangeAspect="1"/>
@@ -2969,7 +2994,7 @@
                   <pic:spPr>
                     <a:xfrm>
                       <a:off x="0" y="0"/>
-                      <a:ext cx="3986373" cy="4348041"/>
+                      <a:ext cx="5000956" cy="5454674"/>
                     </a:xfrm>
                     <a:prstGeom prst="rect">
                       <a:avLst/>
@@ -2991,7 +3016,6 @@
     <w:p/>
     <w:p>
       <w:r>
-        <w:lastRenderedPageBreak/>
         <w:t xml:space="preserve">Dokładność modelu dla pierwszych </w:t>
       </w:r>
       <w:proofErr w:type="spellStart"/>
@@ -3172,9 +3196,22 @@
       </w:r>
       <w:proofErr w:type="spellEnd"/>
       <w:r>
-        <w:t xml:space="preserve"> dokładność na poziomie 0.624, oznacza to że dla 62,4% obserwacji przydzielony został poprawny wynik.</w:t>
-      </w:r>
-    </w:p>
+        <w:t xml:space="preserve"> dokładność na poziomie 0.624, oznacza </w:t>
+      </w:r>
+      <w:proofErr w:type="gramStart"/>
+      <w:r>
+        <w:t>to</w:t>
+      </w:r>
+      <w:proofErr w:type="gramEnd"/>
+      <w:r>
+        <w:t xml:space="preserve"> że dla 62,4% obserwacji przydzielony został poprawny wynik.</w:t>
+      </w:r>
+      <w:r>
+        <w:t xml:space="preserve"> Średnia strata wyniosła 75,3%.</w:t>
+      </w:r>
+    </w:p>
+    <w:p/>
+    <w:p/>
     <w:p/>
     <w:p>
       <w:pPr>
@@ -3182,9 +3219,509 @@
       </w:pPr>
       <w:bookmarkStart w:id="5" w:name="_Toc104302928"/>
       <w:r>
-        <w:t>3.3. Test ze zmienionym 1 parametrem</w:t>
+        <w:t xml:space="preserve">3.3. </w:t>
       </w:r>
       <w:bookmarkEnd w:id="5"/>
+      <w:r>
+        <w:t>Test modelu ze zmienioną zmienną objaśniającą</w:t>
+      </w:r>
+    </w:p>
+    <w:p/>
+    <w:p>
+      <w:r>
+        <w:t xml:space="preserve">Wynik dokładności uzyskany w modelu przewidującym wygraną białego, czarnego lub remis był zadowalający, ale zdecydowaliśmy się zmienić podejście w celu uzyskania wyższego </w:t>
+      </w:r>
+      <w:r>
+        <w:t>wyniku. Uprościmy model do predykcji czy biały wygra, czy też nie. W pewnym sensie odrzucamy problem remisów, traktując je jako przegraną dla białego. Liczba remisów w całym zbiorze nie była duża, ale na pewno nie była zerowa, więc takie podejście powinno pomóc sieci w lepszej ocenie szansy białego na wygranie.</w:t>
+      </w:r>
+    </w:p>
+    <w:p/>
+    <w:p/>
+    <w:p>
+      <w:r>
+        <w:rPr>
+          <w:noProof/>
+        </w:rPr>
+        <w:drawing>
+          <wp:inline distT="0" distB="0" distL="0" distR="0" wp14:anchorId="56FF1E54" wp14:editId="1187BB53">
+            <wp:extent cx="5760720" cy="374650"/>
+            <wp:effectExtent l="0" t="0" r="5080" b="6350"/>
+            <wp:docPr id="11" name="Obraz 11"/>
+            <wp:cNvGraphicFramePr>
+              <a:graphicFrameLocks xmlns:a="http://schemas.openxmlformats.org/drawingml/2006/main" noChangeAspect="1"/>
+            </wp:cNvGraphicFramePr>
+            <a:graphic xmlns:a="http://schemas.openxmlformats.org/drawingml/2006/main">
+              <a:graphicData uri="http://schemas.openxmlformats.org/drawingml/2006/picture">
+                <pic:pic xmlns:pic="http://schemas.openxmlformats.org/drawingml/2006/picture">
+                  <pic:nvPicPr>
+                    <pic:cNvPr id="11" name="Obraz 11"/>
+                    <pic:cNvPicPr/>
+                  </pic:nvPicPr>
+                  <pic:blipFill>
+                    <a:blip r:embed="rId25">
+                      <a:extLst>
+                        <a:ext uri="{28A0092B-C50C-407E-A947-70E740481C1C}">
+                          <a14:useLocalDpi xmlns:a14="http://schemas.microsoft.com/office/drawing/2010/main" val="0"/>
+                        </a:ext>
+                      </a:extLst>
+                    </a:blip>
+                    <a:stretch>
+                      <a:fillRect/>
+                    </a:stretch>
+                  </pic:blipFill>
+                  <pic:spPr>
+                    <a:xfrm>
+                      <a:off x="0" y="0"/>
+                      <a:ext cx="5760720" cy="374650"/>
+                    </a:xfrm>
+                    <a:prstGeom prst="rect">
+                      <a:avLst/>
+                    </a:prstGeom>
+                  </pic:spPr>
+                </pic:pic>
+              </a:graphicData>
+            </a:graphic>
+          </wp:inline>
+        </w:drawing>
+      </w:r>
+    </w:p>
+    <w:p/>
+    <w:p/>
+    <w:p/>
+    <w:p>
+      <w:r>
+        <w:lastRenderedPageBreak/>
+        <w:t>Tworzymy model analogiczny do poprzedniego, z trzema warstwami</w:t>
+      </w:r>
+      <w:r>
+        <w:t xml:space="preserve"> i identycznymi specyfikacjami warstw (oprócz </w:t>
+      </w:r>
+      <w:proofErr w:type="gramStart"/>
+      <w:r>
+        <w:t>wyjściowej</w:t>
+      </w:r>
+      <w:proofErr w:type="gramEnd"/>
+      <w:r>
+        <w:t xml:space="preserve"> gdzie zmieniamy rozmiar </w:t>
+      </w:r>
+      <w:proofErr w:type="spellStart"/>
+      <w:r>
+        <w:t>rozmiar</w:t>
+      </w:r>
+      <w:proofErr w:type="spellEnd"/>
+      <w:r>
+        <w:t xml:space="preserve"> wyjścia na 1)</w:t>
+      </w:r>
+      <w:r>
+        <w:t xml:space="preserve">. Jedną wejściową, jedną ukrytą i jedną </w:t>
+      </w:r>
+      <w:r>
+        <w:t>wyjściową.</w:t>
+      </w:r>
+    </w:p>
+    <w:p/>
+    <w:p>
+      <w:r>
+        <w:rPr>
+          <w:noProof/>
+        </w:rPr>
+        <w:drawing>
+          <wp:inline distT="0" distB="0" distL="0" distR="0" wp14:anchorId="11F3BEE8" wp14:editId="54455252">
+            <wp:extent cx="5702300" cy="914400"/>
+            <wp:effectExtent l="0" t="0" r="0" b="0"/>
+            <wp:docPr id="12" name="Obraz 12" descr="Obraz zawierający tekst&#10;&#10;Opis wygenerowany automatycznie"/>
+            <wp:cNvGraphicFramePr>
+              <a:graphicFrameLocks xmlns:a="http://schemas.openxmlformats.org/drawingml/2006/main" noChangeAspect="1"/>
+            </wp:cNvGraphicFramePr>
+            <a:graphic xmlns:a="http://schemas.openxmlformats.org/drawingml/2006/main">
+              <a:graphicData uri="http://schemas.openxmlformats.org/drawingml/2006/picture">
+                <pic:pic xmlns:pic="http://schemas.openxmlformats.org/drawingml/2006/picture">
+                  <pic:nvPicPr>
+                    <pic:cNvPr id="12" name="Obraz 12" descr="Obraz zawierający tekst&#10;&#10;Opis wygenerowany automatycznie"/>
+                    <pic:cNvPicPr/>
+                  </pic:nvPicPr>
+                  <pic:blipFill>
+                    <a:blip r:embed="rId26">
+                      <a:extLst>
+                        <a:ext uri="{28A0092B-C50C-407E-A947-70E740481C1C}">
+                          <a14:useLocalDpi xmlns:a14="http://schemas.microsoft.com/office/drawing/2010/main" val="0"/>
+                        </a:ext>
+                      </a:extLst>
+                    </a:blip>
+                    <a:stretch>
+                      <a:fillRect/>
+                    </a:stretch>
+                  </pic:blipFill>
+                  <pic:spPr>
+                    <a:xfrm>
+                      <a:off x="0" y="0"/>
+                      <a:ext cx="5702300" cy="914400"/>
+                    </a:xfrm>
+                    <a:prstGeom prst="rect">
+                      <a:avLst/>
+                    </a:prstGeom>
+                  </pic:spPr>
+                </pic:pic>
+              </a:graphicData>
+            </a:graphic>
+          </wp:inline>
+        </w:drawing>
+      </w:r>
+    </w:p>
+    <w:p/>
+    <w:p>
+      <w:r>
+        <w:t xml:space="preserve">Pozostajemy przy tym samym </w:t>
+      </w:r>
+      <w:proofErr w:type="spellStart"/>
+      <w:r>
+        <w:t>optymalizerze</w:t>
+      </w:r>
+      <w:proofErr w:type="spellEnd"/>
+      <w:r>
+        <w:t xml:space="preserve"> (Adam), zmieniamy tylko funkcję straty na </w:t>
+      </w:r>
+      <w:proofErr w:type="spellStart"/>
+      <w:r>
+        <w:t>binary_crossentropy</w:t>
+      </w:r>
+      <w:proofErr w:type="spellEnd"/>
+      <w:r>
+        <w:t xml:space="preserve"> i metrykę wyniku na </w:t>
+      </w:r>
+      <w:proofErr w:type="spellStart"/>
+      <w:r>
+        <w:t>binary_accuracy</w:t>
+      </w:r>
+      <w:proofErr w:type="spellEnd"/>
+      <w:r>
+        <w:t xml:space="preserve">. Teraz nie przeprowadzamy już uogólnionej klasyfikacji, a jedynie klasyfikację binarną, więc te zmiany teoretycznie nie są konieczne, aczkolwiek </w:t>
+      </w:r>
+      <w:proofErr w:type="gramStart"/>
+      <w:r>
+        <w:t>możliwe</w:t>
+      </w:r>
+      <w:proofErr w:type="gramEnd"/>
+      <w:r>
+        <w:t xml:space="preserve"> że pomogą modelowi w lepszym uczeniu.</w:t>
+      </w:r>
+    </w:p>
+    <w:p>
+      <w:pPr>
+        <w:rPr>
+          <w:i/>
+          <w:iCs/>
+        </w:rPr>
+      </w:pPr>
+      <w:r>
+        <w:t xml:space="preserve">Przeprowadzamy uczenie modelu z takimi samymi </w:t>
+      </w:r>
+      <w:proofErr w:type="spellStart"/>
+      <w:r>
+        <w:t>hiperparametrami</w:t>
+      </w:r>
+      <w:proofErr w:type="spellEnd"/>
+      <w:r>
+        <w:t xml:space="preserve">, </w:t>
+      </w:r>
+      <w:proofErr w:type="spellStart"/>
+      <w:r>
+        <w:rPr>
+          <w:i/>
+          <w:iCs/>
+        </w:rPr>
+        <w:t>epochs</w:t>
+      </w:r>
+      <w:proofErr w:type="spellEnd"/>
+      <w:r>
+        <w:rPr>
+          <w:i/>
+          <w:iCs/>
+        </w:rPr>
+        <w:t xml:space="preserve">=100 </w:t>
+      </w:r>
+      <w:r>
+        <w:t xml:space="preserve">i </w:t>
+      </w:r>
+      <w:proofErr w:type="spellStart"/>
+      <w:r>
+        <w:rPr>
+          <w:i/>
+          <w:iCs/>
+        </w:rPr>
+        <w:t>batch</w:t>
+      </w:r>
+      <w:r>
+        <w:rPr>
+          <w:i/>
+          <w:iCs/>
+        </w:rPr>
+        <w:t>_size</w:t>
+      </w:r>
+      <w:proofErr w:type="spellEnd"/>
+      <w:r>
+        <w:rPr>
+          <w:i/>
+          <w:iCs/>
+        </w:rPr>
+        <w:t>=1000.</w:t>
+      </w:r>
+    </w:p>
+    <w:p>
+      <w:pPr>
+        <w:rPr>
+          <w:i/>
+          <w:iCs/>
+        </w:rPr>
+      </w:pPr>
+    </w:p>
+    <w:p>
+      <w:pPr>
+        <w:rPr>
+          <w:i/>
+          <w:iCs/>
+        </w:rPr>
+      </w:pPr>
+    </w:p>
+    <w:p>
+      <w:r>
+        <w:rPr>
+          <w:noProof/>
+        </w:rPr>
+        <w:drawing>
+          <wp:inline distT="0" distB="0" distL="0" distR="0" wp14:anchorId="10389178" wp14:editId="0D8B9E7B">
+            <wp:extent cx="5760720" cy="206375"/>
+            <wp:effectExtent l="0" t="0" r="5080" b="0"/>
+            <wp:docPr id="14" name="Obraz 14"/>
+            <wp:cNvGraphicFramePr>
+              <a:graphicFrameLocks xmlns:a="http://schemas.openxmlformats.org/drawingml/2006/main" noChangeAspect="1"/>
+            </wp:cNvGraphicFramePr>
+            <a:graphic xmlns:a="http://schemas.openxmlformats.org/drawingml/2006/main">
+              <a:graphicData uri="http://schemas.openxmlformats.org/drawingml/2006/picture">
+                <pic:pic xmlns:pic="http://schemas.openxmlformats.org/drawingml/2006/picture">
+                  <pic:nvPicPr>
+                    <pic:cNvPr id="14" name="Obraz 14"/>
+                    <pic:cNvPicPr/>
+                  </pic:nvPicPr>
+                  <pic:blipFill>
+                    <a:blip r:embed="rId27">
+                      <a:extLst>
+                        <a:ext uri="{28A0092B-C50C-407E-A947-70E740481C1C}">
+                          <a14:useLocalDpi xmlns:a14="http://schemas.microsoft.com/office/drawing/2010/main" val="0"/>
+                        </a:ext>
+                      </a:extLst>
+                    </a:blip>
+                    <a:stretch>
+                      <a:fillRect/>
+                    </a:stretch>
+                  </pic:blipFill>
+                  <pic:spPr>
+                    <a:xfrm>
+                      <a:off x="0" y="0"/>
+                      <a:ext cx="5760720" cy="206375"/>
+                    </a:xfrm>
+                    <a:prstGeom prst="rect">
+                      <a:avLst/>
+                    </a:prstGeom>
+                  </pic:spPr>
+                </pic:pic>
+              </a:graphicData>
+            </a:graphic>
+          </wp:inline>
+        </w:drawing>
+      </w:r>
+    </w:p>
+    <w:p/>
+    <w:p>
+      <w:r>
+        <w:t xml:space="preserve">Pierwsze iteracje dały </w:t>
+      </w:r>
+      <w:proofErr w:type="spellStart"/>
+      <w:r>
+        <w:t>accuracy</w:t>
+      </w:r>
+      <w:proofErr w:type="spellEnd"/>
+      <w:r>
+        <w:t xml:space="preserve"> na poziomie 49,6% i jest to wynik identyczny jak w ostatnich. Udało się jedynie poprawić średni wynik błędu. Wartość </w:t>
+      </w:r>
+      <w:proofErr w:type="spellStart"/>
+      <w:r>
+        <w:rPr>
+          <w:i/>
+          <w:iCs/>
+        </w:rPr>
+        <w:t>loss</w:t>
+      </w:r>
+      <w:proofErr w:type="spellEnd"/>
+      <w:r>
+        <w:t xml:space="preserve"> spadła z 5,12 do 0.626 w ostatnim </w:t>
+      </w:r>
+      <w:proofErr w:type="spellStart"/>
+      <w:r>
+        <w:t>epochu</w:t>
+      </w:r>
+      <w:proofErr w:type="spellEnd"/>
+    </w:p>
+    <w:p/>
+    <w:p>
+      <w:r>
+        <w:rPr>
+          <w:noProof/>
+          <w:sz w:val="32"/>
+          <w:szCs w:val="32"/>
+        </w:rPr>
+        <w:drawing>
+          <wp:inline distT="0" distB="0" distL="0" distR="0" wp14:anchorId="4071B3CC" wp14:editId="663DF94B">
+            <wp:extent cx="5760720" cy="713105"/>
+            <wp:effectExtent l="0" t="0" r="5080" b="0"/>
+            <wp:docPr id="15" name="Obraz 15"/>
+            <wp:cNvGraphicFramePr>
+              <a:graphicFrameLocks xmlns:a="http://schemas.openxmlformats.org/drawingml/2006/main" noChangeAspect="1"/>
+            </wp:cNvGraphicFramePr>
+            <a:graphic xmlns:a="http://schemas.openxmlformats.org/drawingml/2006/main">
+              <a:graphicData uri="http://schemas.openxmlformats.org/drawingml/2006/picture">
+                <pic:pic xmlns:pic="http://schemas.openxmlformats.org/drawingml/2006/picture">
+                  <pic:nvPicPr>
+                    <pic:cNvPr id="15" name="Obraz 15"/>
+                    <pic:cNvPicPr/>
+                  </pic:nvPicPr>
+                  <pic:blipFill>
+                    <a:blip r:embed="rId28">
+                      <a:extLst>
+                        <a:ext uri="{28A0092B-C50C-407E-A947-70E740481C1C}">
+                          <a14:useLocalDpi xmlns:a14="http://schemas.microsoft.com/office/drawing/2010/main" val="0"/>
+                        </a:ext>
+                      </a:extLst>
+                    </a:blip>
+                    <a:stretch>
+                      <a:fillRect/>
+                    </a:stretch>
+                  </pic:blipFill>
+                  <pic:spPr>
+                    <a:xfrm>
+                      <a:off x="0" y="0"/>
+                      <a:ext cx="5760720" cy="713105"/>
+                    </a:xfrm>
+                    <a:prstGeom prst="rect">
+                      <a:avLst/>
+                    </a:prstGeom>
+                  </pic:spPr>
+                </pic:pic>
+              </a:graphicData>
+            </a:graphic>
+          </wp:inline>
+        </w:drawing>
+      </w:r>
+    </w:p>
+    <w:p>
+      <w:r>
+        <w:rPr>
+          <w:noProof/>
+        </w:rPr>
+        <w:drawing>
+          <wp:inline distT="0" distB="0" distL="0" distR="0" wp14:anchorId="431BD9B1" wp14:editId="2380ACAE">
+            <wp:extent cx="5760720" cy="822960"/>
+            <wp:effectExtent l="0" t="0" r="5080" b="2540"/>
+            <wp:docPr id="22" name="Obraz 22" descr="Obraz zawierający tekst&#10;&#10;Opis wygenerowany automatycznie"/>
+            <wp:cNvGraphicFramePr>
+              <a:graphicFrameLocks xmlns:a="http://schemas.openxmlformats.org/drawingml/2006/main" noChangeAspect="1"/>
+            </wp:cNvGraphicFramePr>
+            <a:graphic xmlns:a="http://schemas.openxmlformats.org/drawingml/2006/main">
+              <a:graphicData uri="http://schemas.openxmlformats.org/drawingml/2006/picture">
+                <pic:pic xmlns:pic="http://schemas.openxmlformats.org/drawingml/2006/picture">
+                  <pic:nvPicPr>
+                    <pic:cNvPr id="22" name="Obraz 22" descr="Obraz zawierający tekst&#10;&#10;Opis wygenerowany automatycznie"/>
+                    <pic:cNvPicPr/>
+                  </pic:nvPicPr>
+                  <pic:blipFill>
+                    <a:blip r:embed="rId29">
+                      <a:extLst>
+                        <a:ext uri="{28A0092B-C50C-407E-A947-70E740481C1C}">
+                          <a14:useLocalDpi xmlns:a14="http://schemas.microsoft.com/office/drawing/2010/main" val="0"/>
+                        </a:ext>
+                      </a:extLst>
+                    </a:blip>
+                    <a:stretch>
+                      <a:fillRect/>
+                    </a:stretch>
+                  </pic:blipFill>
+                  <pic:spPr>
+                    <a:xfrm>
+                      <a:off x="0" y="0"/>
+                      <a:ext cx="5760720" cy="822960"/>
+                    </a:xfrm>
+                    <a:prstGeom prst="rect">
+                      <a:avLst/>
+                    </a:prstGeom>
+                  </pic:spPr>
+                </pic:pic>
+              </a:graphicData>
+            </a:graphic>
+          </wp:inline>
+        </w:drawing>
+      </w:r>
+    </w:p>
+    <w:p/>
+    <w:p>
+      <w:pPr>
+        <w:jc w:val="both"/>
+      </w:pPr>
+      <w:r>
+        <w:t xml:space="preserve">Wnioskujemy, że poprzedni </w:t>
+      </w:r>
+      <w:proofErr w:type="gramStart"/>
+      <w:r>
+        <w:t>model</w:t>
+      </w:r>
+      <w:proofErr w:type="gramEnd"/>
+      <w:r>
+        <w:t xml:space="preserve"> w którym przewidywaliśmy wygraną białego, czarnego lub remis miał wyższy poziom dokładności. W związku z tym w dalszych walidacjach pozostaniemy przy początkowym modelu.</w:t>
+      </w:r>
+    </w:p>
+    <w:p>
+      <w:pPr>
+        <w:jc w:val="both"/>
+      </w:pPr>
+    </w:p>
+    <w:p>
+      <w:pPr>
+        <w:jc w:val="both"/>
+      </w:pPr>
+    </w:p>
+    <w:p>
+      <w:pPr>
+        <w:jc w:val="both"/>
+      </w:pPr>
+    </w:p>
+    <w:p>
+      <w:pPr>
+        <w:jc w:val="both"/>
+      </w:pPr>
+    </w:p>
+    <w:p>
+      <w:pPr>
+        <w:jc w:val="both"/>
+      </w:pPr>
+    </w:p>
+    <w:p>
+      <w:pPr>
+        <w:jc w:val="both"/>
+      </w:pPr>
+    </w:p>
+    <w:p>
+      <w:pPr>
+        <w:jc w:val="both"/>
+      </w:pPr>
+    </w:p>
+    <w:p>
+      <w:pPr>
+        <w:jc w:val="both"/>
+      </w:pPr>
+    </w:p>
+    <w:p>
+      <w:pPr>
+        <w:jc w:val="both"/>
+      </w:pPr>
     </w:p>
     <w:p/>
     <w:p>
@@ -3193,10 +3730,23 @@
       </w:pPr>
       <w:bookmarkStart w:id="6" w:name="_Toc104302929"/>
       <w:r>
-        <w:t>3.4. Test ze zmienionym 2 parametrem</w:t>
+        <w:lastRenderedPageBreak/>
+        <w:t xml:space="preserve">3.4. </w:t>
       </w:r>
       <w:bookmarkEnd w:id="6"/>
-    </w:p>
+      <w:r>
+        <w:t xml:space="preserve">Skuteczność modelu w zależności od liczby warstw neuronów i zmian </w:t>
+      </w:r>
+      <w:proofErr w:type="spellStart"/>
+      <w:r>
+        <w:t>hiperparametrów</w:t>
+      </w:r>
+      <w:proofErr w:type="spellEnd"/>
+    </w:p>
+    <w:p/>
+    <w:p/>
+    <w:p/>
+    <w:p/>
     <w:p/>
     <w:p>
       <w:pPr>
@@ -3449,29 +3999,34 @@
         <w:rPr>
           <w:lang w:val="en-US"/>
         </w:rPr>
-        <w:t xml:space="preserve"> </w:t>
+        <w:t xml:space="preserve"> Encoding cyclical continuous features - 24-hour time, </w:t>
+      </w:r>
+      <w:r>
+        <w:fldChar w:fldCharType="begin"/>
       </w:r>
       <w:r>
         <w:rPr>
           <w:lang w:val="en-US"/>
         </w:rPr>
-        <w:t>Encoding cyclical continuous features - 24-hour time</w:t>
-      </w:r>
-      <w:r>
-        <w:rPr>
+        <w:instrText xml:space="preserve"> HYPERLINK "https://ianlondon.github.io/blog/encoding-cyclical-features-24hour-time/" </w:instrText>
+      </w:r>
+      <w:r>
+        <w:fldChar w:fldCharType="separate"/>
+      </w:r>
+      <w:r>
+        <w:rPr>
+          <w:rStyle w:val="Hipercze"/>
           <w:lang w:val="en-US"/>
         </w:rPr>
-        <w:t xml:space="preserve">, </w:t>
-      </w:r>
-      <w:hyperlink r:id="rId4" w:history="1">
-        <w:r>
-          <w:rPr>
-            <w:rStyle w:val="Hipercze"/>
-            <w:lang w:val="en-US"/>
-          </w:rPr>
-          <w:t>https://ianlondon.github.io/blog/encoding-cyclical-features-24hour-time/</w:t>
-        </w:r>
-      </w:hyperlink>
+        <w:t>https://ianlondon.github.io/blog/encoding-cyclical-features-24hour-time/</w:t>
+      </w:r>
+      <w:r>
+        <w:rPr>
+          <w:rStyle w:val="Hipercze"/>
+          <w:lang w:val="en-US"/>
+        </w:rPr>
+        <w:fldChar w:fldCharType="end"/>
+      </w:r>
       <w:r>
         <w:rPr>
           <w:lang w:val="en-US"/>
@@ -3506,29 +4061,38 @@
         </w:rPr>
         <w:t xml:space="preserve"> </w:t>
       </w:r>
-      <w:hyperlink r:id="rId5" w:history="1">
-        <w:r>
-          <w:rPr>
-            <w:rStyle w:val="Hipercze"/>
-            <w:lang w:val="en-US"/>
-          </w:rPr>
-          <w:t>https://www.brutalk.com/pl/wiadomosci/brutalk-blog/prze</w:t>
-        </w:r>
-        <w:r>
-          <w:rPr>
-            <w:rStyle w:val="Hipercze"/>
-            <w:lang w:val="en-US"/>
-          </w:rPr>
-          <w:t>g</w:t>
-        </w:r>
-        <w:r>
-          <w:rPr>
-            <w:rStyle w:val="Hipercze"/>
-            <w:lang w:val="en-US"/>
-          </w:rPr>
-          <w:t>lad/funkcje-strat-i-strat-do-szkolenia-sieci-neuronowych-uczenia-glebokiego-6046fa42120e8</w:t>
-        </w:r>
-      </w:hyperlink>
+      <w:r>
+        <w:fldChar w:fldCharType="begin"/>
+      </w:r>
+      <w:r>
+        <w:rPr>
+          <w:lang w:val="en-US"/>
+        </w:rPr>
+        <w:instrText xml:space="preserve"> HYPERLINK "https://www.brutalk.com/pl/wiadomosci/b</w:instrText>
+      </w:r>
+      <w:r>
+        <w:rPr>
+          <w:lang w:val="en-US"/>
+        </w:rPr>
+        <w:instrText xml:space="preserve">rutalk-blog/przeglad/funkcje-strat-i-strat-do-szkolenia-sieci-neuronowych-uczenia-glebokiego-6046fa42120e8" </w:instrText>
+      </w:r>
+      <w:r>
+        <w:fldChar w:fldCharType="separate"/>
+      </w:r>
+      <w:r>
+        <w:rPr>
+          <w:rStyle w:val="Hipercze"/>
+          <w:lang w:val="en-US"/>
+        </w:rPr>
+        <w:t>https://www.brutalk.com/pl/wiadomosci/brutalk-blog/przeglad/funkcje-strat-i-strat-do-szkolenia-sieci-neuronowych-uczenia-glebokiego-6046fa42120e8</w:t>
+      </w:r>
+      <w:r>
+        <w:rPr>
+          <w:rStyle w:val="Hipercze"/>
+          <w:lang w:val="en-US"/>
+        </w:rPr>
+        <w:fldChar w:fldCharType="end"/>
+      </w:r>
       <w:r>
         <w:rPr>
           <w:lang w:val="en-US"/>

</xml_diff>

<commit_message>
Added links to articles about neural networks in chess prediction
</commit_message>
<xml_diff>
--- a/Projekt Sztuczne Sieci Neuronowe.docx
+++ b/Projekt Sztuczne Sieci Neuronowe.docx
@@ -4,37 +4,92 @@
   <w:body>
     <w:p>
       <w:pPr>
-        <w:pStyle w:val="Tytu"/>
+        <w:spacing w:after="160"/>
         <w:jc w:val="center"/>
-      </w:pPr>
-      <w:r>
-        <w:t>Projekt Sztuczne Sieci Neuronowe</w:t>
-      </w:r>
-    </w:p>
-    <w:p/>
-    <w:p>
-      <w:pPr>
-        <w:pStyle w:val="Podtytu"/>
-        <w:jc w:val="center"/>
-        <w:rPr>
+        <w:rPr>
+          <w:rFonts w:ascii="Calibri" w:hAnsi="Calibri" w:cs="Calibri"/>
+          <w:b/>
+          <w:bCs/>
+          <w:color w:val="000000"/>
           <w:sz w:val="32"/>
           <w:szCs w:val="32"/>
         </w:rPr>
       </w:pPr>
-      <w:r>
-        <w:rPr>
+    </w:p>
+    <w:p>
+      <w:pPr>
+        <w:spacing w:after="160"/>
+        <w:jc w:val="center"/>
+        <w:rPr>
+          <w:rFonts w:ascii="Calibri" w:hAnsi="Calibri" w:cs="Calibri"/>
+          <w:b/>
+          <w:bCs/>
+          <w:color w:val="000000"/>
           <w:sz w:val="32"/>
           <w:szCs w:val="32"/>
         </w:rPr>
-        <w:t>Przewidywanie wyniku pojedynku szachowego</w:t>
-      </w:r>
-      <w:r>
-        <w:rPr>
+      </w:pPr>
+    </w:p>
+    <w:p>
+      <w:pPr>
+        <w:spacing w:after="160"/>
+        <w:jc w:val="center"/>
+        <w:rPr>
+          <w:color w:val="000000"/>
+        </w:rPr>
+      </w:pPr>
+      <w:r>
+        <w:rPr>
+          <w:rFonts w:ascii="Calibri" w:hAnsi="Calibri" w:cs="Calibri"/>
+          <w:b/>
+          <w:bCs/>
+          <w:color w:val="000000"/>
           <w:sz w:val="32"/>
           <w:szCs w:val="32"/>
         </w:rPr>
-        <w:t>, na podstawie zbioru 5000 tysięcy obserwacji</w:t>
-      </w:r>
+        <w:t>Projekt Sztuczne Sieci Neuronowe</w:t>
+      </w:r>
+    </w:p>
+    <w:p>
+      <w:pPr>
+        <w:spacing w:after="160"/>
+        <w:jc w:val="center"/>
+        <w:rPr>
+          <w:color w:val="000000"/>
+        </w:rPr>
+      </w:pPr>
+      <w:r>
+        <w:rPr>
+          <w:rFonts w:ascii="Calibri" w:hAnsi="Calibri" w:cs="Calibri"/>
+          <w:color w:val="000000"/>
+          <w:sz w:val="32"/>
+          <w:szCs w:val="32"/>
+        </w:rPr>
+        <w:t>Temat: Przewidywanie wyniku rozgrywek szachowych</w:t>
+      </w:r>
+    </w:p>
+    <w:p>
+      <w:pPr>
+        <w:spacing w:after="160"/>
+        <w:jc w:val="center"/>
+        <w:rPr>
+          <w:color w:val="000000"/>
+        </w:rPr>
+      </w:pPr>
+      <w:r>
+        <w:rPr>
+          <w:rFonts w:ascii="Calibri" w:hAnsi="Calibri" w:cs="Calibri"/>
+          <w:color w:val="000000"/>
+          <w:sz w:val="32"/>
+          <w:szCs w:val="32"/>
+        </w:rPr>
+        <w:t>Przedmiot: Elementy sztucznej inteligencji</w:t>
+      </w:r>
+    </w:p>
+    <w:p>
+      <w:pPr>
+        <w:spacing w:after="240"/>
+      </w:pPr>
     </w:p>
     <w:p>
       <w:pPr>
@@ -70,7 +125,9 @@
       </w:sdtPr>
       <w:sdtEndPr>
         <w:rPr>
+          <w:rFonts w:ascii="Times New Roman" w:eastAsia="Times New Roman" w:hAnsi="Times New Roman" w:cs="Times New Roman"/>
           <w:noProof/>
+          <w:lang w:eastAsia="pl-PL"/>
         </w:rPr>
       </w:sdtEndPr>
       <w:sdtContent>
@@ -1251,7 +1308,6 @@
       <w:r>
         <w:rPr>
           <w:noProof/>
-          <w:lang w:eastAsia="pl-PL"/>
         </w:rPr>
         <w:drawing>
           <wp:inline distT="0" distB="0" distL="0" distR="0" wp14:anchorId="4DF19A4B" wp14:editId="48B90F3B">
@@ -1311,44 +1367,159 @@
       <w:r>
         <w:t xml:space="preserve">Rysunek </w:t>
       </w:r>
-      <w:fldSimple w:instr=" SEQ Rysunek \* ARABIC ">
+      <w:r>
+        <w:fldChar w:fldCharType="begin"/>
+      </w:r>
+      <w:r>
+        <w:instrText xml:space="preserve"> SEQ Rysunek \* ARABIC </w:instrText>
+      </w:r>
+      <w:r>
+        <w:fldChar w:fldCharType="separate"/>
+      </w:r>
+      <w:r>
+        <w:rPr>
+          <w:noProof/>
+        </w:rPr>
+        <w:t>2</w:t>
+      </w:r>
+      <w:r>
+        <w:rPr>
+          <w:noProof/>
+        </w:rPr>
+        <w:fldChar w:fldCharType="end"/>
+      </w:r>
+      <w:r>
+        <w:t xml:space="preserve"> Budowa sztucznej sieci neuronowej z jedną warstwą ukrytą</w:t>
+      </w:r>
+      <w:r>
+        <w:br/>
+      </w:r>
+      <w:r>
+        <w:rPr>
+          <w:b w:val="0"/>
+        </w:rPr>
+        <w:t xml:space="preserve">Źródło: </w:t>
+      </w:r>
+      <w:r>
+        <w:rPr>
+          <w:b w:val="0"/>
+        </w:rPr>
+        <w:t>https://research.aimultiple.com/how-neural-networks-work/</w:t>
+      </w:r>
+    </w:p>
+    <w:p/>
+    <w:p>
+      <w:pPr>
+        <w:pStyle w:val="Nagwek1"/>
+      </w:pPr>
+      <w:bookmarkStart w:id="1" w:name="_Toc104302924"/>
+      <w:r>
+        <w:lastRenderedPageBreak/>
+        <w:t>2. Przegląd literatury</w:t>
+      </w:r>
+      <w:bookmarkEnd w:id="1"/>
+    </w:p>
+    <w:p/>
+    <w:p>
+      <w:pPr>
+        <w:spacing w:after="160"/>
+        <w:rPr>
+          <w:color w:val="000000"/>
+        </w:rPr>
+      </w:pPr>
+      <w:hyperlink r:id="rId10" w:history="1">
         <w:r>
           <w:rPr>
-            <w:noProof/>
+            <w:rFonts w:ascii="Calibri" w:hAnsi="Calibri" w:cs="Calibri"/>
+            <w:color w:val="1155CC"/>
+            <w:sz w:val="22"/>
+            <w:szCs w:val="22"/>
+            <w:u w:val="single"/>
           </w:rPr>
-          <w:t>2</w:t>
+          <w:t>https://proceedings.neurips.cc/paper/1994/file/d7322ed717dedf1eb4e6e52a37ea7bcd-Paper.pdf</w:t>
         </w:r>
-      </w:fldSimple>
-      <w:r>
-        <w:t xml:space="preserve"> Budowa sztucznej sieci neuronowej z jedną warstwą ukrytą</w:t>
-      </w:r>
-      <w:r>
-        <w:br/>
-      </w:r>
-      <w:r>
-        <w:rPr>
-          <w:b w:val="0"/>
-        </w:rPr>
-        <w:t xml:space="preserve">Źródło: </w:t>
-      </w:r>
-      <w:r>
-        <w:rPr>
-          <w:b w:val="0"/>
-        </w:rPr>
-        <w:t>https://research.aimultiple.com/how-neural-networks-work/</w:t>
-      </w:r>
-    </w:p>
-    <w:p/>
-    <w:p>
-      <w:pPr>
-        <w:pStyle w:val="Nagwek1"/>
-      </w:pPr>
-      <w:bookmarkStart w:id="1" w:name="_Toc104302924"/>
-      <w:r>
-        <w:lastRenderedPageBreak/>
-        <w:t>2. Przegląd literatury</w:t>
-      </w:r>
-      <w:bookmarkEnd w:id="1"/>
+      </w:hyperlink>
+    </w:p>
+    <w:p>
+      <w:pPr>
+        <w:rPr>
+          <w:color w:val="000000"/>
+        </w:rPr>
+      </w:pPr>
+    </w:p>
+    <w:p>
+      <w:pPr>
+        <w:spacing w:after="160"/>
+        <w:rPr>
+          <w:color w:val="000000"/>
+        </w:rPr>
+      </w:pPr>
+      <w:hyperlink r:id="rId11" w:history="1">
+        <w:r>
+          <w:rPr>
+            <w:rFonts w:ascii="Calibri" w:hAnsi="Calibri" w:cs="Calibri"/>
+            <w:color w:val="1155CC"/>
+            <w:sz w:val="22"/>
+            <w:szCs w:val="22"/>
+            <w:u w:val="single"/>
+          </w:rPr>
+          <w:t>http://cs231n.stanford.edu/reports/2015/pdfs/ConvChess.pdf</w:t>
+        </w:r>
+      </w:hyperlink>
+    </w:p>
+    <w:p>
+      <w:pPr>
+        <w:rPr>
+          <w:color w:val="000000"/>
+        </w:rPr>
+      </w:pPr>
+    </w:p>
+    <w:p>
+      <w:pPr>
+        <w:spacing w:after="160"/>
+        <w:rPr>
+          <w:color w:val="000000"/>
+        </w:rPr>
+      </w:pPr>
+      <w:hyperlink r:id="rId12" w:history="1">
+        <w:r>
+          <w:rPr>
+            <w:rFonts w:ascii="Calibri" w:hAnsi="Calibri" w:cs="Calibri"/>
+            <w:color w:val="1155CC"/>
+            <w:sz w:val="22"/>
+            <w:szCs w:val="22"/>
+            <w:u w:val="single"/>
+          </w:rPr>
+          <w:t>https://www.researchgate.net/profile/Konstantin-Herud/publication/330317757_End-to-End_Deep_Neural_Network_for_Automatic_Learning_in_Chess/links/5fbacb82299bf104cf6ce5bd/End-to-End-Deep-Neural-Network-for-Automatic-Learning-in-Chess.pdf</w:t>
+        </w:r>
+      </w:hyperlink>
+    </w:p>
+    <w:p>
+      <w:pPr>
+        <w:rPr>
+          <w:color w:val="000000"/>
+        </w:rPr>
+      </w:pPr>
+    </w:p>
+    <w:p>
+      <w:pPr>
+        <w:spacing w:after="160"/>
+        <w:rPr>
+          <w:color w:val="000000"/>
+        </w:rPr>
+      </w:pPr>
+      <w:hyperlink r:id="rId13" w:history="1">
+        <w:r>
+          <w:rPr>
+            <w:rFonts w:ascii="Calibri" w:hAnsi="Calibri" w:cs="Calibri"/>
+            <w:color w:val="1155CC"/>
+            <w:sz w:val="22"/>
+            <w:szCs w:val="22"/>
+            <w:u w:val="single"/>
+          </w:rPr>
+          <w:t>https://cp4space.hatsya.com/2021/01/08/the-neural-network-of-the-stockfish-chess-engine/</w:t>
+        </w:r>
+      </w:hyperlink>
     </w:p>
     <w:p/>
     <w:p/>
@@ -1444,7 +1615,7 @@
                     <pic:cNvPicPr/>
                   </pic:nvPicPr>
                   <pic:blipFill>
-                    <a:blip r:embed="rId10" cstate="print">
+                    <a:blip r:embed="rId14" cstate="print">
                       <a:extLst>
                         <a:ext uri="{28A0092B-C50C-407E-A947-70E740481C1C}">
                           <a14:useLocalDpi xmlns:a14="http://schemas.microsoft.com/office/drawing/2010/main" val="0"/>
@@ -1541,7 +1712,7 @@
                     <pic:cNvPicPr/>
                   </pic:nvPicPr>
                   <pic:blipFill>
-                    <a:blip r:embed="rId11">
+                    <a:blip r:embed="rId15">
                       <a:extLst>
                         <a:ext uri="{28A0092B-C50C-407E-A947-70E740481C1C}">
                           <a14:useLocalDpi xmlns:a14="http://schemas.microsoft.com/office/drawing/2010/main" val="0"/>
@@ -1781,7 +1952,6 @@
     </w:p>
     <w:p>
       <w:r>
-        <w:lastRenderedPageBreak/>
         <w:t>Po przeprowadzeniu powyższych przekształceń o</w:t>
       </w:r>
       <w:r>
@@ -1810,7 +1980,7 @@
                     <pic:cNvPicPr/>
                   </pic:nvPicPr>
                   <pic:blipFill>
-                    <a:blip r:embed="rId12">
+                    <a:blip r:embed="rId16">
                       <a:extLst>
                         <a:ext uri="{28A0092B-C50C-407E-A947-70E740481C1C}">
                           <a14:useLocalDpi xmlns:a14="http://schemas.microsoft.com/office/drawing/2010/main" val="0"/>
@@ -2050,7 +2220,7 @@
                     <pic:cNvPicPr/>
                   </pic:nvPicPr>
                   <pic:blipFill>
-                    <a:blip r:embed="rId13">
+                    <a:blip r:embed="rId17">
                       <a:extLst>
                         <a:ext uri="{28A0092B-C50C-407E-A947-70E740481C1C}">
                           <a14:useLocalDpi xmlns:a14="http://schemas.microsoft.com/office/drawing/2010/main" val="0"/>
@@ -2109,6 +2279,7 @@
         <w:rPr>
           <w:noProof/>
         </w:rPr>
+        <w:lastRenderedPageBreak/>
         <w:drawing>
           <wp:inline distT="0" distB="0" distL="0" distR="0" wp14:anchorId="062649E9" wp14:editId="05EE2A9E">
             <wp:extent cx="4445000" cy="1435100"/>
@@ -2125,7 +2296,7 @@
                     <pic:cNvPicPr/>
                   </pic:nvPicPr>
                   <pic:blipFill>
-                    <a:blip r:embed="rId14">
+                    <a:blip r:embed="rId18">
                       <a:extLst>
                         <a:ext uri="{28A0092B-C50C-407E-A947-70E740481C1C}">
                           <a14:useLocalDpi xmlns:a14="http://schemas.microsoft.com/office/drawing/2010/main" val="0"/>
@@ -2165,7 +2336,6 @@
       </w:pPr>
       <w:bookmarkStart w:id="4" w:name="_Toc104302927"/>
       <w:r>
-        <w:lastRenderedPageBreak/>
         <w:t xml:space="preserve">3.2. </w:t>
       </w:r>
       <w:r>
@@ -2204,7 +2374,7 @@
                     <pic:cNvPicPr/>
                   </pic:nvPicPr>
                   <pic:blipFill>
-                    <a:blip r:embed="rId15">
+                    <a:blip r:embed="rId19">
                       <a:extLst>
                         <a:ext uri="{28A0092B-C50C-407E-A947-70E740481C1C}">
                           <a14:useLocalDpi xmlns:a14="http://schemas.microsoft.com/office/drawing/2010/main" val="0"/>
@@ -2287,7 +2457,7 @@
                     <pic:cNvPicPr/>
                   </pic:nvPicPr>
                   <pic:blipFill>
-                    <a:blip r:embed="rId16">
+                    <a:blip r:embed="rId20">
                       <a:extLst>
                         <a:ext uri="{28A0092B-C50C-407E-A947-70E740481C1C}">
                           <a14:useLocalDpi xmlns:a14="http://schemas.microsoft.com/office/drawing/2010/main" val="0"/>
@@ -2446,6 +2616,7 @@
     </w:p>
     <w:p>
       <w:r>
+        <w:lastRenderedPageBreak/>
         <w:t xml:space="preserve">Funkcja </w:t>
       </w:r>
       <w:proofErr w:type="spellStart"/>
@@ -2529,7 +2700,6 @@
           <w:b/>
           <w:bCs/>
         </w:rPr>
-        <w:lastRenderedPageBreak/>
         <w:t>Funkcja straty</w:t>
       </w:r>
     </w:p>
@@ -2593,13 +2763,13 @@
                     <pic:cNvPicPr/>
                   </pic:nvPicPr>
                   <pic:blipFill>
-                    <a:blip r:embed="rId17">
+                    <a:blip r:embed="rId21">
                       <a:extLst>
                         <a:ext uri="{28A0092B-C50C-407E-A947-70E740481C1C}">
                           <a14:useLocalDpi xmlns:a14="http://schemas.microsoft.com/office/drawing/2010/main" val="0"/>
                         </a:ext>
                         <a:ext uri="{96DAC541-7B7A-43D3-8B79-37D633B846F1}">
-                          <asvg:svgBlip xmlns:asvg="http://schemas.microsoft.com/office/drawing/2016/SVG/main" r:embed="rId18"/>
+                          <asvg:svgBlip xmlns:asvg="http://schemas.microsoft.com/office/drawing/2016/SVG/main" r:embed="rId22"/>
                         </a:ext>
                       </a:extLst>
                     </a:blip>
@@ -2627,6 +2797,7 @@
     <w:p/>
     <w:p>
       <w:r>
+        <w:lastRenderedPageBreak/>
         <w:t xml:space="preserve">Skompilowanie modelu z wybraną funkcją straty, </w:t>
       </w:r>
       <w:proofErr w:type="spellStart"/>
@@ -2679,7 +2850,7 @@
                     <pic:cNvPicPr/>
                   </pic:nvPicPr>
                   <pic:blipFill>
-                    <a:blip r:embed="rId19">
+                    <a:blip r:embed="rId23">
                       <a:extLst>
                         <a:ext uri="{28A0092B-C50C-407E-A947-70E740481C1C}">
                           <a14:useLocalDpi xmlns:a14="http://schemas.microsoft.com/office/drawing/2010/main" val="0"/>
@@ -2890,7 +3061,7 @@
                     <pic:cNvPicPr/>
                   </pic:nvPicPr>
                   <pic:blipFill>
-                    <a:blip r:embed="rId20">
+                    <a:blip r:embed="rId24">
                       <a:extLst>
                         <a:ext uri="{28A0092B-C50C-407E-A947-70E740481C1C}">
                           <a14:useLocalDpi xmlns:a14="http://schemas.microsoft.com/office/drawing/2010/main" val="0"/>
@@ -2964,6 +3135,7 @@
         <w:rPr>
           <w:noProof/>
         </w:rPr>
+        <w:lastRenderedPageBreak/>
         <w:drawing>
           <wp:inline distT="0" distB="0" distL="0" distR="0" wp14:anchorId="7F2DBE82" wp14:editId="219731E8">
             <wp:extent cx="4982945" cy="5435029"/>
@@ -2980,7 +3152,7 @@
                     <pic:cNvPicPr/>
                   </pic:nvPicPr>
                   <pic:blipFill>
-                    <a:blip r:embed="rId21">
+                    <a:blip r:embed="rId25">
                       <a:extLst>
                         <a:ext uri="{28A0092B-C50C-407E-A947-70E740481C1C}">
                           <a14:useLocalDpi xmlns:a14="http://schemas.microsoft.com/office/drawing/2010/main" val="0"/>
@@ -3057,7 +3229,7 @@
                     <pic:cNvPicPr/>
                   </pic:nvPicPr>
                   <pic:blipFill>
-                    <a:blip r:embed="rId22">
+                    <a:blip r:embed="rId26">
                       <a:extLst>
                         <a:ext uri="{28A0092B-C50C-407E-A947-70E740481C1C}">
                           <a14:useLocalDpi xmlns:a14="http://schemas.microsoft.com/office/drawing/2010/main" val="0"/>
@@ -3089,6 +3261,7 @@
         <w:rPr>
           <w:noProof/>
         </w:rPr>
+        <w:lastRenderedPageBreak/>
         <w:drawing>
           <wp:inline distT="0" distB="0" distL="0" distR="0" wp14:anchorId="778A97F2" wp14:editId="421E96EE">
             <wp:extent cx="5760720" cy="744855"/>
@@ -3105,7 +3278,7 @@
                     <pic:cNvPicPr/>
                   </pic:nvPicPr>
                   <pic:blipFill>
-                    <a:blip r:embed="rId23">
+                    <a:blip r:embed="rId27">
                       <a:extLst>
                         <a:ext uri="{28A0092B-C50C-407E-A947-70E740481C1C}">
                           <a14:useLocalDpi xmlns:a14="http://schemas.microsoft.com/office/drawing/2010/main" val="0"/>
@@ -3161,7 +3334,7 @@
                     <pic:cNvPicPr/>
                   </pic:nvPicPr>
                   <pic:blipFill>
-                    <a:blip r:embed="rId24">
+                    <a:blip r:embed="rId28">
                       <a:extLst>
                         <a:ext uri="{28A0092B-C50C-407E-A947-70E740481C1C}">
                           <a14:useLocalDpi xmlns:a14="http://schemas.microsoft.com/office/drawing/2010/main" val="0"/>
@@ -3258,7 +3431,7 @@
                     <pic:cNvPicPr/>
                   </pic:nvPicPr>
                   <pic:blipFill>
-                    <a:blip r:embed="rId25">
+                    <a:blip r:embed="rId29">
                       <a:extLst>
                         <a:ext uri="{28A0092B-C50C-407E-A947-70E740481C1C}">
                           <a14:useLocalDpi xmlns:a14="http://schemas.microsoft.com/office/drawing/2010/main" val="0"/>
@@ -3290,7 +3463,6 @@
     <w:p/>
     <w:p>
       <w:r>
-        <w:lastRenderedPageBreak/>
         <w:t>Tworzymy model analogiczny do poprzedniego, z trzema warstwami</w:t>
       </w:r>
       <w:r>
@@ -3341,7 +3513,7 @@
                     <pic:cNvPicPr/>
                   </pic:nvPicPr>
                   <pic:blipFill>
-                    <a:blip r:embed="rId26">
+                    <a:blip r:embed="rId30">
                       <a:extLst>
                         <a:ext uri="{28A0092B-C50C-407E-A947-70E740481C1C}">
                           <a14:useLocalDpi xmlns:a14="http://schemas.microsoft.com/office/drawing/2010/main" val="0"/>
@@ -3504,7 +3676,7 @@
                     <pic:cNvPicPr/>
                   </pic:nvPicPr>
                   <pic:blipFill>
-                    <a:blip r:embed="rId27">
+                    <a:blip r:embed="rId31">
                       <a:extLst>
                         <a:ext uri="{28A0092B-C50C-407E-A947-70E740481C1C}">
                           <a14:useLocalDpi xmlns:a14="http://schemas.microsoft.com/office/drawing/2010/main" val="0"/>
@@ -3586,7 +3758,7 @@
                     <pic:cNvPicPr/>
                   </pic:nvPicPr>
                   <pic:blipFill>
-                    <a:blip r:embed="rId28">
+                    <a:blip r:embed="rId32">
                       <a:extLst>
                         <a:ext uri="{28A0092B-C50C-407E-A947-70E740481C1C}">
                           <a14:useLocalDpi xmlns:a14="http://schemas.microsoft.com/office/drawing/2010/main" val="0"/>
@@ -3634,7 +3806,7 @@
                     <pic:cNvPicPr/>
                   </pic:nvPicPr>
                   <pic:blipFill>
-                    <a:blip r:embed="rId29">
+                    <a:blip r:embed="rId33">
                       <a:extLst>
                         <a:ext uri="{28A0092B-C50C-407E-A947-70E740481C1C}">
                           <a14:useLocalDpi xmlns:a14="http://schemas.microsoft.com/office/drawing/2010/main" val="0"/>
@@ -3730,7 +3902,6 @@
       </w:pPr>
       <w:bookmarkStart w:id="6" w:name="_Toc104302929"/>
       <w:r>
-        <w:lastRenderedPageBreak/>
         <w:t xml:space="preserve">3.4. </w:t>
       </w:r>
       <w:bookmarkEnd w:id="6"/>
@@ -4001,32 +4172,15 @@
         </w:rPr>
         <w:t xml:space="preserve"> Encoding cyclical continuous features - 24-hour time, </w:t>
       </w:r>
-      <w:r>
-        <w:fldChar w:fldCharType="begin"/>
-      </w:r>
-      <w:r>
-        <w:rPr>
-          <w:lang w:val="en-US"/>
-        </w:rPr>
-        <w:instrText xml:space="preserve"> HYPERLINK "https://ianlondon.github.io/blog/encoding-cyclical-features-24hour-time/" </w:instrText>
-      </w:r>
-      <w:r>
-        <w:fldChar w:fldCharType="separate"/>
-      </w:r>
-      <w:r>
-        <w:rPr>
-          <w:rStyle w:val="Hipercze"/>
-          <w:lang w:val="en-US"/>
-        </w:rPr>
-        <w:t>https://ianlondon.github.io/blog/encoding-cyclical-features-24hour-time/</w:t>
-      </w:r>
-      <w:r>
-        <w:rPr>
-          <w:rStyle w:val="Hipercze"/>
-          <w:lang w:val="en-US"/>
-        </w:rPr>
-        <w:fldChar w:fldCharType="end"/>
-      </w:r>
+      <w:hyperlink r:id="rId4" w:history="1">
+        <w:r>
+          <w:rPr>
+            <w:rStyle w:val="Hipercze"/>
+            <w:lang w:val="en-US"/>
+          </w:rPr>
+          <w:t>https://ianlondon.github.io/blog/encoding-cyclical-features-24hour-time/</w:t>
+        </w:r>
+      </w:hyperlink>
       <w:r>
         <w:rPr>
           <w:lang w:val="en-US"/>
@@ -4061,38 +4215,15 @@
         </w:rPr>
         <w:t xml:space="preserve"> </w:t>
       </w:r>
-      <w:r>
-        <w:fldChar w:fldCharType="begin"/>
-      </w:r>
-      <w:r>
-        <w:rPr>
-          <w:lang w:val="en-US"/>
-        </w:rPr>
-        <w:instrText xml:space="preserve"> HYPERLINK "https://www.brutalk.com/pl/wiadomosci/b</w:instrText>
-      </w:r>
-      <w:r>
-        <w:rPr>
-          <w:lang w:val="en-US"/>
-        </w:rPr>
-        <w:instrText xml:space="preserve">rutalk-blog/przeglad/funkcje-strat-i-strat-do-szkolenia-sieci-neuronowych-uczenia-glebokiego-6046fa42120e8" </w:instrText>
-      </w:r>
-      <w:r>
-        <w:fldChar w:fldCharType="separate"/>
-      </w:r>
-      <w:r>
-        <w:rPr>
-          <w:rStyle w:val="Hipercze"/>
-          <w:lang w:val="en-US"/>
-        </w:rPr>
-        <w:t>https://www.brutalk.com/pl/wiadomosci/brutalk-blog/przeglad/funkcje-strat-i-strat-do-szkolenia-sieci-neuronowych-uczenia-glebokiego-6046fa42120e8</w:t>
-      </w:r>
-      <w:r>
-        <w:rPr>
-          <w:rStyle w:val="Hipercze"/>
-          <w:lang w:val="en-US"/>
-        </w:rPr>
-        <w:fldChar w:fldCharType="end"/>
-      </w:r>
+      <w:hyperlink r:id="rId5" w:history="1">
+        <w:r>
+          <w:rPr>
+            <w:rStyle w:val="Hipercze"/>
+            <w:lang w:val="en-US"/>
+          </w:rPr>
+          <w:t>https://www.brutalk.com/pl/wiadomosci/brutalk-blog/przeglad/funkcje-strat-i-strat-do-szkolenia-sieci-neuronowych-uczenia-glebokiego-6046fa42120e8</w:t>
+        </w:r>
+      </w:hyperlink>
       <w:r>
         <w:rPr>
           <w:lang w:val="en-US"/>
@@ -4714,6 +4845,11 @@
   <w:style w:type="paragraph" w:default="1" w:styleId="Normalny">
     <w:name w:val="Normal"/>
     <w:qFormat/>
+    <w:rsid w:val="00D00F5F"/>
+    <w:rPr>
+      <w:rFonts w:ascii="Times New Roman" w:eastAsia="Times New Roman" w:hAnsi="Times New Roman" w:cs="Times New Roman"/>
+      <w:lang w:eastAsia="pl-PL"/>
+    </w:rPr>
   </w:style>
   <w:style w:type="paragraph" w:styleId="Nagwek1">
     <w:name w:val="heading 1"/>
@@ -4734,6 +4870,7 @@
       <w:color w:val="2F5496" w:themeColor="accent1" w:themeShade="BF"/>
       <w:sz w:val="32"/>
       <w:szCs w:val="32"/>
+      <w:lang w:eastAsia="en-US"/>
     </w:rPr>
   </w:style>
   <w:style w:type="paragraph" w:styleId="Nagwek2">
@@ -4756,6 +4893,7 @@
       <w:color w:val="2F5496" w:themeColor="accent1" w:themeShade="BF"/>
       <w:sz w:val="26"/>
       <w:szCs w:val="26"/>
+      <w:lang w:eastAsia="en-US"/>
     </w:rPr>
   </w:style>
   <w:style w:type="character" w:default="1" w:styleId="Domylnaczcionkaakapitu">
@@ -4802,6 +4940,7 @@
       <w:kern w:val="28"/>
       <w:sz w:val="56"/>
       <w:szCs w:val="56"/>
+      <w:lang w:eastAsia="en-US"/>
     </w:rPr>
   </w:style>
   <w:style w:type="character" w:customStyle="1" w:styleId="TytuZnak">
@@ -4833,11 +4972,12 @@
       <w:spacing w:after="160"/>
     </w:pPr>
     <w:rPr>
-      <w:rFonts w:eastAsiaTheme="minorEastAsia"/>
+      <w:rFonts w:asciiTheme="minorHAnsi" w:eastAsiaTheme="minorEastAsia" w:hAnsiTheme="minorHAnsi" w:cstheme="minorBidi"/>
       <w:color w:val="5A5A5A" w:themeColor="text1" w:themeTint="A5"/>
       <w:spacing w:val="15"/>
       <w:sz w:val="22"/>
       <w:szCs w:val="22"/>
+      <w:lang w:eastAsia="en-US"/>
     </w:rPr>
   </w:style>
   <w:style w:type="character" w:customStyle="1" w:styleId="PodtytuZnak">
@@ -4912,12 +5052,13 @@
       <w:spacing w:before="120" w:after="120"/>
     </w:pPr>
     <w:rPr>
-      <w:rFonts w:cstheme="minorHAnsi"/>
+      <w:rFonts w:asciiTheme="minorHAnsi" w:eastAsiaTheme="minorHAnsi" w:hAnsiTheme="minorHAnsi" w:cstheme="minorHAnsi"/>
       <w:b/>
       <w:bCs/>
       <w:caps/>
       <w:sz w:val="20"/>
       <w:szCs w:val="20"/>
+      <w:lang w:eastAsia="en-US"/>
     </w:rPr>
   </w:style>
   <w:style w:type="paragraph" w:styleId="Spistreci2">
@@ -4932,10 +5073,11 @@
       <w:ind w:left="240"/>
     </w:pPr>
     <w:rPr>
-      <w:rFonts w:cstheme="minorHAnsi"/>
+      <w:rFonts w:asciiTheme="minorHAnsi" w:eastAsiaTheme="minorHAnsi" w:hAnsiTheme="minorHAnsi" w:cstheme="minorHAnsi"/>
       <w:smallCaps/>
       <w:sz w:val="20"/>
       <w:szCs w:val="20"/>
+      <w:lang w:eastAsia="en-US"/>
     </w:rPr>
   </w:style>
   <w:style w:type="character" w:styleId="Hipercze">
@@ -5086,8 +5228,10 @@
     <w:unhideWhenUsed/>
     <w:rsid w:val="007C7407"/>
     <w:rPr>
+      <w:rFonts w:asciiTheme="minorHAnsi" w:eastAsiaTheme="minorHAnsi" w:hAnsiTheme="minorHAnsi" w:cstheme="minorBidi"/>
       <w:sz w:val="20"/>
       <w:szCs w:val="20"/>
+      <w:lang w:eastAsia="en-US"/>
     </w:rPr>
   </w:style>
   <w:style w:type="character" w:customStyle="1" w:styleId="TekstprzypisudolnegoZnak">
@@ -5125,11 +5269,13 @@
       <w:spacing w:after="200"/>
     </w:pPr>
     <w:rPr>
+      <w:rFonts w:asciiTheme="minorHAnsi" w:eastAsiaTheme="minorHAnsi" w:hAnsiTheme="minorHAnsi" w:cstheme="minorBidi"/>
       <w:b/>
       <w:bCs/>
       <w:color w:val="4472C4" w:themeColor="accent1"/>
       <w:sz w:val="18"/>
       <w:szCs w:val="18"/>
+      <w:lang w:eastAsia="en-US"/>
     </w:rPr>
   </w:style>
   <w:style w:type="character" w:styleId="Nierozpoznanawzmianka">
@@ -5154,6 +5300,10 @@
       <w:ind w:left="720"/>
       <w:contextualSpacing/>
     </w:pPr>
+    <w:rPr>
+      <w:rFonts w:asciiTheme="minorHAnsi" w:eastAsiaTheme="minorHAnsi" w:hAnsiTheme="minorHAnsi" w:cstheme="minorBidi"/>
+      <w:lang w:eastAsia="en-US"/>
+    </w:rPr>
   </w:style>
   <w:style w:type="character" w:styleId="UyteHipercze">
     <w:name w:val="FollowedHyperlink"/>
@@ -5166,6 +5316,17 @@
       <w:color w:val="954F72" w:themeColor="followedHyperlink"/>
       <w:u w:val="single"/>
     </w:rPr>
+  </w:style>
+  <w:style w:type="paragraph" w:styleId="NormalnyWeb">
+    <w:name w:val="Normal (Web)"/>
+    <w:basedOn w:val="Normalny"/>
+    <w:uiPriority w:val="99"/>
+    <w:semiHidden/>
+    <w:unhideWhenUsed/>
+    <w:rsid w:val="00D00F5F"/>
+    <w:pPr>
+      <w:spacing w:before="100" w:beforeAutospacing="1" w:after="100" w:afterAutospacing="1"/>
+    </w:pPr>
   </w:style>
 </w:styles>
 </file>

</xml_diff>

<commit_message>
Finished code, added description to word file
</commit_message>
<xml_diff>
--- a/Projekt Sztuczne Sieci Neuronowe.docx
+++ b/Projekt Sztuczne Sieci Neuronowe.docx
@@ -15,6 +15,17 @@
           <w:szCs w:val="32"/>
         </w:rPr>
       </w:pPr>
+      <w:r>
+        <w:rPr>
+          <w:rFonts w:ascii="Calibri" w:hAnsi="Calibri" w:cs="Calibri"/>
+          <w:b/>
+          <w:bCs/>
+          <w:color w:val="000000"/>
+          <w:sz w:val="32"/>
+          <w:szCs w:val="32"/>
+        </w:rPr>
+        <w:br/>
+      </w:r>
     </w:p>
     <w:p>
       <w:pPr>
@@ -766,23 +777,7 @@
         <w:t xml:space="preserve">Szachy są jedną z najbardziej znanych i szanowanych gier na świecie, a ich historia ma już prawie 1500 lat. </w:t>
       </w:r>
       <w:r>
-        <w:t xml:space="preserve">Za kolebkę szachów uznawane są Indie. Według źródeł pisanych gra ta była już znana w Persji na dworze szacha </w:t>
-      </w:r>
-      <w:proofErr w:type="spellStart"/>
-      <w:r>
-        <w:t>Chosrowa</w:t>
-      </w:r>
-      <w:proofErr w:type="spellEnd"/>
-      <w:r>
-        <w:t xml:space="preserve"> I </w:t>
-      </w:r>
-      <w:proofErr w:type="spellStart"/>
-      <w:r>
-        <w:t>Anoszirwana</w:t>
-      </w:r>
-      <w:proofErr w:type="spellEnd"/>
-      <w:r>
-        <w:t xml:space="preserve"> w latach 70. VI wieku naszej ery, gdzie przywieziona została w darze od indyjskiego radży.</w:t>
+        <w:t>Za kolebkę szachów uznawane są Indie. Według źródeł pisanych gra ta była już znana w Persji na dworze szacha Chosrowa I Anoszirwana w latach 70. VI wieku naszej ery, gdzie przywieziona została w darze od indyjskiego radży.</w:t>
       </w:r>
       <w:r>
         <w:t xml:space="preserve"> Gra ta, wymagająca strategicznego i taktycznego myślenia</w:t>
@@ -794,15 +789,7 @@
         <w:t>przewijała się przez wi</w:t>
       </w:r>
       <w:r>
-        <w:t xml:space="preserve">eki historii jako możliwość pojedynku dla wielkich umysłów. Stosunkowo prosta plansza i zasady gry oraz praktycznie nieskończona liczba możliwych scenariuszy gry, </w:t>
-      </w:r>
-      <w:proofErr w:type="gramStart"/>
-      <w:r>
-        <w:t>spowodowały</w:t>
-      </w:r>
-      <w:proofErr w:type="gramEnd"/>
-      <w:r>
-        <w:t xml:space="preserve"> że szachy zdobyły serca wszystkich klas społecznych</w:t>
+        <w:t>eki historii jako możliwość pojedynku dla wielkich umysłów. Stosunkowo prosta plansza i zasady gry oraz praktycznie nieskończona liczba możliwych scenariuszy gry, spowodowały że szachy zdobyły serca wszystkich klas społecznych</w:t>
       </w:r>
       <w:r>
         <w:t xml:space="preserve">. </w:t>
@@ -869,15 +856,7 @@
         <w:t xml:space="preserve"> </w:t>
       </w:r>
       <w:r>
-        <w:t xml:space="preserve">i nazwana została liczbą </w:t>
-      </w:r>
-      <w:proofErr w:type="spellStart"/>
-      <w:r>
-        <w:t>shanona</w:t>
-      </w:r>
-      <w:proofErr w:type="spellEnd"/>
-      <w:r>
-        <w:t xml:space="preserve">. W naszym projekcie będziemy pracowali na zbiorze 10 000 obserwacji, każda z nich </w:t>
+        <w:t xml:space="preserve">i nazwana została liczbą shanona. W naszym projekcie będziemy pracowali na zbiorze 10 000 obserwacji, każda z nich </w:t>
       </w:r>
       <w:r>
         <w:t xml:space="preserve">reprezentuje jedno spotkanie szachowe. Zbiór danych pochodzi ze strony kaggle.com i jest dostępny pod adresem:  </w:t>
@@ -917,16 +896,11 @@
           <w:numId w:val="1"/>
         </w:numPr>
       </w:pPr>
-      <w:proofErr w:type="spellStart"/>
       <w:r>
         <w:t>r</w:t>
       </w:r>
       <w:r>
-        <w:t>ated</w:t>
-      </w:r>
-      <w:proofErr w:type="spellEnd"/>
-      <w:r>
-        <w:t xml:space="preserve"> – czy mecz był rankingowy</w:t>
+        <w:t>ated – czy mecz był rankingowy</w:t>
       </w:r>
     </w:p>
     <w:p>
@@ -937,16 +911,11 @@
           <w:numId w:val="1"/>
         </w:numPr>
       </w:pPr>
-      <w:proofErr w:type="spellStart"/>
       <w:r>
         <w:t>c</w:t>
       </w:r>
       <w:r>
-        <w:t>reated_at</w:t>
-      </w:r>
-      <w:proofErr w:type="spellEnd"/>
-      <w:r>
-        <w:t xml:space="preserve"> </w:t>
+        <w:t xml:space="preserve">reated_at </w:t>
       </w:r>
       <w:r>
         <w:t>– czas rozpoczęcia gry</w:t>
@@ -960,13 +929,8 @@
           <w:numId w:val="1"/>
         </w:numPr>
       </w:pPr>
-      <w:proofErr w:type="spellStart"/>
-      <w:r>
-        <w:t>last_move_at</w:t>
-      </w:r>
-      <w:proofErr w:type="spellEnd"/>
-      <w:r>
-        <w:t xml:space="preserve"> – czas ostatniego ruchu</w:t>
+      <w:r>
+        <w:t>last_move_at – czas ostatniego ruchu</w:t>
       </w:r>
     </w:p>
     <w:p>
@@ -977,13 +941,8 @@
           <w:numId w:val="1"/>
         </w:numPr>
       </w:pPr>
-      <w:proofErr w:type="spellStart"/>
-      <w:r>
-        <w:t>turns</w:t>
-      </w:r>
-      <w:proofErr w:type="spellEnd"/>
-      <w:r>
-        <w:t xml:space="preserve"> – sumaryczna liczba posunięć</w:t>
+      <w:r>
+        <w:t>turns – sumaryczna liczba posunięć</w:t>
       </w:r>
     </w:p>
     <w:p>
@@ -994,13 +953,8 @@
           <w:numId w:val="1"/>
         </w:numPr>
       </w:pPr>
-      <w:proofErr w:type="spellStart"/>
-      <w:r>
-        <w:t>victory_status</w:t>
-      </w:r>
-      <w:proofErr w:type="spellEnd"/>
-      <w:r>
-        <w:t xml:space="preserve"> – czy pojedynek został wygrany, poddany, zremisowany, zakończony przez upłynięcie czasu</w:t>
+      <w:r>
+        <w:t>victory_status – czy pojedynek został wygrany, poddany, zremisowany, zakończony przez upłynięcie czasu</w:t>
       </w:r>
     </w:p>
     <w:p>
@@ -1011,13 +965,8 @@
           <w:numId w:val="1"/>
         </w:numPr>
       </w:pPr>
-      <w:proofErr w:type="spellStart"/>
-      <w:r>
-        <w:t>winner</w:t>
-      </w:r>
-      <w:proofErr w:type="spellEnd"/>
-      <w:r>
-        <w:t xml:space="preserve"> – czy mecz zakończony wygraną białego, czarnego czy remisem</w:t>
+      <w:r>
+        <w:t>winner – czy mecz zakończony wygraną białego, czarnego czy remisem</w:t>
       </w:r>
     </w:p>
     <w:p>
@@ -1028,21 +977,8 @@
           <w:numId w:val="1"/>
         </w:numPr>
       </w:pPr>
-      <w:proofErr w:type="spellStart"/>
-      <w:r>
-        <w:t>increment_code</w:t>
-      </w:r>
-      <w:proofErr w:type="spellEnd"/>
-      <w:r>
-        <w:t xml:space="preserve"> – początkowy czas trwania </w:t>
-      </w:r>
-      <w:proofErr w:type="gramStart"/>
-      <w:r>
-        <w:t>spotkania,</w:t>
-      </w:r>
-      <w:proofErr w:type="gramEnd"/>
-      <w:r>
-        <w:t xml:space="preserve"> oraz o ile zwiększa się czas po każdym ruchu</w:t>
+      <w:r>
+        <w:t>increment_code – początkowy czas trwania spotkania, oraz o ile zwiększa się czas po każdym ruchu</w:t>
       </w:r>
     </w:p>
     <w:p>
@@ -1054,13 +990,8 @@
         </w:numPr>
         <w:jc w:val="both"/>
       </w:pPr>
-      <w:proofErr w:type="spellStart"/>
-      <w:r>
-        <w:t>white_id</w:t>
-      </w:r>
-      <w:proofErr w:type="spellEnd"/>
-      <w:r>
-        <w:t xml:space="preserve"> – id gracza poruszającego się białymi pionami</w:t>
+      <w:r>
+        <w:t>white_id – id gracza poruszającego się białymi pionami</w:t>
       </w:r>
     </w:p>
     <w:p>
@@ -1072,13 +1003,8 @@
         </w:numPr>
         <w:jc w:val="both"/>
       </w:pPr>
-      <w:proofErr w:type="spellStart"/>
-      <w:r>
-        <w:t>white_rating</w:t>
-      </w:r>
-      <w:proofErr w:type="spellEnd"/>
-      <w:r>
-        <w:t xml:space="preserve"> – ranking gracza poruszającego się białymi pionami</w:t>
+      <w:r>
+        <w:t>white_rating – ranking gracza poruszającego się białymi pionami</w:t>
       </w:r>
     </w:p>
     <w:p>
@@ -1090,13 +1016,8 @@
         </w:numPr>
         <w:jc w:val="both"/>
       </w:pPr>
-      <w:proofErr w:type="spellStart"/>
-      <w:r>
-        <w:t>black_id</w:t>
-      </w:r>
-      <w:proofErr w:type="spellEnd"/>
-      <w:r>
-        <w:t xml:space="preserve"> – id gracza poruszającego się czarnymi pionami</w:t>
+      <w:r>
+        <w:t>black_id – id gracza poruszającego się czarnymi pionami</w:t>
       </w:r>
     </w:p>
     <w:p>
@@ -1108,13 +1029,8 @@
         </w:numPr>
         <w:jc w:val="both"/>
       </w:pPr>
-      <w:proofErr w:type="spellStart"/>
-      <w:r>
-        <w:t>black_rating</w:t>
-      </w:r>
-      <w:proofErr w:type="spellEnd"/>
-      <w:r>
-        <w:t xml:space="preserve"> - </w:t>
+      <w:r>
+        <w:t xml:space="preserve">black_rating - </w:t>
       </w:r>
       <w:r>
         <w:t xml:space="preserve">ranking gracza poruszającego się </w:t>
@@ -1135,13 +1051,8 @@
         </w:numPr>
         <w:jc w:val="both"/>
       </w:pPr>
-      <w:proofErr w:type="spellStart"/>
-      <w:r>
-        <w:t>moves</w:t>
-      </w:r>
-      <w:proofErr w:type="spellEnd"/>
-      <w:r>
-        <w:t xml:space="preserve"> </w:t>
+      <w:r>
+        <w:t xml:space="preserve">moves </w:t>
       </w:r>
       <w:r>
         <w:t>–</w:t>
@@ -1162,13 +1073,8 @@
         </w:numPr>
         <w:jc w:val="both"/>
       </w:pPr>
-      <w:proofErr w:type="spellStart"/>
-      <w:r>
-        <w:t>opening_eco</w:t>
-      </w:r>
-      <w:proofErr w:type="spellEnd"/>
-      <w:r>
-        <w:t xml:space="preserve"> – standardowy kod strategia rozpoczęcia</w:t>
+      <w:r>
+        <w:t>opening_eco – standardowy kod strategia rozpoczęcia</w:t>
       </w:r>
     </w:p>
     <w:p>
@@ -1180,13 +1086,8 @@
         </w:numPr>
         <w:jc w:val="both"/>
       </w:pPr>
-      <w:proofErr w:type="spellStart"/>
-      <w:r>
-        <w:t>opening_name</w:t>
-      </w:r>
-      <w:proofErr w:type="spellEnd"/>
-      <w:r>
-        <w:t xml:space="preserve"> – nazwa strategii rozpoczęcia</w:t>
+      <w:r>
+        <w:t>opening_name – nazwa strategii rozpoczęcia</w:t>
       </w:r>
     </w:p>
     <w:p>
@@ -1198,13 +1099,8 @@
         </w:numPr>
         <w:jc w:val="both"/>
       </w:pPr>
-      <w:proofErr w:type="spellStart"/>
-      <w:r>
-        <w:t>opening_ply</w:t>
-      </w:r>
-      <w:proofErr w:type="spellEnd"/>
-      <w:r>
-        <w:t xml:space="preserve"> – liczba ruchów w </w:t>
+      <w:r>
+        <w:t xml:space="preserve">opening_ply – liczba ruchów w </w:t>
       </w:r>
       <w:r>
         <w:t>fazie początkowej</w:t>
@@ -1283,15 +1179,7 @@
         <w:jc w:val="both"/>
       </w:pPr>
       <w:r>
-        <w:t xml:space="preserve">Istnieją dwa podstawowe typy uczenia sieci neuronowych – uczenie z nauczycielem oraz uczenie bez nauczyciela. Uczenie z nauczycielem charakteryzuje się znajomością pożądanego wyniku. Wagi dopierane są w taki sposób, by wynik wyjścia sieci był zbliżony do wartości rzeczywistej.  Z kolei uczenie bez nauczyciela polega na przekazywaniu do sieci jedynie danych wejściowych. Taki proces nazywany jest </w:t>
-      </w:r>
-      <w:proofErr w:type="spellStart"/>
-      <w:r>
-        <w:t>samouczeniem</w:t>
-      </w:r>
-      <w:proofErr w:type="spellEnd"/>
-      <w:r>
-        <w:t>.</w:t>
+        <w:t>Istnieją dwa podstawowe typy uczenia sieci neuronowych – uczenie z nauczycielem oraz uczenie bez nauczyciela. Uczenie z nauczycielem charakteryzuje się znajomością pożądanego wyniku. Wagi dopierane są w taki sposób, by wynik wyjścia sieci był zbliżony do wartości rzeczywistej.  Z kolei uczenie bez nauczyciela polega na przekazywaniu do sieci jedynie danych wejściowych. Taki proces nazywany jest samouczeniem.</w:t>
       </w:r>
       <w:r>
         <w:rPr>
@@ -1548,47 +1436,7 @@
     <w:p>
       <w:r>
         <w:tab/>
-        <w:t xml:space="preserve">Do przeprowadzenia analizy wykorzystamy biblioteki dostępne w języku </w:t>
-      </w:r>
-      <w:proofErr w:type="spellStart"/>
-      <w:r>
-        <w:t>Python</w:t>
-      </w:r>
-      <w:proofErr w:type="spellEnd"/>
-      <w:r>
-        <w:t xml:space="preserve">. W głównej mierze będziemy posługiwać się bibliotekami </w:t>
-      </w:r>
-      <w:proofErr w:type="spellStart"/>
-      <w:r>
-        <w:t>pandas</w:t>
-      </w:r>
-      <w:proofErr w:type="spellEnd"/>
-      <w:r>
-        <w:t xml:space="preserve">, </w:t>
-      </w:r>
-      <w:proofErr w:type="spellStart"/>
-      <w:r>
-        <w:t>numpy</w:t>
-      </w:r>
-      <w:proofErr w:type="spellEnd"/>
-      <w:r>
-        <w:t xml:space="preserve"> do obróbki danych, </w:t>
-      </w:r>
-      <w:proofErr w:type="spellStart"/>
-      <w:r>
-        <w:t>keras</w:t>
-      </w:r>
-      <w:proofErr w:type="spellEnd"/>
-      <w:r>
-        <w:t xml:space="preserve"> do budowy i testowania modelu sieci neuronowych oraz </w:t>
-      </w:r>
-      <w:proofErr w:type="spellStart"/>
-      <w:r>
-        <w:t>matplotlib</w:t>
-      </w:r>
-      <w:proofErr w:type="spellEnd"/>
-      <w:r>
-        <w:t xml:space="preserve"> do wizualizacji danych na wykresach. Po pobraniu danych przystępujemy do wstępnej obróbki danych, przygotowania ich do wstawienia do modelu. </w:t>
+        <w:t xml:space="preserve">Do przeprowadzenia analizy wykorzystamy biblioteki dostępne w języku Python. W głównej mierze będziemy posługiwać się bibliotekami pandas, numpy do obróbki danych, keras do budowy i testowania modelu sieci neuronowych oraz matplotlib do wizualizacji danych na wykresach. Po pobraniu danych przystępujemy do wstępnej obróbki danych, przygotowania ich do wstawienia do modelu. </w:t>
       </w:r>
     </w:p>
     <w:p/>
@@ -1645,37 +1493,13 @@
     <w:p/>
     <w:p>
       <w:r>
-        <w:t xml:space="preserve">Przy próbie zamiany czasu na typ </w:t>
-      </w:r>
-      <w:proofErr w:type="spellStart"/>
-      <w:r>
-        <w:t>datetime</w:t>
-      </w:r>
-      <w:proofErr w:type="spellEnd"/>
-      <w:r>
-        <w:t>, napotkaliśmy problem, ponieważ data rozpoczęcia i zakończenia każdej obserwacji jest taka sama, zmienne te nie wnoszą zbyt wiele informacji</w:t>
-      </w:r>
-      <w:r>
-        <w:t xml:space="preserve">. Ciężko będzie nam wyciągnąć z nich długość meczu, ponieważ różnica zawsze będzie wynosiła zero. Postanowiliśmy wyciągnąć z tej zmiennej godzinę rozpoczęcia meczu, gdyż </w:t>
-      </w:r>
-      <w:proofErr w:type="gramStart"/>
-      <w:r>
-        <w:t>uważamy</w:t>
-      </w:r>
-      <w:proofErr w:type="gramEnd"/>
-      <w:r>
-        <w:t xml:space="preserve"> że może ona mieć wpływ na wynik spotkania.</w:t>
-      </w:r>
-      <w:r>
-        <w:t xml:space="preserve"> Aby zapewnić sieci neuronowej lepsze możliwości nauki, zakodujemy godzinę jak parę dwóch zmiennych (sinusoidalnej oraz </w:t>
-      </w:r>
-      <w:proofErr w:type="spellStart"/>
-      <w:r>
-        <w:t>cosinusoidalnej</w:t>
-      </w:r>
-      <w:proofErr w:type="spellEnd"/>
-      <w:r>
-        <w:t>) zgodnie z artykułem</w:t>
+        <w:t>Przy próbie zamiany czasu na typ datetime, napotkaliśmy problem, ponieważ data rozpoczęcia i zakończenia każdej obserwacji jest taka sama, zmienne te nie wnoszą zbyt wiele informacji</w:t>
+      </w:r>
+      <w:r>
+        <w:t>. Ciężko będzie nam wyciągnąć z nich długość meczu, ponieważ różnica zawsze będzie wynosiła zero. Postanowiliśmy wyciągnąć z tej zmiennej godzinę rozpoczęcia meczu, gdyż uważamy że może ona mieć wpływ na wynik spotkania.</w:t>
+      </w:r>
+      <w:r>
+        <w:t xml:space="preserve"> Aby zapewnić sieci neuronowej lepsze możliwości nauki, zakodujemy godzinę jak parę dwóch zmiennych (sinusoidalnej oraz cosinusoidalnej) zgodnie z artykułem</w:t>
       </w:r>
       <w:r>
         <w:rPr>
@@ -1760,7 +1584,6 @@
       <w:r>
         <w:t xml:space="preserve">więc zmienne </w:t>
       </w:r>
-      <w:proofErr w:type="spellStart"/>
       <w:r>
         <w:rPr>
           <w:i/>
@@ -1768,54 +1591,12 @@
         </w:rPr>
         <w:t>created_at</w:t>
       </w:r>
-      <w:proofErr w:type="spellEnd"/>
       <w:r>
         <w:rPr>
           <w:i/>
           <w:iCs/>
         </w:rPr>
-        <w:t xml:space="preserve">, </w:t>
-      </w:r>
-      <w:proofErr w:type="spellStart"/>
-      <w:r>
-        <w:rPr>
-          <w:i/>
-          <w:iCs/>
-        </w:rPr>
-        <w:t>last_move_at</w:t>
-      </w:r>
-      <w:proofErr w:type="spellEnd"/>
-      <w:r>
-        <w:rPr>
-          <w:i/>
-          <w:iCs/>
-        </w:rPr>
-        <w:t xml:space="preserve">, </w:t>
-      </w:r>
-      <w:proofErr w:type="spellStart"/>
-      <w:r>
-        <w:rPr>
-          <w:i/>
-          <w:iCs/>
-        </w:rPr>
-        <w:t>victory_</w:t>
-      </w:r>
-      <w:proofErr w:type="gramStart"/>
-      <w:r>
-        <w:rPr>
-          <w:i/>
-          <w:iCs/>
-        </w:rPr>
-        <w:t>status</w:t>
-      </w:r>
-      <w:proofErr w:type="spellEnd"/>
-      <w:proofErr w:type="gramEnd"/>
-      <w:r>
-        <w:rPr>
-          <w:i/>
-          <w:iCs/>
-        </w:rPr>
-        <w:t xml:space="preserve"> </w:t>
+        <w:t xml:space="preserve">, last_move_at, victory_status </w:t>
       </w:r>
       <w:r>
         <w:t xml:space="preserve">ponieważ jest to tylko sposób w jaki zakończył się mecz, jeżeli </w:t>
@@ -1823,101 +1604,19 @@
       <w:r>
         <w:t xml:space="preserve">będziemy przewidywać nie rodzaj a ogólny wynik meczu to nie będzie ona miała dla nas większego znaczenia. </w:t>
       </w:r>
-      <w:proofErr w:type="spellStart"/>
       <w:r>
         <w:rPr>
           <w:lang w:val="en-US"/>
         </w:rPr>
-        <w:t>Wyrzucamy</w:t>
-      </w:r>
-      <w:proofErr w:type="spellEnd"/>
-      <w:r>
-        <w:rPr>
-          <w:lang w:val="en-US"/>
-        </w:rPr>
-        <w:t xml:space="preserve"> </w:t>
-      </w:r>
-      <w:proofErr w:type="spellStart"/>
-      <w:r>
-        <w:rPr>
-          <w:lang w:val="en-US"/>
-        </w:rPr>
-        <w:t>także</w:t>
-      </w:r>
-      <w:proofErr w:type="spellEnd"/>
-      <w:r>
-        <w:rPr>
-          <w:lang w:val="en-US"/>
-        </w:rPr>
-        <w:t xml:space="preserve"> </w:t>
-      </w:r>
-      <w:proofErr w:type="spellStart"/>
-      <w:r>
-        <w:rPr>
-          <w:lang w:val="en-US"/>
-        </w:rPr>
-        <w:t>zmienne</w:t>
-      </w:r>
-      <w:proofErr w:type="spellEnd"/>
-      <w:r>
-        <w:rPr>
-          <w:lang w:val="en-US"/>
-        </w:rPr>
-        <w:t xml:space="preserve"> </w:t>
-      </w:r>
-      <w:proofErr w:type="spellStart"/>
+        <w:t xml:space="preserve">Wyrzucamy także zmienne </w:t>
+      </w:r>
       <w:r>
         <w:rPr>
           <w:i/>
           <w:iCs/>
           <w:lang w:val="en-US"/>
         </w:rPr>
-        <w:t>white_id</w:t>
-      </w:r>
-      <w:proofErr w:type="spellEnd"/>
-      <w:r>
-        <w:rPr>
-          <w:i/>
-          <w:iCs/>
-          <w:lang w:val="en-US"/>
-        </w:rPr>
-        <w:t xml:space="preserve">, </w:t>
-      </w:r>
-      <w:proofErr w:type="spellStart"/>
-      <w:r>
-        <w:rPr>
-          <w:i/>
-          <w:iCs/>
-          <w:lang w:val="en-US"/>
-        </w:rPr>
-        <w:t>black_id</w:t>
-      </w:r>
-      <w:proofErr w:type="spellEnd"/>
-      <w:r>
-        <w:rPr>
-          <w:i/>
-          <w:iCs/>
-          <w:lang w:val="en-US"/>
-        </w:rPr>
-        <w:t xml:space="preserve">, moves, </w:t>
-      </w:r>
-      <w:proofErr w:type="spellStart"/>
-      <w:r>
-        <w:rPr>
-          <w:i/>
-          <w:iCs/>
-          <w:lang w:val="en-US"/>
-        </w:rPr>
-        <w:t>opening_name</w:t>
-      </w:r>
-      <w:proofErr w:type="spellEnd"/>
-      <w:r>
-        <w:rPr>
-          <w:i/>
-          <w:iCs/>
-          <w:lang w:val="en-US"/>
-        </w:rPr>
-        <w:t>, id.</w:t>
+        <w:t>white_id, black_id, moves, opening_name, id.</w:t>
       </w:r>
     </w:p>
     <w:p>
@@ -2012,190 +1711,35 @@
       <w:r>
         <w:t xml:space="preserve">W kolejnym kroku musimy jeszcze zakodować zmienne </w:t>
       </w:r>
-      <w:proofErr w:type="spellStart"/>
       <w:r>
         <w:rPr>
           <w:i/>
           <w:iCs/>
         </w:rPr>
-        <w:t>rated</w:t>
-      </w:r>
-      <w:proofErr w:type="spellEnd"/>
+        <w:t xml:space="preserve">rated, winner, incremeant_code oraz opening_eco. </w:t>
+      </w:r>
+      <w:r>
+        <w:t xml:space="preserve">Zmienna </w:t>
+      </w:r>
       <w:r>
         <w:rPr>
           <w:i/>
           <w:iCs/>
         </w:rPr>
-        <w:t xml:space="preserve">, </w:t>
-      </w:r>
-      <w:proofErr w:type="spellStart"/>
+        <w:t xml:space="preserve">rated jest typu boolean, </w:t>
+      </w:r>
+      <w:r>
+        <w:t xml:space="preserve">więc wystarczy że zamienimy ją na zmienną zero-jedynkowa. Natomiast </w:t>
+      </w:r>
       <w:r>
         <w:rPr>
           <w:i/>
           <w:iCs/>
         </w:rPr>
-        <w:t>winner</w:t>
-      </w:r>
-      <w:proofErr w:type="spellEnd"/>
-      <w:r>
-        <w:rPr>
-          <w:i/>
-          <w:iCs/>
-        </w:rPr>
-        <w:t xml:space="preserve">, </w:t>
-      </w:r>
-      <w:proofErr w:type="spellStart"/>
-      <w:r>
-        <w:rPr>
-          <w:i/>
-          <w:iCs/>
-        </w:rPr>
-        <w:t>incremeant_code</w:t>
-      </w:r>
-      <w:proofErr w:type="spellEnd"/>
-      <w:r>
-        <w:rPr>
-          <w:i/>
-          <w:iCs/>
-        </w:rPr>
-        <w:t xml:space="preserve"> oraz </w:t>
-      </w:r>
-      <w:proofErr w:type="spellStart"/>
-      <w:r>
-        <w:rPr>
-          <w:i/>
-          <w:iCs/>
-        </w:rPr>
-        <w:t>opening_eco</w:t>
-      </w:r>
-      <w:proofErr w:type="spellEnd"/>
-      <w:r>
-        <w:rPr>
-          <w:i/>
-          <w:iCs/>
-        </w:rPr>
-        <w:t xml:space="preserve">. </w:t>
-      </w:r>
-      <w:r>
-        <w:t xml:space="preserve">Zmienna </w:t>
-      </w:r>
-      <w:proofErr w:type="spellStart"/>
-      <w:r>
-        <w:rPr>
-          <w:i/>
-          <w:iCs/>
-        </w:rPr>
-        <w:t>rated</w:t>
-      </w:r>
-      <w:proofErr w:type="spellEnd"/>
-      <w:r>
-        <w:rPr>
-          <w:i/>
-          <w:iCs/>
-        </w:rPr>
-        <w:t xml:space="preserve"> jest typu </w:t>
-      </w:r>
-      <w:proofErr w:type="spellStart"/>
-      <w:r>
-        <w:rPr>
-          <w:i/>
-          <w:iCs/>
-        </w:rPr>
-        <w:t>boolean</w:t>
-      </w:r>
-      <w:proofErr w:type="spellEnd"/>
-      <w:r>
-        <w:rPr>
-          <w:i/>
-          <w:iCs/>
-        </w:rPr>
-        <w:t xml:space="preserve">, </w:t>
-      </w:r>
-      <w:r>
-        <w:t xml:space="preserve">więc </w:t>
-      </w:r>
-      <w:proofErr w:type="gramStart"/>
-      <w:r>
-        <w:t>wystarczy</w:t>
-      </w:r>
-      <w:proofErr w:type="gramEnd"/>
-      <w:r>
-        <w:t xml:space="preserve"> że zamienimy ją na zmienną zero-jedynkowa. Natomiast </w:t>
-      </w:r>
-      <w:proofErr w:type="spellStart"/>
-      <w:r>
-        <w:rPr>
-          <w:i/>
-          <w:iCs/>
-        </w:rPr>
-        <w:t>winner</w:t>
-      </w:r>
-      <w:proofErr w:type="spellEnd"/>
-      <w:r>
-        <w:rPr>
-          <w:i/>
-          <w:iCs/>
-        </w:rPr>
-        <w:t xml:space="preserve">, </w:t>
-      </w:r>
-      <w:proofErr w:type="spellStart"/>
-      <w:r>
-        <w:rPr>
-          <w:i/>
-          <w:iCs/>
-        </w:rPr>
-        <w:t>incremeant_code</w:t>
-      </w:r>
-      <w:proofErr w:type="spellEnd"/>
-      <w:r>
-        <w:rPr>
-          <w:i/>
-          <w:iCs/>
-        </w:rPr>
-        <w:t xml:space="preserve">, </w:t>
-      </w:r>
-      <w:proofErr w:type="spellStart"/>
-      <w:r>
-        <w:rPr>
-          <w:i/>
-          <w:iCs/>
-        </w:rPr>
-        <w:t>opening_eco</w:t>
-      </w:r>
-      <w:proofErr w:type="spellEnd"/>
-      <w:r>
-        <w:rPr>
-          <w:i/>
-          <w:iCs/>
-        </w:rPr>
-        <w:t xml:space="preserve"> </w:t>
-      </w:r>
-      <w:r>
-        <w:t xml:space="preserve">są zmiennymi kategorycznymi z wieloma wartościami. Do zakodowania ich wykorzystamy funkcję </w:t>
-      </w:r>
-      <w:proofErr w:type="spellStart"/>
-      <w:r>
-        <w:t>get_</w:t>
-      </w:r>
-      <w:proofErr w:type="gramStart"/>
-      <w:r>
-        <w:t>dummies</w:t>
-      </w:r>
-      <w:proofErr w:type="spellEnd"/>
-      <w:r>
-        <w:t>(</w:t>
-      </w:r>
-      <w:proofErr w:type="gramEnd"/>
-      <w:r>
-        <w:t xml:space="preserve">) z pakietu </w:t>
-      </w:r>
-      <w:proofErr w:type="spellStart"/>
-      <w:r>
-        <w:t>pandas</w:t>
-      </w:r>
-      <w:proofErr w:type="spellEnd"/>
-      <w:r>
-        <w:t>, która dla każdej wartości z danej zmiennej generuje kolumnę, w której jedynką oznaczone są obserwacje w których obserwacja przyjmuje tą zmienną, a zerem wszystkie pozostałe.</w:t>
+        <w:t xml:space="preserve">winner, incremeant_code, opening_eco </w:t>
+      </w:r>
+      <w:r>
+        <w:t>są zmiennymi kategorycznymi z wieloma wartościami. Do zakodowania ich wykorzystamy funkcję get_dummies() z pakietu pandas, która dla każdej wartości z danej zmiennej generuje kolumnę, w której jedynką oznaczone są obserwacje w których obserwacja przyjmuje tą zmienną, a zerem wszystkie pozostałe.</w:t>
       </w:r>
     </w:p>
     <w:p/>
@@ -2407,28 +1951,7 @@
         <w:t>Kolejnym krokiem jest zadeklarowanie modelu i jego parametrów. Zdecydowaliśmy się na wybór</w:t>
       </w:r>
       <w:r>
-        <w:t xml:space="preserve"> typu modelu </w:t>
-      </w:r>
-      <w:proofErr w:type="spellStart"/>
-      <w:proofErr w:type="gramStart"/>
-      <w:r>
-        <w:t>Sequential</w:t>
-      </w:r>
-      <w:proofErr w:type="spellEnd"/>
-      <w:r>
-        <w:t>(</w:t>
-      </w:r>
-      <w:proofErr w:type="gramEnd"/>
-      <w:r>
-        <w:t xml:space="preserve">) dostępnego w bibliotece </w:t>
-      </w:r>
-      <w:proofErr w:type="spellStart"/>
-      <w:r>
-        <w:t>Keras</w:t>
-      </w:r>
-      <w:proofErr w:type="spellEnd"/>
-      <w:r>
-        <w:t>. Działa on na zasadzie swego rodzaju schematu, do którego możemy dodawać kolejne warstwy neuronów z określonymi przez nas parametrami.</w:t>
+        <w:t xml:space="preserve"> typu modelu Sequential() dostępnego w bibliotece Keras. Działa on na zasadzie swego rodzaju schematu, do którego możemy dodawać kolejne warstwy neuronów z określonymi przez nas parametrami.</w:t>
       </w:r>
     </w:p>
     <w:p>
@@ -2489,13 +2012,8 @@
       <w:r>
         <w:t xml:space="preserve">Na początku zdecydowaliśmy się na stworzenie prostego modelu, składającego się z 3 warstw. Jednej wejściowej z </w:t>
       </w:r>
-      <w:proofErr w:type="gramStart"/>
-      <w:r>
-        <w:t>X  z</w:t>
-      </w:r>
-      <w:proofErr w:type="gramEnd"/>
-      <w:r>
-        <w:t xml:space="preserve"> 16 </w:t>
+      <w:r>
+        <w:t xml:space="preserve">X  z 16 </w:t>
       </w:r>
       <w:r>
         <w:t xml:space="preserve">punktami wyjścia </w:t>
@@ -2504,71 +2022,13 @@
         <w:t xml:space="preserve">i 634 </w:t>
       </w:r>
       <w:r>
-        <w:t>punktami wejścia danych, wybrano funkcję aktywacji ‘</w:t>
-      </w:r>
-      <w:proofErr w:type="spellStart"/>
-      <w:r>
-        <w:t>relu</w:t>
-      </w:r>
-      <w:proofErr w:type="spellEnd"/>
-      <w:r>
-        <w:t>’ (</w:t>
-      </w:r>
-      <w:proofErr w:type="spellStart"/>
-      <w:r>
-        <w:t>rectified</w:t>
-      </w:r>
-      <w:proofErr w:type="spellEnd"/>
-      <w:r>
-        <w:t xml:space="preserve"> </w:t>
-      </w:r>
-      <w:proofErr w:type="spellStart"/>
-      <w:r>
-        <w:t>linear</w:t>
-      </w:r>
-      <w:proofErr w:type="spellEnd"/>
-      <w:r>
-        <w:t xml:space="preserve"> </w:t>
-      </w:r>
-      <w:proofErr w:type="spellStart"/>
-      <w:r>
-        <w:t>activation</w:t>
-      </w:r>
-      <w:proofErr w:type="spellEnd"/>
-      <w:r>
-        <w:t xml:space="preserve"> </w:t>
-      </w:r>
-      <w:proofErr w:type="spellStart"/>
-      <w:r>
-        <w:t>function</w:t>
-      </w:r>
-      <w:proofErr w:type="spellEnd"/>
-      <w:r>
-        <w:t xml:space="preserve">) która jest jedną z najczęściej wybieranych funkcji aktywacji w warstwach (poza wyjściową). Funkcja </w:t>
-      </w:r>
-      <w:proofErr w:type="spellStart"/>
-      <w:r>
-        <w:t>relu</w:t>
-      </w:r>
-      <w:proofErr w:type="spellEnd"/>
-      <w:r>
-        <w:t xml:space="preserve"> przekazuje dalej </w:t>
-      </w:r>
-      <w:proofErr w:type="gramStart"/>
-      <w:r>
-        <w:t>wynik</w:t>
-      </w:r>
-      <w:proofErr w:type="gramEnd"/>
-      <w:r>
-        <w:t xml:space="preserve"> jeżeli jest pozytywny, natomiast jeżeli jest mniejszy od zera przekaże do kolejnego </w:t>
-      </w:r>
-      <w:proofErr w:type="spellStart"/>
-      <w:r>
-        <w:t>neurona</w:t>
-      </w:r>
-      <w:proofErr w:type="spellEnd"/>
-      <w:r>
-        <w:t xml:space="preserve"> zero. Druga warstwa (w naszym przypadku jedyna warstwa ukryta) ma tą samą funkcję aktywacji, 32 punkty wyjściowe. Natomiast ostatnia trzecia warstwa, warstwa wyjściowa ma 3 punkty wyjścia (tyle ile zmiennych w y), ponieważ przewidujemy jeden z trzech wyników: </w:t>
+        <w:t>punktami wejścia danych, wybrano funkcję aktywacji ‘relu’ (</w:t>
+      </w:r>
+      <w:r>
+        <w:t>rectified linear activation function</w:t>
+      </w:r>
+      <w:r>
+        <w:t xml:space="preserve">) która jest jedną z najczęściej wybieranych funkcji aktywacji w warstwach (poza wyjściową). Funkcja relu przekazuje dalej wynik jeżeli jest pozytywny, natomiast jeżeli jest mniejszy od zera przekaże do kolejnego neurona zero. Druga warstwa (w naszym przypadku jedyna warstwa ukryta) ma tą samą funkcję aktywacji, 32 punkty wyjściowe. Natomiast ostatnia trzecia warstwa, warstwa wyjściowa ma 3 punkty wyjścia (tyle ile zmiennych w y), ponieważ przewidujemy jeden z trzech wyników: </w:t>
       </w:r>
     </w:p>
     <w:p/>
@@ -2617,15 +2077,7 @@
     <w:p>
       <w:r>
         <w:lastRenderedPageBreak/>
-        <w:t xml:space="preserve">Funkcja </w:t>
-      </w:r>
-      <w:proofErr w:type="spellStart"/>
-      <w:r>
-        <w:t>softmax</w:t>
-      </w:r>
-      <w:proofErr w:type="spellEnd"/>
-      <w:r>
-        <w:t xml:space="preserve"> daje prawdopodobieństwa dla każdej z trzech możliwości, sumujące się do jedynki. Opcja z najwyższym prawdopodobieństwem oznaczana jest jako jeden a pozostałe zerami, w ten sposób otrzymujemy przypisanie obserwacji do danej klasy.</w:t>
+        <w:t>Funkcja softmax daje prawdopodobieństwa dla każdej z trzech możliwości, sumujące się do jedynki. Opcja z najwyższym prawdopodobieństwem oznaczana jest jako jeden a pozostałe zerami, w ten sposób otrzymujemy przypisanie obserwacji do danej klasy.</w:t>
       </w:r>
     </w:p>
     <w:p/>
@@ -2636,7 +2088,6 @@
           <w:bCs/>
         </w:rPr>
       </w:pPr>
-      <w:proofErr w:type="spellStart"/>
       <w:r>
         <w:rPr>
           <w:b/>
@@ -2644,47 +2095,14 @@
         </w:rPr>
         <w:t>Optymalizer</w:t>
       </w:r>
-      <w:proofErr w:type="spellEnd"/>
-    </w:p>
-    <w:p/>
-    <w:p>
-      <w:r>
-        <w:t xml:space="preserve">Jako </w:t>
-      </w:r>
-      <w:proofErr w:type="spellStart"/>
-      <w:r>
-        <w:t>optymalizer</w:t>
-      </w:r>
-      <w:proofErr w:type="spellEnd"/>
-      <w:r>
-        <w:t xml:space="preserve"> wybraliśmy najczęściej zalecany </w:t>
-      </w:r>
-      <w:proofErr w:type="spellStart"/>
-      <w:r>
-        <w:t>optymalizer</w:t>
-      </w:r>
-      <w:proofErr w:type="spellEnd"/>
-      <w:r>
-        <w:t xml:space="preserve"> Adam, który </w:t>
-      </w:r>
-      <w:r>
-        <w:t xml:space="preserve">adaptuje uczenie się, poprzez małe zmiany dla często występujących wartości oraz duże zmiany dla rzadziej występujących. </w:t>
-      </w:r>
-      <w:proofErr w:type="spellStart"/>
-      <w:r>
-        <w:t>Optymalizer</w:t>
-      </w:r>
-      <w:proofErr w:type="spellEnd"/>
-      <w:r>
-        <w:t xml:space="preserve"> Adam zapisuje także poprzednie </w:t>
-      </w:r>
-      <w:proofErr w:type="spellStart"/>
-      <w:r>
-        <w:t>zmieny</w:t>
-      </w:r>
-      <w:proofErr w:type="spellEnd"/>
-      <w:r>
-        <w:t xml:space="preserve"> wartości, dzięki czemu w kolejnych iteracjach może lepiej dopasowywać zmiany w uczeniu.</w:t>
+    </w:p>
+    <w:p/>
+    <w:p>
+      <w:r>
+        <w:t xml:space="preserve">Jako optymalizer wybraliśmy najczęściej zalecany optymalizer Adam, który </w:t>
+      </w:r>
+      <w:r>
+        <w:t>adaptuje uczenie się, poprzez małe zmiany dla często występujących wartości oraz duże zmiany dla rzadziej występujących. Optymalizer Adam zapisuje także poprzednie zmieny wartości, dzięki czemu w kolejnych iteracjach może lepiej dopasowywać zmiany w uczeniu.</w:t>
       </w:r>
     </w:p>
     <w:p/>
@@ -2723,15 +2141,7 @@
     <w:p/>
     <w:p>
       <w:r>
-        <w:t xml:space="preserve">Jedną z funkcji straty, polecanych do użycia w przypadku problemów obejmujących klasyfikację wielu zmiennych, była funkcja </w:t>
-      </w:r>
-      <w:proofErr w:type="spellStart"/>
-      <w:r>
-        <w:t>categorical_crossentropy</w:t>
-      </w:r>
-      <w:proofErr w:type="spellEnd"/>
-      <w:r>
-        <w:t xml:space="preserve">. Funkcja ta przypisuje </w:t>
+        <w:t xml:space="preserve">Jedną z funkcji straty, polecanych do użycia w przypadku problemów obejmujących klasyfikację wielu zmiennych, była funkcja categorical_crossentropy. Funkcja ta przypisuje </w:t>
       </w:r>
       <w:r>
         <w:t>wartość prawdopodobieństwa 1 do tych zmiennych, które są najbardziej prawdopodobne (na podstawie wyników z wyjściowej warstwy neuronów).</w:t>
@@ -2798,32 +2208,11 @@
     <w:p>
       <w:r>
         <w:lastRenderedPageBreak/>
-        <w:t xml:space="preserve">Skompilowanie modelu z wybraną funkcją straty, </w:t>
-      </w:r>
-      <w:proofErr w:type="spellStart"/>
-      <w:r>
-        <w:t>optymajzerem</w:t>
-      </w:r>
-      <w:proofErr w:type="spellEnd"/>
-      <w:r>
-        <w:t xml:space="preserve"> i </w:t>
-      </w:r>
-      <w:proofErr w:type="gramStart"/>
-      <w:r>
-        <w:t>metryką</w:t>
-      </w:r>
-      <w:proofErr w:type="gramEnd"/>
-      <w:r>
-        <w:t xml:space="preserve"> która będzie zwracana (w naszym przypadku</w:t>
-      </w:r>
-      <w:r>
-        <w:t xml:space="preserve"> </w:t>
-      </w:r>
-      <w:proofErr w:type="spellStart"/>
-      <w:r>
-        <w:t>categorical_accuracy</w:t>
-      </w:r>
-      <w:proofErr w:type="spellEnd"/>
+        <w:t>Skompilowanie modelu z wybraną funkcją straty, optymajzerem i metryką która będzie zwracana (w naszym przypadku</w:t>
+      </w:r>
+      <w:r>
+        <w:t xml:space="preserve"> categorical_accuracy</w:t>
+      </w:r>
       <w:r>
         <w:t>)</w:t>
       </w:r>
@@ -2879,21 +2268,8 @@
     </w:p>
     <w:p/>
     <w:p>
-      <w:proofErr w:type="spellStart"/>
-      <w:r>
-        <w:t>Categorical</w:t>
-      </w:r>
-      <w:proofErr w:type="spellEnd"/>
-      <w:r>
-        <w:t xml:space="preserve"> </w:t>
-      </w:r>
-      <w:proofErr w:type="spellStart"/>
-      <w:r>
-        <w:t>accuracy</w:t>
-      </w:r>
-      <w:proofErr w:type="spellEnd"/>
-      <w:r>
-        <w:t xml:space="preserve"> zwraca jak często predykcja się zgadzała </w:t>
+      <w:r>
+        <w:t xml:space="preserve">Categorical accuracy zwraca jak często predykcja się zgadzała </w:t>
       </w:r>
       <w:r>
         <w:t xml:space="preserve">z wartością rzeczywistą </w:t>
@@ -2911,29 +2287,13 @@
         <w:t xml:space="preserve">a </w:t>
       </w:r>
       <w:r>
-        <w:t xml:space="preserve">zmiennych zakodowanych przy użyciu one hot </w:t>
-      </w:r>
-      <w:proofErr w:type="spellStart"/>
-      <w:r>
-        <w:t>encoder</w:t>
-      </w:r>
-      <w:proofErr w:type="spellEnd"/>
-      <w:r>
-        <w:t>).</w:t>
-      </w:r>
-    </w:p>
-    <w:p/>
-    <w:p>
-      <w:r>
-        <w:t xml:space="preserve">Kolejnym krokiem jest </w:t>
-      </w:r>
-      <w:proofErr w:type="spellStart"/>
-      <w:r>
-        <w:t>fitowanie</w:t>
-      </w:r>
-      <w:proofErr w:type="spellEnd"/>
-      <w:r>
-        <w:t xml:space="preserve">, czyli uczenie modelu przy użyciu </w:t>
+        <w:t>zmiennych zakodowanych przy użyciu one hot encoder).</w:t>
+      </w:r>
+    </w:p>
+    <w:p/>
+    <w:p>
+      <w:r>
+        <w:t xml:space="preserve">Kolejnym krokiem jest fitowanie, czyli uczenie modelu przy użyciu </w:t>
       </w:r>
       <w:r>
         <w:t>uczącej części zbiorów</w:t>
@@ -2942,17 +2302,8 @@
         <w:t xml:space="preserve">. </w:t>
       </w:r>
       <w:r>
-        <w:t xml:space="preserve">Na początku uczyliśmy model przy </w:t>
-      </w:r>
-      <w:proofErr w:type="spellStart"/>
-      <w:r>
-        <w:t>hiperparametrach</w:t>
-      </w:r>
-      <w:proofErr w:type="spellEnd"/>
-      <w:r>
-        <w:t xml:space="preserve"> </w:t>
-      </w:r>
-      <w:proofErr w:type="spellStart"/>
+        <w:t xml:space="preserve">Na początku uczyliśmy model przy hiperparametrach </w:t>
+      </w:r>
       <w:r>
         <w:rPr>
           <w:i/>
@@ -2960,11 +2311,9 @@
         </w:rPr>
         <w:t>epcochs</w:t>
       </w:r>
-      <w:proofErr w:type="spellEnd"/>
       <w:r>
         <w:t xml:space="preserve"> i </w:t>
       </w:r>
-      <w:proofErr w:type="spellStart"/>
       <w:r>
         <w:rPr>
           <w:i/>
@@ -2972,19 +2321,9 @@
         </w:rPr>
         <w:t>batch_size</w:t>
       </w:r>
-      <w:proofErr w:type="spellEnd"/>
-      <w:r>
-        <w:t xml:space="preserve"> ustawionych odpowiednio na 100 i 1000. </w:t>
-      </w:r>
-      <w:proofErr w:type="spellStart"/>
-      <w:r>
-        <w:t>Paramter</w:t>
-      </w:r>
-      <w:proofErr w:type="spellEnd"/>
-      <w:r>
-        <w:t xml:space="preserve"> </w:t>
-      </w:r>
-      <w:proofErr w:type="spellStart"/>
+      <w:r>
+        <w:t xml:space="preserve"> ustawionych odpowiednio na 100 i 1000. Paramter </w:t>
+      </w:r>
       <w:r>
         <w:rPr>
           <w:i/>
@@ -2992,7 +2331,6 @@
         </w:rPr>
         <w:t>epochs</w:t>
       </w:r>
-      <w:proofErr w:type="spellEnd"/>
       <w:r>
         <w:rPr>
           <w:i/>
@@ -3001,17 +2339,8 @@
         <w:t xml:space="preserve"> </w:t>
       </w:r>
       <w:r>
-        <w:t xml:space="preserve">odpowiada za </w:t>
-      </w:r>
-      <w:proofErr w:type="gramStart"/>
-      <w:r>
-        <w:t>to</w:t>
-      </w:r>
-      <w:proofErr w:type="gramEnd"/>
-      <w:r>
-        <w:t xml:space="preserve"> ile razy podczas uczenia model przejdzie przez wszystkie wiersze, a </w:t>
-      </w:r>
-      <w:proofErr w:type="spellStart"/>
+        <w:t xml:space="preserve">odpowiada za to ile razy podczas uczenia model przejdzie przez wszystkie wiersze, a </w:t>
+      </w:r>
       <w:r>
         <w:rPr>
           <w:i/>
@@ -3019,7 +2348,6 @@
         </w:rPr>
         <w:t>batch_size</w:t>
       </w:r>
-      <w:proofErr w:type="spellEnd"/>
       <w:r>
         <w:rPr>
           <w:i/>
@@ -3028,15 +2356,7 @@
         <w:t xml:space="preserve"> </w:t>
       </w:r>
       <w:r>
-        <w:t xml:space="preserve">co ile wierszy dostosowywane będą wagi w modelu. W naszym przypadku oznacza </w:t>
-      </w:r>
-      <w:proofErr w:type="gramStart"/>
-      <w:r>
-        <w:t>to</w:t>
-      </w:r>
-      <w:proofErr w:type="gramEnd"/>
-      <w:r>
-        <w:t xml:space="preserve"> że podczas uczenia algorytm przejdzie 100 razy przez wszystkie wiersze i co 1000 wierszy będzie dostosowywał wagi w funkcjach aktywacji.</w:t>
+        <w:t>co ile wierszy dostosowywane będą wagi w modelu. W naszym przypadku oznacza to że podczas uczenia algorytm przejdzie 100 razy przez wszystkie wiersze i co 1000 wierszy będzie dostosowywał wagi w funkcjach aktywacji.</w:t>
       </w:r>
     </w:p>
     <w:p/>
@@ -3091,39 +2411,7 @@
     <w:p/>
     <w:p>
       <w:r>
-        <w:t xml:space="preserve">W pierwszych przejściach można się oczywiście spodziewać niższej dokładności, a wraz z każdym kolejnym </w:t>
-      </w:r>
-      <w:proofErr w:type="spellStart"/>
-      <w:r>
-        <w:t>epoch’iem</w:t>
-      </w:r>
-      <w:proofErr w:type="spellEnd"/>
-      <w:r>
-        <w:t xml:space="preserve"> model powinien zyskiwać na dokładności. Jest to widoczne na poniższym </w:t>
-      </w:r>
-      <w:proofErr w:type="gramStart"/>
-      <w:r>
-        <w:t>wykresie</w:t>
-      </w:r>
-      <w:proofErr w:type="gramEnd"/>
-      <w:r>
-        <w:t xml:space="preserve"> gdzie porównaliśmy wartości </w:t>
-      </w:r>
-      <w:proofErr w:type="spellStart"/>
-      <w:r>
-        <w:t>categorical_accuracy</w:t>
-      </w:r>
-      <w:proofErr w:type="spellEnd"/>
-      <w:r>
-        <w:t xml:space="preserve"> w odniesieniu do kolejnych </w:t>
-      </w:r>
-      <w:proofErr w:type="spellStart"/>
-      <w:r>
-        <w:t>epochów</w:t>
-      </w:r>
-      <w:proofErr w:type="spellEnd"/>
-      <w:r>
-        <w:t>.</w:t>
+        <w:t>W pierwszych przejściach można się oczywiście spodziewać niższej dokładności, a wraz z każdym kolejnym epoch’iem model powinien zyskiwać na dokładności. Jest to widoczne na poniższym wykresie gdzie porównaliśmy wartości categorical_accuracy w odniesieniu do kolejnych epochów.</w:t>
       </w:r>
     </w:p>
     <w:p/>
@@ -3188,23 +2476,7 @@
     <w:p/>
     <w:p>
       <w:r>
-        <w:t xml:space="preserve">Dokładność modelu dla pierwszych </w:t>
-      </w:r>
-      <w:proofErr w:type="spellStart"/>
-      <w:r>
-        <w:t>epochów</w:t>
-      </w:r>
-      <w:proofErr w:type="spellEnd"/>
-      <w:r>
-        <w:t xml:space="preserve"> oceniona została na wartości w okolicy 0.46, natomiast dla ostatnich 2 </w:t>
-      </w:r>
-      <w:proofErr w:type="spellStart"/>
-      <w:r>
-        <w:t>epochów</w:t>
-      </w:r>
-      <w:proofErr w:type="spellEnd"/>
-      <w:r>
-        <w:t xml:space="preserve"> otrzymane wartości były już bliskie 0.64</w:t>
+        <w:t>Dokładność modelu dla pierwszych epochów oceniona została na wartości w okolicy 0.46, natomiast dla ostatnich 2 epochów otrzymane wartości były już bliskie 0.64</w:t>
       </w:r>
     </w:p>
     <w:p/>
@@ -3363,21 +2635,8 @@
     </w:p>
     <w:p/>
     <w:p>
-      <w:proofErr w:type="spellStart"/>
-      <w:r>
-        <w:t>Uzyskliśmy</w:t>
-      </w:r>
-      <w:proofErr w:type="spellEnd"/>
-      <w:r>
-        <w:t xml:space="preserve"> dokładność na poziomie 0.624, oznacza </w:t>
-      </w:r>
-      <w:proofErr w:type="gramStart"/>
-      <w:r>
-        <w:t>to</w:t>
-      </w:r>
-      <w:proofErr w:type="gramEnd"/>
-      <w:r>
-        <w:t xml:space="preserve"> że dla 62,4% obserwacji przydzielony został poprawny wynik.</w:t>
+      <w:r>
+        <w:t>Uzyskliśmy dokładność na poziomie 0.624, oznacza to że dla 62,4% obserwacji przydzielony został poprawny wynik.</w:t>
       </w:r>
       <w:r>
         <w:t xml:space="preserve"> Średnia strata wyniosła 75,3%.</w:t>
@@ -3466,23 +2725,7 @@
         <w:t>Tworzymy model analogiczny do poprzedniego, z trzema warstwami</w:t>
       </w:r>
       <w:r>
-        <w:t xml:space="preserve"> i identycznymi specyfikacjami warstw (oprócz </w:t>
-      </w:r>
-      <w:proofErr w:type="gramStart"/>
-      <w:r>
-        <w:t>wyjściowej</w:t>
-      </w:r>
-      <w:proofErr w:type="gramEnd"/>
-      <w:r>
-        <w:t xml:space="preserve"> gdzie zmieniamy rozmiar </w:t>
-      </w:r>
-      <w:proofErr w:type="spellStart"/>
-      <w:r>
-        <w:t>rozmiar</w:t>
-      </w:r>
-      <w:proofErr w:type="spellEnd"/>
-      <w:r>
-        <w:t xml:space="preserve"> wyjścia na 1)</w:t>
+        <w:t xml:space="preserve"> i identycznymi specyfikacjami warstw (oprócz wyjściowej gdzie zmieniamy rozmiar rozmiar wyjścia na 1)</w:t>
       </w:r>
       <w:r>
         <w:t xml:space="preserve">. Jedną wejściową, jedną ukrytą i jedną </w:t>
@@ -3543,39 +2786,7 @@
     <w:p/>
     <w:p>
       <w:r>
-        <w:t xml:space="preserve">Pozostajemy przy tym samym </w:t>
-      </w:r>
-      <w:proofErr w:type="spellStart"/>
-      <w:r>
-        <w:t>optymalizerze</w:t>
-      </w:r>
-      <w:proofErr w:type="spellEnd"/>
-      <w:r>
-        <w:t xml:space="preserve"> (Adam), zmieniamy tylko funkcję straty na </w:t>
-      </w:r>
-      <w:proofErr w:type="spellStart"/>
-      <w:r>
-        <w:t>binary_crossentropy</w:t>
-      </w:r>
-      <w:proofErr w:type="spellEnd"/>
-      <w:r>
-        <w:t xml:space="preserve"> i metrykę wyniku na </w:t>
-      </w:r>
-      <w:proofErr w:type="spellStart"/>
-      <w:r>
-        <w:t>binary_accuracy</w:t>
-      </w:r>
-      <w:proofErr w:type="spellEnd"/>
-      <w:r>
-        <w:t xml:space="preserve">. Teraz nie przeprowadzamy już uogólnionej klasyfikacji, a jedynie klasyfikację binarną, więc te zmiany teoretycznie nie są konieczne, aczkolwiek </w:t>
-      </w:r>
-      <w:proofErr w:type="gramStart"/>
-      <w:r>
-        <w:t>możliwe</w:t>
-      </w:r>
-      <w:proofErr w:type="gramEnd"/>
-      <w:r>
-        <w:t xml:space="preserve"> że pomogą modelowi w lepszym uczeniu.</w:t>
+        <w:t>Pozostajemy przy tym samym optymalizerze (Adam), zmieniamy tylko funkcję straty na binary_crossentropy i metrykę wyniku na binary_accuracy. Teraz nie przeprowadzamy już uogólnionej klasyfikacji, a jedynie klasyfikację binarną, więc te zmiany teoretycznie nie są konieczne, aczkolwiek możliwe że pomogą modelowi w lepszym uczeniu.</w:t>
       </w:r>
     </w:p>
     <w:p>
@@ -3586,17 +2797,8 @@
         </w:rPr>
       </w:pPr>
       <w:r>
-        <w:t xml:space="preserve">Przeprowadzamy uczenie modelu z takimi samymi </w:t>
-      </w:r>
-      <w:proofErr w:type="spellStart"/>
-      <w:r>
-        <w:t>hiperparametrami</w:t>
-      </w:r>
-      <w:proofErr w:type="spellEnd"/>
-      <w:r>
-        <w:t xml:space="preserve">, </w:t>
-      </w:r>
-      <w:proofErr w:type="spellStart"/>
+        <w:t xml:space="preserve">Przeprowadzamy uczenie modelu z takimi samymi hiperparametrami, </w:t>
+      </w:r>
       <w:r>
         <w:rPr>
           <w:i/>
@@ -3604,7 +2806,6 @@
         </w:rPr>
         <w:t>epochs</w:t>
       </w:r>
-      <w:proofErr w:type="spellEnd"/>
       <w:r>
         <w:rPr>
           <w:i/>
@@ -3615,7 +2816,6 @@
       <w:r>
         <w:t xml:space="preserve">i </w:t>
       </w:r>
-      <w:proofErr w:type="spellStart"/>
       <w:r>
         <w:rPr>
           <w:i/>
@@ -3628,15 +2828,7 @@
           <w:i/>
           <w:iCs/>
         </w:rPr>
-        <w:t>_size</w:t>
-      </w:r>
-      <w:proofErr w:type="spellEnd"/>
-      <w:r>
-        <w:rPr>
-          <w:i/>
-          <w:iCs/>
-        </w:rPr>
-        <w:t>=1000.</w:t>
+        <w:t>_size=1000.</w:t>
       </w:r>
     </w:p>
     <w:p>
@@ -3706,17 +2898,8 @@
     <w:p/>
     <w:p>
       <w:r>
-        <w:t xml:space="preserve">Pierwsze iteracje dały </w:t>
-      </w:r>
-      <w:proofErr w:type="spellStart"/>
-      <w:r>
-        <w:t>accuracy</w:t>
-      </w:r>
-      <w:proofErr w:type="spellEnd"/>
-      <w:r>
-        <w:t xml:space="preserve"> na poziomie 49,6% i jest to wynik identyczny jak w ostatnich. Udało się jedynie poprawić średni wynik błędu. Wartość </w:t>
-      </w:r>
-      <w:proofErr w:type="spellStart"/>
+        <w:t xml:space="preserve">Pierwsze iteracje dały accuracy na poziomie 49,6% i jest to wynik identyczny jak w ostatnich. Udało się jedynie poprawić średni wynik błędu. Wartość </w:t>
+      </w:r>
       <w:r>
         <w:rPr>
           <w:i/>
@@ -3724,15 +2907,9 @@
         </w:rPr>
         <w:t>loss</w:t>
       </w:r>
-      <w:proofErr w:type="spellEnd"/>
-      <w:r>
-        <w:t xml:space="preserve"> spadła z 5,12 do 0.626 w ostatnim </w:t>
-      </w:r>
-      <w:proofErr w:type="spellStart"/>
-      <w:r>
-        <w:t>epochu</w:t>
-      </w:r>
-      <w:proofErr w:type="spellEnd"/>
+      <w:r>
+        <w:t xml:space="preserve"> spadła z 5,12 do 0.626 w ostatnim epochu</w:t>
+      </w:r>
     </w:p>
     <w:p/>
     <w:p>
@@ -3839,15 +3016,7 @@
         <w:jc w:val="both"/>
       </w:pPr>
       <w:r>
-        <w:t xml:space="preserve">Wnioskujemy, że poprzedni </w:t>
-      </w:r>
-      <w:proofErr w:type="gramStart"/>
-      <w:r>
-        <w:t>model</w:t>
-      </w:r>
-      <w:proofErr w:type="gramEnd"/>
-      <w:r>
-        <w:t xml:space="preserve"> w którym przewidywaliśmy wygraną białego, czarnego lub remis miał wyższy poziom dokładności. W związku z tym w dalszych walidacjach pozostaniemy przy początkowym modelu.</w:t>
+        <w:t>Wnioskujemy, że poprzedni model w którym przewidywaliśmy wygraną białego, czarnego lub remis miał wyższy poziom dokładności. W związku z tym w dalszych walidacjach pozostaniemy przy początkowym modelu.</w:t>
       </w:r>
     </w:p>
     <w:p>
@@ -3895,6 +3064,96 @@
         <w:jc w:val="both"/>
       </w:pPr>
     </w:p>
+    <w:p>
+      <w:pPr>
+        <w:jc w:val="both"/>
+      </w:pPr>
+    </w:p>
+    <w:p>
+      <w:pPr>
+        <w:jc w:val="both"/>
+      </w:pPr>
+    </w:p>
+    <w:p>
+      <w:pPr>
+        <w:jc w:val="both"/>
+      </w:pPr>
+    </w:p>
+    <w:p>
+      <w:pPr>
+        <w:jc w:val="both"/>
+      </w:pPr>
+    </w:p>
+    <w:p>
+      <w:pPr>
+        <w:jc w:val="both"/>
+      </w:pPr>
+    </w:p>
+    <w:p>
+      <w:pPr>
+        <w:jc w:val="both"/>
+      </w:pPr>
+    </w:p>
+    <w:p>
+      <w:pPr>
+        <w:jc w:val="both"/>
+      </w:pPr>
+    </w:p>
+    <w:p>
+      <w:pPr>
+        <w:jc w:val="both"/>
+      </w:pPr>
+    </w:p>
+    <w:p>
+      <w:pPr>
+        <w:jc w:val="both"/>
+      </w:pPr>
+    </w:p>
+    <w:p>
+      <w:pPr>
+        <w:jc w:val="both"/>
+      </w:pPr>
+    </w:p>
+    <w:p>
+      <w:pPr>
+        <w:jc w:val="both"/>
+      </w:pPr>
+    </w:p>
+    <w:p>
+      <w:pPr>
+        <w:jc w:val="both"/>
+      </w:pPr>
+    </w:p>
+    <w:p>
+      <w:pPr>
+        <w:jc w:val="both"/>
+      </w:pPr>
+    </w:p>
+    <w:p>
+      <w:pPr>
+        <w:jc w:val="both"/>
+      </w:pPr>
+    </w:p>
+    <w:p>
+      <w:pPr>
+        <w:jc w:val="both"/>
+      </w:pPr>
+    </w:p>
+    <w:p>
+      <w:pPr>
+        <w:jc w:val="both"/>
+      </w:pPr>
+    </w:p>
+    <w:p>
+      <w:pPr>
+        <w:jc w:val="both"/>
+      </w:pPr>
+    </w:p>
+    <w:p>
+      <w:pPr>
+        <w:jc w:val="both"/>
+      </w:pPr>
+    </w:p>
     <w:p/>
     <w:p>
       <w:pPr>
@@ -3902,18 +3161,282 @@
       </w:pPr>
       <w:bookmarkStart w:id="6" w:name="_Toc104302929"/>
       <w:r>
+        <w:lastRenderedPageBreak/>
         <w:t xml:space="preserve">3.4. </w:t>
       </w:r>
       <w:bookmarkEnd w:id="6"/>
       <w:r>
-        <w:t xml:space="preserve">Skuteczność modelu w zależności od liczby warstw neuronów i zmian </w:t>
-      </w:r>
-      <w:proofErr w:type="spellStart"/>
-      <w:r>
-        <w:t>hiperparametrów</w:t>
-      </w:r>
-      <w:proofErr w:type="spellEnd"/>
-    </w:p>
+        <w:t xml:space="preserve">Skuteczność modelu w zależności od </w:t>
+      </w:r>
+      <w:r>
+        <w:t>zmiany liczby epoch i batch size</w:t>
+      </w:r>
+    </w:p>
+    <w:p/>
+    <w:p>
+      <w:pPr>
+        <w:jc w:val="both"/>
+      </w:pPr>
+      <w:r>
+        <w:t xml:space="preserve">Do sprawdzenia wpływu różnych wartości hiperparametrów wykorzystamy klasę GridSearchCV, która sprawdza wynik dokładności modelu dla każdej z kombinacji przekazanych parametrów. Ze względu na to, że klasa to pochodzi z biblioteki sci-kit learn musimy zbudować funkcję która będzie generowała model. </w:t>
+      </w:r>
+    </w:p>
+    <w:p/>
+    <w:p>
+      <w:r>
+        <w:rPr>
+          <w:noProof/>
+        </w:rPr>
+        <w:drawing>
+          <wp:inline distT="0" distB="0" distL="0" distR="0" wp14:anchorId="375C0A84" wp14:editId="6B57D188">
+            <wp:extent cx="5760720" cy="818515"/>
+            <wp:effectExtent l="0" t="0" r="5080" b="0"/>
+            <wp:docPr id="8" name="Obraz 8" descr="Obraz zawierający tekst&#10;&#10;Opis wygenerowany automatycznie"/>
+            <wp:cNvGraphicFramePr>
+              <a:graphicFrameLocks xmlns:a="http://schemas.openxmlformats.org/drawingml/2006/main" noChangeAspect="1"/>
+            </wp:cNvGraphicFramePr>
+            <a:graphic xmlns:a="http://schemas.openxmlformats.org/drawingml/2006/main">
+              <a:graphicData uri="http://schemas.openxmlformats.org/drawingml/2006/picture">
+                <pic:pic xmlns:pic="http://schemas.openxmlformats.org/drawingml/2006/picture">
+                  <pic:nvPicPr>
+                    <pic:cNvPr id="8" name="Obraz 8" descr="Obraz zawierający tekst&#10;&#10;Opis wygenerowany automatycznie"/>
+                    <pic:cNvPicPr/>
+                  </pic:nvPicPr>
+                  <pic:blipFill>
+                    <a:blip r:embed="rId34" cstate="print">
+                      <a:extLst>
+                        <a:ext uri="{28A0092B-C50C-407E-A947-70E740481C1C}">
+                          <a14:useLocalDpi xmlns:a14="http://schemas.microsoft.com/office/drawing/2010/main" val="0"/>
+                        </a:ext>
+                      </a:extLst>
+                    </a:blip>
+                    <a:stretch>
+                      <a:fillRect/>
+                    </a:stretch>
+                  </pic:blipFill>
+                  <pic:spPr>
+                    <a:xfrm>
+                      <a:off x="0" y="0"/>
+                      <a:ext cx="5760720" cy="818515"/>
+                    </a:xfrm>
+                    <a:prstGeom prst="rect">
+                      <a:avLst/>
+                    </a:prstGeom>
+                  </pic:spPr>
+                </pic:pic>
+              </a:graphicData>
+            </a:graphic>
+          </wp:inline>
+        </w:drawing>
+      </w:r>
+    </w:p>
+    <w:p/>
+    <w:p>
+      <w:r>
+        <w:t>Teraz zadeklarujemy paramatry dla których kombinacji chcemy sprawdzić wyniki modelu. Będziemy sprawdzali dla epochów ze 20, 60, 100, batch size równych 100, 500, 1000 i 2000 oraz liczby neuronów (</w:t>
+      </w:r>
+      <w:r>
+        <w:rPr>
+          <w:i/>
+          <w:iCs/>
+        </w:rPr>
+        <w:t>unit</w:t>
+      </w:r>
+      <w:r>
+        <w:t>) 8 i 16. Ograniczamy listę liczebności neuronów aby zyskać na czasie, ponieważ już te kombinacje parametrów dadzą nam 3 * 4 * 2 = 24 różne kombinacja. Uczenie pojedynczego modelu w naszym przypadku zajmowało ok. 15 sekund</w:t>
+      </w:r>
+      <w:r>
+        <w:t>. Najpierw więc ustalimy najlepszą liczbę epcho’s i batch size a dopiero potem dla niej przeprowadzimy badanie najlepiej liczby neuronów.</w:t>
+      </w:r>
+      <w:r>
+        <w:t xml:space="preserve"> </w:t>
+      </w:r>
+    </w:p>
+    <w:p/>
+    <w:p>
+      <w:pPr>
+        <w:jc w:val="center"/>
+      </w:pPr>
+      <w:r>
+        <w:rPr>
+          <w:noProof/>
+        </w:rPr>
+        <w:drawing>
+          <wp:inline distT="0" distB="0" distL="0" distR="0" wp14:anchorId="380698AF" wp14:editId="0BB3718B">
+            <wp:extent cx="5459049" cy="1435768"/>
+            <wp:effectExtent l="0" t="0" r="2540" b="0"/>
+            <wp:docPr id="9" name="Obraz 9" descr="Obraz zawierający tekst&#10;&#10;Opis wygenerowany automatycznie"/>
+            <wp:cNvGraphicFramePr>
+              <a:graphicFrameLocks xmlns:a="http://schemas.openxmlformats.org/drawingml/2006/main" noChangeAspect="1"/>
+            </wp:cNvGraphicFramePr>
+            <a:graphic xmlns:a="http://schemas.openxmlformats.org/drawingml/2006/main">
+              <a:graphicData uri="http://schemas.openxmlformats.org/drawingml/2006/picture">
+                <pic:pic xmlns:pic="http://schemas.openxmlformats.org/drawingml/2006/picture">
+                  <pic:nvPicPr>
+                    <pic:cNvPr id="9" name="Obraz 9" descr="Obraz zawierający tekst&#10;&#10;Opis wygenerowany automatycznie"/>
+                    <pic:cNvPicPr/>
+                  </pic:nvPicPr>
+                  <pic:blipFill>
+                    <a:blip r:embed="rId35">
+                      <a:extLst>
+                        <a:ext uri="{28A0092B-C50C-407E-A947-70E740481C1C}">
+                          <a14:useLocalDpi xmlns:a14="http://schemas.microsoft.com/office/drawing/2010/main" val="0"/>
+                        </a:ext>
+                      </a:extLst>
+                    </a:blip>
+                    <a:stretch>
+                      <a:fillRect/>
+                    </a:stretch>
+                  </pic:blipFill>
+                  <pic:spPr>
+                    <a:xfrm>
+                      <a:off x="0" y="0"/>
+                      <a:ext cx="5470785" cy="1438855"/>
+                    </a:xfrm>
+                    <a:prstGeom prst="rect">
+                      <a:avLst/>
+                    </a:prstGeom>
+                  </pic:spPr>
+                </pic:pic>
+              </a:graphicData>
+            </a:graphic>
+          </wp:inline>
+        </w:drawing>
+      </w:r>
+    </w:p>
+    <w:p/>
+    <w:p>
+      <w:r>
+        <w:t>Przeprowadzamy uczenie</w:t>
+      </w:r>
+      <w:r>
+        <w:t>:</w:t>
+      </w:r>
+    </w:p>
+    <w:p/>
+    <w:p>
+      <w:pPr>
+        <w:jc w:val="center"/>
+      </w:pPr>
+      <w:r>
+        <w:rPr>
+          <w:noProof/>
+        </w:rPr>
+        <w:drawing>
+          <wp:inline distT="0" distB="0" distL="0" distR="0" wp14:anchorId="78757FC9" wp14:editId="75EFC458">
+            <wp:extent cx="3924300" cy="241300"/>
+            <wp:effectExtent l="0" t="0" r="0" b="0"/>
+            <wp:docPr id="23" name="Obraz 23"/>
+            <wp:cNvGraphicFramePr>
+              <a:graphicFrameLocks xmlns:a="http://schemas.openxmlformats.org/drawingml/2006/main" noChangeAspect="1"/>
+            </wp:cNvGraphicFramePr>
+            <a:graphic xmlns:a="http://schemas.openxmlformats.org/drawingml/2006/main">
+              <a:graphicData uri="http://schemas.openxmlformats.org/drawingml/2006/picture">
+                <pic:pic xmlns:pic="http://schemas.openxmlformats.org/drawingml/2006/picture">
+                  <pic:nvPicPr>
+                    <pic:cNvPr id="23" name="Obraz 23"/>
+                    <pic:cNvPicPr/>
+                  </pic:nvPicPr>
+                  <pic:blipFill>
+                    <a:blip r:embed="rId36">
+                      <a:extLst>
+                        <a:ext uri="{28A0092B-C50C-407E-A947-70E740481C1C}">
+                          <a14:useLocalDpi xmlns:a14="http://schemas.microsoft.com/office/drawing/2010/main" val="0"/>
+                        </a:ext>
+                      </a:extLst>
+                    </a:blip>
+                    <a:stretch>
+                      <a:fillRect/>
+                    </a:stretch>
+                  </pic:blipFill>
+                  <pic:spPr>
+                    <a:xfrm>
+                      <a:off x="0" y="0"/>
+                      <a:ext cx="3924300" cy="241300"/>
+                    </a:xfrm>
+                    <a:prstGeom prst="rect">
+                      <a:avLst/>
+                    </a:prstGeom>
+                  </pic:spPr>
+                </pic:pic>
+              </a:graphicData>
+            </a:graphic>
+          </wp:inline>
+        </w:drawing>
+      </w:r>
+    </w:p>
+    <w:p>
+      <w:pPr>
+        <w:jc w:val="center"/>
+      </w:pPr>
+    </w:p>
+    <w:p>
+      <w:r>
+        <w:t xml:space="preserve">Najlepszą kombinacją parametrów okazało się epochs: </w:t>
+      </w:r>
+      <w:r>
+        <w:t>20</w:t>
+      </w:r>
+      <w:r>
+        <w:t xml:space="preserve">, batch size: </w:t>
+      </w:r>
+      <w:r>
+        <w:t>5</w:t>
+      </w:r>
+      <w:r>
+        <w:t>00 i unit: 16</w:t>
+      </w:r>
+    </w:p>
+    <w:p/>
+    <w:p>
+      <w:r>
+        <w:rPr>
+          <w:noProof/>
+        </w:rPr>
+        <w:drawing>
+          <wp:inline distT="0" distB="0" distL="0" distR="0" wp14:anchorId="506689CA" wp14:editId="10BCD50C">
+            <wp:extent cx="5760720" cy="1343660"/>
+            <wp:effectExtent l="0" t="0" r="5080" b="2540"/>
+            <wp:docPr id="24" name="Obraz 24" descr="Obraz zawierający tekst, droga, urządzenie, tablica wyników&#10;&#10;Opis wygenerowany automatycznie"/>
+            <wp:cNvGraphicFramePr>
+              <a:graphicFrameLocks xmlns:a="http://schemas.openxmlformats.org/drawingml/2006/main" noChangeAspect="1"/>
+            </wp:cNvGraphicFramePr>
+            <a:graphic xmlns:a="http://schemas.openxmlformats.org/drawingml/2006/main">
+              <a:graphicData uri="http://schemas.openxmlformats.org/drawingml/2006/picture">
+                <pic:pic xmlns:pic="http://schemas.openxmlformats.org/drawingml/2006/picture">
+                  <pic:nvPicPr>
+                    <pic:cNvPr id="24" name="Obraz 24" descr="Obraz zawierający tekst, droga, urządzenie, tablica wyników&#10;&#10;Opis wygenerowany automatycznie"/>
+                    <pic:cNvPicPr/>
+                  </pic:nvPicPr>
+                  <pic:blipFill>
+                    <a:blip r:embed="rId37">
+                      <a:extLst>
+                        <a:ext uri="{28A0092B-C50C-407E-A947-70E740481C1C}">
+                          <a14:useLocalDpi xmlns:a14="http://schemas.microsoft.com/office/drawing/2010/main" val="0"/>
+                        </a:ext>
+                      </a:extLst>
+                    </a:blip>
+                    <a:stretch>
+                      <a:fillRect/>
+                    </a:stretch>
+                  </pic:blipFill>
+                  <pic:spPr>
+                    <a:xfrm>
+                      <a:off x="0" y="0"/>
+                      <a:ext cx="5760720" cy="1343660"/>
+                    </a:xfrm>
+                    <a:prstGeom prst="rect">
+                      <a:avLst/>
+                    </a:prstGeom>
+                  </pic:spPr>
+                </pic:pic>
+              </a:graphicData>
+            </a:graphic>
+          </wp:inline>
+        </w:drawing>
+      </w:r>
+    </w:p>
+    <w:p/>
     <w:p/>
     <w:p/>
     <w:p/>
@@ -3925,14 +3448,411 @@
       </w:pPr>
       <w:bookmarkStart w:id="7" w:name="_Toc104302930"/>
       <w:r>
-        <w:t>3.5. Test ze zmienionym 3 parametrem</w:t>
+        <w:lastRenderedPageBreak/>
+        <w:t xml:space="preserve">3.5. </w:t>
       </w:r>
       <w:bookmarkEnd w:id="7"/>
-    </w:p>
-    <w:p/>
-    <w:p/>
-    <w:p/>
-    <w:p/>
+      <w:r>
+        <w:t>Skuteczność modelu w zależności od liczby neuronów</w:t>
+      </w:r>
+    </w:p>
+    <w:p/>
+    <w:p>
+      <w:r>
+        <w:t>Ponownie przy użyciu GridSearchCV przeprowadzimy badanie wpływu liczby ne</w:t>
+      </w:r>
+      <w:r>
+        <w:t xml:space="preserve">uronów na osiągany wynik dokładności modelu. </w:t>
+      </w:r>
+      <w:r>
+        <w:t xml:space="preserve">Tym razem w modelu zastosujemy już najlepsze wybrane parametry epochs i batch size równe odpowiednio </w:t>
+      </w:r>
+      <w:r>
+        <w:t>20</w:t>
+      </w:r>
+      <w:r>
+        <w:t xml:space="preserve"> i </w:t>
+      </w:r>
+      <w:r>
+        <w:t>5</w:t>
+      </w:r>
+      <w:r>
+        <w:t xml:space="preserve">00. Jedynie zmienna unit, czyli liczba nerunów będzie przyjmowała wartości </w:t>
+      </w:r>
+      <w:r>
+        <w:t>8</w:t>
+      </w:r>
+      <w:r>
+        <w:t>, 16, 32, 64, 128, 256, 512</w:t>
+      </w:r>
+      <w:r>
+        <w:t>.</w:t>
+      </w:r>
+    </w:p>
+    <w:p/>
+    <w:p>
+      <w:r>
+        <w:rPr>
+          <w:noProof/>
+        </w:rPr>
+        <w:drawing>
+          <wp:inline distT="0" distB="0" distL="0" distR="0" wp14:anchorId="68CE37DA" wp14:editId="5311022C">
+            <wp:extent cx="5760720" cy="1468755"/>
+            <wp:effectExtent l="0" t="0" r="5080" b="4445"/>
+            <wp:docPr id="25" name="Obraz 25" descr="Obraz zawierający tekst&#10;&#10;Opis wygenerowany automatycznie"/>
+            <wp:cNvGraphicFramePr>
+              <a:graphicFrameLocks xmlns:a="http://schemas.openxmlformats.org/drawingml/2006/main" noChangeAspect="1"/>
+            </wp:cNvGraphicFramePr>
+            <a:graphic xmlns:a="http://schemas.openxmlformats.org/drawingml/2006/main">
+              <a:graphicData uri="http://schemas.openxmlformats.org/drawingml/2006/picture">
+                <pic:pic xmlns:pic="http://schemas.openxmlformats.org/drawingml/2006/picture">
+                  <pic:nvPicPr>
+                    <pic:cNvPr id="25" name="Obraz 25" descr="Obraz zawierający tekst&#10;&#10;Opis wygenerowany automatycznie"/>
+                    <pic:cNvPicPr/>
+                  </pic:nvPicPr>
+                  <pic:blipFill>
+                    <a:blip r:embed="rId38">
+                      <a:extLst>
+                        <a:ext uri="{28A0092B-C50C-407E-A947-70E740481C1C}">
+                          <a14:useLocalDpi xmlns:a14="http://schemas.microsoft.com/office/drawing/2010/main" val="0"/>
+                        </a:ext>
+                      </a:extLst>
+                    </a:blip>
+                    <a:stretch>
+                      <a:fillRect/>
+                    </a:stretch>
+                  </pic:blipFill>
+                  <pic:spPr>
+                    <a:xfrm>
+                      <a:off x="0" y="0"/>
+                      <a:ext cx="5760720" cy="1468755"/>
+                    </a:xfrm>
+                    <a:prstGeom prst="rect">
+                      <a:avLst/>
+                    </a:prstGeom>
+                  </pic:spPr>
+                </pic:pic>
+              </a:graphicData>
+            </a:graphic>
+          </wp:inline>
+        </w:drawing>
+      </w:r>
+    </w:p>
+    <w:p/>
+    <w:p>
+      <w:r>
+        <w:t>Uczenie:</w:t>
+      </w:r>
+    </w:p>
+    <w:p/>
+    <w:p>
+      <w:r>
+        <w:rPr>
+          <w:noProof/>
+        </w:rPr>
+        <w:drawing>
+          <wp:inline distT="0" distB="0" distL="0" distR="0" wp14:anchorId="2931A935" wp14:editId="2094199E">
+            <wp:extent cx="3822700" cy="330200"/>
+            <wp:effectExtent l="0" t="0" r="0" b="0"/>
+            <wp:docPr id="26" name="Obraz 26" descr="Obraz zawierający tekst&#10;&#10;Opis wygenerowany automatycznie"/>
+            <wp:cNvGraphicFramePr>
+              <a:graphicFrameLocks xmlns:a="http://schemas.openxmlformats.org/drawingml/2006/main" noChangeAspect="1"/>
+            </wp:cNvGraphicFramePr>
+            <a:graphic xmlns:a="http://schemas.openxmlformats.org/drawingml/2006/main">
+              <a:graphicData uri="http://schemas.openxmlformats.org/drawingml/2006/picture">
+                <pic:pic xmlns:pic="http://schemas.openxmlformats.org/drawingml/2006/picture">
+                  <pic:nvPicPr>
+                    <pic:cNvPr id="26" name="Obraz 26" descr="Obraz zawierający tekst&#10;&#10;Opis wygenerowany automatycznie"/>
+                    <pic:cNvPicPr/>
+                  </pic:nvPicPr>
+                  <pic:blipFill>
+                    <a:blip r:embed="rId39">
+                      <a:extLst>
+                        <a:ext uri="{28A0092B-C50C-407E-A947-70E740481C1C}">
+                          <a14:useLocalDpi xmlns:a14="http://schemas.microsoft.com/office/drawing/2010/main" val="0"/>
+                        </a:ext>
+                      </a:extLst>
+                    </a:blip>
+                    <a:stretch>
+                      <a:fillRect/>
+                    </a:stretch>
+                  </pic:blipFill>
+                  <pic:spPr>
+                    <a:xfrm>
+                      <a:off x="0" y="0"/>
+                      <a:ext cx="3822700" cy="330200"/>
+                    </a:xfrm>
+                    <a:prstGeom prst="rect">
+                      <a:avLst/>
+                    </a:prstGeom>
+                  </pic:spPr>
+                </pic:pic>
+              </a:graphicData>
+            </a:graphic>
+          </wp:inline>
+        </w:drawing>
+      </w:r>
+    </w:p>
+    <w:p/>
+    <w:p>
+      <w:r>
+        <w:t>Po posortowaniu wyników od najwyższej dokładności do najniższej otrzymaliśmy następujące wyniki:</w:t>
+      </w:r>
+    </w:p>
+    <w:p/>
+    <w:p>
+      <w:r>
+        <w:rPr>
+          <w:noProof/>
+        </w:rPr>
+        <w:drawing>
+          <wp:inline distT="0" distB="0" distL="0" distR="0" wp14:anchorId="7271A911" wp14:editId="47FC0249">
+            <wp:extent cx="5760720" cy="1344295"/>
+            <wp:effectExtent l="0" t="0" r="5080" b="1905"/>
+            <wp:docPr id="27" name="Obraz 27" descr="Obraz zawierający tekst, droga, czarny, tablica wyników&#10;&#10;Opis wygenerowany automatycznie"/>
+            <wp:cNvGraphicFramePr>
+              <a:graphicFrameLocks xmlns:a="http://schemas.openxmlformats.org/drawingml/2006/main" noChangeAspect="1"/>
+            </wp:cNvGraphicFramePr>
+            <a:graphic xmlns:a="http://schemas.openxmlformats.org/drawingml/2006/main">
+              <a:graphicData uri="http://schemas.openxmlformats.org/drawingml/2006/picture">
+                <pic:pic xmlns:pic="http://schemas.openxmlformats.org/drawingml/2006/picture">
+                  <pic:nvPicPr>
+                    <pic:cNvPr id="27" name="Obraz 27" descr="Obraz zawierający tekst, droga, czarny, tablica wyników&#10;&#10;Opis wygenerowany automatycznie"/>
+                    <pic:cNvPicPr/>
+                  </pic:nvPicPr>
+                  <pic:blipFill>
+                    <a:blip r:embed="rId40">
+                      <a:extLst>
+                        <a:ext uri="{28A0092B-C50C-407E-A947-70E740481C1C}">
+                          <a14:useLocalDpi xmlns:a14="http://schemas.microsoft.com/office/drawing/2010/main" val="0"/>
+                        </a:ext>
+                      </a:extLst>
+                    </a:blip>
+                    <a:stretch>
+                      <a:fillRect/>
+                    </a:stretch>
+                  </pic:blipFill>
+                  <pic:spPr>
+                    <a:xfrm>
+                      <a:off x="0" y="0"/>
+                      <a:ext cx="5760720" cy="1344295"/>
+                    </a:xfrm>
+                    <a:prstGeom prst="rect">
+                      <a:avLst/>
+                    </a:prstGeom>
+                  </pic:spPr>
+                </pic:pic>
+              </a:graphicData>
+            </a:graphic>
+          </wp:inline>
+        </w:drawing>
+      </w:r>
+    </w:p>
+    <w:p/>
+    <w:p>
+      <w:r>
+        <w:t>Liczbą neuronów w warstw</w:t>
+      </w:r>
+      <w:r>
+        <w:t>ie wejściowej i ukrytej, która gwarantuje najwyższy wynik jest 16.</w:t>
+      </w:r>
+    </w:p>
+    <w:p>
+      <w:r>
+        <w:t>Dała wynik accuracy na poziomie 62,5%, podobnie jak kolejna opcja 32 neuronów. Natomiast 3 opcja 64 neu</w:t>
+      </w:r>
+      <w:r>
+        <w:t>r</w:t>
+      </w:r>
+      <w:r>
+        <w:t>o</w:t>
+      </w:r>
+      <w:r>
+        <w:t>nów zanotowała już spadek dokładności modelu do 60,3%.</w:t>
+      </w:r>
+    </w:p>
+    <w:p>
+      <w:r>
+        <w:t>Dlatego też w dalszym testowaniu modelu pozostaniemy przy 16 neuronach w każdej z warstw (oprócz wyjściowej)</w:t>
+      </w:r>
+    </w:p>
+    <w:p/>
+    <w:p/>
+    <w:p/>
+    <w:p/>
+    <w:p/>
+    <w:p/>
+    <w:p/>
+    <w:p/>
+    <w:p/>
+    <w:p/>
+    <w:p/>
+    <w:p>
+      <w:pPr>
+        <w:pStyle w:val="Nagwek2"/>
+      </w:pPr>
+      <w:r>
+        <w:lastRenderedPageBreak/>
+        <w:t>3.6. Skuteczność modelu w zależności od liczby warstw ukrytych</w:t>
+      </w:r>
+    </w:p>
+    <w:p>
+      <w:pPr>
+        <w:rPr>
+          <w:lang w:eastAsia="en-US"/>
+        </w:rPr>
+      </w:pPr>
+    </w:p>
+    <w:p>
+      <w:pPr>
+        <w:rPr>
+          <w:lang w:eastAsia="en-US"/>
+        </w:rPr>
+      </w:pPr>
+      <w:r>
+        <w:rPr>
+          <w:lang w:eastAsia="en-US"/>
+        </w:rPr>
+        <w:t>Budujemy model z najlepszymi wyznaczonymi parametrami, czyli:</w:t>
+      </w:r>
+    </w:p>
+    <w:p>
+      <w:pPr>
+        <w:rPr>
+          <w:lang w:eastAsia="en-US"/>
+        </w:rPr>
+      </w:pPr>
+    </w:p>
+    <w:p>
+      <w:pPr>
+        <w:pStyle w:val="Akapitzlist"/>
+        <w:numPr>
+          <w:ilvl w:val="0"/>
+          <w:numId w:val="1"/>
+        </w:numPr>
+      </w:pPr>
+      <w:r>
+        <w:t xml:space="preserve">epochs = </w:t>
+      </w:r>
+      <w:r>
+        <w:t>2</w:t>
+      </w:r>
+      <w:r>
+        <w:t>0</w:t>
+      </w:r>
+    </w:p>
+    <w:p>
+      <w:pPr>
+        <w:pStyle w:val="Akapitzlist"/>
+        <w:numPr>
+          <w:ilvl w:val="0"/>
+          <w:numId w:val="1"/>
+        </w:numPr>
+      </w:pPr>
+      <w:r>
+        <w:t xml:space="preserve">batch_size = </w:t>
+      </w:r>
+      <w:r>
+        <w:t>5</w:t>
+      </w:r>
+      <w:r>
+        <w:t>00</w:t>
+      </w:r>
+    </w:p>
+    <w:p>
+      <w:pPr>
+        <w:pStyle w:val="Akapitzlist"/>
+        <w:numPr>
+          <w:ilvl w:val="0"/>
+          <w:numId w:val="1"/>
+        </w:numPr>
+      </w:pPr>
+      <w:r>
+        <w:t>unit = 16</w:t>
+      </w:r>
+    </w:p>
+    <w:p>
+      <w:pPr>
+        <w:rPr>
+          <w:lang w:eastAsia="en-US"/>
+        </w:rPr>
+      </w:pPr>
+    </w:p>
+    <w:p>
+      <w:pPr>
+        <w:rPr>
+          <w:lang w:eastAsia="en-US"/>
+        </w:rPr>
+      </w:pPr>
+      <w:r>
+        <w:rPr>
+          <w:lang w:eastAsia="en-US"/>
+        </w:rPr>
+        <w:t>ale z ró</w:t>
+      </w:r>
+      <w:r>
+        <w:rPr>
+          <w:lang w:eastAsia="en-US"/>
+        </w:rPr>
+        <w:t>ż</w:t>
+      </w:r>
+      <w:r>
+        <w:rPr>
+          <w:lang w:eastAsia="en-US"/>
+        </w:rPr>
+        <w:t>nymi liczbami warstw ukrytych. Pierwszy z nich będzie mia</w:t>
+      </w:r>
+      <w:r>
+        <w:rPr>
+          <w:lang w:eastAsia="en-US"/>
+        </w:rPr>
+        <w:t>ł</w:t>
+      </w:r>
+      <w:r>
+        <w:rPr>
+          <w:lang w:eastAsia="en-US"/>
+        </w:rPr>
+        <w:t xml:space="preserve"> 2 warstwy ukryte a drugi 5 </w:t>
+      </w:r>
+      <w:r>
+        <w:rPr>
+          <w:lang w:eastAsia="en-US"/>
+        </w:rPr>
+        <w:t>warstw</w:t>
+      </w:r>
+      <w:r>
+        <w:rPr>
+          <w:lang w:eastAsia="en-US"/>
+        </w:rPr>
+        <w:t xml:space="preserve"> ukrytych.</w:t>
+      </w:r>
+      <w:r>
+        <w:rPr>
+          <w:lang w:eastAsia="en-US"/>
+        </w:rPr>
+        <w:t xml:space="preserve"> </w:t>
+      </w:r>
+      <w:r>
+        <w:rPr>
+          <w:lang w:eastAsia="en-US"/>
+        </w:rPr>
+        <w:t>Porównamy dokładności tych modeli z modelem o jednej warstwie ukrytej.</w:t>
+      </w:r>
+    </w:p>
+    <w:p>
+      <w:pPr>
+        <w:rPr>
+          <w:lang w:eastAsia="en-US"/>
+        </w:rPr>
+      </w:pPr>
+    </w:p>
+    <w:p>
+      <w:pPr>
+        <w:rPr>
+          <w:lang w:eastAsia="en-US"/>
+        </w:rPr>
+      </w:pPr>
+    </w:p>
     <w:p>
       <w:pPr>
         <w:rPr>
@@ -3945,10 +3865,54 @@
       </w:pPr>
       <w:r>
         <w:rPr>
+          <w:rFonts w:eastAsiaTheme="minorEastAsia"/>
+          <w:noProof/>
+          <w:color w:val="5A5A5A" w:themeColor="text1" w:themeTint="A5"/>
+          <w:spacing w:val="15"/>
           <w:sz w:val="32"/>
           <w:szCs w:val="32"/>
         </w:rPr>
-        <w:br w:type="page"/>
+        <w:drawing>
+          <wp:inline distT="0" distB="0" distL="0" distR="0" wp14:anchorId="10C7B6D3" wp14:editId="4CAF58B0">
+            <wp:extent cx="5760720" cy="2601595"/>
+            <wp:effectExtent l="0" t="0" r="5080" b="1905"/>
+            <wp:docPr id="28" name="Obraz 28" descr="Obraz zawierający tekst&#10;&#10;Opis wygenerowany automatycznie"/>
+            <wp:cNvGraphicFramePr>
+              <a:graphicFrameLocks xmlns:a="http://schemas.openxmlformats.org/drawingml/2006/main" noChangeAspect="1"/>
+            </wp:cNvGraphicFramePr>
+            <a:graphic xmlns:a="http://schemas.openxmlformats.org/drawingml/2006/main">
+              <a:graphicData uri="http://schemas.openxmlformats.org/drawingml/2006/picture">
+                <pic:pic xmlns:pic="http://schemas.openxmlformats.org/drawingml/2006/picture">
+                  <pic:nvPicPr>
+                    <pic:cNvPr id="28" name="Obraz 28" descr="Obraz zawierający tekst&#10;&#10;Opis wygenerowany automatycznie"/>
+                    <pic:cNvPicPr/>
+                  </pic:nvPicPr>
+                  <pic:blipFill>
+                    <a:blip r:embed="rId41" cstate="print">
+                      <a:extLst>
+                        <a:ext uri="{28A0092B-C50C-407E-A947-70E740481C1C}">
+                          <a14:useLocalDpi xmlns:a14="http://schemas.microsoft.com/office/drawing/2010/main" val="0"/>
+                        </a:ext>
+                      </a:extLst>
+                    </a:blip>
+                    <a:stretch>
+                      <a:fillRect/>
+                    </a:stretch>
+                  </pic:blipFill>
+                  <pic:spPr>
+                    <a:xfrm>
+                      <a:off x="0" y="0"/>
+                      <a:ext cx="5760720" cy="2601595"/>
+                    </a:xfrm>
+                    <a:prstGeom prst="rect">
+                      <a:avLst/>
+                    </a:prstGeom>
+                  </pic:spPr>
+                </pic:pic>
+              </a:graphicData>
+            </a:graphic>
+          </wp:inline>
+        </w:drawing>
       </w:r>
     </w:p>
     <w:p>
@@ -3960,6 +3924,442 @@
           <w:szCs w:val="32"/>
         </w:rPr>
       </w:pPr>
+    </w:p>
+    <w:p>
+      <w:pPr>
+        <w:rPr>
+          <w:lang w:eastAsia="en-US"/>
+        </w:rPr>
+      </w:pPr>
+    </w:p>
+    <w:p>
+      <w:pPr>
+        <w:rPr>
+          <w:lang w:eastAsia="en-US"/>
+        </w:rPr>
+      </w:pPr>
+      <w:r>
+        <w:rPr>
+          <w:lang w:eastAsia="en-US"/>
+        </w:rPr>
+        <w:t xml:space="preserve">Uczenie modeli: </w:t>
+      </w:r>
+    </w:p>
+    <w:p>
+      <w:pPr>
+        <w:rPr>
+          <w:lang w:eastAsia="en-US"/>
+        </w:rPr>
+      </w:pPr>
+    </w:p>
+    <w:p>
+      <w:pPr>
+        <w:rPr>
+          <w:lang w:eastAsia="en-US"/>
+        </w:rPr>
+      </w:pPr>
+      <w:r>
+        <w:rPr>
+          <w:noProof/>
+          <w:lang w:eastAsia="en-US"/>
+        </w:rPr>
+        <w:drawing>
+          <wp:inline distT="0" distB="0" distL="0" distR="0" wp14:anchorId="29030DC8" wp14:editId="02B3A475">
+            <wp:extent cx="5760720" cy="459105"/>
+            <wp:effectExtent l="0" t="0" r="5080" b="0"/>
+            <wp:docPr id="29" name="Obraz 29"/>
+            <wp:cNvGraphicFramePr>
+              <a:graphicFrameLocks xmlns:a="http://schemas.openxmlformats.org/drawingml/2006/main" noChangeAspect="1"/>
+            </wp:cNvGraphicFramePr>
+            <a:graphic xmlns:a="http://schemas.openxmlformats.org/drawingml/2006/main">
+              <a:graphicData uri="http://schemas.openxmlformats.org/drawingml/2006/picture">
+                <pic:pic xmlns:pic="http://schemas.openxmlformats.org/drawingml/2006/picture">
+                  <pic:nvPicPr>
+                    <pic:cNvPr id="29" name="Obraz 29"/>
+                    <pic:cNvPicPr/>
+                  </pic:nvPicPr>
+                  <pic:blipFill>
+                    <a:blip r:embed="rId42" cstate="print">
+                      <a:extLst>
+                        <a:ext uri="{28A0092B-C50C-407E-A947-70E740481C1C}">
+                          <a14:useLocalDpi xmlns:a14="http://schemas.microsoft.com/office/drawing/2010/main" val="0"/>
+                        </a:ext>
+                      </a:extLst>
+                    </a:blip>
+                    <a:stretch>
+                      <a:fillRect/>
+                    </a:stretch>
+                  </pic:blipFill>
+                  <pic:spPr>
+                    <a:xfrm>
+                      <a:off x="0" y="0"/>
+                      <a:ext cx="5760720" cy="459105"/>
+                    </a:xfrm>
+                    <a:prstGeom prst="rect">
+                      <a:avLst/>
+                    </a:prstGeom>
+                  </pic:spPr>
+                </pic:pic>
+              </a:graphicData>
+            </a:graphic>
+          </wp:inline>
+        </w:drawing>
+      </w:r>
+    </w:p>
+    <w:p>
+      <w:pPr>
+        <w:rPr>
+          <w:lang w:eastAsia="en-US"/>
+        </w:rPr>
+      </w:pPr>
+    </w:p>
+    <w:p>
+      <w:pPr>
+        <w:rPr>
+          <w:lang w:eastAsia="en-US"/>
+        </w:rPr>
+      </w:pPr>
+    </w:p>
+    <w:p>
+      <w:pPr>
+        <w:rPr>
+          <w:lang w:eastAsia="en-US"/>
+        </w:rPr>
+      </w:pPr>
+    </w:p>
+    <w:p>
+      <w:pPr>
+        <w:rPr>
+          <w:lang w:eastAsia="en-US"/>
+        </w:rPr>
+      </w:pPr>
+    </w:p>
+    <w:p>
+      <w:pPr>
+        <w:rPr>
+          <w:lang w:eastAsia="en-US"/>
+        </w:rPr>
+      </w:pPr>
+    </w:p>
+    <w:p>
+      <w:pPr>
+        <w:rPr>
+          <w:lang w:eastAsia="en-US"/>
+        </w:rPr>
+      </w:pPr>
+    </w:p>
+    <w:p>
+      <w:pPr>
+        <w:rPr>
+          <w:lang w:eastAsia="en-US"/>
+        </w:rPr>
+      </w:pPr>
+    </w:p>
+    <w:p>
+      <w:pPr>
+        <w:rPr>
+          <w:lang w:eastAsia="en-US"/>
+        </w:rPr>
+      </w:pPr>
+    </w:p>
+    <w:p>
+      <w:pPr>
+        <w:rPr>
+          <w:lang w:eastAsia="en-US"/>
+        </w:rPr>
+      </w:pPr>
+    </w:p>
+    <w:p>
+      <w:pPr>
+        <w:rPr>
+          <w:lang w:eastAsia="en-US"/>
+        </w:rPr>
+      </w:pPr>
+    </w:p>
+    <w:p>
+      <w:pPr>
+        <w:rPr>
+          <w:lang w:eastAsia="en-US"/>
+        </w:rPr>
+      </w:pPr>
+    </w:p>
+    <w:p>
+      <w:pPr>
+        <w:rPr>
+          <w:lang w:eastAsia="en-US"/>
+        </w:rPr>
+      </w:pPr>
+    </w:p>
+    <w:p>
+      <w:pPr>
+        <w:rPr>
+          <w:lang w:eastAsia="en-US"/>
+        </w:rPr>
+      </w:pPr>
+    </w:p>
+    <w:p>
+      <w:pPr>
+        <w:rPr>
+          <w:lang w:eastAsia="en-US"/>
+        </w:rPr>
+      </w:pPr>
+    </w:p>
+    <w:p>
+      <w:pPr>
+        <w:rPr>
+          <w:lang w:eastAsia="en-US"/>
+        </w:rPr>
+      </w:pPr>
+    </w:p>
+    <w:p>
+      <w:pPr>
+        <w:rPr>
+          <w:lang w:eastAsia="en-US"/>
+        </w:rPr>
+      </w:pPr>
+    </w:p>
+    <w:p>
+      <w:pPr>
+        <w:rPr>
+          <w:lang w:eastAsia="en-US"/>
+        </w:rPr>
+      </w:pPr>
+      <w:r>
+        <w:rPr>
+          <w:noProof/>
+          <w:lang w:eastAsia="en-US"/>
+        </w:rPr>
+        <w:drawing>
+          <wp:inline distT="0" distB="0" distL="0" distR="0" wp14:anchorId="41387FE6" wp14:editId="3F66B4F2">
+            <wp:extent cx="5760720" cy="5728335"/>
+            <wp:effectExtent l="0" t="0" r="5080" b="0"/>
+            <wp:docPr id="30" name="Obraz 30"/>
+            <wp:cNvGraphicFramePr>
+              <a:graphicFrameLocks xmlns:a="http://schemas.openxmlformats.org/drawingml/2006/main" noChangeAspect="1"/>
+            </wp:cNvGraphicFramePr>
+            <a:graphic xmlns:a="http://schemas.openxmlformats.org/drawingml/2006/main">
+              <a:graphicData uri="http://schemas.openxmlformats.org/drawingml/2006/picture">
+                <pic:pic xmlns:pic="http://schemas.openxmlformats.org/drawingml/2006/picture">
+                  <pic:nvPicPr>
+                    <pic:cNvPr id="30" name="Obraz 30"/>
+                    <pic:cNvPicPr/>
+                  </pic:nvPicPr>
+                  <pic:blipFill>
+                    <a:blip r:embed="rId43">
+                      <a:extLst>
+                        <a:ext uri="{28A0092B-C50C-407E-A947-70E740481C1C}">
+                          <a14:useLocalDpi xmlns:a14="http://schemas.microsoft.com/office/drawing/2010/main" val="0"/>
+                        </a:ext>
+                      </a:extLst>
+                    </a:blip>
+                    <a:stretch>
+                      <a:fillRect/>
+                    </a:stretch>
+                  </pic:blipFill>
+                  <pic:spPr>
+                    <a:xfrm>
+                      <a:off x="0" y="0"/>
+                      <a:ext cx="5760720" cy="5728335"/>
+                    </a:xfrm>
+                    <a:prstGeom prst="rect">
+                      <a:avLst/>
+                    </a:prstGeom>
+                  </pic:spPr>
+                </pic:pic>
+              </a:graphicData>
+            </a:graphic>
+          </wp:inline>
+        </w:drawing>
+      </w:r>
+    </w:p>
+    <w:p>
+      <w:pPr>
+        <w:rPr>
+          <w:lang w:eastAsia="en-US"/>
+        </w:rPr>
+      </w:pPr>
+    </w:p>
+    <w:p>
+      <w:pPr>
+        <w:rPr>
+          <w:lang w:eastAsia="en-US"/>
+        </w:rPr>
+      </w:pPr>
+      <w:r>
+        <w:rPr>
+          <w:lang w:eastAsia="en-US"/>
+        </w:rPr>
+        <w:t xml:space="preserve">Można zauważyć, że model z 2 warstwami ukrytymi poradził sobie najlepiej przy pierwszych iteracjach epoch, natomiast od 7/8 iteracji wszystkie modele wykazywały praktycznie taką samą dokładność. Nie udało się uzyskać znacząco lepszej wyników poprzez dodanie większej ilości warstw neuronowych. </w:t>
+      </w:r>
+    </w:p>
+    <w:p>
+      <w:pPr>
+        <w:rPr>
+          <w:lang w:eastAsia="en-US"/>
+        </w:rPr>
+      </w:pPr>
+    </w:p>
+    <w:p>
+      <w:pPr>
+        <w:rPr>
+          <w:lang w:eastAsia="en-US"/>
+        </w:rPr>
+      </w:pPr>
+      <w:r>
+        <w:rPr>
+          <w:lang w:eastAsia="en-US"/>
+        </w:rPr>
+        <w:t xml:space="preserve">Ostateczny wynik modelu na zbiorze testowym: </w:t>
+      </w:r>
+    </w:p>
+    <w:p>
+      <w:pPr>
+        <w:rPr>
+          <w:lang w:eastAsia="en-US"/>
+        </w:rPr>
+      </w:pPr>
+      <w:r>
+        <w:rPr>
+          <w:lang w:eastAsia="en-US"/>
+        </w:rPr>
+        <w:t xml:space="preserve"> </w:t>
+      </w:r>
+    </w:p>
+    <w:p>
+      <w:pPr>
+        <w:jc w:val="center"/>
+        <w:rPr>
+          <w:lang w:eastAsia="en-US"/>
+        </w:rPr>
+      </w:pPr>
+      <w:r>
+        <w:rPr>
+          <w:noProof/>
+          <w:lang w:eastAsia="en-US"/>
+        </w:rPr>
+        <w:drawing>
+          <wp:inline distT="0" distB="0" distL="0" distR="0" wp14:anchorId="2E1C1879" wp14:editId="65508EFE">
+            <wp:extent cx="3124200" cy="749300"/>
+            <wp:effectExtent l="0" t="0" r="0" b="0"/>
+            <wp:docPr id="31" name="Obraz 31" descr="Obraz zawierający tekst&#10;&#10;Opis wygenerowany automatycznie"/>
+            <wp:cNvGraphicFramePr>
+              <a:graphicFrameLocks xmlns:a="http://schemas.openxmlformats.org/drawingml/2006/main" noChangeAspect="1"/>
+            </wp:cNvGraphicFramePr>
+            <a:graphic xmlns:a="http://schemas.openxmlformats.org/drawingml/2006/main">
+              <a:graphicData uri="http://schemas.openxmlformats.org/drawingml/2006/picture">
+                <pic:pic xmlns:pic="http://schemas.openxmlformats.org/drawingml/2006/picture">
+                  <pic:nvPicPr>
+                    <pic:cNvPr id="31" name="Obraz 31" descr="Obraz zawierający tekst&#10;&#10;Opis wygenerowany automatycznie"/>
+                    <pic:cNvPicPr/>
+                  </pic:nvPicPr>
+                  <pic:blipFill>
+                    <a:blip r:embed="rId44">
+                      <a:extLst>
+                        <a:ext uri="{28A0092B-C50C-407E-A947-70E740481C1C}">
+                          <a14:useLocalDpi xmlns:a14="http://schemas.microsoft.com/office/drawing/2010/main" val="0"/>
+                        </a:ext>
+                      </a:extLst>
+                    </a:blip>
+                    <a:stretch>
+                      <a:fillRect/>
+                    </a:stretch>
+                  </pic:blipFill>
+                  <pic:spPr>
+                    <a:xfrm>
+                      <a:off x="0" y="0"/>
+                      <a:ext cx="3124200" cy="749300"/>
+                    </a:xfrm>
+                    <a:prstGeom prst="rect">
+                      <a:avLst/>
+                    </a:prstGeom>
+                  </pic:spPr>
+                </pic:pic>
+              </a:graphicData>
+            </a:graphic>
+          </wp:inline>
+        </w:drawing>
+      </w:r>
+    </w:p>
+    <w:p>
+      <w:pPr>
+        <w:rPr>
+          <w:lang w:eastAsia="en-US"/>
+        </w:rPr>
+      </w:pPr>
+      <w:r>
+        <w:rPr>
+          <w:noProof/>
+          <w:lang w:eastAsia="en-US"/>
+        </w:rPr>
+        <w:drawing>
+          <wp:inline distT="0" distB="0" distL="0" distR="0" wp14:anchorId="3C375836" wp14:editId="41CCED2C">
+            <wp:extent cx="5760720" cy="597535"/>
+            <wp:effectExtent l="0" t="0" r="5080" b="0"/>
+            <wp:docPr id="32" name="Obraz 32"/>
+            <wp:cNvGraphicFramePr>
+              <a:graphicFrameLocks xmlns:a="http://schemas.openxmlformats.org/drawingml/2006/main" noChangeAspect="1"/>
+            </wp:cNvGraphicFramePr>
+            <a:graphic xmlns:a="http://schemas.openxmlformats.org/drawingml/2006/main">
+              <a:graphicData uri="http://schemas.openxmlformats.org/drawingml/2006/picture">
+                <pic:pic xmlns:pic="http://schemas.openxmlformats.org/drawingml/2006/picture">
+                  <pic:nvPicPr>
+                    <pic:cNvPr id="32" name="Obraz 32"/>
+                    <pic:cNvPicPr/>
+                  </pic:nvPicPr>
+                  <pic:blipFill>
+                    <a:blip r:embed="rId45">
+                      <a:extLst>
+                        <a:ext uri="{28A0092B-C50C-407E-A947-70E740481C1C}">
+                          <a14:useLocalDpi xmlns:a14="http://schemas.microsoft.com/office/drawing/2010/main" val="0"/>
+                        </a:ext>
+                      </a:extLst>
+                    </a:blip>
+                    <a:stretch>
+                      <a:fillRect/>
+                    </a:stretch>
+                  </pic:blipFill>
+                  <pic:spPr>
+                    <a:xfrm>
+                      <a:off x="0" y="0"/>
+                      <a:ext cx="5760720" cy="597535"/>
+                    </a:xfrm>
+                    <a:prstGeom prst="rect">
+                      <a:avLst/>
+                    </a:prstGeom>
+                  </pic:spPr>
+                </pic:pic>
+              </a:graphicData>
+            </a:graphic>
+          </wp:inline>
+        </w:drawing>
+      </w:r>
+    </w:p>
+    <w:p>
+      <w:pPr>
+        <w:rPr>
+          <w:lang w:eastAsia="en-US"/>
+        </w:rPr>
+      </w:pPr>
+    </w:p>
+    <w:p>
+      <w:pPr>
+        <w:rPr>
+          <w:lang w:eastAsia="en-US"/>
+        </w:rPr>
+      </w:pPr>
+      <w:r>
+        <w:rPr>
+          <w:lang w:eastAsia="en-US"/>
+        </w:rPr>
+        <w:lastRenderedPageBreak/>
+        <w:t xml:space="preserve">Najlepszy wynik na zbiorze testowym osiągnął model z 2 warstwami z wynikiem 61,3% dokładności. Model z 5 warstwami ukrytymi uzyskał 61% a początkowy z jedną warstwą ukrytą </w:t>
+      </w:r>
+      <w:r>
+        <w:rPr>
+          <w:lang w:eastAsia="en-US"/>
+        </w:rPr>
+        <w:t xml:space="preserve">60%. </w:t>
+      </w:r>
     </w:p>
     <w:sectPr>
       <w:pgSz w:w="11906" w:h="16838"/>
@@ -4071,37 +4471,12 @@
       <w:r>
         <w:t xml:space="preserve"> </w:t>
       </w:r>
-      <w:proofErr w:type="gramStart"/>
       <w:r>
         <w:rPr>
           <w:i/>
           <w:iCs/>
         </w:rPr>
-        <w:t>Czym  jest</w:t>
-      </w:r>
-      <w:proofErr w:type="gramEnd"/>
-      <w:r>
-        <w:rPr>
-          <w:i/>
-          <w:iCs/>
-        </w:rPr>
-        <w:t xml:space="preserve"> </w:t>
-      </w:r>
-      <w:proofErr w:type="spellStart"/>
-      <w:r>
-        <w:rPr>
-          <w:i/>
-          <w:iCs/>
-        </w:rPr>
-        <w:t>deep</w:t>
-      </w:r>
-      <w:proofErr w:type="spellEnd"/>
-      <w:r>
-        <w:rPr>
-          <w:i/>
-          <w:iCs/>
-        </w:rPr>
-        <w:t xml:space="preserve"> learning i sieci neuronowe</w:t>
+        <w:t>Czym  jest deep learning i sieci neuronowe</w:t>
       </w:r>
       <w:r>
         <w:t xml:space="preserve"> </w:t>
@@ -4357,6 +4732,119 @@
     </w:lvl>
   </w:abstractNum>
   <w:abstractNum w:abstractNumId="1" w15:restartNumberingAfterBreak="0">
+    <w:nsid w:val="57B33281"/>
+    <w:multiLevelType w:val="hybridMultilevel"/>
+    <w:tmpl w:val="8746E922"/>
+    <w:lvl w:ilvl="0" w:tplc="04150001">
+      <w:start w:val="1"/>
+      <w:numFmt w:val="bullet"/>
+      <w:lvlText w:val=""/>
+      <w:lvlJc w:val="left"/>
+      <w:pPr>
+        <w:ind w:left="720" w:hanging="360"/>
+      </w:pPr>
+      <w:rPr>
+        <w:rFonts w:ascii="Symbol" w:hAnsi="Symbol" w:hint="default"/>
+      </w:rPr>
+    </w:lvl>
+    <w:lvl w:ilvl="1" w:tplc="04150003" w:tentative="1">
+      <w:start w:val="1"/>
+      <w:numFmt w:val="bullet"/>
+      <w:lvlText w:val="o"/>
+      <w:lvlJc w:val="left"/>
+      <w:pPr>
+        <w:ind w:left="1440" w:hanging="360"/>
+      </w:pPr>
+      <w:rPr>
+        <w:rFonts w:ascii="Courier New" w:hAnsi="Courier New" w:cs="Courier New" w:hint="default"/>
+      </w:rPr>
+    </w:lvl>
+    <w:lvl w:ilvl="2" w:tplc="04150005" w:tentative="1">
+      <w:start w:val="1"/>
+      <w:numFmt w:val="bullet"/>
+      <w:lvlText w:val=""/>
+      <w:lvlJc w:val="left"/>
+      <w:pPr>
+        <w:ind w:left="2160" w:hanging="360"/>
+      </w:pPr>
+      <w:rPr>
+        <w:rFonts w:ascii="Wingdings" w:hAnsi="Wingdings" w:hint="default"/>
+      </w:rPr>
+    </w:lvl>
+    <w:lvl w:ilvl="3" w:tplc="04150001" w:tentative="1">
+      <w:start w:val="1"/>
+      <w:numFmt w:val="bullet"/>
+      <w:lvlText w:val=""/>
+      <w:lvlJc w:val="left"/>
+      <w:pPr>
+        <w:ind w:left="2880" w:hanging="360"/>
+      </w:pPr>
+      <w:rPr>
+        <w:rFonts w:ascii="Symbol" w:hAnsi="Symbol" w:hint="default"/>
+      </w:rPr>
+    </w:lvl>
+    <w:lvl w:ilvl="4" w:tplc="04150003" w:tentative="1">
+      <w:start w:val="1"/>
+      <w:numFmt w:val="bullet"/>
+      <w:lvlText w:val="o"/>
+      <w:lvlJc w:val="left"/>
+      <w:pPr>
+        <w:ind w:left="3600" w:hanging="360"/>
+      </w:pPr>
+      <w:rPr>
+        <w:rFonts w:ascii="Courier New" w:hAnsi="Courier New" w:cs="Courier New" w:hint="default"/>
+      </w:rPr>
+    </w:lvl>
+    <w:lvl w:ilvl="5" w:tplc="04150005" w:tentative="1">
+      <w:start w:val="1"/>
+      <w:numFmt w:val="bullet"/>
+      <w:lvlText w:val=""/>
+      <w:lvlJc w:val="left"/>
+      <w:pPr>
+        <w:ind w:left="4320" w:hanging="360"/>
+      </w:pPr>
+      <w:rPr>
+        <w:rFonts w:ascii="Wingdings" w:hAnsi="Wingdings" w:hint="default"/>
+      </w:rPr>
+    </w:lvl>
+    <w:lvl w:ilvl="6" w:tplc="04150001" w:tentative="1">
+      <w:start w:val="1"/>
+      <w:numFmt w:val="bullet"/>
+      <w:lvlText w:val=""/>
+      <w:lvlJc w:val="left"/>
+      <w:pPr>
+        <w:ind w:left="5040" w:hanging="360"/>
+      </w:pPr>
+      <w:rPr>
+        <w:rFonts w:ascii="Symbol" w:hAnsi="Symbol" w:hint="default"/>
+      </w:rPr>
+    </w:lvl>
+    <w:lvl w:ilvl="7" w:tplc="04150003" w:tentative="1">
+      <w:start w:val="1"/>
+      <w:numFmt w:val="bullet"/>
+      <w:lvlText w:val="o"/>
+      <w:lvlJc w:val="left"/>
+      <w:pPr>
+        <w:ind w:left="5760" w:hanging="360"/>
+      </w:pPr>
+      <w:rPr>
+        <w:rFonts w:ascii="Courier New" w:hAnsi="Courier New" w:cs="Courier New" w:hint="default"/>
+      </w:rPr>
+    </w:lvl>
+    <w:lvl w:ilvl="8" w:tplc="04150005" w:tentative="1">
+      <w:start w:val="1"/>
+      <w:numFmt w:val="bullet"/>
+      <w:lvlText w:val=""/>
+      <w:lvlJc w:val="left"/>
+      <w:pPr>
+        <w:ind w:left="6480" w:hanging="360"/>
+      </w:pPr>
+      <w:rPr>
+        <w:rFonts w:ascii="Wingdings" w:hAnsi="Wingdings" w:hint="default"/>
+      </w:rPr>
+    </w:lvl>
+  </w:abstractNum>
+  <w:abstractNum w:abstractNumId="2" w15:restartNumberingAfterBreak="0">
     <w:nsid w:val="5FB03263"/>
     <w:multiLevelType w:val="hybridMultilevel"/>
     <w:tmpl w:val="8AA2E87A"/>
@@ -4446,6 +4934,9 @@
     <w:abstractNumId w:val="0"/>
   </w:num>
   <w:num w:numId="2">
+    <w:abstractNumId w:val="2"/>
+  </w:num>
+  <w:num w:numId="3">
     <w:abstractNumId w:val="1"/>
   </w:num>
 </w:numbering>

</xml_diff>

<commit_message>
Final, merged, version of word file
</commit_message>
<xml_diff>
--- a/Projekt Sztuczne Sieci Neuronowe.docx
+++ b/Projekt Sztuczne Sieci Neuronowe.docx
@@ -1,6 +1,6 @@
 
 <file path=word/document.xml><?xml version="1.0" encoding="utf-8"?>
-<w:document xmlns:wpc="http://schemas.microsoft.com/office/word/2010/wordprocessingCanvas" xmlns:cx="http://schemas.microsoft.com/office/drawing/2014/chartex" xmlns:cx1="http://schemas.microsoft.com/office/drawing/2015/9/8/chartex" xmlns:cx2="http://schemas.microsoft.com/office/drawing/2015/10/21/chartex" xmlns:cx3="http://schemas.microsoft.com/office/drawing/2016/5/9/chartex" xmlns:cx4="http://schemas.microsoft.com/office/drawing/2016/5/10/chartex" xmlns:cx5="http://schemas.microsoft.com/office/drawing/2016/5/11/chartex" xmlns:cx6="http://schemas.microsoft.com/office/drawing/2016/5/12/chartex" xmlns:cx7="http://schemas.microsoft.com/office/drawing/2016/5/13/chartex" xmlns:cx8="http://schemas.microsoft.com/office/drawing/2016/5/14/chartex" xmlns:mc="http://schemas.openxmlformats.org/markup-compatibility/2006" xmlns:aink="http://schemas.microsoft.com/office/drawing/2016/ink" xmlns:am3d="http://schemas.microsoft.com/office/drawing/2017/model3d" xmlns:o="urn:schemas-microsoft-com:office:office" xmlns:oel="http://schemas.microsoft.com/office/2019/extlst" xmlns:r="http://schemas.openxmlformats.org/officeDocument/2006/relationships" xmlns:m="http://schemas.openxmlformats.org/officeDocument/2006/math" xmlns:v="urn:schemas-microsoft-com:vml" xmlns:wp14="http://schemas.microsoft.com/office/word/2010/wordprocessingDrawing" xmlns:wp="http://schemas.openxmlformats.org/drawingml/2006/wordprocessingDrawing" xmlns:w10="urn:schemas-microsoft-com:office:word" xmlns:w="http://schemas.openxmlformats.org/wordprocessingml/2006/main" xmlns:w14="http://schemas.microsoft.com/office/word/2010/wordml" xmlns:w15="http://schemas.microsoft.com/office/word/2012/wordml" xmlns:w16cex="http://schemas.microsoft.com/office/word/2018/wordml/cex" xmlns:w16cid="http://schemas.microsoft.com/office/word/2016/wordml/cid" xmlns:w16="http://schemas.microsoft.com/office/word/2018/wordml" xmlns:w16sdtdh="http://schemas.microsoft.com/office/word/2020/wordml/sdtdatahash" xmlns:w16se="http://schemas.microsoft.com/office/word/2015/wordml/symex" xmlns:wpg="http://schemas.microsoft.com/office/word/2010/wordprocessingGroup" xmlns:wpi="http://schemas.microsoft.com/office/word/2010/wordprocessingInk" xmlns:wne="http://schemas.microsoft.com/office/word/2006/wordml" xmlns:wps="http://schemas.microsoft.com/office/word/2010/wordprocessingShape" mc:Ignorable="w14 w15 w16se w16cid w16 w16cex w16sdtdh wp14">
+<w:document xmlns:wpc="http://schemas.microsoft.com/office/word/2010/wordprocessingCanvas" xmlns:cx="http://schemas.microsoft.com/office/drawing/2014/chartex" xmlns:cx1="http://schemas.microsoft.com/office/drawing/2015/9/8/chartex" xmlns:cx2="http://schemas.microsoft.com/office/drawing/2015/10/21/chartex" xmlns:cx3="http://schemas.microsoft.com/office/drawing/2016/5/9/chartex" xmlns:cx4="http://schemas.microsoft.com/office/drawing/2016/5/10/chartex" xmlns:cx5="http://schemas.microsoft.com/office/drawing/2016/5/11/chartex" xmlns:cx6="http://schemas.microsoft.com/office/drawing/2016/5/12/chartex" xmlns:cx7="http://schemas.microsoft.com/office/drawing/2016/5/13/chartex" xmlns:cx8="http://schemas.microsoft.com/office/drawing/2016/5/14/chartex" xmlns:mc="http://schemas.openxmlformats.org/markup-compatibility/2006" xmlns:aink="http://schemas.microsoft.com/office/drawing/2016/ink" xmlns:am3d="http://schemas.microsoft.com/office/drawing/2017/model3d" xmlns:o="urn:schemas-microsoft-com:office:office" xmlns:r="http://schemas.openxmlformats.org/officeDocument/2006/relationships" xmlns:m="http://schemas.openxmlformats.org/officeDocument/2006/math" xmlns:v="urn:schemas-microsoft-com:vml" xmlns:wp14="http://schemas.microsoft.com/office/word/2010/wordprocessingDrawing" xmlns:wp="http://schemas.openxmlformats.org/drawingml/2006/wordprocessingDrawing" xmlns:w10="urn:schemas-microsoft-com:office:word" xmlns:w="http://schemas.openxmlformats.org/wordprocessingml/2006/main" xmlns:w14="http://schemas.microsoft.com/office/word/2010/wordml" xmlns:w15="http://schemas.microsoft.com/office/word/2012/wordml" xmlns:w16cex="http://schemas.microsoft.com/office/word/2018/wordml/cex" xmlns:w16cid="http://schemas.microsoft.com/office/word/2016/wordml/cid" xmlns:w16="http://schemas.microsoft.com/office/word/2018/wordml" xmlns:w16sdtdh="http://schemas.microsoft.com/office/word/2020/wordml/sdtdatahash" xmlns:w16se="http://schemas.microsoft.com/office/word/2015/wordml/symex" xmlns:wpg="http://schemas.microsoft.com/office/word/2010/wordprocessingGroup" xmlns:wpi="http://schemas.microsoft.com/office/word/2010/wordprocessingInk" xmlns:wne="http://schemas.microsoft.com/office/word/2006/wordml" xmlns:wps="http://schemas.microsoft.com/office/word/2010/wordprocessingShape" mc:Ignorable="w14 w15 w16se w16cid w16 w16cex w16sdtdh wp14">
   <w:body>
     <w:p>
       <w:pPr>
@@ -766,23 +766,7 @@
         <w:t xml:space="preserve">Szachy są jedną z najbardziej znanych i szanowanych gier na świecie, a ich historia ma już prawie 1500 lat. </w:t>
       </w:r>
       <w:r>
-        <w:t xml:space="preserve">Za kolebkę szachów uznawane są Indie. Według źródeł pisanych gra ta była już znana w Persji na dworze szacha </w:t>
-      </w:r>
-      <w:proofErr w:type="spellStart"/>
-      <w:r>
-        <w:t>Chosrowa</w:t>
-      </w:r>
-      <w:proofErr w:type="spellEnd"/>
-      <w:r>
-        <w:t xml:space="preserve"> I </w:t>
-      </w:r>
-      <w:proofErr w:type="spellStart"/>
-      <w:r>
-        <w:t>Anoszirwana</w:t>
-      </w:r>
-      <w:proofErr w:type="spellEnd"/>
-      <w:r>
-        <w:t xml:space="preserve"> w latach 70. VI wieku naszej ery, gdzie przywieziona została w darze od indyjskiego radży.</w:t>
+        <w:t>Za kolebkę szachów uznawane są Indie. Według źródeł pisanych gra ta była już znana w Persji na dworze szacha Chosrowa I Anoszirwana w latach 70. VI wieku naszej ery, gdzie przywieziona została w darze od indyjskiego radży.</w:t>
       </w:r>
       <w:r>
         <w:t xml:space="preserve"> Gra ta, wymagająca strategicznego i taktycznego myślenia</w:t>
@@ -794,7 +778,15 @@
         <w:t>przewijała się przez wi</w:t>
       </w:r>
       <w:r>
-        <w:t>eki historii jako możliwość pojedynku dla wielkich umysłów. Stosunkowo prosta plansza i zasady gry oraz praktycznie nieskończona liczba możliwych scenariuszy gry, spowodowały że szachy zdobyły serca wszystkich klas społecznych</w:t>
+        <w:t xml:space="preserve">eki historii jako możliwość pojedynku dla wielkich umysłów. Stosunkowo prosta plansza i zasady gry oraz praktycznie nieskończona liczba możliwych scenariuszy gry, </w:t>
+      </w:r>
+      <w:proofErr w:type="gramStart"/>
+      <w:r>
+        <w:t>spowodowały</w:t>
+      </w:r>
+      <w:proofErr w:type="gramEnd"/>
+      <w:r>
+        <w:t xml:space="preserve"> że szachy zdobyły serca wszystkich klas społecznych</w:t>
       </w:r>
       <w:r>
         <w:t xml:space="preserve">. </w:t>
@@ -861,15 +853,7 @@
         <w:t xml:space="preserve"> </w:t>
       </w:r>
       <w:r>
-        <w:t xml:space="preserve">i nazwana została liczbą </w:t>
-      </w:r>
-      <w:proofErr w:type="spellStart"/>
-      <w:r>
-        <w:t>shanona</w:t>
-      </w:r>
-      <w:proofErr w:type="spellEnd"/>
-      <w:r>
-        <w:t xml:space="preserve">. W naszym projekcie będziemy pracowali na zbiorze 10 000 obserwacji, każda z nich </w:t>
+        <w:t xml:space="preserve">i nazwana została liczbą shanona. W naszym projekcie będziemy pracowali na zbiorze 10 000 obserwacji, każda z nich </w:t>
       </w:r>
       <w:r>
         <w:t xml:space="preserve">reprezentuje jedno spotkanie szachowe. Zbiór danych pochodzi ze strony kaggle.com i jest dostępny pod adresem:  </w:t>
@@ -909,16 +893,11 @@
           <w:numId w:val="1"/>
         </w:numPr>
       </w:pPr>
-      <w:proofErr w:type="spellStart"/>
       <w:r>
         <w:t>r</w:t>
       </w:r>
       <w:r>
-        <w:t>ated</w:t>
-      </w:r>
-      <w:proofErr w:type="spellEnd"/>
-      <w:r>
-        <w:t xml:space="preserve"> – czy mecz był rankingowy</w:t>
+        <w:t>ated – czy mecz był rankingowy</w:t>
       </w:r>
     </w:p>
     <w:p>
@@ -929,16 +908,11 @@
           <w:numId w:val="1"/>
         </w:numPr>
       </w:pPr>
-      <w:proofErr w:type="spellStart"/>
       <w:r>
         <w:t>c</w:t>
       </w:r>
       <w:r>
-        <w:t>reated_at</w:t>
-      </w:r>
-      <w:proofErr w:type="spellEnd"/>
-      <w:r>
-        <w:t xml:space="preserve"> </w:t>
+        <w:t xml:space="preserve">reated_at </w:t>
       </w:r>
       <w:r>
         <w:t>– czas rozpoczęcia gry</w:t>
@@ -952,13 +926,8 @@
           <w:numId w:val="1"/>
         </w:numPr>
       </w:pPr>
-      <w:proofErr w:type="spellStart"/>
-      <w:r>
-        <w:t>last_move_at</w:t>
-      </w:r>
-      <w:proofErr w:type="spellEnd"/>
-      <w:r>
-        <w:t xml:space="preserve"> – czas ostatniego ruchu</w:t>
+      <w:r>
+        <w:t>last_move_at – czas ostatniego ruchu</w:t>
       </w:r>
     </w:p>
     <w:p>
@@ -969,13 +938,8 @@
           <w:numId w:val="1"/>
         </w:numPr>
       </w:pPr>
-      <w:proofErr w:type="spellStart"/>
-      <w:r>
-        <w:t>turns</w:t>
-      </w:r>
-      <w:proofErr w:type="spellEnd"/>
-      <w:r>
-        <w:t xml:space="preserve"> – sumaryczna liczba posunięć</w:t>
+      <w:r>
+        <w:t>turns – sumaryczna liczba posunięć</w:t>
       </w:r>
     </w:p>
     <w:p>
@@ -986,13 +950,8 @@
           <w:numId w:val="1"/>
         </w:numPr>
       </w:pPr>
-      <w:proofErr w:type="spellStart"/>
-      <w:r>
-        <w:t>victory_status</w:t>
-      </w:r>
-      <w:proofErr w:type="spellEnd"/>
-      <w:r>
-        <w:t xml:space="preserve"> – czy pojedynek został wygrany, poddany, zremisowany, zakończony przez upłynięcie czasu</w:t>
+      <w:r>
+        <w:t>victory_status – czy pojedynek został wygrany, poddany, zremisowany, zakończony przez upłynięcie czasu</w:t>
       </w:r>
     </w:p>
     <w:p>
@@ -1003,13 +962,8 @@
           <w:numId w:val="1"/>
         </w:numPr>
       </w:pPr>
-      <w:proofErr w:type="spellStart"/>
-      <w:r>
-        <w:t>winner</w:t>
-      </w:r>
-      <w:proofErr w:type="spellEnd"/>
-      <w:r>
-        <w:t xml:space="preserve"> – czy mecz zakończony wygraną białego, czarnego czy remisem</w:t>
+      <w:r>
+        <w:t>winner – czy mecz zakończony wygraną białego, czarnego czy remisem</w:t>
       </w:r>
     </w:p>
     <w:p>
@@ -1020,13 +974,16 @@
           <w:numId w:val="1"/>
         </w:numPr>
       </w:pPr>
-      <w:proofErr w:type="spellStart"/>
-      <w:r>
-        <w:t>increment_code</w:t>
-      </w:r>
-      <w:proofErr w:type="spellEnd"/>
-      <w:r>
-        <w:t xml:space="preserve"> – początkowy czas trwania spotkania, oraz o ile zwiększa się czas po każdym ruchu</w:t>
+      <w:r>
+        <w:t xml:space="preserve">increment_code – początkowy czas trwania </w:t>
+      </w:r>
+      <w:proofErr w:type="gramStart"/>
+      <w:r>
+        <w:t>spotkania,</w:t>
+      </w:r>
+      <w:proofErr w:type="gramEnd"/>
+      <w:r>
+        <w:t xml:space="preserve"> oraz o ile zwiększa się czas po każdym ruchu</w:t>
       </w:r>
     </w:p>
     <w:p>
@@ -1038,13 +995,8 @@
         </w:numPr>
         <w:jc w:val="both"/>
       </w:pPr>
-      <w:proofErr w:type="spellStart"/>
-      <w:r>
-        <w:t>white_id</w:t>
-      </w:r>
-      <w:proofErr w:type="spellEnd"/>
-      <w:r>
-        <w:t xml:space="preserve"> – id gracza poruszającego się białymi pionami</w:t>
+      <w:r>
+        <w:t>white_id – id gracza poruszającego się białymi pionami</w:t>
       </w:r>
     </w:p>
     <w:p>
@@ -1056,13 +1008,8 @@
         </w:numPr>
         <w:jc w:val="both"/>
       </w:pPr>
-      <w:proofErr w:type="spellStart"/>
-      <w:r>
-        <w:t>white_rating</w:t>
-      </w:r>
-      <w:proofErr w:type="spellEnd"/>
-      <w:r>
-        <w:t xml:space="preserve"> – ranking gracza poruszającego się białymi pionami</w:t>
+      <w:r>
+        <w:t>white_rating – ranking gracza poruszającego się białymi pionami</w:t>
       </w:r>
     </w:p>
     <w:p>
@@ -1074,13 +1021,8 @@
         </w:numPr>
         <w:jc w:val="both"/>
       </w:pPr>
-      <w:proofErr w:type="spellStart"/>
-      <w:r>
-        <w:t>black_id</w:t>
-      </w:r>
-      <w:proofErr w:type="spellEnd"/>
-      <w:r>
-        <w:t xml:space="preserve"> – id gracza poruszającego się czarnymi pionami</w:t>
+      <w:r>
+        <w:t>black_id – id gracza poruszającego się czarnymi pionami</w:t>
       </w:r>
     </w:p>
     <w:p>
@@ -1092,13 +1034,8 @@
         </w:numPr>
         <w:jc w:val="both"/>
       </w:pPr>
-      <w:proofErr w:type="spellStart"/>
-      <w:r>
-        <w:t>black_rating</w:t>
-      </w:r>
-      <w:proofErr w:type="spellEnd"/>
-      <w:r>
-        <w:t xml:space="preserve"> - </w:t>
+      <w:r>
+        <w:t xml:space="preserve">black_rating - </w:t>
       </w:r>
       <w:r>
         <w:t xml:space="preserve">ranking gracza poruszającego się </w:t>
@@ -1119,13 +1056,8 @@
         </w:numPr>
         <w:jc w:val="both"/>
       </w:pPr>
-      <w:proofErr w:type="spellStart"/>
-      <w:r>
-        <w:t>moves</w:t>
-      </w:r>
-      <w:proofErr w:type="spellEnd"/>
-      <w:r>
-        <w:t xml:space="preserve"> </w:t>
+      <w:r>
+        <w:t xml:space="preserve">moves </w:t>
       </w:r>
       <w:r>
         <w:t>–</w:t>
@@ -1146,13 +1078,8 @@
         </w:numPr>
         <w:jc w:val="both"/>
       </w:pPr>
-      <w:proofErr w:type="spellStart"/>
-      <w:r>
-        <w:t>opening_eco</w:t>
-      </w:r>
-      <w:proofErr w:type="spellEnd"/>
-      <w:r>
-        <w:t xml:space="preserve"> – standardowy kod strategia rozpoczęcia</w:t>
+      <w:r>
+        <w:t>opening_eco – standardowy kod strategia rozpoczęcia</w:t>
       </w:r>
     </w:p>
     <w:p>
@@ -1164,13 +1091,8 @@
         </w:numPr>
         <w:jc w:val="both"/>
       </w:pPr>
-      <w:proofErr w:type="spellStart"/>
-      <w:r>
-        <w:t>opening_name</w:t>
-      </w:r>
-      <w:proofErr w:type="spellEnd"/>
-      <w:r>
-        <w:t xml:space="preserve"> – nazwa strategii rozpoczęcia</w:t>
+      <w:r>
+        <w:t>opening_name – nazwa strategii rozpoczęcia</w:t>
       </w:r>
     </w:p>
     <w:p>
@@ -1182,13 +1104,8 @@
         </w:numPr>
         <w:jc w:val="both"/>
       </w:pPr>
-      <w:proofErr w:type="spellStart"/>
-      <w:r>
-        <w:t>opening_ply</w:t>
-      </w:r>
-      <w:proofErr w:type="spellEnd"/>
-      <w:r>
-        <w:t xml:space="preserve"> – liczba ruchów w </w:t>
+      <w:r>
+        <w:t xml:space="preserve">opening_ply – liczba ruchów w </w:t>
       </w:r>
       <w:r>
         <w:t>fazie początkowej</w:t>
@@ -1267,15 +1184,7 @@
         <w:jc w:val="both"/>
       </w:pPr>
       <w:r>
-        <w:t xml:space="preserve">Istnieją dwa podstawowe typy uczenia sieci neuronowych – uczenie z nauczycielem oraz uczenie bez nauczyciela. Uczenie z nauczycielem charakteryzuje się znajomością pożądanego wyniku. Wagi dopierane są w taki sposób, by wynik wyjścia sieci był zbliżony do wartości rzeczywistej.  Z kolei uczenie bez nauczyciela polega na przekazywaniu do sieci jedynie danych wejściowych. Taki proces nazywany jest </w:t>
-      </w:r>
-      <w:proofErr w:type="spellStart"/>
-      <w:r>
-        <w:t>samouczeniem</w:t>
-      </w:r>
-      <w:proofErr w:type="spellEnd"/>
-      <w:r>
-        <w:t>.</w:t>
+        <w:t>Istnieją dwa podstawowe typy uczenia sieci neuronowych – uczenie z nauczycielem oraz uczenie bez nauczyciela. Uczenie z nauczycielem charakteryzuje się znajomością pożądanego wyniku. Wagi dopierane są w taki sposób, by wynik wyjścia sieci był zbliżony do wartości rzeczywistej.  Z kolei uczenie bez nauczyciela polega na przekazywaniu do sieci jedynie danych wejściowych. Taki proces nazywany jest samouczeniem.</w:t>
       </w:r>
       <w:r>
         <w:rPr>
@@ -1423,23 +1332,7 @@
         <w:t>Złożoność gry w szachy sprawia, że jest ona popularnym ,,celem” dla naukowców zajmujących się sztuczną inteligencją.</w:t>
       </w:r>
       <w:r>
-        <w:t xml:space="preserve"> W 1996 roku komputer firmy IBM „</w:t>
-      </w:r>
-      <w:proofErr w:type="spellStart"/>
-      <w:r>
-        <w:t>Deep</w:t>
-      </w:r>
-      <w:proofErr w:type="spellEnd"/>
-      <w:r>
-        <w:t xml:space="preserve"> Blue” jako pierwszy odniósł sukces, pokonując wówczas arcymistrza szachowego </w:t>
-      </w:r>
-      <w:proofErr w:type="spellStart"/>
-      <w:r>
-        <w:t>Garry’ego</w:t>
-      </w:r>
-      <w:proofErr w:type="spellEnd"/>
-      <w:r>
-        <w:t xml:space="preserve"> Kasparowa.</w:t>
+        <w:t xml:space="preserve"> W 1996 roku komputer firmy IBM „Deep Blue” jako pierwszy odniósł sukces, pokonując wówczas arcymistrza szachowego Garry’ego Kasparowa.</w:t>
       </w:r>
     </w:p>
     <w:p>
@@ -1456,178 +1349,77 @@
         <w:ind w:firstLine="708"/>
       </w:pPr>
       <w:r>
-        <w:t xml:space="preserve">W artykule „End-to-End </w:t>
-      </w:r>
-      <w:proofErr w:type="spellStart"/>
-      <w:r>
-        <w:t>Deep</w:t>
-      </w:r>
-      <w:proofErr w:type="spellEnd"/>
+        <w:t xml:space="preserve">W artykule „End-to-End Deep Neural Network for Automatic Learning in Chess” </w:t>
+      </w:r>
+      <w:r>
+        <w:rPr>
+          <w:rStyle w:val="Odwoanieprzypisudolnego"/>
+        </w:rPr>
+        <w:footnoteReference w:id="4"/>
+      </w:r>
       <w:r>
         <w:t xml:space="preserve"> </w:t>
       </w:r>
-      <w:proofErr w:type="spellStart"/>
-      <w:r>
-        <w:t>Neural</w:t>
-      </w:r>
-      <w:proofErr w:type="spellEnd"/>
-      <w:r>
-        <w:t xml:space="preserve"> Network for Automatic Learning in </w:t>
-      </w:r>
-      <w:proofErr w:type="spellStart"/>
-      <w:r>
-        <w:t>Chess</w:t>
-      </w:r>
-      <w:proofErr w:type="spellEnd"/>
-      <w:r>
-        <w:t xml:space="preserve">” </w:t>
+      <w:r>
+        <w:t xml:space="preserve">autorstwa Konstantina Heruda </w:t>
+      </w:r>
+      <w:r>
+        <w:t xml:space="preserve">używa on wstępnej klasyfikacji oraz podejścia regresywnego, aby ocenić możliwe konfiguracje gry poprzez zastosowanie sieci głębokiej wiary. </w:t>
+      </w:r>
+      <w:r>
+        <w:t>T</w:t>
+      </w:r>
+      <w:r>
+        <w:t>rzeci</w:t>
+      </w:r>
+      <w:r>
+        <w:t>e</w:t>
+      </w:r>
+      <w:r>
+        <w:t xml:space="preserve"> podejści</w:t>
+      </w:r>
+      <w:r>
+        <w:t>e</w:t>
+      </w:r>
+      <w:r>
+        <w:t xml:space="preserve"> badawc</w:t>
+      </w:r>
+      <w:r>
+        <w:t>ze, które łączy powyższe metody, jest następnie rozwijane poprzez kwantyzację zakresu wartości funkcji aktywacji. Sieć neuronowa uczy się dokładnie oceniać pozycje figur podczas nienadzorowanego treningu wstępnego oraz nadzorowanej fazy dostrajania modelu</w:t>
+      </w:r>
+      <w:r>
+        <w:t xml:space="preserve"> przy użyciu zbioru danych składającego się wyłącznie z wektora binarnego reprezentującego planszę oraz odpowiadających mu ocen.</w:t>
+      </w:r>
+      <w:r>
+        <w:t xml:space="preserve"> Algorytm alfa-beta jest używany jako uzupełnienie silnika szachowego w celu znalezienia optymalnych ruchów. Eksperyment pokazuje, jak sztuczne sieci neuronowe mogą rozwinąć ,,zrozumienie” dla </w:t>
+      </w:r>
+      <w:r>
+        <w:t>badanego problemu, pomimo braku wcześniejszej wiedzy na temat zasad lub strategii gry.</w:t>
+      </w:r>
+    </w:p>
+    <w:p>
+      <w:pPr>
+        <w:ind w:firstLine="708"/>
+      </w:pPr>
+    </w:p>
+    <w:p>
+      <w:pPr>
+        <w:ind w:firstLine="708"/>
+      </w:pPr>
+      <w:r>
+        <w:t xml:space="preserve">Inną metodę wykorzystują Barak Oshri i </w:t>
+      </w:r>
+      <w:r>
+        <w:t xml:space="preserve">Nishith Khandwala z Uniwersytetu Stanforda w artykule „Predicting Moves in Chess using Convolutional Neural Networks” </w:t>
       </w:r>
       <w:r>
         <w:rPr>
           <w:rStyle w:val="Odwoanieprzypisudolnego"/>
         </w:rPr>
-        <w:footnoteReference w:id="4"/>
-      </w:r>
-      <w:r>
-        <w:t xml:space="preserve"> </w:t>
-      </w:r>
-      <w:r>
-        <w:t xml:space="preserve">autorstwa Konstantina Heruda </w:t>
-      </w:r>
-      <w:r>
-        <w:t xml:space="preserve">używa on wstępnej klasyfikacji oraz podejścia regresywnego, aby ocenić możliwe konfiguracje gry poprzez zastosowanie sieci głębokiej wiary. </w:t>
-      </w:r>
-      <w:r>
-        <w:t>T</w:t>
-      </w:r>
-      <w:r>
-        <w:t>rzeci</w:t>
-      </w:r>
-      <w:r>
-        <w:t>e</w:t>
-      </w:r>
-      <w:r>
-        <w:t xml:space="preserve"> podejści</w:t>
-      </w:r>
-      <w:r>
-        <w:t>e</w:t>
-      </w:r>
-      <w:r>
-        <w:t xml:space="preserve"> badawc</w:t>
-      </w:r>
-      <w:r>
-        <w:t>ze, które łączy powyższe metody, jest następnie rozwijane poprzez kwantyzację zakresu wartości funkcji aktywacji. Sieć neuronowa uczy się dokładnie oceniać pozycje figur podczas nienadzorowanego treningu wstępnego oraz nadzorowanej fazy dostrajania modelu</w:t>
-      </w:r>
-      <w:r>
-        <w:t xml:space="preserve"> przy użyciu zbioru danych składającego się wyłącznie z wektora binarnego reprezentującego planszę oraz odpowiadających mu ocen.</w:t>
-      </w:r>
-      <w:r>
-        <w:t xml:space="preserve"> Algorytm alfa-beta jest używany jako uzupełnienie silnika szachowego w celu znalezienia optymalnych ruchów. Eksperyment pokazuje, jak sztuczne sieci neuronowe mogą rozwinąć ,,zrozumienie” dla </w:t>
-      </w:r>
-      <w:r>
-        <w:t>badanego problemu, pomimo braku wcześniejszej wiedzy na temat zasad lub strategii gry.</w:t>
-      </w:r>
-    </w:p>
-    <w:p>
-      <w:pPr>
-        <w:ind w:firstLine="708"/>
-      </w:pPr>
-    </w:p>
-    <w:p>
-      <w:pPr>
-        <w:ind w:firstLine="708"/>
-      </w:pPr>
-      <w:r>
-        <w:t xml:space="preserve">Inną metodę wykorzystują Barak </w:t>
-      </w:r>
-      <w:proofErr w:type="spellStart"/>
-      <w:r>
-        <w:t>Oshri</w:t>
-      </w:r>
-      <w:proofErr w:type="spellEnd"/>
-      <w:r>
-        <w:t xml:space="preserve"> i </w:t>
-      </w:r>
-      <w:proofErr w:type="spellStart"/>
-      <w:r>
-        <w:t>Nishith</w:t>
-      </w:r>
-      <w:proofErr w:type="spellEnd"/>
-      <w:r>
-        <w:t xml:space="preserve"> </w:t>
-      </w:r>
-      <w:proofErr w:type="spellStart"/>
-      <w:r>
-        <w:t>Khandwala</w:t>
-      </w:r>
-      <w:proofErr w:type="spellEnd"/>
-      <w:r>
-        <w:t xml:space="preserve"> z Uniwersytetu Stanforda w artykule „</w:t>
-      </w:r>
-      <w:proofErr w:type="spellStart"/>
-      <w:r>
-        <w:t>Predicting</w:t>
-      </w:r>
-      <w:proofErr w:type="spellEnd"/>
-      <w:r>
-        <w:t xml:space="preserve"> </w:t>
-      </w:r>
-      <w:proofErr w:type="spellStart"/>
-      <w:r>
-        <w:t>Moves</w:t>
-      </w:r>
-      <w:proofErr w:type="spellEnd"/>
-      <w:r>
-        <w:t xml:space="preserve"> in </w:t>
-      </w:r>
-      <w:proofErr w:type="spellStart"/>
-      <w:r>
-        <w:t>Chess</w:t>
-      </w:r>
-      <w:proofErr w:type="spellEnd"/>
-      <w:r>
-        <w:t xml:space="preserve"> </w:t>
-      </w:r>
-      <w:proofErr w:type="spellStart"/>
-      <w:r>
-        <w:t>using</w:t>
-      </w:r>
-      <w:proofErr w:type="spellEnd"/>
-      <w:r>
-        <w:t xml:space="preserve"> </w:t>
-      </w:r>
-      <w:proofErr w:type="spellStart"/>
-      <w:r>
-        <w:t>Convolutional</w:t>
-      </w:r>
-      <w:proofErr w:type="spellEnd"/>
-      <w:r>
-        <w:t xml:space="preserve"> </w:t>
-      </w:r>
-      <w:proofErr w:type="spellStart"/>
-      <w:r>
-        <w:t>Neural</w:t>
-      </w:r>
-      <w:proofErr w:type="spellEnd"/>
-      <w:r>
-        <w:t xml:space="preserve"> Networks” </w:t>
-      </w:r>
-      <w:r>
-        <w:rPr>
-          <w:rStyle w:val="Odwoanieprzypisudolnego"/>
-        </w:rPr>
         <w:footnoteReference w:id="5"/>
       </w:r>
       <w:r>
-        <w:t xml:space="preserve">używając trzywarstwowych </w:t>
-      </w:r>
-      <w:proofErr w:type="spellStart"/>
-      <w:r>
-        <w:t>konwolucyjnych</w:t>
-      </w:r>
-      <w:proofErr w:type="spellEnd"/>
-      <w:r>
-        <w:t xml:space="preserve"> sieci neuronowych</w:t>
+        <w:t>używając trzywarstwowych konwolucyjnych sieci neuronowych</w:t>
       </w:r>
       <w:r>
         <w:t xml:space="preserve"> do przewidywania ruchów pionów.</w:t>
@@ -1645,15 +1437,7 @@
         <w:t xml:space="preserve">245 000 ruchów składających się na 20 000 rozgrywek. Po </w:t>
       </w:r>
       <w:r>
-        <w:t xml:space="preserve">uzyskaniu końcowych wyników autorzy zalecają używanie warstw </w:t>
-      </w:r>
-      <w:proofErr w:type="spellStart"/>
-      <w:r>
-        <w:t>konwolucyjnych</w:t>
-      </w:r>
-      <w:proofErr w:type="spellEnd"/>
-      <w:r>
-        <w:t xml:space="preserve"> do rozpoznawania wzorców raczej niewielkich taktyk i rekomendują przeszkolenie i ,,skomponowanie” tej taktyki z funkcjami aktywacji dla lepszej ogólnej gry.</w:t>
+        <w:t>uzyskaniu końcowych wyników autorzy zalecają używanie warstw konwolucyjnych do rozpoznawania wzorców raczej niewielkich taktyk i rekomendują przeszkolenie i ,,skomponowanie” tej taktyki z funkcjami aktywacji dla lepszej ogólnej gry.</w:t>
       </w:r>
     </w:p>
     <w:p>
@@ -1724,47 +1508,7 @@
     <w:p>
       <w:r>
         <w:tab/>
-        <w:t xml:space="preserve">Do przeprowadzenia analizy wykorzystamy biblioteki dostępne w języku </w:t>
-      </w:r>
-      <w:proofErr w:type="spellStart"/>
-      <w:r>
-        <w:t>Python</w:t>
-      </w:r>
-      <w:proofErr w:type="spellEnd"/>
-      <w:r>
-        <w:t xml:space="preserve">. W głównej mierze będziemy posługiwać się bibliotekami </w:t>
-      </w:r>
-      <w:proofErr w:type="spellStart"/>
-      <w:r>
-        <w:t>pandas</w:t>
-      </w:r>
-      <w:proofErr w:type="spellEnd"/>
-      <w:r>
-        <w:t xml:space="preserve">, </w:t>
-      </w:r>
-      <w:proofErr w:type="spellStart"/>
-      <w:r>
-        <w:t>numpy</w:t>
-      </w:r>
-      <w:proofErr w:type="spellEnd"/>
-      <w:r>
-        <w:t xml:space="preserve"> do obróbki danych, </w:t>
-      </w:r>
-      <w:proofErr w:type="spellStart"/>
-      <w:r>
-        <w:t>keras</w:t>
-      </w:r>
-      <w:proofErr w:type="spellEnd"/>
-      <w:r>
-        <w:t xml:space="preserve"> do budowy i testowania modelu sieci neuronowych oraz </w:t>
-      </w:r>
-      <w:proofErr w:type="spellStart"/>
-      <w:r>
-        <w:t>matplotlib</w:t>
-      </w:r>
-      <w:proofErr w:type="spellEnd"/>
-      <w:r>
-        <w:t xml:space="preserve"> do wizualizacji danych na wykresach. Po pobraniu danych przystępujemy do wstępnej obróbki danych, przygotowania ich do wstawienia do modelu. </w:t>
+        <w:t xml:space="preserve">Do przeprowadzenia analizy wykorzystamy biblioteki dostępne w języku Python. W głównej mierze będziemy posługiwać się bibliotekami pandas, numpy do obróbki danych, keras do budowy i testowania modelu sieci neuronowych oraz matplotlib do wizualizacji danych na wykresach. Po pobraniu danych przystępujemy do wstępnej obróbki danych, przygotowania ich do wstawienia do modelu. </w:t>
       </w:r>
     </w:p>
     <w:p/>
@@ -1821,29 +1565,21 @@
     <w:p/>
     <w:p>
       <w:r>
-        <w:t xml:space="preserve">Przy próbie zamiany czasu na typ </w:t>
-      </w:r>
-      <w:proofErr w:type="spellStart"/>
-      <w:r>
-        <w:t>datetime</w:t>
-      </w:r>
-      <w:proofErr w:type="spellEnd"/>
-      <w:r>
-        <w:t>, napotkaliśmy problem, ponieważ data rozpoczęcia i zakończenia każdej obserwacji jest taka sama, zmienne te nie wnoszą zbyt wiele informacji</w:t>
-      </w:r>
-      <w:r>
-        <w:t>. Ciężko będzie nam wyciągnąć z nich długość meczu, ponieważ różnica zawsze będzie wynosiła zero. Postanowiliśmy wyciągnąć z tej zmiennej godzinę rozpoczęcia meczu, gdyż uważamy że może ona mieć wpływ na wynik spotkania.</w:t>
-      </w:r>
-      <w:r>
-        <w:t xml:space="preserve"> Aby zapewnić sieci neuronowej lepsze możliwości nauki, zakodujemy godzinę jak parę dwóch zmiennych (sinusoidalnej oraz </w:t>
-      </w:r>
-      <w:proofErr w:type="spellStart"/>
-      <w:r>
-        <w:t>cosinusoidalnej</w:t>
-      </w:r>
-      <w:proofErr w:type="spellEnd"/>
-      <w:r>
-        <w:t>) zgodnie z artykułem</w:t>
+        <w:t>Przy próbie zamiany czasu na typ datetime, napotkaliśmy problem, ponieważ data rozpoczęcia i zakończenia każdej obserwacji jest taka sama, zmienne te nie wnoszą zbyt wiele informacji</w:t>
+      </w:r>
+      <w:r>
+        <w:t xml:space="preserve">. Ciężko będzie nam wyciągnąć z nich długość meczu, ponieważ różnica zawsze będzie wynosiła zero. Postanowiliśmy wyciągnąć z tej zmiennej godzinę rozpoczęcia meczu, gdyż </w:t>
+      </w:r>
+      <w:proofErr w:type="gramStart"/>
+      <w:r>
+        <w:t>uważamy</w:t>
+      </w:r>
+      <w:proofErr w:type="gramEnd"/>
+      <w:r>
+        <w:t xml:space="preserve"> że może ona mieć wpływ na wynik spotkania.</w:t>
+      </w:r>
+      <w:r>
+        <w:t xml:space="preserve"> Aby zapewnić sieci neuronowej lepsze możliwości nauki, zakodujemy godzinę jak parę dwóch zmiennych (sinusoidalnej oraz cosinusoidalnej) zgodnie z artykułem</w:t>
       </w:r>
       <w:r>
         <w:rPr>
@@ -1928,7 +1664,6 @@
       <w:r>
         <w:t xml:space="preserve">więc zmienne </w:t>
       </w:r>
-      <w:proofErr w:type="spellStart"/>
       <w:r>
         <w:rPr>
           <w:i/>
@@ -1936,44 +1671,27 @@
         </w:rPr>
         <w:t>created_at</w:t>
       </w:r>
-      <w:proofErr w:type="spellEnd"/>
       <w:r>
         <w:rPr>
           <w:i/>
           <w:iCs/>
         </w:rPr>
-        <w:t xml:space="preserve">, </w:t>
-      </w:r>
-      <w:proofErr w:type="spellStart"/>
+        <w:t>, last_move_at, victory_</w:t>
+      </w:r>
+      <w:proofErr w:type="gramStart"/>
       <w:r>
         <w:rPr>
           <w:i/>
           <w:iCs/>
         </w:rPr>
-        <w:t>last_move_at</w:t>
-      </w:r>
-      <w:proofErr w:type="spellEnd"/>
+        <w:t>status</w:t>
+      </w:r>
+      <w:proofErr w:type="gramEnd"/>
       <w:r>
         <w:rPr>
           <w:i/>
           <w:iCs/>
         </w:rPr>
-        <w:t xml:space="preserve">, </w:t>
-      </w:r>
-      <w:proofErr w:type="spellStart"/>
-      <w:r>
-        <w:rPr>
-          <w:i/>
-          <w:iCs/>
-        </w:rPr>
-        <w:t>victory_status</w:t>
-      </w:r>
-      <w:proofErr w:type="spellEnd"/>
-      <w:r>
-        <w:rPr>
-          <w:i/>
-          <w:iCs/>
-        </w:rPr>
         <w:t xml:space="preserve"> </w:t>
       </w:r>
       <w:r>
@@ -1982,131 +1700,49 @@
       <w:r>
         <w:t xml:space="preserve">będziemy przewidywać nie rodzaj a ogólny wynik meczu to nie będzie ona miała dla nas większego znaczenia. </w:t>
       </w:r>
-      <w:proofErr w:type="spellStart"/>
       <w:r>
         <w:rPr>
           <w:lang w:val="en-US"/>
         </w:rPr>
-        <w:t>Wyrzucamy</w:t>
-      </w:r>
-      <w:proofErr w:type="spellEnd"/>
-      <w:r>
-        <w:rPr>
-          <w:lang w:val="en-US"/>
-        </w:rPr>
-        <w:t xml:space="preserve"> </w:t>
-      </w:r>
-      <w:proofErr w:type="spellStart"/>
-      <w:r>
-        <w:rPr>
-          <w:lang w:val="en-US"/>
-        </w:rPr>
-        <w:t>także</w:t>
-      </w:r>
-      <w:proofErr w:type="spellEnd"/>
-      <w:r>
-        <w:rPr>
-          <w:lang w:val="en-US"/>
-        </w:rPr>
-        <w:t xml:space="preserve"> </w:t>
-      </w:r>
-      <w:proofErr w:type="spellStart"/>
-      <w:r>
-        <w:rPr>
-          <w:lang w:val="en-US"/>
-        </w:rPr>
-        <w:t>zmienne</w:t>
-      </w:r>
-      <w:proofErr w:type="spellEnd"/>
-      <w:r>
-        <w:rPr>
-          <w:lang w:val="en-US"/>
-        </w:rPr>
-        <w:t xml:space="preserve"> </w:t>
-      </w:r>
-      <w:proofErr w:type="spellStart"/>
+        <w:t xml:space="preserve">Wyrzucamy także zmienne </w:t>
+      </w:r>
       <w:r>
         <w:rPr>
           <w:i/>
           <w:iCs/>
           <w:lang w:val="en-US"/>
         </w:rPr>
-        <w:t>white_id</w:t>
-      </w:r>
-      <w:proofErr w:type="spellEnd"/>
-      <w:r>
+        <w:t>white_id, black_id, moves, opening_name, id.</w:t>
+      </w:r>
+    </w:p>
+    <w:p>
+      <w:pPr>
         <w:rPr>
           <w:i/>
           <w:iCs/>
           <w:lang w:val="en-US"/>
         </w:rPr>
-        <w:t xml:space="preserve">, </w:t>
-      </w:r>
-      <w:proofErr w:type="spellStart"/>
-      <w:r>
-        <w:rPr>
-          <w:i/>
-          <w:iCs/>
+      </w:pPr>
+    </w:p>
+    <w:p>
+      <w:pPr>
+        <w:rPr>
           <w:lang w:val="en-US"/>
         </w:rPr>
-        <w:t>black_id</w:t>
-      </w:r>
-      <w:proofErr w:type="spellEnd"/>
-      <w:r>
-        <w:rPr>
-          <w:i/>
-          <w:iCs/>
+      </w:pPr>
+    </w:p>
+    <w:p>
+      <w:pPr>
+        <w:rPr>
           <w:lang w:val="en-US"/>
         </w:rPr>
-        <w:t xml:space="preserve">, moves, </w:t>
-      </w:r>
-      <w:proofErr w:type="spellStart"/>
-      <w:r>
-        <w:rPr>
-          <w:i/>
-          <w:iCs/>
+      </w:pPr>
+    </w:p>
+    <w:p>
+      <w:pPr>
+        <w:rPr>
           <w:lang w:val="en-US"/>
         </w:rPr>
-        <w:t>opening_name</w:t>
-      </w:r>
-      <w:proofErr w:type="spellEnd"/>
-      <w:r>
-        <w:rPr>
-          <w:i/>
-          <w:iCs/>
-          <w:lang w:val="en-US"/>
-        </w:rPr>
-        <w:t>, id.</w:t>
-      </w:r>
-    </w:p>
-    <w:p>
-      <w:pPr>
-        <w:rPr>
-          <w:i/>
-          <w:iCs/>
-          <w:lang w:val="en-US"/>
-        </w:rPr>
-      </w:pPr>
-    </w:p>
-    <w:p>
-      <w:pPr>
-        <w:rPr>
-          <w:lang w:val="en-US"/>
-        </w:rPr>
-      </w:pPr>
-    </w:p>
-    <w:p>
-      <w:pPr>
-        <w:rPr>
-          <w:lang w:val="en-US"/>
-        </w:rPr>
-      </w:pPr>
-    </w:p>
-    <w:p>
-      <w:pPr>
-        <w:rPr>
-          <w:lang w:val="en-US"/>
-        </w:rPr>
       </w:pPr>
     </w:p>
     <w:p>
@@ -2123,6 +1759,7 @@
         <w:rPr>
           <w:noProof/>
         </w:rPr>
+        <w:lastRenderedPageBreak/>
         <w:drawing>
           <wp:inline distT="0" distB="0" distL="0" distR="0" wp14:anchorId="14F5A00C" wp14:editId="349FB4F5">
             <wp:extent cx="5760720" cy="972185"/>
@@ -2171,174 +1808,51 @@
       <w:r>
         <w:t xml:space="preserve">W kolejnym kroku musimy jeszcze zakodować zmienne </w:t>
       </w:r>
-      <w:proofErr w:type="spellStart"/>
       <w:r>
         <w:rPr>
           <w:i/>
           <w:iCs/>
         </w:rPr>
-        <w:t>rated</w:t>
-      </w:r>
-      <w:proofErr w:type="spellEnd"/>
+        <w:t xml:space="preserve">rated, winner, incremeant_code oraz opening_eco. </w:t>
+      </w:r>
+      <w:r>
+        <w:t xml:space="preserve">Zmienna </w:t>
+      </w:r>
       <w:r>
         <w:rPr>
           <w:i/>
           <w:iCs/>
         </w:rPr>
-        <w:t xml:space="preserve">, </w:t>
-      </w:r>
-      <w:proofErr w:type="spellStart"/>
+        <w:t xml:space="preserve">rated jest typu boolean, </w:t>
+      </w:r>
+      <w:r>
+        <w:t xml:space="preserve">więc </w:t>
+      </w:r>
+      <w:proofErr w:type="gramStart"/>
+      <w:r>
+        <w:t>wystarczy</w:t>
+      </w:r>
+      <w:proofErr w:type="gramEnd"/>
+      <w:r>
+        <w:t xml:space="preserve"> że zamienimy ją na zmienną zero-jedynkowa. Natomiast </w:t>
+      </w:r>
       <w:r>
         <w:rPr>
           <w:i/>
           <w:iCs/>
         </w:rPr>
-        <w:t>winner</w:t>
-      </w:r>
-      <w:proofErr w:type="spellEnd"/>
-      <w:r>
-        <w:rPr>
-          <w:i/>
-          <w:iCs/>
-        </w:rPr>
-        <w:t xml:space="preserve">, </w:t>
-      </w:r>
-      <w:proofErr w:type="spellStart"/>
-      <w:r>
-        <w:rPr>
-          <w:i/>
-          <w:iCs/>
-        </w:rPr>
-        <w:t>incremeant_code</w:t>
-      </w:r>
-      <w:proofErr w:type="spellEnd"/>
-      <w:r>
-        <w:rPr>
-          <w:i/>
-          <w:iCs/>
-        </w:rPr>
-        <w:t xml:space="preserve"> oraz </w:t>
-      </w:r>
-      <w:proofErr w:type="spellStart"/>
-      <w:r>
-        <w:rPr>
-          <w:i/>
-          <w:iCs/>
-        </w:rPr>
-        <w:t>opening_eco</w:t>
-      </w:r>
-      <w:proofErr w:type="spellEnd"/>
-      <w:r>
-        <w:rPr>
-          <w:i/>
-          <w:iCs/>
-        </w:rPr>
-        <w:t xml:space="preserve">. </w:t>
-      </w:r>
-      <w:r>
-        <w:t xml:space="preserve">Zmienna </w:t>
-      </w:r>
-      <w:proofErr w:type="spellStart"/>
-      <w:r>
-        <w:rPr>
-          <w:i/>
-          <w:iCs/>
-        </w:rPr>
-        <w:t>rated</w:t>
-      </w:r>
-      <w:proofErr w:type="spellEnd"/>
-      <w:r>
-        <w:rPr>
-          <w:i/>
-          <w:iCs/>
-        </w:rPr>
-        <w:t xml:space="preserve"> jest typu </w:t>
-      </w:r>
-      <w:proofErr w:type="spellStart"/>
-      <w:r>
-        <w:rPr>
-          <w:i/>
-          <w:iCs/>
-        </w:rPr>
-        <w:t>boolean</w:t>
-      </w:r>
-      <w:proofErr w:type="spellEnd"/>
-      <w:r>
-        <w:rPr>
-          <w:i/>
-          <w:iCs/>
-        </w:rPr>
-        <w:t xml:space="preserve">, </w:t>
-      </w:r>
-      <w:r>
-        <w:t xml:space="preserve">więc wystarczy że zamienimy ją na zmienną zero-jedynkowa. Natomiast </w:t>
-      </w:r>
-      <w:proofErr w:type="spellStart"/>
-      <w:r>
-        <w:rPr>
-          <w:i/>
-          <w:iCs/>
-        </w:rPr>
-        <w:t>winner</w:t>
-      </w:r>
-      <w:proofErr w:type="spellEnd"/>
-      <w:r>
-        <w:rPr>
-          <w:i/>
-          <w:iCs/>
-        </w:rPr>
-        <w:t xml:space="preserve">, </w:t>
-      </w:r>
-      <w:proofErr w:type="spellStart"/>
-      <w:r>
-        <w:rPr>
-          <w:i/>
-          <w:iCs/>
-        </w:rPr>
-        <w:t>incremeant_code</w:t>
-      </w:r>
-      <w:proofErr w:type="spellEnd"/>
-      <w:r>
-        <w:rPr>
-          <w:i/>
-          <w:iCs/>
-        </w:rPr>
-        <w:t xml:space="preserve">, </w:t>
-      </w:r>
-      <w:proofErr w:type="spellStart"/>
-      <w:r>
-        <w:rPr>
-          <w:i/>
-          <w:iCs/>
-        </w:rPr>
-        <w:t>opening_eco</w:t>
-      </w:r>
-      <w:proofErr w:type="spellEnd"/>
-      <w:r>
-        <w:rPr>
-          <w:i/>
-          <w:iCs/>
-        </w:rPr>
-        <w:t xml:space="preserve"> </w:t>
-      </w:r>
-      <w:r>
-        <w:t xml:space="preserve">są zmiennymi kategorycznymi z wieloma wartościami. Do zakodowania ich wykorzystamy funkcję </w:t>
-      </w:r>
-      <w:proofErr w:type="spellStart"/>
-      <w:r>
-        <w:t>get_dummies</w:t>
-      </w:r>
-      <w:proofErr w:type="spellEnd"/>
-      <w:r>
-        <w:t xml:space="preserve">() z pakietu </w:t>
-      </w:r>
-      <w:proofErr w:type="spellStart"/>
-      <w:r>
-        <w:t>pandas</w:t>
-      </w:r>
-      <w:proofErr w:type="spellEnd"/>
-      <w:r>
-        <w:t>, która dla każdej wartości z danej zmiennej generuje kolumnę, w której jedynką oznaczone są obserwacje w których obserwacja przyjmuje tą zmienną, a zerem wszystkie pozostałe.</w:t>
+        <w:t xml:space="preserve">winner, incremeant_code, opening_eco </w:t>
+      </w:r>
+      <w:r>
+        <w:t>są zmiennymi kategorycznymi z wieloma wartościami. Do zakodowania ich wykorzystamy funkcję get_</w:t>
+      </w:r>
+      <w:proofErr w:type="gramStart"/>
+      <w:r>
+        <w:t>dummies(</w:t>
+      </w:r>
+      <w:proofErr w:type="gramEnd"/>
+      <w:r>
+        <w:t>) z pakietu pandas, która dla każdej wartości z danej zmiennej generuje kolumnę, w której jedynką oznaczone są obserwacje w których obserwacja przyjmuje tą zmienną, a zerem wszystkie pozostałe.</w:t>
       </w:r>
     </w:p>
     <w:p/>
@@ -2491,7 +2005,11 @@
         <w:t xml:space="preserve">Pierwszym krokiem w tworzeniu modelu, jest podział danych na zbiór uczący i testowy. Na początku zrobimy to w stosunku </w:t>
       </w:r>
       <w:r>
-        <w:t>80/20. W późniejszych krokach będziemy sprawdzali czy zmiany tych proporcji pomogą nam uniknąć ewentualnego zjawiska niedotrenowania/przetrenowania modelu.</w:t>
+        <w:t xml:space="preserve">80/20. W późniejszych krokach będziemy sprawdzali czy </w:t>
+      </w:r>
+      <w:r>
+        <w:lastRenderedPageBreak/>
+        <w:t>zmiany tych proporcji pomogą nam uniknąć ewentualnego zjawiska niedotrenowania/przetrenowania modelu.</w:t>
       </w:r>
     </w:p>
     <w:p/>
@@ -2551,21 +2069,13 @@
       <w:r>
         <w:t xml:space="preserve"> typu modelu </w:t>
       </w:r>
-      <w:proofErr w:type="spellStart"/>
-      <w:r>
-        <w:t>Sequential</w:t>
-      </w:r>
-      <w:proofErr w:type="spellEnd"/>
-      <w:r>
-        <w:t xml:space="preserve">() dostępnego w bibliotece </w:t>
-      </w:r>
-      <w:proofErr w:type="spellStart"/>
-      <w:r>
-        <w:t>Keras</w:t>
-      </w:r>
-      <w:proofErr w:type="spellEnd"/>
-      <w:r>
-        <w:t>. Działa on na zasadzie swego rodzaju schematu, do którego możemy dodawać kolejne warstwy neuronów z określonymi przez nas parametrami.</w:t>
+      <w:proofErr w:type="gramStart"/>
+      <w:r>
+        <w:t>Sequential(</w:t>
+      </w:r>
+      <w:proofErr w:type="gramEnd"/>
+      <w:r>
+        <w:t>) dostępnego w bibliotece Keras. Działa on na zasadzie swego rodzaju schematu, do którego możemy dodawać kolejne warstwy neuronów z określonymi przez nas parametrami.</w:t>
       </w:r>
     </w:p>
     <w:p>
@@ -2626,8 +2136,13 @@
       <w:r>
         <w:t xml:space="preserve">Na początku zdecydowaliśmy się na stworzenie prostego modelu, składającego się z 3 warstw. Jednej wejściowej z </w:t>
       </w:r>
-      <w:r>
-        <w:t xml:space="preserve">X  z 16 </w:t>
+      <w:proofErr w:type="gramStart"/>
+      <w:r>
+        <w:t>X  z</w:t>
+      </w:r>
+      <w:proofErr w:type="gramEnd"/>
+      <w:r>
+        <w:t xml:space="preserve"> 16 </w:t>
       </w:r>
       <w:r>
         <w:t xml:space="preserve">punktami wyjścia </w:t>
@@ -2636,63 +2151,21 @@
         <w:t xml:space="preserve">i 634 </w:t>
       </w:r>
       <w:r>
-        <w:t>punktami wejścia danych, wybrano funkcję aktywacji ‘</w:t>
-      </w:r>
-      <w:proofErr w:type="spellStart"/>
-      <w:r>
-        <w:t>relu</w:t>
-      </w:r>
-      <w:proofErr w:type="spellEnd"/>
-      <w:r>
-        <w:t>’ (</w:t>
-      </w:r>
-      <w:proofErr w:type="spellStart"/>
-      <w:r>
-        <w:t>rectified</w:t>
-      </w:r>
-      <w:proofErr w:type="spellEnd"/>
-      <w:r>
-        <w:t xml:space="preserve"> </w:t>
-      </w:r>
-      <w:proofErr w:type="spellStart"/>
-      <w:r>
-        <w:t>linear</w:t>
-      </w:r>
-      <w:proofErr w:type="spellEnd"/>
-      <w:r>
-        <w:t xml:space="preserve"> </w:t>
-      </w:r>
-      <w:proofErr w:type="spellStart"/>
-      <w:r>
-        <w:t>activation</w:t>
-      </w:r>
-      <w:proofErr w:type="spellEnd"/>
-      <w:r>
-        <w:t xml:space="preserve"> </w:t>
-      </w:r>
-      <w:proofErr w:type="spellStart"/>
-      <w:r>
-        <w:t>function</w:t>
-      </w:r>
-      <w:proofErr w:type="spellEnd"/>
-      <w:r>
-        <w:t xml:space="preserve">) która jest jedną z najczęściej wybieranych funkcji aktywacji w warstwach (poza wyjściową). Funkcja </w:t>
-      </w:r>
-      <w:proofErr w:type="spellStart"/>
-      <w:r>
-        <w:t>relu</w:t>
-      </w:r>
-      <w:proofErr w:type="spellEnd"/>
-      <w:r>
-        <w:t xml:space="preserve"> przekazuje dalej wynik jeżeli jest pozytywny, natomiast jeżeli jest mniejszy od zera przekaże do kolejnego </w:t>
-      </w:r>
-      <w:proofErr w:type="spellStart"/>
-      <w:r>
-        <w:t>neurona</w:t>
-      </w:r>
-      <w:proofErr w:type="spellEnd"/>
-      <w:r>
-        <w:t xml:space="preserve"> zero. Druga warstwa (w naszym przypadku jedyna warstwa ukryta) ma tą samą funkcję aktywacji, 32 punkty wyjściowe. Natomiast ostatnia trzecia warstwa, warstwa wyjściowa ma 3 punkty wyjścia (tyle ile zmiennych w y), ponieważ przewidujemy jeden z trzech wyników: </w:t>
+        <w:t>punktami wejścia danych, wybrano funkcję aktywacji ‘relu’ (</w:t>
+      </w:r>
+      <w:r>
+        <w:t>rectified linear activation function</w:t>
+      </w:r>
+      <w:r>
+        <w:t xml:space="preserve">) która jest jedną z najczęściej wybieranych funkcji aktywacji w warstwach (poza wyjściową). Funkcja relu przekazuje dalej </w:t>
+      </w:r>
+      <w:proofErr w:type="gramStart"/>
+      <w:r>
+        <w:t>wynik</w:t>
+      </w:r>
+      <w:proofErr w:type="gramEnd"/>
+      <w:r>
+        <w:t xml:space="preserve"> jeżeli jest pozytywny, natomiast jeżeli jest mniejszy od zera przekaże do kolejnego neurona zero. Druga warstwa (w naszym przypadku jedyna warstwa ukryta) ma tą samą funkcję aktywacji, 32 punkty wyjściowe. Natomiast ostatnia trzecia warstwa, warstwa wyjściowa ma 3 punkty wyjścia (tyle ile zmiennych w y), ponieważ przewidujemy jeden z trzech wyników: </w:t>
       </w:r>
     </w:p>
     <w:p/>
@@ -2740,15 +2213,7 @@
     </w:p>
     <w:p>
       <w:r>
-        <w:t xml:space="preserve">Funkcja </w:t>
-      </w:r>
-      <w:proofErr w:type="spellStart"/>
-      <w:r>
-        <w:t>softmax</w:t>
-      </w:r>
-      <w:proofErr w:type="spellEnd"/>
-      <w:r>
-        <w:t xml:space="preserve"> daje prawdopodobieństwa dla każdej z trzech możliwości, sumujące się do jedynki. Opcja z najwyższym prawdopodobieństwem oznaczana jest jako jeden a pozostałe zerami, w ten sposób otrzymujemy przypisanie obserwacji do danej klasy.</w:t>
+        <w:t>Funkcja softmax daje prawdopodobieństwa dla każdej z trzech możliwości, sumujące się do jedynki. Opcja z najwyższym prawdopodobieństwem oznaczana jest jako jeden a pozostałe zerami, w ten sposób otrzymujemy przypisanie obserwacji do danej klasy.</w:t>
       </w:r>
     </w:p>
     <w:p/>
@@ -2759,7 +2224,6 @@
           <w:bCs/>
         </w:rPr>
       </w:pPr>
-      <w:proofErr w:type="spellStart"/>
       <w:r>
         <w:rPr>
           <w:b/>
@@ -2767,47 +2231,14 @@
         </w:rPr>
         <w:t>Optymalizer</w:t>
       </w:r>
-      <w:proofErr w:type="spellEnd"/>
-    </w:p>
-    <w:p/>
-    <w:p>
-      <w:r>
-        <w:t xml:space="preserve">Jako </w:t>
-      </w:r>
-      <w:proofErr w:type="spellStart"/>
-      <w:r>
-        <w:t>optymalizer</w:t>
-      </w:r>
-      <w:proofErr w:type="spellEnd"/>
-      <w:r>
-        <w:t xml:space="preserve"> wybraliśmy najczęściej zalecany </w:t>
-      </w:r>
-      <w:proofErr w:type="spellStart"/>
-      <w:r>
-        <w:t>optymalizer</w:t>
-      </w:r>
-      <w:proofErr w:type="spellEnd"/>
-      <w:r>
-        <w:t xml:space="preserve"> Adam, który </w:t>
-      </w:r>
-      <w:r>
-        <w:t xml:space="preserve">adaptuje uczenie się, poprzez małe zmiany dla często występujących wartości oraz duże zmiany dla rzadziej występujących. </w:t>
-      </w:r>
-      <w:proofErr w:type="spellStart"/>
-      <w:r>
-        <w:t>Optymalizer</w:t>
-      </w:r>
-      <w:proofErr w:type="spellEnd"/>
-      <w:r>
-        <w:t xml:space="preserve"> Adam zapisuje także poprzednie </w:t>
-      </w:r>
-      <w:proofErr w:type="spellStart"/>
-      <w:r>
-        <w:t>zmieny</w:t>
-      </w:r>
-      <w:proofErr w:type="spellEnd"/>
-      <w:r>
-        <w:t xml:space="preserve"> wartości, dzięki czemu w kolejnych iteracjach może lepiej dopasowywać zmiany w uczeniu.</w:t>
+    </w:p>
+    <w:p/>
+    <w:p>
+      <w:r>
+        <w:t xml:space="preserve">Jako optymalizer wybraliśmy najczęściej zalecany optymalizer Adam, który </w:t>
+      </w:r>
+      <w:r>
+        <w:t>adaptuje uczenie się, poprzez małe zmiany dla często występujących wartości oraz duże zmiany dla rzadziej występujących. Optymalizer Adam zapisuje także poprzednie zmieny wartości, dzięki czemu w kolejnych iteracjach może lepiej dopasowywać zmiany w uczeniu.</w:t>
       </w:r>
     </w:p>
     <w:p/>
@@ -2834,6 +2265,7 @@
     </w:p>
     <w:p>
       <w:r>
+        <w:lastRenderedPageBreak/>
         <w:t>Funkcja, którą chcemy zminimalizować lub zmaksymalizować, nazywana jest funkcją celu lub kryterium. Kiedy ją minimalizujemy, możemy ją również nazwać funkcją kosztu, funkcją straty lub funkcją błędu.</w:t>
       </w:r>
       <w:r>
@@ -2846,15 +2278,7 @@
     <w:p/>
     <w:p>
       <w:r>
-        <w:t xml:space="preserve">Jedną z funkcji straty, polecanych do użycia w przypadku problemów obejmujących klasyfikację wielu zmiennych, była funkcja </w:t>
-      </w:r>
-      <w:proofErr w:type="spellStart"/>
-      <w:r>
-        <w:t>categorical_crossentropy</w:t>
-      </w:r>
-      <w:proofErr w:type="spellEnd"/>
-      <w:r>
-        <w:t xml:space="preserve">. Funkcja ta przypisuje </w:t>
+        <w:t xml:space="preserve">Jedną z funkcji straty, polecanych do użycia w przypadku problemów obejmujących klasyfikację wielu zmiennych, była funkcja categorical_crossentropy. Funkcja ta przypisuje </w:t>
       </w:r>
       <w:r>
         <w:t>wartość prawdopodobieństwa 1 do tych zmiennych, które są najbardziej prawdopodobne (na podstawie wyników z wyjściowej warstwy neuronów).</w:t>
@@ -2920,24 +2344,19 @@
     <w:p/>
     <w:p>
       <w:r>
-        <w:t xml:space="preserve">Skompilowanie modelu z wybraną funkcją straty, </w:t>
-      </w:r>
-      <w:proofErr w:type="spellStart"/>
-      <w:r>
-        <w:t>optymajzerem</w:t>
-      </w:r>
-      <w:proofErr w:type="spellEnd"/>
-      <w:r>
-        <w:t xml:space="preserve"> i metryką która będzie zwracana (w naszym przypadku</w:t>
-      </w:r>
-      <w:r>
-        <w:t xml:space="preserve"> </w:t>
-      </w:r>
-      <w:proofErr w:type="spellStart"/>
-      <w:r>
-        <w:t>categorical_accuracy</w:t>
-      </w:r>
-      <w:proofErr w:type="spellEnd"/>
+        <w:t xml:space="preserve">Skompilowanie modelu z wybraną funkcją straty, optymajzerem i </w:t>
+      </w:r>
+      <w:proofErr w:type="gramStart"/>
+      <w:r>
+        <w:t>metryką</w:t>
+      </w:r>
+      <w:proofErr w:type="gramEnd"/>
+      <w:r>
+        <w:t xml:space="preserve"> która będzie zwracana (w naszym przypadku</w:t>
+      </w:r>
+      <w:r>
+        <w:t xml:space="preserve"> categorical_accuracy</w:t>
+      </w:r>
       <w:r>
         <w:t>)</w:t>
       </w:r>
@@ -2993,21 +2412,8 @@
     </w:p>
     <w:p/>
     <w:p>
-      <w:proofErr w:type="spellStart"/>
-      <w:r>
-        <w:t>Categorical</w:t>
-      </w:r>
-      <w:proofErr w:type="spellEnd"/>
-      <w:r>
-        <w:t xml:space="preserve"> </w:t>
-      </w:r>
-      <w:proofErr w:type="spellStart"/>
-      <w:r>
-        <w:t>accuracy</w:t>
-      </w:r>
-      <w:proofErr w:type="spellEnd"/>
-      <w:r>
-        <w:t xml:space="preserve"> zwraca jak często predykcja się zgadzała </w:t>
+      <w:r>
+        <w:t xml:space="preserve">Categorical accuracy zwraca jak często predykcja się zgadzała </w:t>
       </w:r>
       <w:r>
         <w:t xml:space="preserve">z wartością rzeczywistą </w:t>
@@ -3025,29 +2431,13 @@
         <w:t xml:space="preserve">a </w:t>
       </w:r>
       <w:r>
-        <w:t xml:space="preserve">zmiennych zakodowanych przy użyciu one hot </w:t>
-      </w:r>
-      <w:proofErr w:type="spellStart"/>
-      <w:r>
-        <w:t>encoder</w:t>
-      </w:r>
-      <w:proofErr w:type="spellEnd"/>
-      <w:r>
-        <w:t>).</w:t>
-      </w:r>
-    </w:p>
-    <w:p/>
-    <w:p>
-      <w:r>
-        <w:t xml:space="preserve">Kolejnym krokiem jest </w:t>
-      </w:r>
-      <w:proofErr w:type="spellStart"/>
-      <w:r>
-        <w:t>fitowanie</w:t>
-      </w:r>
-      <w:proofErr w:type="spellEnd"/>
-      <w:r>
-        <w:t xml:space="preserve">, czyli uczenie modelu przy użyciu </w:t>
+        <w:t>zmiennych zakodowanych przy użyciu one hot encoder).</w:t>
+      </w:r>
+    </w:p>
+    <w:p/>
+    <w:p>
+      <w:r>
+        <w:t xml:space="preserve">Kolejnym krokiem jest fitowanie, czyli uczenie modelu przy użyciu </w:t>
       </w:r>
       <w:r>
         <w:t>uczącej części zbiorów</w:t>
@@ -3056,17 +2446,8 @@
         <w:t xml:space="preserve">. </w:t>
       </w:r>
       <w:r>
-        <w:t xml:space="preserve">Na początku uczyliśmy model przy </w:t>
-      </w:r>
-      <w:proofErr w:type="spellStart"/>
-      <w:r>
-        <w:t>hiperparametrach</w:t>
-      </w:r>
-      <w:proofErr w:type="spellEnd"/>
-      <w:r>
-        <w:t xml:space="preserve"> </w:t>
-      </w:r>
-      <w:proofErr w:type="spellStart"/>
+        <w:t xml:space="preserve">Na początku uczyliśmy model przy hiperparametrach </w:t>
+      </w:r>
       <w:r>
         <w:rPr>
           <w:i/>
@@ -3074,11 +2455,9 @@
         </w:rPr>
         <w:t>epcochs</w:t>
       </w:r>
-      <w:proofErr w:type="spellEnd"/>
       <w:r>
         <w:t xml:space="preserve"> i </w:t>
       </w:r>
-      <w:proofErr w:type="spellStart"/>
       <w:r>
         <w:rPr>
           <w:i/>
@@ -3086,19 +2465,9 @@
         </w:rPr>
         <w:t>batch_size</w:t>
       </w:r>
-      <w:proofErr w:type="spellEnd"/>
-      <w:r>
-        <w:t xml:space="preserve"> ustawionych odpowiednio na 100 i 1000. </w:t>
-      </w:r>
-      <w:proofErr w:type="spellStart"/>
-      <w:r>
-        <w:t>Paramter</w:t>
-      </w:r>
-      <w:proofErr w:type="spellEnd"/>
-      <w:r>
-        <w:t xml:space="preserve"> </w:t>
-      </w:r>
-      <w:proofErr w:type="spellStart"/>
+      <w:r>
+        <w:t xml:space="preserve"> ustawionych odpowiednio na 100 i 1000. Paramter </w:t>
+      </w:r>
       <w:r>
         <w:rPr>
           <w:i/>
@@ -3106,7 +2475,6 @@
         </w:rPr>
         <w:t>epochs</w:t>
       </w:r>
-      <w:proofErr w:type="spellEnd"/>
       <w:r>
         <w:rPr>
           <w:i/>
@@ -3115,9 +2483,16 @@
         <w:t xml:space="preserve"> </w:t>
       </w:r>
       <w:r>
-        <w:t xml:space="preserve">odpowiada za to ile razy podczas uczenia model przejdzie przez wszystkie wiersze, a </w:t>
-      </w:r>
-      <w:proofErr w:type="spellStart"/>
+        <w:t xml:space="preserve">odpowiada za </w:t>
+      </w:r>
+      <w:proofErr w:type="gramStart"/>
+      <w:r>
+        <w:t>to</w:t>
+      </w:r>
+      <w:proofErr w:type="gramEnd"/>
+      <w:r>
+        <w:t xml:space="preserve"> ile razy podczas uczenia model przejdzie przez wszystkie wiersze, a </w:t>
+      </w:r>
       <w:r>
         <w:rPr>
           <w:i/>
@@ -3125,7 +2500,6 @@
         </w:rPr>
         <w:t>batch_size</w:t>
       </w:r>
-      <w:proofErr w:type="spellEnd"/>
       <w:r>
         <w:rPr>
           <w:i/>
@@ -3134,7 +2508,15 @@
         <w:t xml:space="preserve"> </w:t>
       </w:r>
       <w:r>
-        <w:t>co ile wierszy dostosowywane będą wagi w modelu. W naszym przypadku oznacza to że podczas uczenia algorytm przejdzie 100 razy przez wszystkie wiersze i co 1000 wierszy będzie dostosowywał wagi w funkcjach aktywacji.</w:t>
+        <w:t xml:space="preserve">co ile wierszy dostosowywane będą wagi w modelu. W naszym przypadku oznacza </w:t>
+      </w:r>
+      <w:proofErr w:type="gramStart"/>
+      <w:r>
+        <w:t>to</w:t>
+      </w:r>
+      <w:proofErr w:type="gramEnd"/>
+      <w:r>
+        <w:t xml:space="preserve"> że podczas uczenia algorytm przejdzie 100 razy przez wszystkie wiersze i co 1000 wierszy będzie dostosowywał wagi w funkcjach aktywacji.</w:t>
       </w:r>
     </w:p>
     <w:p/>
@@ -3143,6 +2525,7 @@
         <w:rPr>
           <w:noProof/>
         </w:rPr>
+        <w:lastRenderedPageBreak/>
         <w:drawing>
           <wp:inline distT="0" distB="0" distL="0" distR="0" wp14:anchorId="40BD0ED9" wp14:editId="59E81EF1">
             <wp:extent cx="5760720" cy="261620"/>
@@ -3189,31 +2572,15 @@
     <w:p/>
     <w:p>
       <w:r>
-        <w:t xml:space="preserve">W pierwszych przejściach można się oczywiście spodziewać niższej dokładności, a wraz z każdym kolejnym </w:t>
-      </w:r>
-      <w:proofErr w:type="spellStart"/>
-      <w:r>
-        <w:t>epoch’iem</w:t>
-      </w:r>
-      <w:proofErr w:type="spellEnd"/>
-      <w:r>
-        <w:t xml:space="preserve"> model powinien zyskiwać na dokładności. Jest to widoczne na poniższym wykresie gdzie porównaliśmy wartości </w:t>
-      </w:r>
-      <w:proofErr w:type="spellStart"/>
-      <w:r>
-        <w:t>categorical_accuracy</w:t>
-      </w:r>
-      <w:proofErr w:type="spellEnd"/>
-      <w:r>
-        <w:t xml:space="preserve"> w odniesieniu do kolejnych </w:t>
-      </w:r>
-      <w:proofErr w:type="spellStart"/>
-      <w:r>
-        <w:t>epochów</w:t>
-      </w:r>
-      <w:proofErr w:type="spellEnd"/>
-      <w:r>
-        <w:t>.</w:t>
+        <w:t xml:space="preserve">W pierwszych przejściach można się oczywiście spodziewać niższej dokładności, a wraz z każdym kolejnym epoch’iem model powinien zyskiwać na dokładności. Jest to widoczne na poniższym </w:t>
+      </w:r>
+      <w:proofErr w:type="gramStart"/>
+      <w:r>
+        <w:t>wykresie</w:t>
+      </w:r>
+      <w:proofErr w:type="gramEnd"/>
+      <w:r>
+        <w:t xml:space="preserve"> gdzie porównaliśmy wartości categorical_accuracy w odniesieniu do kolejnych epochów.</w:t>
       </w:r>
     </w:p>
     <w:p/>
@@ -3277,23 +2644,7 @@
     <w:p/>
     <w:p>
       <w:r>
-        <w:t xml:space="preserve">Dokładność modelu dla pierwszych </w:t>
-      </w:r>
-      <w:proofErr w:type="spellStart"/>
-      <w:r>
-        <w:t>epochów</w:t>
-      </w:r>
-      <w:proofErr w:type="spellEnd"/>
-      <w:r>
-        <w:t xml:space="preserve"> oceniona została na wartości w okolicy 0.46, natomiast dla ostatnich 2 </w:t>
-      </w:r>
-      <w:proofErr w:type="spellStart"/>
-      <w:r>
-        <w:t>epochów</w:t>
-      </w:r>
-      <w:proofErr w:type="spellEnd"/>
-      <w:r>
-        <w:t xml:space="preserve"> otrzymane wartości były już bliskie 0.64</w:t>
+        <w:t>Dokładność modelu dla pierwszych epochów oceniona została na wartości w okolicy 0.46, natomiast dla ostatnich 2 epochów otrzymane wartości były już bliskie 0.64</w:t>
       </w:r>
     </w:p>
     <w:p/>
@@ -3302,6 +2653,7 @@
         <w:rPr>
           <w:noProof/>
         </w:rPr>
+        <w:lastRenderedPageBreak/>
         <w:drawing>
           <wp:inline distT="0" distB="0" distL="0" distR="0" wp14:anchorId="3742F926" wp14:editId="132DF2EB">
             <wp:extent cx="5760720" cy="1111885"/>
@@ -3451,13 +2803,16 @@
     </w:p>
     <w:p/>
     <w:p>
-      <w:proofErr w:type="spellStart"/>
-      <w:r>
-        <w:t>Uzyskliśmy</w:t>
-      </w:r>
-      <w:proofErr w:type="spellEnd"/>
-      <w:r>
-        <w:t xml:space="preserve"> dokładność na poziomie 0.624, oznacza to że dla 62,4% obserwacji przydzielony został poprawny wynik.</w:t>
+      <w:r>
+        <w:t xml:space="preserve">Uzyskliśmy dokładność na poziomie 0.624, oznacza </w:t>
+      </w:r>
+      <w:proofErr w:type="gramStart"/>
+      <w:r>
+        <w:t>to</w:t>
+      </w:r>
+      <w:proofErr w:type="gramEnd"/>
+      <w:r>
+        <w:t xml:space="preserve"> że dla 62,4% obserwacji przydzielony został poprawny wynik.</w:t>
       </w:r>
       <w:r>
         <w:t xml:space="preserve"> Średnia strata wyniosła 75,3%.</w:t>
@@ -3546,15 +2901,15 @@
         <w:t>Tworzymy model analogiczny do poprzedniego, z trzema warstwami</w:t>
       </w:r>
       <w:r>
-        <w:t xml:space="preserve"> i identycznymi specyfikacjami warstw (oprócz wyjściowej gdzie zmieniamy rozmiar </w:t>
-      </w:r>
-      <w:proofErr w:type="spellStart"/>
-      <w:r>
-        <w:t>rozmiar</w:t>
-      </w:r>
-      <w:proofErr w:type="spellEnd"/>
-      <w:r>
-        <w:t xml:space="preserve"> wyjścia na 1)</w:t>
+        <w:t xml:space="preserve"> i identycznymi specyfikacjami warstw (oprócz </w:t>
+      </w:r>
+      <w:proofErr w:type="gramStart"/>
+      <w:r>
+        <w:t>wyjściowej</w:t>
+      </w:r>
+      <w:proofErr w:type="gramEnd"/>
+      <w:r>
+        <w:t xml:space="preserve"> gdzie zmieniamy rozmiar rozmiar wyjścia na 1)</w:t>
       </w:r>
       <w:r>
         <w:t xml:space="preserve">. Jedną wejściową, jedną ukrytą i jedną </w:t>
@@ -3615,31 +2970,16 @@
     <w:p/>
     <w:p>
       <w:r>
-        <w:t xml:space="preserve">Pozostajemy przy tym samym </w:t>
-      </w:r>
-      <w:proofErr w:type="spellStart"/>
-      <w:r>
-        <w:t>optymalizerze</w:t>
-      </w:r>
-      <w:proofErr w:type="spellEnd"/>
-      <w:r>
-        <w:t xml:space="preserve"> (Adam), zmieniamy tylko funkcję straty na </w:t>
-      </w:r>
-      <w:proofErr w:type="spellStart"/>
-      <w:r>
-        <w:t>binary_crossentropy</w:t>
-      </w:r>
-      <w:proofErr w:type="spellEnd"/>
-      <w:r>
-        <w:t xml:space="preserve"> i metrykę wyniku na </w:t>
-      </w:r>
-      <w:proofErr w:type="spellStart"/>
-      <w:r>
-        <w:t>binary_accuracy</w:t>
-      </w:r>
-      <w:proofErr w:type="spellEnd"/>
-      <w:r>
-        <w:t>. Teraz nie przeprowadzamy już uogólnionej klasyfikacji, a jedynie klasyfikację binarną, więc te zmiany teoretycznie nie są konieczne, aczkolwiek możliwe że pomogą modelowi w lepszym uczeniu.</w:t>
+        <w:lastRenderedPageBreak/>
+        <w:t xml:space="preserve">Pozostajemy przy tym samym optymalizerze (Adam), zmieniamy tylko funkcję straty na binary_crossentropy i metrykę wyniku na binary_accuracy. Teraz nie przeprowadzamy już uogólnionej klasyfikacji, a jedynie klasyfikację binarną, więc te zmiany teoretycznie nie są konieczne, aczkolwiek </w:t>
+      </w:r>
+      <w:proofErr w:type="gramStart"/>
+      <w:r>
+        <w:t>możliwe</w:t>
+      </w:r>
+      <w:proofErr w:type="gramEnd"/>
+      <w:r>
+        <w:t xml:space="preserve"> że pomogą modelowi w lepszym uczeniu.</w:t>
       </w:r>
     </w:p>
     <w:p>
@@ -3650,17 +2990,8 @@
         </w:rPr>
       </w:pPr>
       <w:r>
-        <w:t xml:space="preserve">Przeprowadzamy uczenie modelu z takimi samymi </w:t>
-      </w:r>
-      <w:proofErr w:type="spellStart"/>
-      <w:r>
-        <w:t>hiperparametrami</w:t>
-      </w:r>
-      <w:proofErr w:type="spellEnd"/>
-      <w:r>
-        <w:t xml:space="preserve">, </w:t>
-      </w:r>
-      <w:proofErr w:type="spellStart"/>
+        <w:t xml:space="preserve">Przeprowadzamy uczenie modelu z takimi samymi hiperparametrami, </w:t>
+      </w:r>
       <w:r>
         <w:rPr>
           <w:i/>
@@ -3668,7 +2999,6 @@
         </w:rPr>
         <w:t>epochs</w:t>
       </w:r>
-      <w:proofErr w:type="spellEnd"/>
       <w:r>
         <w:rPr>
           <w:i/>
@@ -3679,7 +3009,6 @@
       <w:r>
         <w:t xml:space="preserve">i </w:t>
       </w:r>
-      <w:proofErr w:type="spellStart"/>
       <w:r>
         <w:rPr>
           <w:i/>
@@ -3692,15 +3021,7 @@
           <w:i/>
           <w:iCs/>
         </w:rPr>
-        <w:t>_size</w:t>
-      </w:r>
-      <w:proofErr w:type="spellEnd"/>
-      <w:r>
-        <w:rPr>
-          <w:i/>
-          <w:iCs/>
-        </w:rPr>
-        <w:t>=1000.</w:t>
+        <w:t>_size=1000.</w:t>
       </w:r>
     </w:p>
     <w:p>
@@ -3770,17 +3091,8 @@
     <w:p/>
     <w:p>
       <w:r>
-        <w:t xml:space="preserve">Pierwsze iteracje dały </w:t>
-      </w:r>
-      <w:proofErr w:type="spellStart"/>
-      <w:r>
-        <w:t>accuracy</w:t>
-      </w:r>
-      <w:proofErr w:type="spellEnd"/>
-      <w:r>
-        <w:t xml:space="preserve"> na poziomie 49,6% i jest to wynik identyczny jak w ostatnich. Udało się jedynie poprawić średni wynik błędu. Wartość </w:t>
-      </w:r>
-      <w:proofErr w:type="spellStart"/>
+        <w:t xml:space="preserve">Pierwsze iteracje dały accuracy na poziomie 49,6% i jest to wynik identyczny jak w ostatnich. Udało się jedynie poprawić średni wynik błędu. Wartość </w:t>
+      </w:r>
       <w:r>
         <w:rPr>
           <w:i/>
@@ -3788,15 +3100,9 @@
         </w:rPr>
         <w:t>loss</w:t>
       </w:r>
-      <w:proofErr w:type="spellEnd"/>
-      <w:r>
-        <w:t xml:space="preserve"> spadła z 5,12 do 0.626 w ostatnim </w:t>
-      </w:r>
-      <w:proofErr w:type="spellStart"/>
-      <w:r>
-        <w:t>epochu</w:t>
-      </w:r>
-      <w:proofErr w:type="spellEnd"/>
+      <w:r>
+        <w:t xml:space="preserve"> spadła z 5,12 do 0.626 w ostatnim epochu</w:t>
+      </w:r>
     </w:p>
     <w:p/>
     <w:p>
@@ -3903,7 +3209,15 @@
         <w:jc w:val="both"/>
       </w:pPr>
       <w:r>
-        <w:t>Wnioskujemy, że poprzedni model w którym przewidywaliśmy wygraną białego, czarnego lub remis miał wyższy poziom dokładności. W związku z tym w dalszych walidacjach pozostaniemy przy początkowym modelu.</w:t>
+        <w:t xml:space="preserve">Wnioskujemy, że poprzedni </w:t>
+      </w:r>
+      <w:proofErr w:type="gramStart"/>
+      <w:r>
+        <w:t>model</w:t>
+      </w:r>
+      <w:proofErr w:type="gramEnd"/>
+      <w:r>
+        <w:t xml:space="preserve"> w którym przewidywaliśmy wygraną białego, czarnego lub remis miał wyższy poziom dokładności. W związku z tym w dalszych walidacjach pozostaniemy przy początkowym modelu.</w:t>
       </w:r>
     </w:p>
     <w:p>
@@ -3951,6 +3265,66 @@
         <w:jc w:val="both"/>
       </w:pPr>
     </w:p>
+    <w:p>
+      <w:pPr>
+        <w:jc w:val="both"/>
+      </w:pPr>
+    </w:p>
+    <w:p>
+      <w:pPr>
+        <w:jc w:val="both"/>
+      </w:pPr>
+    </w:p>
+    <w:p>
+      <w:pPr>
+        <w:jc w:val="both"/>
+      </w:pPr>
+    </w:p>
+    <w:p>
+      <w:pPr>
+        <w:jc w:val="both"/>
+      </w:pPr>
+    </w:p>
+    <w:p>
+      <w:pPr>
+        <w:jc w:val="both"/>
+      </w:pPr>
+    </w:p>
+    <w:p>
+      <w:pPr>
+        <w:jc w:val="both"/>
+      </w:pPr>
+    </w:p>
+    <w:p>
+      <w:pPr>
+        <w:jc w:val="both"/>
+      </w:pPr>
+    </w:p>
+    <w:p>
+      <w:pPr>
+        <w:jc w:val="both"/>
+      </w:pPr>
+    </w:p>
+    <w:p>
+      <w:pPr>
+        <w:jc w:val="both"/>
+      </w:pPr>
+    </w:p>
+    <w:p>
+      <w:pPr>
+        <w:jc w:val="both"/>
+      </w:pPr>
+    </w:p>
+    <w:p>
+      <w:pPr>
+        <w:jc w:val="both"/>
+      </w:pPr>
+    </w:p>
+    <w:p>
+      <w:pPr>
+        <w:jc w:val="both"/>
+      </w:pPr>
+    </w:p>
     <w:p/>
     <w:p>
       <w:pPr>
@@ -3958,27 +3332,277 @@
       </w:pPr>
       <w:bookmarkStart w:id="6" w:name="_Toc104302929"/>
       <w:r>
+        <w:lastRenderedPageBreak/>
         <w:t xml:space="preserve">3.4. </w:t>
       </w:r>
       <w:bookmarkEnd w:id="6"/>
       <w:r>
-        <w:t xml:space="preserve">Skuteczność modelu w zależności od liczby warstw neuronów i zmian </w:t>
-      </w:r>
-      <w:proofErr w:type="spellStart"/>
-      <w:r>
-        <w:t>hiperparametrów</w:t>
-      </w:r>
-      <w:proofErr w:type="spellEnd"/>
-    </w:p>
-    <w:p/>
-    <w:p/>
-    <w:p>
-      <w:proofErr w:type="spellStart"/>
-      <w:r>
-        <w:t>sdcrc</w:t>
-      </w:r>
-      <w:proofErr w:type="spellEnd"/>
-    </w:p>
+        <w:t>Skuteczność modelu w zależności od zmiany liczby epoch i batch size</w:t>
+      </w:r>
+    </w:p>
+    <w:p/>
+    <w:p>
+      <w:pPr>
+        <w:jc w:val="both"/>
+      </w:pPr>
+      <w:r>
+        <w:t xml:space="preserve">Do sprawdzenia wpływu różnych wartości hiperparametrów wykorzystamy klasę GridSearchCV, która sprawdza wynik dokładności modelu dla każdej z kombinacji przekazanych parametrów. Ze względu na to, że klasa to pochodzi z biblioteki sci-kit learn musimy zbudować </w:t>
+      </w:r>
+      <w:proofErr w:type="gramStart"/>
+      <w:r>
+        <w:t>funkcję</w:t>
+      </w:r>
+      <w:proofErr w:type="gramEnd"/>
+      <w:r>
+        <w:t xml:space="preserve"> która będzie generowała model. </w:t>
+      </w:r>
+    </w:p>
+    <w:p/>
+    <w:p>
+      <w:r>
+        <w:rPr>
+          <w:noProof/>
+        </w:rPr>
+        <w:drawing>
+          <wp:inline distT="0" distB="0" distL="0" distR="0" wp14:anchorId="266224BD" wp14:editId="1E283DF4">
+            <wp:extent cx="5760720" cy="818515"/>
+            <wp:effectExtent l="0" t="0" r="5080" b="0"/>
+            <wp:docPr id="8" name="Obraz 8" descr="Obraz zawierający tekst&#10;&#10;Opis wygenerowany automatycznie"/>
+            <wp:cNvGraphicFramePr>
+              <a:graphicFrameLocks xmlns:a="http://schemas.openxmlformats.org/drawingml/2006/main" noChangeAspect="1"/>
+            </wp:cNvGraphicFramePr>
+            <a:graphic xmlns:a="http://schemas.openxmlformats.org/drawingml/2006/main">
+              <a:graphicData uri="http://schemas.openxmlformats.org/drawingml/2006/picture">
+                <pic:pic xmlns:pic="http://schemas.openxmlformats.org/drawingml/2006/picture">
+                  <pic:nvPicPr>
+                    <pic:cNvPr id="8" name="Obraz 8" descr="Obraz zawierający tekst&#10;&#10;Opis wygenerowany automatycznie"/>
+                    <pic:cNvPicPr/>
+                  </pic:nvPicPr>
+                  <pic:blipFill>
+                    <a:blip r:embed="rId30" cstate="print">
+                      <a:extLst>
+                        <a:ext uri="{28A0092B-C50C-407E-A947-70E740481C1C}">
+                          <a14:useLocalDpi xmlns:a14="http://schemas.microsoft.com/office/drawing/2010/main" val="0"/>
+                        </a:ext>
+                      </a:extLst>
+                    </a:blip>
+                    <a:stretch>
+                      <a:fillRect/>
+                    </a:stretch>
+                  </pic:blipFill>
+                  <pic:spPr>
+                    <a:xfrm>
+                      <a:off x="0" y="0"/>
+                      <a:ext cx="5760720" cy="818515"/>
+                    </a:xfrm>
+                    <a:prstGeom prst="rect">
+                      <a:avLst/>
+                    </a:prstGeom>
+                  </pic:spPr>
+                </pic:pic>
+              </a:graphicData>
+            </a:graphic>
+          </wp:inline>
+        </w:drawing>
+      </w:r>
+    </w:p>
+    <w:p/>
+    <w:p>
+      <w:r>
+        <w:t>Teraz zadeklarujemy paramatry dla których kombinacji chcemy sprawdzić wyniki modelu. Będziemy sprawdzali dla epochów ze 20, 60, 100, batch size równych 100, 500, 1000 i 2000 oraz liczby neuronów (</w:t>
+      </w:r>
+      <w:r>
+        <w:rPr>
+          <w:i/>
+          <w:iCs/>
+        </w:rPr>
+        <w:t>unit</w:t>
+      </w:r>
+      <w:r>
+        <w:t xml:space="preserve">) 8 i 16. Ograniczamy listę liczebności </w:t>
+      </w:r>
+      <w:proofErr w:type="gramStart"/>
+      <w:r>
+        <w:t>neuronów</w:t>
+      </w:r>
+      <w:proofErr w:type="gramEnd"/>
+      <w:r>
+        <w:t xml:space="preserve"> aby zyskać na czasie, ponieważ już te kombinacje parametrów dadzą nam 3 * 4 * 2 = 24 różne kombinacja. Uczenie pojedynczego modelu w naszym przypadku zajmowało ok. 15 sekund. Najpierw więc ustalimy najlepszą liczbę epcho’s i batch size a dopiero potem dla niej przeprowadzimy badanie najlepiej liczby neuronów. </w:t>
+      </w:r>
+    </w:p>
+    <w:p/>
+    <w:p>
+      <w:pPr>
+        <w:jc w:val="center"/>
+      </w:pPr>
+      <w:r>
+        <w:rPr>
+          <w:noProof/>
+        </w:rPr>
+        <w:drawing>
+          <wp:inline distT="0" distB="0" distL="0" distR="0" wp14:anchorId="08DD8493" wp14:editId="3533A118">
+            <wp:extent cx="5459049" cy="1435768"/>
+            <wp:effectExtent l="0" t="0" r="2540" b="0"/>
+            <wp:docPr id="9" name="Obraz 9" descr="Obraz zawierający tekst&#10;&#10;Opis wygenerowany automatycznie"/>
+            <wp:cNvGraphicFramePr>
+              <a:graphicFrameLocks xmlns:a="http://schemas.openxmlformats.org/drawingml/2006/main" noChangeAspect="1"/>
+            </wp:cNvGraphicFramePr>
+            <a:graphic xmlns:a="http://schemas.openxmlformats.org/drawingml/2006/main">
+              <a:graphicData uri="http://schemas.openxmlformats.org/drawingml/2006/picture">
+                <pic:pic xmlns:pic="http://schemas.openxmlformats.org/drawingml/2006/picture">
+                  <pic:nvPicPr>
+                    <pic:cNvPr id="9" name="Obraz 9" descr="Obraz zawierający tekst&#10;&#10;Opis wygenerowany automatycznie"/>
+                    <pic:cNvPicPr/>
+                  </pic:nvPicPr>
+                  <pic:blipFill>
+                    <a:blip r:embed="rId31">
+                      <a:extLst>
+                        <a:ext uri="{28A0092B-C50C-407E-A947-70E740481C1C}">
+                          <a14:useLocalDpi xmlns:a14="http://schemas.microsoft.com/office/drawing/2010/main" val="0"/>
+                        </a:ext>
+                      </a:extLst>
+                    </a:blip>
+                    <a:stretch>
+                      <a:fillRect/>
+                    </a:stretch>
+                  </pic:blipFill>
+                  <pic:spPr>
+                    <a:xfrm>
+                      <a:off x="0" y="0"/>
+                      <a:ext cx="5470785" cy="1438855"/>
+                    </a:xfrm>
+                    <a:prstGeom prst="rect">
+                      <a:avLst/>
+                    </a:prstGeom>
+                  </pic:spPr>
+                </pic:pic>
+              </a:graphicData>
+            </a:graphic>
+          </wp:inline>
+        </w:drawing>
+      </w:r>
+    </w:p>
+    <w:p/>
+    <w:p>
+      <w:r>
+        <w:t>Przeprowadzamy uczenie:</w:t>
+      </w:r>
+    </w:p>
+    <w:p/>
+    <w:p>
+      <w:pPr>
+        <w:jc w:val="center"/>
+      </w:pPr>
+      <w:r>
+        <w:rPr>
+          <w:noProof/>
+        </w:rPr>
+        <w:drawing>
+          <wp:inline distT="0" distB="0" distL="0" distR="0" wp14:anchorId="18B7D735" wp14:editId="5FC7DCA6">
+            <wp:extent cx="3924300" cy="241300"/>
+            <wp:effectExtent l="0" t="0" r="0" b="0"/>
+            <wp:docPr id="23" name="Obraz 23"/>
+            <wp:cNvGraphicFramePr>
+              <a:graphicFrameLocks xmlns:a="http://schemas.openxmlformats.org/drawingml/2006/main" noChangeAspect="1"/>
+            </wp:cNvGraphicFramePr>
+            <a:graphic xmlns:a="http://schemas.openxmlformats.org/drawingml/2006/main">
+              <a:graphicData uri="http://schemas.openxmlformats.org/drawingml/2006/picture">
+                <pic:pic xmlns:pic="http://schemas.openxmlformats.org/drawingml/2006/picture">
+                  <pic:nvPicPr>
+                    <pic:cNvPr id="23" name="Obraz 23"/>
+                    <pic:cNvPicPr/>
+                  </pic:nvPicPr>
+                  <pic:blipFill>
+                    <a:blip r:embed="rId32">
+                      <a:extLst>
+                        <a:ext uri="{28A0092B-C50C-407E-A947-70E740481C1C}">
+                          <a14:useLocalDpi xmlns:a14="http://schemas.microsoft.com/office/drawing/2010/main" val="0"/>
+                        </a:ext>
+                      </a:extLst>
+                    </a:blip>
+                    <a:stretch>
+                      <a:fillRect/>
+                    </a:stretch>
+                  </pic:blipFill>
+                  <pic:spPr>
+                    <a:xfrm>
+                      <a:off x="0" y="0"/>
+                      <a:ext cx="3924300" cy="241300"/>
+                    </a:xfrm>
+                    <a:prstGeom prst="rect">
+                      <a:avLst/>
+                    </a:prstGeom>
+                  </pic:spPr>
+                </pic:pic>
+              </a:graphicData>
+            </a:graphic>
+          </wp:inline>
+        </w:drawing>
+      </w:r>
+    </w:p>
+    <w:p>
+      <w:pPr>
+        <w:jc w:val="center"/>
+      </w:pPr>
+    </w:p>
+    <w:p>
+      <w:r>
+        <w:t>Najlepszą kombinacją parametrów okazało się epochs: 20, batch size: 500 i unit: 16</w:t>
+      </w:r>
+    </w:p>
+    <w:p/>
+    <w:p>
+      <w:r>
+        <w:rPr>
+          <w:noProof/>
+        </w:rPr>
+        <w:drawing>
+          <wp:inline distT="0" distB="0" distL="0" distR="0" wp14:anchorId="1168C8B0" wp14:editId="7BE7CF7E">
+            <wp:extent cx="5760720" cy="1343660"/>
+            <wp:effectExtent l="0" t="0" r="5080" b="2540"/>
+            <wp:docPr id="24" name="Obraz 24" descr="Obraz zawierający tekst, droga, urządzenie, tablica wyników&#10;&#10;Opis wygenerowany automatycznie"/>
+            <wp:cNvGraphicFramePr>
+              <a:graphicFrameLocks xmlns:a="http://schemas.openxmlformats.org/drawingml/2006/main" noChangeAspect="1"/>
+            </wp:cNvGraphicFramePr>
+            <a:graphic xmlns:a="http://schemas.openxmlformats.org/drawingml/2006/main">
+              <a:graphicData uri="http://schemas.openxmlformats.org/drawingml/2006/picture">
+                <pic:pic xmlns:pic="http://schemas.openxmlformats.org/drawingml/2006/picture">
+                  <pic:nvPicPr>
+                    <pic:cNvPr id="24" name="Obraz 24" descr="Obraz zawierający tekst, droga, urządzenie, tablica wyników&#10;&#10;Opis wygenerowany automatycznie"/>
+                    <pic:cNvPicPr/>
+                  </pic:nvPicPr>
+                  <pic:blipFill>
+                    <a:blip r:embed="rId33">
+                      <a:extLst>
+                        <a:ext uri="{28A0092B-C50C-407E-A947-70E740481C1C}">
+                          <a14:useLocalDpi xmlns:a14="http://schemas.microsoft.com/office/drawing/2010/main" val="0"/>
+                        </a:ext>
+                      </a:extLst>
+                    </a:blip>
+                    <a:stretch>
+                      <a:fillRect/>
+                    </a:stretch>
+                  </pic:blipFill>
+                  <pic:spPr>
+                    <a:xfrm>
+                      <a:off x="0" y="0"/>
+                      <a:ext cx="5760720" cy="1343660"/>
+                    </a:xfrm>
+                    <a:prstGeom prst="rect">
+                      <a:avLst/>
+                    </a:prstGeom>
+                  </pic:spPr>
+                </pic:pic>
+              </a:graphicData>
+            </a:graphic>
+          </wp:inline>
+        </w:drawing>
+      </w:r>
+    </w:p>
+    <w:p/>
+    <w:p/>
+    <w:p/>
+    <w:p/>
     <w:p/>
     <w:p/>
     <w:p>
@@ -3987,14 +3611,318 @@
       </w:pPr>
       <w:bookmarkStart w:id="7" w:name="_Toc104302930"/>
       <w:r>
-        <w:t>3.5. Test ze zmienionym 3 parametrem</w:t>
+        <w:lastRenderedPageBreak/>
+        <w:t xml:space="preserve">3.5. </w:t>
       </w:r>
       <w:bookmarkEnd w:id="7"/>
-    </w:p>
-    <w:p/>
-    <w:p/>
-    <w:p/>
-    <w:p/>
+      <w:r>
+        <w:t>Skuteczność modelu w zależności od liczby neuronów</w:t>
+      </w:r>
+    </w:p>
+    <w:p/>
+    <w:p>
+      <w:r>
+        <w:t>Ponownie przy użyciu GridSearchCV przeprowadzimy badanie wpływu liczby neuronów na osiągany wynik dokładności modelu. Tym razem w modelu zastosujemy już najlepsze wybrane parametry epochs i batch size równe odpowiednio 20 i 500. Jedynie zmienna unit, czyli liczba nerunów będzie przyjmowała wartości 8</w:t>
+      </w:r>
+      <w:r>
+        <w:t>, 16, 32, 64, 128, 256, 512</w:t>
+      </w:r>
+      <w:r>
+        <w:t>.</w:t>
+      </w:r>
+    </w:p>
+    <w:p/>
+    <w:p>
+      <w:r>
+        <w:rPr>
+          <w:noProof/>
+        </w:rPr>
+        <w:drawing>
+          <wp:inline distT="0" distB="0" distL="0" distR="0" wp14:anchorId="07100086" wp14:editId="0BF0CFF4">
+            <wp:extent cx="5760720" cy="1468755"/>
+            <wp:effectExtent l="0" t="0" r="5080" b="4445"/>
+            <wp:docPr id="25" name="Obraz 25" descr="Obraz zawierający tekst&#10;&#10;Opis wygenerowany automatycznie"/>
+            <wp:cNvGraphicFramePr>
+              <a:graphicFrameLocks xmlns:a="http://schemas.openxmlformats.org/drawingml/2006/main" noChangeAspect="1"/>
+            </wp:cNvGraphicFramePr>
+            <a:graphic xmlns:a="http://schemas.openxmlformats.org/drawingml/2006/main">
+              <a:graphicData uri="http://schemas.openxmlformats.org/drawingml/2006/picture">
+                <pic:pic xmlns:pic="http://schemas.openxmlformats.org/drawingml/2006/picture">
+                  <pic:nvPicPr>
+                    <pic:cNvPr id="25" name="Obraz 25" descr="Obraz zawierający tekst&#10;&#10;Opis wygenerowany automatycznie"/>
+                    <pic:cNvPicPr/>
+                  </pic:nvPicPr>
+                  <pic:blipFill>
+                    <a:blip r:embed="rId34">
+                      <a:extLst>
+                        <a:ext uri="{28A0092B-C50C-407E-A947-70E740481C1C}">
+                          <a14:useLocalDpi xmlns:a14="http://schemas.microsoft.com/office/drawing/2010/main" val="0"/>
+                        </a:ext>
+                      </a:extLst>
+                    </a:blip>
+                    <a:stretch>
+                      <a:fillRect/>
+                    </a:stretch>
+                  </pic:blipFill>
+                  <pic:spPr>
+                    <a:xfrm>
+                      <a:off x="0" y="0"/>
+                      <a:ext cx="5760720" cy="1468755"/>
+                    </a:xfrm>
+                    <a:prstGeom prst="rect">
+                      <a:avLst/>
+                    </a:prstGeom>
+                  </pic:spPr>
+                </pic:pic>
+              </a:graphicData>
+            </a:graphic>
+          </wp:inline>
+        </w:drawing>
+      </w:r>
+    </w:p>
+    <w:p/>
+    <w:p>
+      <w:r>
+        <w:t>Uczenie:</w:t>
+      </w:r>
+    </w:p>
+    <w:p/>
+    <w:p>
+      <w:r>
+        <w:rPr>
+          <w:noProof/>
+        </w:rPr>
+        <w:drawing>
+          <wp:inline distT="0" distB="0" distL="0" distR="0" wp14:anchorId="30666AC1" wp14:editId="641A40E8">
+            <wp:extent cx="3822700" cy="330200"/>
+            <wp:effectExtent l="0" t="0" r="0" b="0"/>
+            <wp:docPr id="26" name="Obraz 26" descr="Obraz zawierający tekst&#10;&#10;Opis wygenerowany automatycznie"/>
+            <wp:cNvGraphicFramePr>
+              <a:graphicFrameLocks xmlns:a="http://schemas.openxmlformats.org/drawingml/2006/main" noChangeAspect="1"/>
+            </wp:cNvGraphicFramePr>
+            <a:graphic xmlns:a="http://schemas.openxmlformats.org/drawingml/2006/main">
+              <a:graphicData uri="http://schemas.openxmlformats.org/drawingml/2006/picture">
+                <pic:pic xmlns:pic="http://schemas.openxmlformats.org/drawingml/2006/picture">
+                  <pic:nvPicPr>
+                    <pic:cNvPr id="26" name="Obraz 26" descr="Obraz zawierający tekst&#10;&#10;Opis wygenerowany automatycznie"/>
+                    <pic:cNvPicPr/>
+                  </pic:nvPicPr>
+                  <pic:blipFill>
+                    <a:blip r:embed="rId35">
+                      <a:extLst>
+                        <a:ext uri="{28A0092B-C50C-407E-A947-70E740481C1C}">
+                          <a14:useLocalDpi xmlns:a14="http://schemas.microsoft.com/office/drawing/2010/main" val="0"/>
+                        </a:ext>
+                      </a:extLst>
+                    </a:blip>
+                    <a:stretch>
+                      <a:fillRect/>
+                    </a:stretch>
+                  </pic:blipFill>
+                  <pic:spPr>
+                    <a:xfrm>
+                      <a:off x="0" y="0"/>
+                      <a:ext cx="3822700" cy="330200"/>
+                    </a:xfrm>
+                    <a:prstGeom prst="rect">
+                      <a:avLst/>
+                    </a:prstGeom>
+                  </pic:spPr>
+                </pic:pic>
+              </a:graphicData>
+            </a:graphic>
+          </wp:inline>
+        </w:drawing>
+      </w:r>
+    </w:p>
+    <w:p/>
+    <w:p>
+      <w:r>
+        <w:t>Po posortowaniu wyników od najwyższej dokładności do najniższej otrzymaliśmy następujące wyniki:</w:t>
+      </w:r>
+    </w:p>
+    <w:p/>
+    <w:p>
+      <w:r>
+        <w:rPr>
+          <w:noProof/>
+        </w:rPr>
+        <w:drawing>
+          <wp:inline distT="0" distB="0" distL="0" distR="0" wp14:anchorId="5E38F978" wp14:editId="4AC74DBB">
+            <wp:extent cx="5760720" cy="1344295"/>
+            <wp:effectExtent l="0" t="0" r="5080" b="1905"/>
+            <wp:docPr id="27" name="Obraz 27" descr="Obraz zawierający tekst, droga, czarny, tablica wyników&#10;&#10;Opis wygenerowany automatycznie"/>
+            <wp:cNvGraphicFramePr>
+              <a:graphicFrameLocks xmlns:a="http://schemas.openxmlformats.org/drawingml/2006/main" noChangeAspect="1"/>
+            </wp:cNvGraphicFramePr>
+            <a:graphic xmlns:a="http://schemas.openxmlformats.org/drawingml/2006/main">
+              <a:graphicData uri="http://schemas.openxmlformats.org/drawingml/2006/picture">
+                <pic:pic xmlns:pic="http://schemas.openxmlformats.org/drawingml/2006/picture">
+                  <pic:nvPicPr>
+                    <pic:cNvPr id="27" name="Obraz 27" descr="Obraz zawierający tekst, droga, czarny, tablica wyników&#10;&#10;Opis wygenerowany automatycznie"/>
+                    <pic:cNvPicPr/>
+                  </pic:nvPicPr>
+                  <pic:blipFill>
+                    <a:blip r:embed="rId36">
+                      <a:extLst>
+                        <a:ext uri="{28A0092B-C50C-407E-A947-70E740481C1C}">
+                          <a14:useLocalDpi xmlns:a14="http://schemas.microsoft.com/office/drawing/2010/main" val="0"/>
+                        </a:ext>
+                      </a:extLst>
+                    </a:blip>
+                    <a:stretch>
+                      <a:fillRect/>
+                    </a:stretch>
+                  </pic:blipFill>
+                  <pic:spPr>
+                    <a:xfrm>
+                      <a:off x="0" y="0"/>
+                      <a:ext cx="5760720" cy="1344295"/>
+                    </a:xfrm>
+                    <a:prstGeom prst="rect">
+                      <a:avLst/>
+                    </a:prstGeom>
+                  </pic:spPr>
+                </pic:pic>
+              </a:graphicData>
+            </a:graphic>
+          </wp:inline>
+        </w:drawing>
+      </w:r>
+    </w:p>
+    <w:p/>
+    <w:p>
+      <w:r>
+        <w:t>Liczbą neuronów w warstwie wejściowej i ukrytej, która gwarantuje najwyższy wynik jest 16.</w:t>
+      </w:r>
+    </w:p>
+    <w:p>
+      <w:r>
+        <w:t>Dała wynik accuracy na poziomie 62,5%, podobnie jak kolejna opcja 32 neuronów. Natomiast 3 opcja 64 neuronów zanotowała już spadek dokładności modelu do 60,3%.</w:t>
+      </w:r>
+    </w:p>
+    <w:p>
+      <w:r>
+        <w:t>Dlatego też w dalszym testowaniu modelu pozostaniemy przy 16 neuronach w każdej z warstw (oprócz wyjściowej)</w:t>
+      </w:r>
+    </w:p>
+    <w:p/>
+    <w:p/>
+    <w:p/>
+    <w:p/>
+    <w:p/>
+    <w:p/>
+    <w:p/>
+    <w:p/>
+    <w:p/>
+    <w:p/>
+    <w:p/>
+    <w:p>
+      <w:pPr>
+        <w:pStyle w:val="Nagwek2"/>
+      </w:pPr>
+      <w:r>
+        <w:lastRenderedPageBreak/>
+        <w:t>3.6. Skuteczność modelu w zależności od liczby warstw ukrytych</w:t>
+      </w:r>
+    </w:p>
+    <w:p>
+      <w:pPr>
+        <w:rPr>
+          <w:lang w:eastAsia="en-US"/>
+        </w:rPr>
+      </w:pPr>
+    </w:p>
+    <w:p>
+      <w:pPr>
+        <w:rPr>
+          <w:lang w:eastAsia="en-US"/>
+        </w:rPr>
+      </w:pPr>
+      <w:r>
+        <w:rPr>
+          <w:lang w:eastAsia="en-US"/>
+        </w:rPr>
+        <w:t>Budujemy model z najlepszymi wyznaczonymi parametrami, czyli:</w:t>
+      </w:r>
+    </w:p>
+    <w:p>
+      <w:pPr>
+        <w:rPr>
+          <w:lang w:eastAsia="en-US"/>
+        </w:rPr>
+      </w:pPr>
+    </w:p>
+    <w:p>
+      <w:pPr>
+        <w:pStyle w:val="Akapitzlist"/>
+        <w:numPr>
+          <w:ilvl w:val="0"/>
+          <w:numId w:val="1"/>
+        </w:numPr>
+      </w:pPr>
+      <w:r>
+        <w:t>epochs = 20</w:t>
+      </w:r>
+    </w:p>
+    <w:p>
+      <w:pPr>
+        <w:pStyle w:val="Akapitzlist"/>
+        <w:numPr>
+          <w:ilvl w:val="0"/>
+          <w:numId w:val="1"/>
+        </w:numPr>
+      </w:pPr>
+      <w:r>
+        <w:t>batch_size = 500</w:t>
+      </w:r>
+    </w:p>
+    <w:p>
+      <w:pPr>
+        <w:pStyle w:val="Akapitzlist"/>
+        <w:numPr>
+          <w:ilvl w:val="0"/>
+          <w:numId w:val="1"/>
+        </w:numPr>
+      </w:pPr>
+      <w:r>
+        <w:t>unit = 16</w:t>
+      </w:r>
+    </w:p>
+    <w:p>
+      <w:pPr>
+        <w:rPr>
+          <w:lang w:eastAsia="en-US"/>
+        </w:rPr>
+      </w:pPr>
+    </w:p>
+    <w:p>
+      <w:pPr>
+        <w:rPr>
+          <w:lang w:eastAsia="en-US"/>
+        </w:rPr>
+      </w:pPr>
+      <w:r>
+        <w:rPr>
+          <w:lang w:eastAsia="en-US"/>
+        </w:rPr>
+        <w:t>ale z różnymi liczbami warstw ukrytych. Pierwszy z nich będzie miał 2 warstwy ukryte a drugi 5 warstw ukrytych. Porównamy dokładności tych modeli z modelem o jednej warstwie ukrytej.</w:t>
+      </w:r>
+    </w:p>
+    <w:p>
+      <w:pPr>
+        <w:rPr>
+          <w:lang w:eastAsia="en-US"/>
+        </w:rPr>
+      </w:pPr>
+    </w:p>
+    <w:p>
+      <w:pPr>
+        <w:rPr>
+          <w:lang w:eastAsia="en-US"/>
+        </w:rPr>
+      </w:pPr>
+    </w:p>
     <w:p>
       <w:pPr>
         <w:rPr>
@@ -4007,10 +3935,54 @@
       </w:pPr>
       <w:r>
         <w:rPr>
+          <w:rFonts w:eastAsiaTheme="minorEastAsia"/>
+          <w:noProof/>
+          <w:color w:val="5A5A5A" w:themeColor="text1" w:themeTint="A5"/>
+          <w:spacing w:val="15"/>
           <w:sz w:val="32"/>
           <w:szCs w:val="32"/>
         </w:rPr>
-        <w:br w:type="page"/>
+        <w:drawing>
+          <wp:inline distT="0" distB="0" distL="0" distR="0" wp14:anchorId="5AFDD04E" wp14:editId="562D2437">
+            <wp:extent cx="5760720" cy="2601595"/>
+            <wp:effectExtent l="0" t="0" r="5080" b="1905"/>
+            <wp:docPr id="28" name="Obraz 28" descr="Obraz zawierający tekst&#10;&#10;Opis wygenerowany automatycznie"/>
+            <wp:cNvGraphicFramePr>
+              <a:graphicFrameLocks xmlns:a="http://schemas.openxmlformats.org/drawingml/2006/main" noChangeAspect="1"/>
+            </wp:cNvGraphicFramePr>
+            <a:graphic xmlns:a="http://schemas.openxmlformats.org/drawingml/2006/main">
+              <a:graphicData uri="http://schemas.openxmlformats.org/drawingml/2006/picture">
+                <pic:pic xmlns:pic="http://schemas.openxmlformats.org/drawingml/2006/picture">
+                  <pic:nvPicPr>
+                    <pic:cNvPr id="28" name="Obraz 28" descr="Obraz zawierający tekst&#10;&#10;Opis wygenerowany automatycznie"/>
+                    <pic:cNvPicPr/>
+                  </pic:nvPicPr>
+                  <pic:blipFill>
+                    <a:blip r:embed="rId37" cstate="print">
+                      <a:extLst>
+                        <a:ext uri="{28A0092B-C50C-407E-A947-70E740481C1C}">
+                          <a14:useLocalDpi xmlns:a14="http://schemas.microsoft.com/office/drawing/2010/main" val="0"/>
+                        </a:ext>
+                      </a:extLst>
+                    </a:blip>
+                    <a:stretch>
+                      <a:fillRect/>
+                    </a:stretch>
+                  </pic:blipFill>
+                  <pic:spPr>
+                    <a:xfrm>
+                      <a:off x="0" y="0"/>
+                      <a:ext cx="5760720" cy="2601595"/>
+                    </a:xfrm>
+                    <a:prstGeom prst="rect">
+                      <a:avLst/>
+                    </a:prstGeom>
+                  </pic:spPr>
+                </pic:pic>
+              </a:graphicData>
+            </a:graphic>
+          </wp:inline>
+        </w:drawing>
       </w:r>
     </w:p>
     <w:p>
@@ -4018,6 +3990,446 @@
         <w:pStyle w:val="Podtytu"/>
         <w:jc w:val="center"/>
         <w:rPr>
+          <w:sz w:val="32"/>
+          <w:szCs w:val="32"/>
+        </w:rPr>
+      </w:pPr>
+    </w:p>
+    <w:p>
+      <w:pPr>
+        <w:rPr>
+          <w:lang w:eastAsia="en-US"/>
+        </w:rPr>
+      </w:pPr>
+    </w:p>
+    <w:p>
+      <w:pPr>
+        <w:rPr>
+          <w:lang w:eastAsia="en-US"/>
+        </w:rPr>
+      </w:pPr>
+      <w:r>
+        <w:rPr>
+          <w:lang w:eastAsia="en-US"/>
+        </w:rPr>
+        <w:t xml:space="preserve">Uczenie modeli: </w:t>
+      </w:r>
+    </w:p>
+    <w:p>
+      <w:pPr>
+        <w:rPr>
+          <w:lang w:eastAsia="en-US"/>
+        </w:rPr>
+      </w:pPr>
+    </w:p>
+    <w:p>
+      <w:pPr>
+        <w:rPr>
+          <w:lang w:eastAsia="en-US"/>
+        </w:rPr>
+      </w:pPr>
+      <w:r>
+        <w:rPr>
+          <w:noProof/>
+          <w:lang w:eastAsia="en-US"/>
+        </w:rPr>
+        <w:drawing>
+          <wp:inline distT="0" distB="0" distL="0" distR="0" wp14:anchorId="1CD330B1" wp14:editId="6CFFC08D">
+            <wp:extent cx="5760720" cy="459105"/>
+            <wp:effectExtent l="0" t="0" r="5080" b="0"/>
+            <wp:docPr id="29" name="Obraz 29"/>
+            <wp:cNvGraphicFramePr>
+              <a:graphicFrameLocks xmlns:a="http://schemas.openxmlformats.org/drawingml/2006/main" noChangeAspect="1"/>
+            </wp:cNvGraphicFramePr>
+            <a:graphic xmlns:a="http://schemas.openxmlformats.org/drawingml/2006/main">
+              <a:graphicData uri="http://schemas.openxmlformats.org/drawingml/2006/picture">
+                <pic:pic xmlns:pic="http://schemas.openxmlformats.org/drawingml/2006/picture">
+                  <pic:nvPicPr>
+                    <pic:cNvPr id="29" name="Obraz 29"/>
+                    <pic:cNvPicPr/>
+                  </pic:nvPicPr>
+                  <pic:blipFill>
+                    <a:blip r:embed="rId38" cstate="print">
+                      <a:extLst>
+                        <a:ext uri="{28A0092B-C50C-407E-A947-70E740481C1C}">
+                          <a14:useLocalDpi xmlns:a14="http://schemas.microsoft.com/office/drawing/2010/main" val="0"/>
+                        </a:ext>
+                      </a:extLst>
+                    </a:blip>
+                    <a:stretch>
+                      <a:fillRect/>
+                    </a:stretch>
+                  </pic:blipFill>
+                  <pic:spPr>
+                    <a:xfrm>
+                      <a:off x="0" y="0"/>
+                      <a:ext cx="5760720" cy="459105"/>
+                    </a:xfrm>
+                    <a:prstGeom prst="rect">
+                      <a:avLst/>
+                    </a:prstGeom>
+                  </pic:spPr>
+                </pic:pic>
+              </a:graphicData>
+            </a:graphic>
+          </wp:inline>
+        </w:drawing>
+      </w:r>
+    </w:p>
+    <w:p>
+      <w:pPr>
+        <w:rPr>
+          <w:lang w:eastAsia="en-US"/>
+        </w:rPr>
+      </w:pPr>
+    </w:p>
+    <w:p>
+      <w:pPr>
+        <w:rPr>
+          <w:lang w:eastAsia="en-US"/>
+        </w:rPr>
+      </w:pPr>
+    </w:p>
+    <w:p>
+      <w:pPr>
+        <w:rPr>
+          <w:lang w:eastAsia="en-US"/>
+        </w:rPr>
+      </w:pPr>
+    </w:p>
+    <w:p>
+      <w:pPr>
+        <w:rPr>
+          <w:lang w:eastAsia="en-US"/>
+        </w:rPr>
+      </w:pPr>
+    </w:p>
+    <w:p>
+      <w:pPr>
+        <w:rPr>
+          <w:lang w:eastAsia="en-US"/>
+        </w:rPr>
+      </w:pPr>
+    </w:p>
+    <w:p>
+      <w:pPr>
+        <w:rPr>
+          <w:lang w:eastAsia="en-US"/>
+        </w:rPr>
+      </w:pPr>
+    </w:p>
+    <w:p>
+      <w:pPr>
+        <w:rPr>
+          <w:lang w:eastAsia="en-US"/>
+        </w:rPr>
+      </w:pPr>
+    </w:p>
+    <w:p>
+      <w:pPr>
+        <w:rPr>
+          <w:lang w:eastAsia="en-US"/>
+        </w:rPr>
+      </w:pPr>
+    </w:p>
+    <w:p>
+      <w:pPr>
+        <w:rPr>
+          <w:lang w:eastAsia="en-US"/>
+        </w:rPr>
+      </w:pPr>
+    </w:p>
+    <w:p>
+      <w:pPr>
+        <w:rPr>
+          <w:lang w:eastAsia="en-US"/>
+        </w:rPr>
+      </w:pPr>
+    </w:p>
+    <w:p>
+      <w:pPr>
+        <w:rPr>
+          <w:lang w:eastAsia="en-US"/>
+        </w:rPr>
+      </w:pPr>
+    </w:p>
+    <w:p>
+      <w:pPr>
+        <w:rPr>
+          <w:lang w:eastAsia="en-US"/>
+        </w:rPr>
+      </w:pPr>
+    </w:p>
+    <w:p>
+      <w:pPr>
+        <w:rPr>
+          <w:lang w:eastAsia="en-US"/>
+        </w:rPr>
+      </w:pPr>
+    </w:p>
+    <w:p>
+      <w:pPr>
+        <w:rPr>
+          <w:lang w:eastAsia="en-US"/>
+        </w:rPr>
+      </w:pPr>
+    </w:p>
+    <w:p>
+      <w:pPr>
+        <w:rPr>
+          <w:lang w:eastAsia="en-US"/>
+        </w:rPr>
+      </w:pPr>
+    </w:p>
+    <w:p>
+      <w:pPr>
+        <w:rPr>
+          <w:lang w:eastAsia="en-US"/>
+        </w:rPr>
+      </w:pPr>
+    </w:p>
+    <w:p>
+      <w:pPr>
+        <w:rPr>
+          <w:lang w:eastAsia="en-US"/>
+        </w:rPr>
+      </w:pPr>
+      <w:r>
+        <w:rPr>
+          <w:noProof/>
+          <w:lang w:eastAsia="en-US"/>
+        </w:rPr>
+        <w:drawing>
+          <wp:inline distT="0" distB="0" distL="0" distR="0" wp14:anchorId="2A8AE1A7" wp14:editId="2CFF8408">
+            <wp:extent cx="5760720" cy="5728335"/>
+            <wp:effectExtent l="0" t="0" r="5080" b="0"/>
+            <wp:docPr id="30" name="Obraz 30"/>
+            <wp:cNvGraphicFramePr>
+              <a:graphicFrameLocks xmlns:a="http://schemas.openxmlformats.org/drawingml/2006/main" noChangeAspect="1"/>
+            </wp:cNvGraphicFramePr>
+            <a:graphic xmlns:a="http://schemas.openxmlformats.org/drawingml/2006/main">
+              <a:graphicData uri="http://schemas.openxmlformats.org/drawingml/2006/picture">
+                <pic:pic xmlns:pic="http://schemas.openxmlformats.org/drawingml/2006/picture">
+                  <pic:nvPicPr>
+                    <pic:cNvPr id="30" name="Obraz 30"/>
+                    <pic:cNvPicPr/>
+                  </pic:nvPicPr>
+                  <pic:blipFill>
+                    <a:blip r:embed="rId39">
+                      <a:extLst>
+                        <a:ext uri="{28A0092B-C50C-407E-A947-70E740481C1C}">
+                          <a14:useLocalDpi xmlns:a14="http://schemas.microsoft.com/office/drawing/2010/main" val="0"/>
+                        </a:ext>
+                      </a:extLst>
+                    </a:blip>
+                    <a:stretch>
+                      <a:fillRect/>
+                    </a:stretch>
+                  </pic:blipFill>
+                  <pic:spPr>
+                    <a:xfrm>
+                      <a:off x="0" y="0"/>
+                      <a:ext cx="5760720" cy="5728335"/>
+                    </a:xfrm>
+                    <a:prstGeom prst="rect">
+                      <a:avLst/>
+                    </a:prstGeom>
+                  </pic:spPr>
+                </pic:pic>
+              </a:graphicData>
+            </a:graphic>
+          </wp:inline>
+        </w:drawing>
+      </w:r>
+    </w:p>
+    <w:p>
+      <w:pPr>
+        <w:rPr>
+          <w:lang w:eastAsia="en-US"/>
+        </w:rPr>
+      </w:pPr>
+    </w:p>
+    <w:p>
+      <w:pPr>
+        <w:rPr>
+          <w:lang w:eastAsia="en-US"/>
+        </w:rPr>
+      </w:pPr>
+      <w:r>
+        <w:rPr>
+          <w:lang w:eastAsia="en-US"/>
+        </w:rPr>
+        <w:t xml:space="preserve">Można zauważyć, że model z 2 warstwami ukrytymi poradził sobie najlepiej przy pierwszych iteracjach epoch, natomiast od 7/8 iteracji wszystkie modele wykazywały praktycznie taką samą dokładność. Nie udało się uzyskać znacząco lepszej wyników poprzez dodanie większej ilości warstw neuronowych. </w:t>
+      </w:r>
+    </w:p>
+    <w:p>
+      <w:pPr>
+        <w:rPr>
+          <w:lang w:eastAsia="en-US"/>
+        </w:rPr>
+      </w:pPr>
+    </w:p>
+    <w:p>
+      <w:pPr>
+        <w:rPr>
+          <w:lang w:eastAsia="en-US"/>
+        </w:rPr>
+      </w:pPr>
+      <w:r>
+        <w:rPr>
+          <w:lang w:eastAsia="en-US"/>
+        </w:rPr>
+        <w:t xml:space="preserve">Ostateczny wynik modelu na zbiorze testowym: </w:t>
+      </w:r>
+    </w:p>
+    <w:p>
+      <w:pPr>
+        <w:rPr>
+          <w:lang w:eastAsia="en-US"/>
+        </w:rPr>
+      </w:pPr>
+      <w:r>
+        <w:rPr>
+          <w:lang w:eastAsia="en-US"/>
+        </w:rPr>
+        <w:t xml:space="preserve"> </w:t>
+      </w:r>
+    </w:p>
+    <w:p>
+      <w:pPr>
+        <w:jc w:val="center"/>
+        <w:rPr>
+          <w:lang w:eastAsia="en-US"/>
+        </w:rPr>
+      </w:pPr>
+      <w:r>
+        <w:rPr>
+          <w:noProof/>
+          <w:lang w:eastAsia="en-US"/>
+        </w:rPr>
+        <w:drawing>
+          <wp:inline distT="0" distB="0" distL="0" distR="0" wp14:anchorId="617901DE" wp14:editId="7A498F1E">
+            <wp:extent cx="3124200" cy="749300"/>
+            <wp:effectExtent l="0" t="0" r="0" b="0"/>
+            <wp:docPr id="31" name="Obraz 31" descr="Obraz zawierający tekst&#10;&#10;Opis wygenerowany automatycznie"/>
+            <wp:cNvGraphicFramePr>
+              <a:graphicFrameLocks xmlns:a="http://schemas.openxmlformats.org/drawingml/2006/main" noChangeAspect="1"/>
+            </wp:cNvGraphicFramePr>
+            <a:graphic xmlns:a="http://schemas.openxmlformats.org/drawingml/2006/main">
+              <a:graphicData uri="http://schemas.openxmlformats.org/drawingml/2006/picture">
+                <pic:pic xmlns:pic="http://schemas.openxmlformats.org/drawingml/2006/picture">
+                  <pic:nvPicPr>
+                    <pic:cNvPr id="31" name="Obraz 31" descr="Obraz zawierający tekst&#10;&#10;Opis wygenerowany automatycznie"/>
+                    <pic:cNvPicPr/>
+                  </pic:nvPicPr>
+                  <pic:blipFill>
+                    <a:blip r:embed="rId40">
+                      <a:extLst>
+                        <a:ext uri="{28A0092B-C50C-407E-A947-70E740481C1C}">
+                          <a14:useLocalDpi xmlns:a14="http://schemas.microsoft.com/office/drawing/2010/main" val="0"/>
+                        </a:ext>
+                      </a:extLst>
+                    </a:blip>
+                    <a:stretch>
+                      <a:fillRect/>
+                    </a:stretch>
+                  </pic:blipFill>
+                  <pic:spPr>
+                    <a:xfrm>
+                      <a:off x="0" y="0"/>
+                      <a:ext cx="3124200" cy="749300"/>
+                    </a:xfrm>
+                    <a:prstGeom prst="rect">
+                      <a:avLst/>
+                    </a:prstGeom>
+                  </pic:spPr>
+                </pic:pic>
+              </a:graphicData>
+            </a:graphic>
+          </wp:inline>
+        </w:drawing>
+      </w:r>
+    </w:p>
+    <w:p>
+      <w:pPr>
+        <w:rPr>
+          <w:lang w:eastAsia="en-US"/>
+        </w:rPr>
+      </w:pPr>
+      <w:r>
+        <w:rPr>
+          <w:noProof/>
+          <w:lang w:eastAsia="en-US"/>
+        </w:rPr>
+        <w:drawing>
+          <wp:inline distT="0" distB="0" distL="0" distR="0" wp14:anchorId="73045A32" wp14:editId="09052A60">
+            <wp:extent cx="5760720" cy="597535"/>
+            <wp:effectExtent l="0" t="0" r="5080" b="0"/>
+            <wp:docPr id="32" name="Obraz 32"/>
+            <wp:cNvGraphicFramePr>
+              <a:graphicFrameLocks xmlns:a="http://schemas.openxmlformats.org/drawingml/2006/main" noChangeAspect="1"/>
+            </wp:cNvGraphicFramePr>
+            <a:graphic xmlns:a="http://schemas.openxmlformats.org/drawingml/2006/main">
+              <a:graphicData uri="http://schemas.openxmlformats.org/drawingml/2006/picture">
+                <pic:pic xmlns:pic="http://schemas.openxmlformats.org/drawingml/2006/picture">
+                  <pic:nvPicPr>
+                    <pic:cNvPr id="32" name="Obraz 32"/>
+                    <pic:cNvPicPr/>
+                  </pic:nvPicPr>
+                  <pic:blipFill>
+                    <a:blip r:embed="rId41">
+                      <a:extLst>
+                        <a:ext uri="{28A0092B-C50C-407E-A947-70E740481C1C}">
+                          <a14:useLocalDpi xmlns:a14="http://schemas.microsoft.com/office/drawing/2010/main" val="0"/>
+                        </a:ext>
+                      </a:extLst>
+                    </a:blip>
+                    <a:stretch>
+                      <a:fillRect/>
+                    </a:stretch>
+                  </pic:blipFill>
+                  <pic:spPr>
+                    <a:xfrm>
+                      <a:off x="0" y="0"/>
+                      <a:ext cx="5760720" cy="597535"/>
+                    </a:xfrm>
+                    <a:prstGeom prst="rect">
+                      <a:avLst/>
+                    </a:prstGeom>
+                  </pic:spPr>
+                </pic:pic>
+              </a:graphicData>
+            </a:graphic>
+          </wp:inline>
+        </w:drawing>
+      </w:r>
+    </w:p>
+    <w:p>
+      <w:pPr>
+        <w:rPr>
+          <w:lang w:eastAsia="en-US"/>
+        </w:rPr>
+      </w:pPr>
+    </w:p>
+    <w:p>
+      <w:pPr>
+        <w:rPr>
+          <w:lang w:eastAsia="en-US"/>
+        </w:rPr>
+      </w:pPr>
+      <w:r>
+        <w:rPr>
+          <w:lang w:eastAsia="en-US"/>
+        </w:rPr>
+        <w:t xml:space="preserve">Najlepszy wynik na zbiorze testowym osiągnął model z 2 warstwami z wynikiem 61,3% dokładności. Model z 5 warstwami ukrytymi uzyskał 61% a początkowy z jedną warstwą ukrytą 60%. </w:t>
+      </w:r>
+    </w:p>
+    <w:p>
+      <w:pPr>
+        <w:rPr>
+          <w:rFonts w:eastAsiaTheme="minorEastAsia"/>
+          <w:color w:val="5A5A5A" w:themeColor="text1" w:themeTint="A5"/>
+          <w:spacing w:val="15"/>
           <w:sz w:val="32"/>
           <w:szCs w:val="32"/>
         </w:rPr>
@@ -4034,7 +4446,7 @@
 </file>
 
 <file path=word/endnotes.xml><?xml version="1.0" encoding="utf-8"?>
-<w:endnotes xmlns:wpc="http://schemas.microsoft.com/office/word/2010/wordprocessingCanvas" xmlns:cx="http://schemas.microsoft.com/office/drawing/2014/chartex" xmlns:cx1="http://schemas.microsoft.com/office/drawing/2015/9/8/chartex" xmlns:cx2="http://schemas.microsoft.com/office/drawing/2015/10/21/chartex" xmlns:cx3="http://schemas.microsoft.com/office/drawing/2016/5/9/chartex" xmlns:cx4="http://schemas.microsoft.com/office/drawing/2016/5/10/chartex" xmlns:cx5="http://schemas.microsoft.com/office/drawing/2016/5/11/chartex" xmlns:cx6="http://schemas.microsoft.com/office/drawing/2016/5/12/chartex" xmlns:cx7="http://schemas.microsoft.com/office/drawing/2016/5/13/chartex" xmlns:cx8="http://schemas.microsoft.com/office/drawing/2016/5/14/chartex" xmlns:mc="http://schemas.openxmlformats.org/markup-compatibility/2006" xmlns:aink="http://schemas.microsoft.com/office/drawing/2016/ink" xmlns:am3d="http://schemas.microsoft.com/office/drawing/2017/model3d" xmlns:o="urn:schemas-microsoft-com:office:office" xmlns:oel="http://schemas.microsoft.com/office/2019/extlst" xmlns:r="http://schemas.openxmlformats.org/officeDocument/2006/relationships" xmlns:m="http://schemas.openxmlformats.org/officeDocument/2006/math" xmlns:v="urn:schemas-microsoft-com:vml" xmlns:wp14="http://schemas.microsoft.com/office/word/2010/wordprocessingDrawing" xmlns:wp="http://schemas.openxmlformats.org/drawingml/2006/wordprocessingDrawing" xmlns:w10="urn:schemas-microsoft-com:office:word" xmlns:w="http://schemas.openxmlformats.org/wordprocessingml/2006/main" xmlns:w14="http://schemas.microsoft.com/office/word/2010/wordml" xmlns:w15="http://schemas.microsoft.com/office/word/2012/wordml" xmlns:w16cex="http://schemas.microsoft.com/office/word/2018/wordml/cex" xmlns:w16cid="http://schemas.microsoft.com/office/word/2016/wordml/cid" xmlns:w16="http://schemas.microsoft.com/office/word/2018/wordml" xmlns:w16sdtdh="http://schemas.microsoft.com/office/word/2020/wordml/sdtdatahash" xmlns:w16se="http://schemas.microsoft.com/office/word/2015/wordml/symex" xmlns:wpg="http://schemas.microsoft.com/office/word/2010/wordprocessingGroup" xmlns:wpi="http://schemas.microsoft.com/office/word/2010/wordprocessingInk" xmlns:wne="http://schemas.microsoft.com/office/word/2006/wordml" xmlns:wps="http://schemas.microsoft.com/office/word/2010/wordprocessingShape" mc:Ignorable="w14 w15 w16se w16cid w16 w16cex w16sdtdh wp14">
+<w:endnotes xmlns:wpc="http://schemas.microsoft.com/office/word/2010/wordprocessingCanvas" xmlns:cx="http://schemas.microsoft.com/office/drawing/2014/chartex" xmlns:cx1="http://schemas.microsoft.com/office/drawing/2015/9/8/chartex" xmlns:cx2="http://schemas.microsoft.com/office/drawing/2015/10/21/chartex" xmlns:cx3="http://schemas.microsoft.com/office/drawing/2016/5/9/chartex" xmlns:cx4="http://schemas.microsoft.com/office/drawing/2016/5/10/chartex" xmlns:cx5="http://schemas.microsoft.com/office/drawing/2016/5/11/chartex" xmlns:cx6="http://schemas.microsoft.com/office/drawing/2016/5/12/chartex" xmlns:cx7="http://schemas.microsoft.com/office/drawing/2016/5/13/chartex" xmlns:cx8="http://schemas.microsoft.com/office/drawing/2016/5/14/chartex" xmlns:mc="http://schemas.openxmlformats.org/markup-compatibility/2006" xmlns:aink="http://schemas.microsoft.com/office/drawing/2016/ink" xmlns:am3d="http://schemas.microsoft.com/office/drawing/2017/model3d" xmlns:o="urn:schemas-microsoft-com:office:office" xmlns:r="http://schemas.openxmlformats.org/officeDocument/2006/relationships" xmlns:m="http://schemas.openxmlformats.org/officeDocument/2006/math" xmlns:v="urn:schemas-microsoft-com:vml" xmlns:wp14="http://schemas.microsoft.com/office/word/2010/wordprocessingDrawing" xmlns:wp="http://schemas.openxmlformats.org/drawingml/2006/wordprocessingDrawing" xmlns:w10="urn:schemas-microsoft-com:office:word" xmlns:w="http://schemas.openxmlformats.org/wordprocessingml/2006/main" xmlns:w14="http://schemas.microsoft.com/office/word/2010/wordml" xmlns:w15="http://schemas.microsoft.com/office/word/2012/wordml" xmlns:w16cex="http://schemas.microsoft.com/office/word/2018/wordml/cex" xmlns:w16cid="http://schemas.microsoft.com/office/word/2016/wordml/cid" xmlns:w16="http://schemas.microsoft.com/office/word/2018/wordml" xmlns:w16sdtdh="http://schemas.microsoft.com/office/word/2020/wordml/sdtdatahash" xmlns:w16se="http://schemas.microsoft.com/office/word/2015/wordml/symex" xmlns:wpg="http://schemas.microsoft.com/office/word/2010/wordprocessingGroup" xmlns:wpi="http://schemas.microsoft.com/office/word/2010/wordprocessingInk" xmlns:wne="http://schemas.microsoft.com/office/word/2006/wordml" xmlns:wps="http://schemas.microsoft.com/office/word/2010/wordprocessingShape" mc:Ignorable="w14 w15 w16se w16cid w16 w16cex w16sdtdh wp14">
   <w:endnote w:type="separator" w:id="-1">
     <w:p>
       <w:r>
@@ -4053,7 +4465,7 @@
 </file>
 
 <file path=word/footnotes.xml><?xml version="1.0" encoding="utf-8"?>
-<w:footnotes xmlns:wpc="http://schemas.microsoft.com/office/word/2010/wordprocessingCanvas" xmlns:cx="http://schemas.microsoft.com/office/drawing/2014/chartex" xmlns:cx1="http://schemas.microsoft.com/office/drawing/2015/9/8/chartex" xmlns:cx2="http://schemas.microsoft.com/office/drawing/2015/10/21/chartex" xmlns:cx3="http://schemas.microsoft.com/office/drawing/2016/5/9/chartex" xmlns:cx4="http://schemas.microsoft.com/office/drawing/2016/5/10/chartex" xmlns:cx5="http://schemas.microsoft.com/office/drawing/2016/5/11/chartex" xmlns:cx6="http://schemas.microsoft.com/office/drawing/2016/5/12/chartex" xmlns:cx7="http://schemas.microsoft.com/office/drawing/2016/5/13/chartex" xmlns:cx8="http://schemas.microsoft.com/office/drawing/2016/5/14/chartex" xmlns:mc="http://schemas.openxmlformats.org/markup-compatibility/2006" xmlns:aink="http://schemas.microsoft.com/office/drawing/2016/ink" xmlns:am3d="http://schemas.microsoft.com/office/drawing/2017/model3d" xmlns:o="urn:schemas-microsoft-com:office:office" xmlns:oel="http://schemas.microsoft.com/office/2019/extlst" xmlns:r="http://schemas.openxmlformats.org/officeDocument/2006/relationships" xmlns:m="http://schemas.openxmlformats.org/officeDocument/2006/math" xmlns:v="urn:schemas-microsoft-com:vml" xmlns:wp14="http://schemas.microsoft.com/office/word/2010/wordprocessingDrawing" xmlns:wp="http://schemas.openxmlformats.org/drawingml/2006/wordprocessingDrawing" xmlns:w10="urn:schemas-microsoft-com:office:word" xmlns:w="http://schemas.openxmlformats.org/wordprocessingml/2006/main" xmlns:w14="http://schemas.microsoft.com/office/word/2010/wordml" xmlns:w15="http://schemas.microsoft.com/office/word/2012/wordml" xmlns:w16cex="http://schemas.microsoft.com/office/word/2018/wordml/cex" xmlns:w16cid="http://schemas.microsoft.com/office/word/2016/wordml/cid" xmlns:w16="http://schemas.microsoft.com/office/word/2018/wordml" xmlns:w16sdtdh="http://schemas.microsoft.com/office/word/2020/wordml/sdtdatahash" xmlns:w16se="http://schemas.microsoft.com/office/word/2015/wordml/symex" xmlns:wpg="http://schemas.microsoft.com/office/word/2010/wordprocessingGroup" xmlns:wpi="http://schemas.microsoft.com/office/word/2010/wordprocessingInk" xmlns:wne="http://schemas.microsoft.com/office/word/2006/wordml" xmlns:wps="http://schemas.microsoft.com/office/word/2010/wordprocessingShape" mc:Ignorable="w14 w15 w16se w16cid w16 w16cex w16sdtdh wp14">
+<w:footnotes xmlns:wpc="http://schemas.microsoft.com/office/word/2010/wordprocessingCanvas" xmlns:cx="http://schemas.microsoft.com/office/drawing/2014/chartex" xmlns:cx1="http://schemas.microsoft.com/office/drawing/2015/9/8/chartex" xmlns:cx2="http://schemas.microsoft.com/office/drawing/2015/10/21/chartex" xmlns:cx3="http://schemas.microsoft.com/office/drawing/2016/5/9/chartex" xmlns:cx4="http://schemas.microsoft.com/office/drawing/2016/5/10/chartex" xmlns:cx5="http://schemas.microsoft.com/office/drawing/2016/5/11/chartex" xmlns:cx6="http://schemas.microsoft.com/office/drawing/2016/5/12/chartex" xmlns:cx7="http://schemas.microsoft.com/office/drawing/2016/5/13/chartex" xmlns:cx8="http://schemas.microsoft.com/office/drawing/2016/5/14/chartex" xmlns:mc="http://schemas.openxmlformats.org/markup-compatibility/2006" xmlns:aink="http://schemas.microsoft.com/office/drawing/2016/ink" xmlns:am3d="http://schemas.microsoft.com/office/drawing/2017/model3d" xmlns:o="urn:schemas-microsoft-com:office:office" xmlns:r="http://schemas.openxmlformats.org/officeDocument/2006/relationships" xmlns:m="http://schemas.openxmlformats.org/officeDocument/2006/math" xmlns:v="urn:schemas-microsoft-com:vml" xmlns:wp14="http://schemas.microsoft.com/office/word/2010/wordprocessingDrawing" xmlns:wp="http://schemas.openxmlformats.org/drawingml/2006/wordprocessingDrawing" xmlns:w10="urn:schemas-microsoft-com:office:word" xmlns:w="http://schemas.openxmlformats.org/wordprocessingml/2006/main" xmlns:w14="http://schemas.microsoft.com/office/word/2010/wordml" xmlns:w15="http://schemas.microsoft.com/office/word/2012/wordml" xmlns:w16cex="http://schemas.microsoft.com/office/word/2018/wordml/cex" xmlns:w16cid="http://schemas.microsoft.com/office/word/2016/wordml/cid" xmlns:w16="http://schemas.microsoft.com/office/word/2018/wordml" xmlns:w16sdtdh="http://schemas.microsoft.com/office/word/2020/wordml/sdtdatahash" xmlns:w16se="http://schemas.microsoft.com/office/word/2015/wordml/symex" xmlns:wpg="http://schemas.microsoft.com/office/word/2010/wordprocessingGroup" xmlns:wpi="http://schemas.microsoft.com/office/word/2010/wordprocessingInk" xmlns:wne="http://schemas.microsoft.com/office/word/2006/wordml" xmlns:wps="http://schemas.microsoft.com/office/word/2010/wordprocessingShape" mc:Ignorable="w14 w15 w16se w16cid w16 w16cex w16sdtdh wp14">
   <w:footnote w:type="separator" w:id="-1">
     <w:p>
       <w:r>
@@ -4120,23 +4532,7 @@
           <w:i/>
           <w:iCs/>
         </w:rPr>
-        <w:t xml:space="preserve">Czym  jest </w:t>
-      </w:r>
-      <w:proofErr w:type="spellStart"/>
-      <w:r>
-        <w:rPr>
-          <w:i/>
-          <w:iCs/>
-        </w:rPr>
-        <w:t>deep</w:t>
-      </w:r>
-      <w:proofErr w:type="spellEnd"/>
-      <w:r>
-        <w:rPr>
-          <w:i/>
-          <w:iCs/>
-        </w:rPr>
-        <w:t xml:space="preserve"> learning i sieci neuronowe</w:t>
+        <w:t>Czym  jest deep learning i sieci neuronowe</w:t>
       </w:r>
       <w:r>
         <w:t xml:space="preserve"> </w:t>
@@ -4193,6 +4589,7 @@
         <w:spacing w:after="160"/>
         <w:rPr>
           <w:color w:val="000000"/>
+          <w:lang w:val="en-US"/>
         </w:rPr>
       </w:pPr>
       <w:r>
@@ -4207,6 +4604,7 @@
         <w:rPr>
           <w:sz w:val="20"/>
           <w:szCs w:val="20"/>
+          <w:lang w:val="en-US"/>
         </w:rPr>
         <w:t xml:space="preserve"> </w:t>
       </w:r>
@@ -4216,284 +4614,126 @@
           <w:iCs/>
           <w:sz w:val="20"/>
           <w:szCs w:val="20"/>
-        </w:rPr>
-        <w:t xml:space="preserve">„End-to-End </w:t>
-      </w:r>
-      <w:proofErr w:type="spellStart"/>
+          <w:lang w:val="en-US"/>
+        </w:rPr>
+        <w:t>„End-to-End Deep Neural Network for Automatic Learning in Chess”</w:t>
+      </w:r>
+      <w:r>
+        <w:rPr>
+          <w:sz w:val="20"/>
+          <w:szCs w:val="20"/>
+          <w:lang w:val="en-US"/>
+        </w:rPr>
+        <w:t xml:space="preserve"> </w:t>
+      </w:r>
+      <w:r>
+        <w:fldChar w:fldCharType="begin"/>
+      </w:r>
+      <w:r>
+        <w:rPr>
+          <w:lang w:val="en-US"/>
+        </w:rPr>
+        <w:instrText xml:space="preserve"> HYPERLINK "https://www.researchgate.net/profile/Konstantin-Herud/publication/330317757_End-to-End_Deep_Neural_Network_for_Automatic_Learning_in_Chess/links/5fbacb82299bf104cf6ce5bd/End-to-End-Deep-Neural-Network-for-Automatic-Learning-in-Chess.pdf" </w:instrText>
+      </w:r>
+      <w:r>
+        <w:fldChar w:fldCharType="separate"/>
+      </w:r>
+      <w:r>
+        <w:rPr>
+          <w:rStyle w:val="Hipercze"/>
+          <w:sz w:val="20"/>
+          <w:szCs w:val="20"/>
+          <w:lang w:val="en-US"/>
+        </w:rPr>
+        <w:t>https://www.researchgate.net/profile/Konstantin-Herud/publication/330317757_End-to-End_Deep_Neural_Network_for_Automatic_Learning_in_Chess/links/5fbacb82299bf104cf6ce5bd/End-to-End-Deep-Neural-Network-for-Automatic-Learning-in-Chess.pdf</w:t>
+      </w:r>
+      <w:r>
+        <w:rPr>
+          <w:rStyle w:val="Hipercze"/>
+          <w:sz w:val="20"/>
+          <w:szCs w:val="20"/>
+          <w:lang w:val="en-US"/>
+        </w:rPr>
+        <w:fldChar w:fldCharType="end"/>
+      </w:r>
+    </w:p>
+    <w:p>
+      <w:pPr>
+        <w:pStyle w:val="Tekstprzypisudolnego"/>
+        <w:rPr>
+          <w:lang w:val="en-US"/>
+        </w:rPr>
+      </w:pPr>
+    </w:p>
+  </w:footnote>
+  <w:footnote w:id="5">
+    <w:p>
+      <w:pPr>
+        <w:spacing w:after="160"/>
+        <w:rPr>
+          <w:sz w:val="20"/>
+          <w:szCs w:val="20"/>
+          <w:lang w:val="en-US"/>
+        </w:rPr>
+      </w:pPr>
+      <w:r>
+        <w:rPr>
+          <w:rStyle w:val="Odwoanieprzypisudolnego"/>
+          <w:sz w:val="20"/>
+          <w:szCs w:val="20"/>
+        </w:rPr>
+        <w:footnoteRef/>
+      </w:r>
+      <w:r>
+        <w:rPr>
+          <w:sz w:val="20"/>
+          <w:szCs w:val="20"/>
+          <w:lang w:val="en-US"/>
+        </w:rPr>
+        <w:t xml:space="preserve">  </w:t>
+      </w:r>
       <w:r>
         <w:rPr>
           <w:i/>
           <w:iCs/>
           <w:sz w:val="20"/>
           <w:szCs w:val="20"/>
-        </w:rPr>
-        <w:t>Deep</w:t>
-      </w:r>
-      <w:proofErr w:type="spellEnd"/>
-      <w:r>
-        <w:rPr>
-          <w:i/>
-          <w:iCs/>
+          <w:lang w:val="en-US"/>
+        </w:rPr>
+        <w:t xml:space="preserve">„Predicting Moves in Chess using Convolutional Neural Networks”  </w:t>
+      </w:r>
+      <w:r>
+        <w:fldChar w:fldCharType="begin"/>
+      </w:r>
+      <w:r>
+        <w:rPr>
+          <w:lang w:val="en-US"/>
+        </w:rPr>
+        <w:instrText xml:space="preserve"> HYPERLINK "http://cs231n.stanford.edu/reports/2015/pdfs/ConvChess.pdf" </w:instrText>
+      </w:r>
+      <w:r>
+        <w:fldChar w:fldCharType="separate"/>
+      </w:r>
+      <w:r>
+        <w:rPr>
+          <w:rStyle w:val="Hipercze"/>
+          <w:rFonts w:ascii="Calibri" w:hAnsi="Calibri" w:cs="Calibri"/>
           <w:sz w:val="20"/>
           <w:szCs w:val="20"/>
-        </w:rPr>
-        <w:t xml:space="preserve"> </w:t>
-      </w:r>
-      <w:proofErr w:type="spellStart"/>
-      <w:r>
-        <w:rPr>
-          <w:i/>
-          <w:iCs/>
+          <w:lang w:val="en-US"/>
+        </w:rPr>
+        <w:t>http://cs231n.stanford.edu/reports/2015/pdfs/ConvChess.pdf</w:t>
+      </w:r>
+      <w:r>
+        <w:rPr>
+          <w:rStyle w:val="Hipercze"/>
+          <w:rFonts w:ascii="Calibri" w:hAnsi="Calibri" w:cs="Calibri"/>
           <w:sz w:val="20"/>
           <w:szCs w:val="20"/>
-        </w:rPr>
-        <w:t>Neural</w:t>
-      </w:r>
-      <w:proofErr w:type="spellEnd"/>
-      <w:r>
-        <w:rPr>
-          <w:i/>
-          <w:iCs/>
-          <w:sz w:val="20"/>
-          <w:szCs w:val="20"/>
-        </w:rPr>
-        <w:t xml:space="preserve"> Network for Automatic Learning in </w:t>
-      </w:r>
-      <w:proofErr w:type="spellStart"/>
-      <w:r>
-        <w:rPr>
-          <w:i/>
-          <w:iCs/>
-          <w:sz w:val="20"/>
-          <w:szCs w:val="20"/>
-        </w:rPr>
-        <w:t>Chess</w:t>
-      </w:r>
-      <w:proofErr w:type="spellEnd"/>
-      <w:r>
-        <w:rPr>
-          <w:i/>
-          <w:iCs/>
-          <w:sz w:val="20"/>
-          <w:szCs w:val="20"/>
-        </w:rPr>
-        <w:t>”</w:t>
-      </w:r>
-      <w:r>
-        <w:rPr>
-          <w:sz w:val="20"/>
-          <w:szCs w:val="20"/>
-        </w:rPr>
-        <w:t xml:space="preserve"> </w:t>
-      </w:r>
-      <w:hyperlink r:id="rId4" w:history="1">
-        <w:r>
-          <w:rPr>
-            <w:rStyle w:val="Hipercze"/>
-            <w:sz w:val="20"/>
-            <w:szCs w:val="20"/>
-          </w:rPr>
-          <w:t>https://www.researchgate.net/profile/Konstantin-Herud/publication/330317757_End-to-End_Deep_Neural_Network_for_Automatic_Learning_in_Chess/links/5fbacb82299bf104cf6ce5bd/End-to-End-Deep-Neural-Network-for-Automatic-Learning-in-Chess.pdf</w:t>
-        </w:r>
-      </w:hyperlink>
-    </w:p>
-    <w:p>
-      <w:pPr>
-        <w:pStyle w:val="Tekstprzypisudolnego"/>
-      </w:pPr>
-    </w:p>
-  </w:footnote>
-  <w:footnote w:id="5">
-    <w:p>
-      <w:pPr>
-        <w:spacing w:after="160"/>
-        <w:rPr>
-          <w:sz w:val="20"/>
-          <w:szCs w:val="20"/>
-        </w:rPr>
-      </w:pPr>
-      <w:r>
-        <w:rPr>
-          <w:rStyle w:val="Odwoanieprzypisudolnego"/>
-          <w:sz w:val="20"/>
-          <w:szCs w:val="20"/>
-        </w:rPr>
-        <w:footnoteRef/>
-      </w:r>
-      <w:r>
-        <w:rPr>
-          <w:sz w:val="20"/>
-          <w:szCs w:val="20"/>
-        </w:rPr>
-        <w:t xml:space="preserve">  </w:t>
-      </w:r>
-      <w:r>
-        <w:rPr>
-          <w:i/>
-          <w:iCs/>
-          <w:sz w:val="20"/>
-          <w:szCs w:val="20"/>
-        </w:rPr>
-        <w:t>„</w:t>
-      </w:r>
-      <w:proofErr w:type="spellStart"/>
-      <w:r>
-        <w:rPr>
-          <w:i/>
-          <w:iCs/>
-          <w:sz w:val="20"/>
-          <w:szCs w:val="20"/>
-        </w:rPr>
-        <w:t>Predicting</w:t>
-      </w:r>
-      <w:proofErr w:type="spellEnd"/>
-      <w:r>
-        <w:rPr>
-          <w:i/>
-          <w:iCs/>
-          <w:sz w:val="20"/>
-          <w:szCs w:val="20"/>
-        </w:rPr>
-        <w:t xml:space="preserve"> </w:t>
-      </w:r>
-      <w:proofErr w:type="spellStart"/>
-      <w:r>
-        <w:rPr>
-          <w:i/>
-          <w:iCs/>
-          <w:sz w:val="20"/>
-          <w:szCs w:val="20"/>
-        </w:rPr>
-        <w:t>Moves</w:t>
-      </w:r>
-      <w:proofErr w:type="spellEnd"/>
-      <w:r>
-        <w:rPr>
-          <w:i/>
-          <w:iCs/>
-          <w:sz w:val="20"/>
-          <w:szCs w:val="20"/>
-        </w:rPr>
-        <w:t xml:space="preserve"> in </w:t>
-      </w:r>
-      <w:proofErr w:type="spellStart"/>
-      <w:r>
-        <w:rPr>
-          <w:i/>
-          <w:iCs/>
-          <w:sz w:val="20"/>
-          <w:szCs w:val="20"/>
-        </w:rPr>
-        <w:t>Chess</w:t>
-      </w:r>
-      <w:proofErr w:type="spellEnd"/>
-      <w:r>
-        <w:rPr>
-          <w:i/>
-          <w:iCs/>
-          <w:sz w:val="20"/>
-          <w:szCs w:val="20"/>
-        </w:rPr>
-        <w:t xml:space="preserve"> </w:t>
-      </w:r>
-      <w:proofErr w:type="spellStart"/>
-      <w:r>
-        <w:rPr>
-          <w:i/>
-          <w:iCs/>
-          <w:sz w:val="20"/>
-          <w:szCs w:val="20"/>
-        </w:rPr>
-        <w:t>using</w:t>
-      </w:r>
-      <w:proofErr w:type="spellEnd"/>
-      <w:r>
-        <w:rPr>
-          <w:i/>
-          <w:iCs/>
-          <w:sz w:val="20"/>
-          <w:szCs w:val="20"/>
-        </w:rPr>
-        <w:t xml:space="preserve"> </w:t>
-      </w:r>
-      <w:proofErr w:type="spellStart"/>
-      <w:r>
-        <w:rPr>
-          <w:i/>
-          <w:iCs/>
-          <w:sz w:val="20"/>
-          <w:szCs w:val="20"/>
-        </w:rPr>
-        <w:t>Convolutional</w:t>
-      </w:r>
-      <w:proofErr w:type="spellEnd"/>
-      <w:r>
-        <w:rPr>
-          <w:i/>
-          <w:iCs/>
-          <w:sz w:val="20"/>
-          <w:szCs w:val="20"/>
-        </w:rPr>
-        <w:t xml:space="preserve"> </w:t>
-      </w:r>
-      <w:proofErr w:type="spellStart"/>
-      <w:r>
-        <w:rPr>
-          <w:i/>
-          <w:iCs/>
-          <w:sz w:val="20"/>
-          <w:szCs w:val="20"/>
-        </w:rPr>
-        <w:t>Neural</w:t>
-      </w:r>
-      <w:proofErr w:type="spellEnd"/>
-      <w:r>
-        <w:rPr>
-          <w:i/>
-          <w:iCs/>
-          <w:sz w:val="20"/>
-          <w:szCs w:val="20"/>
-        </w:rPr>
-        <w:t xml:space="preserve"> </w:t>
-      </w:r>
-      <w:r>
-        <w:rPr>
-          <w:i/>
-          <w:iCs/>
-          <w:sz w:val="20"/>
-          <w:szCs w:val="20"/>
-        </w:rPr>
-        <w:t>Networks</w:t>
-      </w:r>
-      <w:r>
-        <w:rPr>
-          <w:i/>
-          <w:iCs/>
-          <w:sz w:val="20"/>
-          <w:szCs w:val="20"/>
-        </w:rPr>
-        <w:t>”</w:t>
-      </w:r>
-      <w:r>
-        <w:rPr>
-          <w:i/>
-          <w:iCs/>
-          <w:sz w:val="20"/>
-          <w:szCs w:val="20"/>
-        </w:rPr>
-        <w:t xml:space="preserve">  </w:t>
-      </w:r>
-      <w:hyperlink r:id="rId5" w:history="1">
-        <w:r>
-          <w:rPr>
-            <w:rStyle w:val="Hipercze"/>
-            <w:rFonts w:ascii="Calibri" w:hAnsi="Calibri" w:cs="Calibri"/>
-            <w:sz w:val="20"/>
-            <w:szCs w:val="20"/>
-          </w:rPr>
-          <w:t>http://cs231n.stanford.edu/reports/2015/pdfs/ConvChess.pdf</w:t>
-        </w:r>
-      </w:hyperlink>
+          <w:lang w:val="en-US"/>
+        </w:rPr>
+        <w:fldChar w:fldCharType="end"/>
+      </w:r>
     </w:p>
     <w:p>
       <w:pPr>
@@ -4501,6 +4741,7 @@
         <w:rPr>
           <w:sz w:val="22"/>
           <w:szCs w:val="22"/>
+          <w:lang w:val="en-US"/>
         </w:rPr>
       </w:pPr>
     </w:p>
@@ -4539,15 +4780,38 @@
         </w:rPr>
         <w:t xml:space="preserve">, </w:t>
       </w:r>
-      <w:hyperlink r:id="rId6" w:history="1">
-        <w:r>
-          <w:rPr>
-            <w:rStyle w:val="Hipercze"/>
-            <w:lang w:val="en-US"/>
-          </w:rPr>
-          <w:t>https://ianlondon.github.io/blog/encoding-cyclical-features-24hour-time/</w:t>
-        </w:r>
-      </w:hyperlink>
+      <w:r>
+        <w:fldChar w:fldCharType="begin"/>
+      </w:r>
+      <w:r>
+        <w:rPr>
+          <w:lang w:val="en-US"/>
+        </w:rPr>
+        <w:instrText xml:space="preserve"> HYPERLINK "https:</w:instrText>
+      </w:r>
+      <w:r>
+        <w:rPr>
+          <w:lang w:val="en-US"/>
+        </w:rPr>
+        <w:instrText xml:space="preserve">//ianlondon.github.io/blog/encoding-cyclical-features-24hour-time/" </w:instrText>
+      </w:r>
+      <w:r>
+        <w:fldChar w:fldCharType="separate"/>
+      </w:r>
+      <w:r>
+        <w:rPr>
+          <w:rStyle w:val="Hipercze"/>
+          <w:lang w:val="en-US"/>
+        </w:rPr>
+        <w:t>https://ianlondon.github.io/blog/encoding-cyclical-features-24hour-time/</w:t>
+      </w:r>
+      <w:r>
+        <w:rPr>
+          <w:rStyle w:val="Hipercze"/>
+          <w:lang w:val="en-US"/>
+        </w:rPr>
+        <w:fldChar w:fldCharType="end"/>
+      </w:r>
       <w:r>
         <w:rPr>
           <w:lang w:val="en-US"/>
@@ -4582,15 +4846,32 @@
         </w:rPr>
         <w:t xml:space="preserve"> </w:t>
       </w:r>
-      <w:hyperlink r:id="rId7" w:history="1">
-        <w:r>
-          <w:rPr>
-            <w:rStyle w:val="Hipercze"/>
-            <w:lang w:val="en-US"/>
-          </w:rPr>
-          <w:t>https://www.brutalk.com/pl/wiadomosci/brutalk-blog/przeglad/funkcje-strat-i-strat-do-szkolenia-sieci-neuronowych-uczenia-glebokiego-6046fa42120e8</w:t>
-        </w:r>
-      </w:hyperlink>
+      <w:r>
+        <w:fldChar w:fldCharType="begin"/>
+      </w:r>
+      <w:r>
+        <w:rPr>
+          <w:lang w:val="en-US"/>
+        </w:rPr>
+        <w:instrText xml:space="preserve"> HYPERLINK "https://www.brutalk.com/pl/wiadomosci/brutalk-blog/przeglad/funkcje-strat-i-strat-do-szkolenia-sieci-neuronowych-uczenia-glebokiego-6046fa42120e8" </w:instrText>
+      </w:r>
+      <w:r>
+        <w:fldChar w:fldCharType="separate"/>
+      </w:r>
+      <w:r>
+        <w:rPr>
+          <w:rStyle w:val="Hipercze"/>
+          <w:lang w:val="en-US"/>
+        </w:rPr>
+        <w:t>https://www.brutalk.com/pl/wiadomosci/brutalk-blog/przeglad/funkcje-strat-i-strat-do-szkolenia-sieci-neuronowych-uczenia-glebokiego-6046fa42120e8</w:t>
+      </w:r>
+      <w:r>
+        <w:rPr>
+          <w:rStyle w:val="Hipercze"/>
+          <w:lang w:val="en-US"/>
+        </w:rPr>
+        <w:fldChar w:fldCharType="end"/>
+      </w:r>
       <w:r>
         <w:rPr>
           <w:lang w:val="en-US"/>
@@ -4609,7 +4890,7 @@
 </file>
 
 <file path=word/numbering.xml><?xml version="1.0" encoding="utf-8"?>
-<w:numbering xmlns:wpc="http://schemas.microsoft.com/office/word/2010/wordprocessingCanvas" xmlns:cx="http://schemas.microsoft.com/office/drawing/2014/chartex" xmlns:cx1="http://schemas.microsoft.com/office/drawing/2015/9/8/chartex" xmlns:cx2="http://schemas.microsoft.com/office/drawing/2015/10/21/chartex" xmlns:cx3="http://schemas.microsoft.com/office/drawing/2016/5/9/chartex" xmlns:cx4="http://schemas.microsoft.com/office/drawing/2016/5/10/chartex" xmlns:cx5="http://schemas.microsoft.com/office/drawing/2016/5/11/chartex" xmlns:cx6="http://schemas.microsoft.com/office/drawing/2016/5/12/chartex" xmlns:cx7="http://schemas.microsoft.com/office/drawing/2016/5/13/chartex" xmlns:cx8="http://schemas.microsoft.com/office/drawing/2016/5/14/chartex" xmlns:mc="http://schemas.openxmlformats.org/markup-compatibility/2006" xmlns:aink="http://schemas.microsoft.com/office/drawing/2016/ink" xmlns:am3d="http://schemas.microsoft.com/office/drawing/2017/model3d" xmlns:o="urn:schemas-microsoft-com:office:office" xmlns:oel="http://schemas.microsoft.com/office/2019/extlst" xmlns:r="http://schemas.openxmlformats.org/officeDocument/2006/relationships" xmlns:m="http://schemas.openxmlformats.org/officeDocument/2006/math" xmlns:v="urn:schemas-microsoft-com:vml" xmlns:wp14="http://schemas.microsoft.com/office/word/2010/wordprocessingDrawing" xmlns:wp="http://schemas.openxmlformats.org/drawingml/2006/wordprocessingDrawing" xmlns:w10="urn:schemas-microsoft-com:office:word" xmlns:w="http://schemas.openxmlformats.org/wordprocessingml/2006/main" xmlns:w14="http://schemas.microsoft.com/office/word/2010/wordml" xmlns:w15="http://schemas.microsoft.com/office/word/2012/wordml" xmlns:w16cex="http://schemas.microsoft.com/office/word/2018/wordml/cex" xmlns:w16cid="http://schemas.microsoft.com/office/word/2016/wordml/cid" xmlns:w16="http://schemas.microsoft.com/office/word/2018/wordml" xmlns:w16sdtdh="http://schemas.microsoft.com/office/word/2020/wordml/sdtdatahash" xmlns:w16se="http://schemas.microsoft.com/office/word/2015/wordml/symex" xmlns:wpg="http://schemas.microsoft.com/office/word/2010/wordprocessingGroup" xmlns:wpi="http://schemas.microsoft.com/office/word/2010/wordprocessingInk" xmlns:wne="http://schemas.microsoft.com/office/word/2006/wordml" xmlns:wps="http://schemas.microsoft.com/office/word/2010/wordprocessingShape" mc:Ignorable="w14 w15 w16se w16cid w16 w16cex w16sdtdh wp14">
+<w:numbering xmlns:wpc="http://schemas.microsoft.com/office/word/2010/wordprocessingCanvas" xmlns:cx="http://schemas.microsoft.com/office/drawing/2014/chartex" xmlns:cx1="http://schemas.microsoft.com/office/drawing/2015/9/8/chartex" xmlns:cx2="http://schemas.microsoft.com/office/drawing/2015/10/21/chartex" xmlns:cx3="http://schemas.microsoft.com/office/drawing/2016/5/9/chartex" xmlns:cx4="http://schemas.microsoft.com/office/drawing/2016/5/10/chartex" xmlns:cx5="http://schemas.microsoft.com/office/drawing/2016/5/11/chartex" xmlns:cx6="http://schemas.microsoft.com/office/drawing/2016/5/12/chartex" xmlns:cx7="http://schemas.microsoft.com/office/drawing/2016/5/13/chartex" xmlns:cx8="http://schemas.microsoft.com/office/drawing/2016/5/14/chartex" xmlns:mc="http://schemas.openxmlformats.org/markup-compatibility/2006" xmlns:aink="http://schemas.microsoft.com/office/drawing/2016/ink" xmlns:am3d="http://schemas.microsoft.com/office/drawing/2017/model3d" xmlns:o="urn:schemas-microsoft-com:office:office" xmlns:r="http://schemas.openxmlformats.org/officeDocument/2006/relationships" xmlns:m="http://schemas.openxmlformats.org/officeDocument/2006/math" xmlns:v="urn:schemas-microsoft-com:vml" xmlns:wp14="http://schemas.microsoft.com/office/word/2010/wordprocessingDrawing" xmlns:wp="http://schemas.openxmlformats.org/drawingml/2006/wordprocessingDrawing" xmlns:w10="urn:schemas-microsoft-com:office:word" xmlns:w="http://schemas.openxmlformats.org/wordprocessingml/2006/main" xmlns:w14="http://schemas.microsoft.com/office/word/2010/wordml" xmlns:w15="http://schemas.microsoft.com/office/word/2012/wordml" xmlns:w16cex="http://schemas.microsoft.com/office/word/2018/wordml/cex" xmlns:w16cid="http://schemas.microsoft.com/office/word/2016/wordml/cid" xmlns:w16="http://schemas.microsoft.com/office/word/2018/wordml" xmlns:w16sdtdh="http://schemas.microsoft.com/office/word/2020/wordml/sdtdatahash" xmlns:w16se="http://schemas.microsoft.com/office/word/2015/wordml/symex" xmlns:wpg="http://schemas.microsoft.com/office/word/2010/wordprocessingGroup" xmlns:wpi="http://schemas.microsoft.com/office/word/2010/wordprocessingInk" xmlns:wne="http://schemas.microsoft.com/office/word/2006/wordml" xmlns:wps="http://schemas.microsoft.com/office/word/2010/wordprocessingShape" mc:Ignorable="w14 w15 w16se w16cid w16 w16cex w16sdtdh wp14">
   <w:abstractNum w:abstractNumId="0" w15:restartNumberingAfterBreak="0">
     <w:nsid w:val="2E4D0D84"/>
     <w:multiLevelType w:val="hybridMultilevel"/>
@@ -4809,10 +5090,10 @@
       </w:pPr>
     </w:lvl>
   </w:abstractNum>
-  <w:num w:numId="1" w16cid:durableId="591358681">
+  <w:num w:numId="1">
     <w:abstractNumId w:val="0"/>
   </w:num>
-  <w:num w:numId="2" w16cid:durableId="615988280">
+  <w:num w:numId="2">
     <w:abstractNumId w:val="1"/>
   </w:num>
 </w:numbering>
@@ -5266,6 +5547,7 @@
   <w:style w:type="character" w:default="1" w:styleId="Domylnaczcionkaakapitu">
     <w:name w:val="Default Paragraph Font"/>
     <w:uiPriority w:val="1"/>
+    <w:semiHidden/>
     <w:unhideWhenUsed/>
   </w:style>
   <w:style w:type="table" w:default="1" w:styleId="Standardowy">

</xml_diff>

<commit_message>
minor changes in word file, better fomrating
</commit_message>
<xml_diff>
--- a/Projekt Sztuczne Sieci Neuronowe.docx
+++ b/Projekt Sztuczne Sieci Neuronowe.docx
@@ -1033,7 +1033,23 @@
         <w:t xml:space="preserve">Szachy są jedną z najbardziej znanych i szanowanych gier na świecie, a ich historia ma już prawie 1500 lat. </w:t>
       </w:r>
       <w:r>
-        <w:t>Za kolebkę szachów uznawane są Indie. Według źródeł pisanych gra ta była już znana w Persji na dworze szacha Chosrowa I Anoszirwana w latach 70. VI wieku naszej ery, gdzie przywieziona została w darze od indyjskiego radży.</w:t>
+        <w:t xml:space="preserve">Za kolebkę szachów uznawane są Indie. Według źródeł pisanych gra ta była już znana w Persji na dworze szacha </w:t>
+      </w:r>
+      <w:proofErr w:type="spellStart"/>
+      <w:r>
+        <w:t>Chosrowa</w:t>
+      </w:r>
+      <w:proofErr w:type="spellEnd"/>
+      <w:r>
+        <w:t xml:space="preserve"> I </w:t>
+      </w:r>
+      <w:proofErr w:type="spellStart"/>
+      <w:r>
+        <w:t>Anoszirwana</w:t>
+      </w:r>
+      <w:proofErr w:type="spellEnd"/>
+      <w:r>
+        <w:t xml:space="preserve"> w latach 70. VI wieku naszej ery, gdzie przywieziona została w darze od indyjskiego radży.</w:t>
       </w:r>
       <w:r>
         <w:t xml:space="preserve"> Gra ta, wymagająca strategicznego i taktycznego myślenia</w:t>
@@ -1120,7 +1136,15 @@
         <w:t xml:space="preserve"> </w:t>
       </w:r>
       <w:r>
-        <w:t xml:space="preserve">i nazwana została liczbą shanona. W naszym projekcie będziemy pracowali na zbiorze 10 000 obserwacji, każda z nich </w:t>
+        <w:t xml:space="preserve">i nazwana została liczbą </w:t>
+      </w:r>
+      <w:proofErr w:type="spellStart"/>
+      <w:r>
+        <w:t>shanona</w:t>
+      </w:r>
+      <w:proofErr w:type="spellEnd"/>
+      <w:r>
+        <w:t xml:space="preserve">. W naszym projekcie będziemy pracowali na zbiorze 10 000 obserwacji, każda z nich </w:t>
       </w:r>
       <w:r>
         <w:t xml:space="preserve">reprezentuje jedno spotkanie szachowe. Zbiór danych pochodzi ze strony kaggle.com i jest dostępny pod adresem:  </w:t>
@@ -1160,11 +1184,16 @@
           <w:numId w:val="1"/>
         </w:numPr>
       </w:pPr>
+      <w:proofErr w:type="spellStart"/>
       <w:r>
         <w:t>r</w:t>
       </w:r>
       <w:r>
-        <w:t>ated – czy mecz był rankingowy</w:t>
+        <w:t>ated</w:t>
+      </w:r>
+      <w:proofErr w:type="spellEnd"/>
+      <w:r>
+        <w:t xml:space="preserve"> – czy mecz był rankingowy</w:t>
       </w:r>
     </w:p>
     <w:p>
@@ -1175,11 +1204,16 @@
           <w:numId w:val="1"/>
         </w:numPr>
       </w:pPr>
+      <w:proofErr w:type="spellStart"/>
       <w:r>
         <w:t>c</w:t>
       </w:r>
       <w:r>
-        <w:t xml:space="preserve">reated_at </w:t>
+        <w:t>reated_at</w:t>
+      </w:r>
+      <w:proofErr w:type="spellEnd"/>
+      <w:r>
+        <w:t xml:space="preserve"> </w:t>
       </w:r>
       <w:r>
         <w:t>– czas rozpoczęcia gry</w:t>
@@ -1193,8 +1227,13 @@
           <w:numId w:val="1"/>
         </w:numPr>
       </w:pPr>
-      <w:r>
-        <w:t>last_move_at – czas ostatniego ruchu</w:t>
+      <w:proofErr w:type="spellStart"/>
+      <w:r>
+        <w:t>last_move_at</w:t>
+      </w:r>
+      <w:proofErr w:type="spellEnd"/>
+      <w:r>
+        <w:t xml:space="preserve"> – czas ostatniego ruchu</w:t>
       </w:r>
     </w:p>
     <w:p>
@@ -1205,8 +1244,13 @@
           <w:numId w:val="1"/>
         </w:numPr>
       </w:pPr>
-      <w:r>
-        <w:t>turns – sumaryczna liczba posunięć</w:t>
+      <w:proofErr w:type="spellStart"/>
+      <w:r>
+        <w:t>turns</w:t>
+      </w:r>
+      <w:proofErr w:type="spellEnd"/>
+      <w:r>
+        <w:t xml:space="preserve"> – sumaryczna liczba posunięć</w:t>
       </w:r>
     </w:p>
     <w:p>
@@ -1217,8 +1261,13 @@
           <w:numId w:val="1"/>
         </w:numPr>
       </w:pPr>
-      <w:r>
-        <w:t>victory_status – czy pojedynek został wygrany, poddany, zremisowany, zakończony przez upłynięcie czasu</w:t>
+      <w:proofErr w:type="spellStart"/>
+      <w:r>
+        <w:t>victory_status</w:t>
+      </w:r>
+      <w:proofErr w:type="spellEnd"/>
+      <w:r>
+        <w:t xml:space="preserve"> – czy pojedynek został wygrany, poddany, zremisowany, zakończony przez upłynięcie czasu</w:t>
       </w:r>
     </w:p>
     <w:p>
@@ -1229,8 +1278,13 @@
           <w:numId w:val="1"/>
         </w:numPr>
       </w:pPr>
-      <w:r>
-        <w:t>winner – czy mecz zakończony wygraną białego, czarnego czy remisem</w:t>
+      <w:proofErr w:type="spellStart"/>
+      <w:r>
+        <w:t>winner</w:t>
+      </w:r>
+      <w:proofErr w:type="spellEnd"/>
+      <w:r>
+        <w:t xml:space="preserve"> – czy mecz zakończony wygraną białego, czarnego czy remisem</w:t>
       </w:r>
     </w:p>
     <w:p>
@@ -1241,8 +1295,13 @@
           <w:numId w:val="1"/>
         </w:numPr>
       </w:pPr>
-      <w:r>
-        <w:t xml:space="preserve">increment_code – początkowy czas trwania </w:t>
+      <w:proofErr w:type="spellStart"/>
+      <w:r>
+        <w:t>increment_code</w:t>
+      </w:r>
+      <w:proofErr w:type="spellEnd"/>
+      <w:r>
+        <w:t xml:space="preserve"> – początkowy czas trwania </w:t>
       </w:r>
       <w:proofErr w:type="gramStart"/>
       <w:r>
@@ -1262,8 +1321,13 @@
         </w:numPr>
         <w:jc w:val="both"/>
       </w:pPr>
-      <w:r>
-        <w:t>white_id – id gracza poruszającego się białymi pionami</w:t>
+      <w:proofErr w:type="spellStart"/>
+      <w:r>
+        <w:t>white_id</w:t>
+      </w:r>
+      <w:proofErr w:type="spellEnd"/>
+      <w:r>
+        <w:t xml:space="preserve"> – id gracza poruszającego się białymi pionami</w:t>
       </w:r>
     </w:p>
     <w:p>
@@ -1275,8 +1339,13 @@
         </w:numPr>
         <w:jc w:val="both"/>
       </w:pPr>
-      <w:r>
-        <w:t>white_rating – ranking gracza poruszającego się białymi pionami</w:t>
+      <w:proofErr w:type="spellStart"/>
+      <w:r>
+        <w:t>white_rating</w:t>
+      </w:r>
+      <w:proofErr w:type="spellEnd"/>
+      <w:r>
+        <w:t xml:space="preserve"> – ranking gracza poruszającego się białymi pionami</w:t>
       </w:r>
     </w:p>
     <w:p>
@@ -1288,8 +1357,13 @@
         </w:numPr>
         <w:jc w:val="both"/>
       </w:pPr>
-      <w:r>
-        <w:t>black_id – id gracza poruszającego się czarnymi pionami</w:t>
+      <w:proofErr w:type="spellStart"/>
+      <w:r>
+        <w:t>black_id</w:t>
+      </w:r>
+      <w:proofErr w:type="spellEnd"/>
+      <w:r>
+        <w:t xml:space="preserve"> – id gracza poruszającego się czarnymi pionami</w:t>
       </w:r>
     </w:p>
     <w:p>
@@ -1301,8 +1375,13 @@
         </w:numPr>
         <w:jc w:val="both"/>
       </w:pPr>
-      <w:r>
-        <w:t xml:space="preserve">black_rating - </w:t>
+      <w:proofErr w:type="spellStart"/>
+      <w:r>
+        <w:t>black_rating</w:t>
+      </w:r>
+      <w:proofErr w:type="spellEnd"/>
+      <w:r>
+        <w:t xml:space="preserve"> - </w:t>
       </w:r>
       <w:r>
         <w:t xml:space="preserve">ranking gracza poruszającego się </w:t>
@@ -1323,8 +1402,13 @@
         </w:numPr>
         <w:jc w:val="both"/>
       </w:pPr>
-      <w:r>
-        <w:t xml:space="preserve">moves </w:t>
+      <w:proofErr w:type="spellStart"/>
+      <w:r>
+        <w:t>moves</w:t>
+      </w:r>
+      <w:proofErr w:type="spellEnd"/>
+      <w:r>
+        <w:t xml:space="preserve"> </w:t>
       </w:r>
       <w:r>
         <w:t>–</w:t>
@@ -1345,8 +1429,13 @@
         </w:numPr>
         <w:jc w:val="both"/>
       </w:pPr>
-      <w:r>
-        <w:t>opening_eco – standardowy kod strategia rozpoczęcia</w:t>
+      <w:proofErr w:type="spellStart"/>
+      <w:r>
+        <w:t>opening_eco</w:t>
+      </w:r>
+      <w:proofErr w:type="spellEnd"/>
+      <w:r>
+        <w:t xml:space="preserve"> – standardowy kod strategia rozpoczęcia</w:t>
       </w:r>
     </w:p>
     <w:p>
@@ -1358,8 +1447,13 @@
         </w:numPr>
         <w:jc w:val="both"/>
       </w:pPr>
-      <w:r>
-        <w:t>opening_name – nazwa strategii rozpoczęcia</w:t>
+      <w:proofErr w:type="spellStart"/>
+      <w:r>
+        <w:t>opening_name</w:t>
+      </w:r>
+      <w:proofErr w:type="spellEnd"/>
+      <w:r>
+        <w:t xml:space="preserve"> – nazwa strategii rozpoczęcia</w:t>
       </w:r>
     </w:p>
     <w:p>
@@ -1371,8 +1465,13 @@
         </w:numPr>
         <w:jc w:val="both"/>
       </w:pPr>
-      <w:r>
-        <w:t xml:space="preserve">opening_ply – liczba ruchów w </w:t>
+      <w:proofErr w:type="spellStart"/>
+      <w:r>
+        <w:t>opening_ply</w:t>
+      </w:r>
+      <w:proofErr w:type="spellEnd"/>
+      <w:r>
+        <w:t xml:space="preserve"> – liczba ruchów w </w:t>
       </w:r>
       <w:r>
         <w:t>fazie początkowej</w:t>
@@ -1453,7 +1552,15 @@
         <w:jc w:val="both"/>
       </w:pPr>
       <w:r>
-        <w:t>Istnieją dwa podstawowe typy uczenia sieci neuronowych – uczenie z nauczycielem oraz uczenie bez nauczyciela. Uczenie z nauczycielem charakteryzuje się znajomością pożądanego wyniku. Wagi dopierane są w taki sposób, by wynik wyjścia sieci był zbliżony do wartości rzeczywistej.  Z kolei uczenie bez nauczyciela polega na przekazywaniu do sieci jedynie danych wejściowych. Taki proces nazywany jest samouczeniem.</w:t>
+        <w:t xml:space="preserve">Istnieją dwa podstawowe typy uczenia sieci neuronowych – uczenie z nauczycielem oraz uczenie bez nauczyciela. Uczenie z nauczycielem charakteryzuje się znajomością pożądanego wyniku. Wagi dopierane są w taki sposób, by wynik wyjścia sieci był zbliżony do wartości rzeczywistej.  Z kolei uczenie bez nauczyciela polega na przekazywaniu do sieci jedynie danych wejściowych. Taki proces nazywany jest </w:t>
+      </w:r>
+      <w:proofErr w:type="spellStart"/>
+      <w:r>
+        <w:t>samouczeniem</w:t>
+      </w:r>
+      <w:proofErr w:type="spellEnd"/>
+      <w:r>
+        <w:t>.</w:t>
       </w:r>
       <w:r>
         <w:rPr>
@@ -1601,7 +1708,23 @@
         <w:t>Złożoność gry w szachy sprawia, że jest ona popularnym ,,celem” dla naukowców zajmujących się sztuczną inteligencją.</w:t>
       </w:r>
       <w:r>
-        <w:t xml:space="preserve"> W 1996 roku komputer firmy IBM „Deep Blue” jako pierwszy odniósł sukces, pokonując wówczas arcymistrza szachowego Garry’ego Kasparowa.</w:t>
+        <w:t xml:space="preserve"> W 1996 roku komputer firmy IBM „</w:t>
+      </w:r>
+      <w:proofErr w:type="spellStart"/>
+      <w:r>
+        <w:t>Deep</w:t>
+      </w:r>
+      <w:proofErr w:type="spellEnd"/>
+      <w:r>
+        <w:t xml:space="preserve"> Blue” jako pierwszy odniósł sukces, pokonując wówczas arcymistrza szachowego </w:t>
+      </w:r>
+      <w:proofErr w:type="spellStart"/>
+      <w:r>
+        <w:t>Garry’ego</w:t>
+      </w:r>
+      <w:proofErr w:type="spellEnd"/>
+      <w:r>
+        <w:t xml:space="preserve"> Kasparowa.</w:t>
       </w:r>
     </w:p>
     <w:p>
@@ -1618,7 +1741,31 @@
         <w:ind w:firstLine="708"/>
       </w:pPr>
       <w:r>
-        <w:t xml:space="preserve">W artykule „End-to-End Deep Neural Network for Automatic Learning in Chess” </w:t>
+        <w:t xml:space="preserve">W artykule „End-to-End </w:t>
+      </w:r>
+      <w:proofErr w:type="spellStart"/>
+      <w:r>
+        <w:t>Deep</w:t>
+      </w:r>
+      <w:proofErr w:type="spellEnd"/>
+      <w:r>
+        <w:t xml:space="preserve"> </w:t>
+      </w:r>
+      <w:proofErr w:type="spellStart"/>
+      <w:r>
+        <w:t>Neural</w:t>
+      </w:r>
+      <w:proofErr w:type="spellEnd"/>
+      <w:r>
+        <w:t xml:space="preserve"> Network for Automatic Learning in </w:t>
+      </w:r>
+      <w:proofErr w:type="spellStart"/>
+      <w:r>
+        <w:t>Chess</w:t>
+      </w:r>
+      <w:proofErr w:type="spellEnd"/>
+      <w:r>
+        <w:t xml:space="preserve">” </w:t>
       </w:r>
       <w:r>
         <w:rPr>
@@ -1676,10 +1823,79 @@
         <w:ind w:firstLine="708"/>
       </w:pPr>
       <w:r>
-        <w:t xml:space="preserve">Inną metodę wykorzystują Barak Oshri i </w:t>
-      </w:r>
-      <w:r>
-        <w:t xml:space="preserve">Nishith Khandwala z Uniwersytetu Stanforda w artykule „Predicting Moves in Chess using Convolutional Neural Networks” </w:t>
+        <w:t xml:space="preserve">Inną metodę wykorzystują Barak </w:t>
+      </w:r>
+      <w:proofErr w:type="spellStart"/>
+      <w:r>
+        <w:t>Oshri</w:t>
+      </w:r>
+      <w:proofErr w:type="spellEnd"/>
+      <w:r>
+        <w:t xml:space="preserve"> i </w:t>
+      </w:r>
+      <w:proofErr w:type="spellStart"/>
+      <w:r>
+        <w:t>Nishith</w:t>
+      </w:r>
+      <w:proofErr w:type="spellEnd"/>
+      <w:r>
+        <w:t xml:space="preserve"> </w:t>
+      </w:r>
+      <w:proofErr w:type="spellStart"/>
+      <w:r>
+        <w:t>Khandwala</w:t>
+      </w:r>
+      <w:proofErr w:type="spellEnd"/>
+      <w:r>
+        <w:t xml:space="preserve"> z Uniwersytetu Stanforda w artykule „</w:t>
+      </w:r>
+      <w:proofErr w:type="spellStart"/>
+      <w:r>
+        <w:t>Predicting</w:t>
+      </w:r>
+      <w:proofErr w:type="spellEnd"/>
+      <w:r>
+        <w:t xml:space="preserve"> </w:t>
+      </w:r>
+      <w:proofErr w:type="spellStart"/>
+      <w:r>
+        <w:t>Moves</w:t>
+      </w:r>
+      <w:proofErr w:type="spellEnd"/>
+      <w:r>
+        <w:t xml:space="preserve"> in </w:t>
+      </w:r>
+      <w:proofErr w:type="spellStart"/>
+      <w:r>
+        <w:t>Chess</w:t>
+      </w:r>
+      <w:proofErr w:type="spellEnd"/>
+      <w:r>
+        <w:t xml:space="preserve"> </w:t>
+      </w:r>
+      <w:proofErr w:type="spellStart"/>
+      <w:r>
+        <w:t>using</w:t>
+      </w:r>
+      <w:proofErr w:type="spellEnd"/>
+      <w:r>
+        <w:t xml:space="preserve"> </w:t>
+      </w:r>
+      <w:proofErr w:type="spellStart"/>
+      <w:r>
+        <w:t>Convolutional</w:t>
+      </w:r>
+      <w:proofErr w:type="spellEnd"/>
+      <w:r>
+        <w:t xml:space="preserve"> </w:t>
+      </w:r>
+      <w:proofErr w:type="spellStart"/>
+      <w:r>
+        <w:t>Neural</w:t>
+      </w:r>
+      <w:proofErr w:type="spellEnd"/>
+      <w:r>
+        <w:t xml:space="preserve"> Networks” </w:t>
       </w:r>
       <w:r>
         <w:rPr>
@@ -1688,7 +1904,15 @@
         <w:footnoteReference w:id="5"/>
       </w:r>
       <w:r>
-        <w:t>używając trzywarstwowych konwolucyjnych sieci neuronowych</w:t>
+        <w:t xml:space="preserve">używając trzywarstwowych </w:t>
+      </w:r>
+      <w:proofErr w:type="spellStart"/>
+      <w:r>
+        <w:t>konwolucyjnych</w:t>
+      </w:r>
+      <w:proofErr w:type="spellEnd"/>
+      <w:r>
+        <w:t xml:space="preserve"> sieci neuronowych</w:t>
       </w:r>
       <w:r>
         <w:t xml:space="preserve"> do przewidywania ruchów pionów.</w:t>
@@ -1706,7 +1930,15 @@
         <w:t xml:space="preserve">245 000 ruchów składających się na 20 000 rozgrywek. Po </w:t>
       </w:r>
       <w:r>
-        <w:t>uzyskaniu końcowych wyników autorzy zalecają używanie warstw konwolucyjnych do rozpoznawania wzorców raczej niewielkich taktyk i rekomendują przeszkolenie i ,,skomponowanie” tej taktyki z funkcjami aktywacji dla lepszej ogólnej gry.</w:t>
+        <w:t xml:space="preserve">uzyskaniu końcowych wyników autorzy zalecają używanie warstw </w:t>
+      </w:r>
+      <w:proofErr w:type="spellStart"/>
+      <w:r>
+        <w:t>konwolucyjnych</w:t>
+      </w:r>
+      <w:proofErr w:type="spellEnd"/>
+      <w:r>
+        <w:t xml:space="preserve"> do rozpoznawania wzorców raczej niewielkich taktyk i rekomendują przeszkolenie i ,,skomponowanie” tej taktyki z funkcjami aktywacji dla lepszej ogólnej gry.</w:t>
       </w:r>
     </w:p>
     <w:p>
@@ -1777,7 +2009,47 @@
     <w:p>
       <w:r>
         <w:tab/>
-        <w:t xml:space="preserve">Do przeprowadzenia analizy wykorzystamy biblioteki dostępne w języku Python. W głównej mierze będziemy posługiwać się bibliotekami pandas, numpy do obróbki danych, keras do budowy i testowania modelu sieci neuronowych oraz matplotlib do wizualizacji danych na wykresach. Po pobraniu danych przystępujemy do wstępnej obróbki danych, przygotowania ich do wstawienia do modelu. </w:t>
+        <w:t xml:space="preserve">Do przeprowadzenia analizy wykorzystamy biblioteki dostępne w języku </w:t>
+      </w:r>
+      <w:proofErr w:type="spellStart"/>
+      <w:r>
+        <w:t>Python</w:t>
+      </w:r>
+      <w:proofErr w:type="spellEnd"/>
+      <w:r>
+        <w:t xml:space="preserve">. W głównej mierze będziemy posługiwać się bibliotekami </w:t>
+      </w:r>
+      <w:proofErr w:type="spellStart"/>
+      <w:r>
+        <w:t>pandas</w:t>
+      </w:r>
+      <w:proofErr w:type="spellEnd"/>
+      <w:r>
+        <w:t xml:space="preserve">, </w:t>
+      </w:r>
+      <w:proofErr w:type="spellStart"/>
+      <w:r>
+        <w:t>numpy</w:t>
+      </w:r>
+      <w:proofErr w:type="spellEnd"/>
+      <w:r>
+        <w:t xml:space="preserve"> do obróbki danych, </w:t>
+      </w:r>
+      <w:proofErr w:type="spellStart"/>
+      <w:r>
+        <w:t>keras</w:t>
+      </w:r>
+      <w:proofErr w:type="spellEnd"/>
+      <w:r>
+        <w:t xml:space="preserve"> do budowy i testowania modelu sieci neuronowych oraz </w:t>
+      </w:r>
+      <w:proofErr w:type="spellStart"/>
+      <w:r>
+        <w:t>matplotlib</w:t>
+      </w:r>
+      <w:proofErr w:type="spellEnd"/>
+      <w:r>
+        <w:t xml:space="preserve"> do wizualizacji danych na wykresach. Po pobraniu danych przystępujemy do wstępnej obróbki danych, przygotowania ich do wstawienia do modelu. </w:t>
       </w:r>
     </w:p>
     <w:p/>
@@ -1834,7 +2106,15 @@
     <w:p/>
     <w:p>
       <w:r>
-        <w:t>Przy próbie zamiany czasu na typ datetime, napotkaliśmy problem, ponieważ data rozpoczęcia i zakończenia każdej obserwacji jest taka sama, zmienne te nie wnoszą zbyt wiele informacji</w:t>
+        <w:t xml:space="preserve">Przy próbie zamiany czasu na typ </w:t>
+      </w:r>
+      <w:proofErr w:type="spellStart"/>
+      <w:r>
+        <w:t>datetime</w:t>
+      </w:r>
+      <w:proofErr w:type="spellEnd"/>
+      <w:r>
+        <w:t>, napotkaliśmy problem, ponieważ data rozpoczęcia i zakończenia każdej obserwacji jest taka sama, zmienne te nie wnoszą zbyt wiele informacji</w:t>
       </w:r>
       <w:r>
         <w:t xml:space="preserve">. Ciężko będzie nam wyciągnąć z nich długość meczu, ponieważ różnica zawsze będzie wynosiła zero. Postanowiliśmy wyciągnąć z tej zmiennej godzinę rozpoczęcia meczu, gdyż </w:t>
@@ -1848,7 +2128,15 @@
         <w:t xml:space="preserve"> że może ona mieć wpływ na wynik spotkania.</w:t>
       </w:r>
       <w:r>
-        <w:t xml:space="preserve"> Aby zapewnić sieci neuronowej lepsze możliwości nauki, zakodujemy godzinę jak parę dwóch zmiennych (sinusoidalnej oraz cosinusoidalnej) zgodnie z artykułem</w:t>
+        <w:t xml:space="preserve"> Aby zapewnić sieci neuronowej lepsze możliwości nauki, zakodujemy godzinę jak parę dwóch zmiennych (sinusoidalnej oraz </w:t>
+      </w:r>
+      <w:proofErr w:type="spellStart"/>
+      <w:r>
+        <w:t>cosinusoidalnej</w:t>
+      </w:r>
+      <w:proofErr w:type="spellEnd"/>
+      <w:r>
+        <w:t>) zgodnie z artykułem</w:t>
       </w:r>
       <w:r>
         <w:rPr>
@@ -1933,6 +2221,7 @@
       <w:r>
         <w:t xml:space="preserve">więc zmienne </w:t>
       </w:r>
+      <w:proofErr w:type="spellStart"/>
       <w:r>
         <w:rPr>
           <w:i/>
@@ -1940,27 +2229,53 @@
         </w:rPr>
         <w:t>created_at</w:t>
       </w:r>
+      <w:proofErr w:type="spellEnd"/>
       <w:r>
         <w:rPr>
           <w:i/>
           <w:iCs/>
         </w:rPr>
-        <w:t>, last_move_at, victory_</w:t>
-      </w:r>
-      <w:proofErr w:type="gramStart"/>
+        <w:t xml:space="preserve">, </w:t>
+      </w:r>
+      <w:proofErr w:type="spellStart"/>
       <w:r>
         <w:rPr>
           <w:i/>
           <w:iCs/>
         </w:rPr>
-        <w:t>status</w:t>
-      </w:r>
-      <w:proofErr w:type="gramEnd"/>
+        <w:t>last_move_at</w:t>
+      </w:r>
+      <w:proofErr w:type="spellEnd"/>
       <w:r>
         <w:rPr>
           <w:i/>
           <w:iCs/>
         </w:rPr>
+        <w:t xml:space="preserve">, </w:t>
+      </w:r>
+      <w:proofErr w:type="spellStart"/>
+      <w:r>
+        <w:rPr>
+          <w:i/>
+          <w:iCs/>
+        </w:rPr>
+        <w:t>victory_</w:t>
+      </w:r>
+      <w:proofErr w:type="gramStart"/>
+      <w:r>
+        <w:rPr>
+          <w:i/>
+          <w:iCs/>
+        </w:rPr>
+        <w:t>status</w:t>
+      </w:r>
+      <w:proofErr w:type="spellEnd"/>
+      <w:proofErr w:type="gramEnd"/>
+      <w:r>
+        <w:rPr>
+          <w:i/>
+          <w:iCs/>
+        </w:rPr>
         <w:t xml:space="preserve"> </w:t>
       </w:r>
       <w:r>
@@ -1969,53 +2284,142 @@
       <w:r>
         <w:t xml:space="preserve">będziemy przewidywać nie rodzaj a ogólny wynik meczu to nie będzie ona miała dla nas większego znaczenia. </w:t>
       </w:r>
+      <w:proofErr w:type="spellStart"/>
       <w:r>
         <w:rPr>
           <w:lang w:val="en-US"/>
         </w:rPr>
-        <w:t xml:space="preserve">Wyrzucamy także zmienne </w:t>
-      </w:r>
+        <w:t>Wyrzucamy</w:t>
+      </w:r>
+      <w:proofErr w:type="spellEnd"/>
+      <w:r>
+        <w:rPr>
+          <w:lang w:val="en-US"/>
+        </w:rPr>
+        <w:t xml:space="preserve"> </w:t>
+      </w:r>
+      <w:proofErr w:type="spellStart"/>
+      <w:r>
+        <w:rPr>
+          <w:lang w:val="en-US"/>
+        </w:rPr>
+        <w:t>także</w:t>
+      </w:r>
+      <w:proofErr w:type="spellEnd"/>
+      <w:r>
+        <w:rPr>
+          <w:lang w:val="en-US"/>
+        </w:rPr>
+        <w:t xml:space="preserve"> </w:t>
+      </w:r>
+      <w:proofErr w:type="spellStart"/>
+      <w:r>
+        <w:rPr>
+          <w:lang w:val="en-US"/>
+        </w:rPr>
+        <w:t>zmienne</w:t>
+      </w:r>
+      <w:proofErr w:type="spellEnd"/>
+      <w:r>
+        <w:rPr>
+          <w:lang w:val="en-US"/>
+        </w:rPr>
+        <w:t xml:space="preserve"> </w:t>
+      </w:r>
+      <w:proofErr w:type="spellStart"/>
       <w:r>
         <w:rPr>
           <w:i/>
           <w:iCs/>
           <w:lang w:val="en-US"/>
         </w:rPr>
-        <w:t>white_id, black_id, moves, opening_name, id.</w:t>
-      </w:r>
-    </w:p>
-    <w:p>
-      <w:pPr>
+        <w:t>white_id</w:t>
+      </w:r>
+      <w:proofErr w:type="spellEnd"/>
+      <w:r>
         <w:rPr>
           <w:i/>
           <w:iCs/>
           <w:lang w:val="en-US"/>
         </w:rPr>
-      </w:pPr>
-    </w:p>
-    <w:p>
-      <w:pPr>
-        <w:rPr>
+        <w:t xml:space="preserve">, </w:t>
+      </w:r>
+      <w:proofErr w:type="spellStart"/>
+      <w:r>
+        <w:rPr>
+          <w:i/>
+          <w:iCs/>
           <w:lang w:val="en-US"/>
         </w:rPr>
-      </w:pPr>
-    </w:p>
-    <w:p>
-      <w:pPr>
-        <w:rPr>
+        <w:t>black_id</w:t>
+      </w:r>
+      <w:proofErr w:type="spellEnd"/>
+      <w:r>
+        <w:rPr>
+          <w:i/>
+          <w:iCs/>
           <w:lang w:val="en-US"/>
         </w:rPr>
-      </w:pPr>
-    </w:p>
-    <w:p>
-      <w:pPr>
-        <w:rPr>
+        <w:t xml:space="preserve">, moves, </w:t>
+      </w:r>
+      <w:proofErr w:type="spellStart"/>
+      <w:r>
+        <w:rPr>
+          <w:i/>
+          <w:iCs/>
           <w:lang w:val="en-US"/>
         </w:rPr>
-      </w:pPr>
-    </w:p>
-    <w:p>
-      <w:r>
+        <w:t>opening_name</w:t>
+      </w:r>
+      <w:proofErr w:type="spellEnd"/>
+      <w:r>
+        <w:rPr>
+          <w:i/>
+          <w:iCs/>
+          <w:lang w:val="en-US"/>
+        </w:rPr>
+        <w:t>, id.</w:t>
+      </w:r>
+    </w:p>
+    <w:p>
+      <w:pPr>
+        <w:rPr>
+          <w:i/>
+          <w:iCs/>
+          <w:lang w:val="en-US"/>
+        </w:rPr>
+      </w:pPr>
+    </w:p>
+    <w:p>
+      <w:pPr>
+        <w:rPr>
+          <w:lang w:val="en-US"/>
+        </w:rPr>
+      </w:pPr>
+    </w:p>
+    <w:p>
+      <w:pPr>
+        <w:rPr>
+          <w:lang w:val="en-US"/>
+        </w:rPr>
+      </w:pPr>
+    </w:p>
+    <w:p>
+      <w:pPr>
+        <w:rPr>
+          <w:lang w:val="en-US"/>
+        </w:rPr>
+      </w:pPr>
+    </w:p>
+    <w:p/>
+    <w:p/>
+    <w:p/>
+    <w:p/>
+    <w:p/>
+    <w:p/>
+    <w:p>
+      <w:r>
+        <w:lastRenderedPageBreak/>
         <w:t>Po przeprowadzeniu powyższych przekształceń o</w:t>
       </w:r>
       <w:r>
@@ -2028,7 +2432,6 @@
         <w:rPr>
           <w:noProof/>
         </w:rPr>
-        <w:lastRenderedPageBreak/>
         <w:drawing>
           <wp:inline distT="0" distB="0" distL="0" distR="0" wp14:anchorId="14F5A00C" wp14:editId="349FB4F5">
             <wp:extent cx="5760720" cy="972185"/>
@@ -2077,51 +2480,190 @@
       <w:r>
         <w:t xml:space="preserve">W kolejnym kroku musimy jeszcze zakodować zmienne </w:t>
       </w:r>
+      <w:proofErr w:type="spellStart"/>
       <w:r>
         <w:rPr>
           <w:i/>
           <w:iCs/>
         </w:rPr>
-        <w:t xml:space="preserve">rated, winner, incremeant_code oraz opening_eco. </w:t>
-      </w:r>
-      <w:r>
-        <w:t xml:space="preserve">Zmienna </w:t>
-      </w:r>
+        <w:t>rated</w:t>
+      </w:r>
+      <w:proofErr w:type="spellEnd"/>
       <w:r>
         <w:rPr>
           <w:i/>
           <w:iCs/>
         </w:rPr>
-        <w:t xml:space="preserve">rated jest typu boolean, </w:t>
-      </w:r>
-      <w:r>
-        <w:t xml:space="preserve">więc </w:t>
-      </w:r>
-      <w:proofErr w:type="gramStart"/>
-      <w:r>
-        <w:t>wystarczy</w:t>
-      </w:r>
-      <w:proofErr w:type="gramEnd"/>
-      <w:r>
-        <w:t xml:space="preserve"> że zamienimy ją na zmienną zero-jedynkowa. Natomiast </w:t>
-      </w:r>
+        <w:t xml:space="preserve">, </w:t>
+      </w:r>
+      <w:proofErr w:type="spellStart"/>
       <w:r>
         <w:rPr>
           <w:i/>
           <w:iCs/>
         </w:rPr>
-        <w:t xml:space="preserve">winner, incremeant_code, opening_eco </w:t>
-      </w:r>
-      <w:r>
-        <w:t>są zmiennymi kategorycznymi z wieloma wartościami. Do zakodowania ich wykorzystamy funkcję get_</w:t>
+        <w:t>winner</w:t>
+      </w:r>
+      <w:proofErr w:type="spellEnd"/>
+      <w:r>
+        <w:rPr>
+          <w:i/>
+          <w:iCs/>
+        </w:rPr>
+        <w:t xml:space="preserve">, </w:t>
+      </w:r>
+      <w:proofErr w:type="spellStart"/>
+      <w:r>
+        <w:rPr>
+          <w:i/>
+          <w:iCs/>
+        </w:rPr>
+        <w:t>incremeant_code</w:t>
+      </w:r>
+      <w:proofErr w:type="spellEnd"/>
+      <w:r>
+        <w:rPr>
+          <w:i/>
+          <w:iCs/>
+        </w:rPr>
+        <w:t xml:space="preserve"> oraz </w:t>
+      </w:r>
+      <w:proofErr w:type="spellStart"/>
+      <w:r>
+        <w:rPr>
+          <w:i/>
+          <w:iCs/>
+        </w:rPr>
+        <w:t>opening_eco</w:t>
+      </w:r>
+      <w:proofErr w:type="spellEnd"/>
+      <w:r>
+        <w:rPr>
+          <w:i/>
+          <w:iCs/>
+        </w:rPr>
+        <w:t xml:space="preserve">. </w:t>
+      </w:r>
+      <w:r>
+        <w:t xml:space="preserve">Zmienna </w:t>
+      </w:r>
+      <w:proofErr w:type="spellStart"/>
+      <w:r>
+        <w:rPr>
+          <w:i/>
+          <w:iCs/>
+        </w:rPr>
+        <w:t>rated</w:t>
+      </w:r>
+      <w:proofErr w:type="spellEnd"/>
+      <w:r>
+        <w:rPr>
+          <w:i/>
+          <w:iCs/>
+        </w:rPr>
+        <w:t xml:space="preserve"> jest typu </w:t>
+      </w:r>
+      <w:proofErr w:type="spellStart"/>
+      <w:r>
+        <w:rPr>
+          <w:i/>
+          <w:iCs/>
+        </w:rPr>
+        <w:t>boolean</w:t>
+      </w:r>
+      <w:proofErr w:type="spellEnd"/>
+      <w:r>
+        <w:rPr>
+          <w:i/>
+          <w:iCs/>
+        </w:rPr>
+        <w:t xml:space="preserve">, </w:t>
+      </w:r>
+      <w:r>
+        <w:t xml:space="preserve">więc </w:t>
       </w:r>
       <w:proofErr w:type="gramStart"/>
       <w:r>
-        <w:t>dummies(</w:t>
+        <w:t>wystarczy</w:t>
       </w:r>
       <w:proofErr w:type="gramEnd"/>
       <w:r>
-        <w:t>) z pakietu pandas, która dla każdej wartości z danej zmiennej generuje kolumnę, w której jedynką oznaczone są obserwacje w których obserwacja przyjmuje tą zmienną, a zerem wszystkie pozostałe.</w:t>
+        <w:t xml:space="preserve"> że zamienimy ją na zmienną zero-jedynkowa. Natomiast </w:t>
+      </w:r>
+      <w:proofErr w:type="spellStart"/>
+      <w:r>
+        <w:rPr>
+          <w:i/>
+          <w:iCs/>
+        </w:rPr>
+        <w:t>winner</w:t>
+      </w:r>
+      <w:proofErr w:type="spellEnd"/>
+      <w:r>
+        <w:rPr>
+          <w:i/>
+          <w:iCs/>
+        </w:rPr>
+        <w:t xml:space="preserve">, </w:t>
+      </w:r>
+      <w:proofErr w:type="spellStart"/>
+      <w:r>
+        <w:rPr>
+          <w:i/>
+          <w:iCs/>
+        </w:rPr>
+        <w:t>incremeant_code</w:t>
+      </w:r>
+      <w:proofErr w:type="spellEnd"/>
+      <w:r>
+        <w:rPr>
+          <w:i/>
+          <w:iCs/>
+        </w:rPr>
+        <w:t xml:space="preserve">, </w:t>
+      </w:r>
+      <w:proofErr w:type="spellStart"/>
+      <w:r>
+        <w:rPr>
+          <w:i/>
+          <w:iCs/>
+        </w:rPr>
+        <w:t>opening_eco</w:t>
+      </w:r>
+      <w:proofErr w:type="spellEnd"/>
+      <w:r>
+        <w:rPr>
+          <w:i/>
+          <w:iCs/>
+        </w:rPr>
+        <w:t xml:space="preserve"> </w:t>
+      </w:r>
+      <w:r>
+        <w:t xml:space="preserve">są zmiennymi kategorycznymi z wieloma wartościami. Do zakodowania ich wykorzystamy funkcję </w:t>
+      </w:r>
+      <w:proofErr w:type="spellStart"/>
+      <w:r>
+        <w:t>get_</w:t>
+      </w:r>
+      <w:proofErr w:type="gramStart"/>
+      <w:r>
+        <w:t>dummies</w:t>
+      </w:r>
+      <w:proofErr w:type="spellEnd"/>
+      <w:r>
+        <w:t>(</w:t>
+      </w:r>
+      <w:proofErr w:type="gramEnd"/>
+      <w:r>
+        <w:t xml:space="preserve">) z pakietu </w:t>
+      </w:r>
+      <w:proofErr w:type="spellStart"/>
+      <w:r>
+        <w:t>pandas</w:t>
+      </w:r>
+      <w:proofErr w:type="spellEnd"/>
+      <w:r>
+        <w:t>, która dla każdej wartości z danej zmiennej generuje kolumnę, w której jedynką oznaczone są obserwacje w których obserwacja przyjmuje tą zmienną, a zerem wszystkie pozostałe.</w:t>
       </w:r>
     </w:p>
     <w:p/>
@@ -2255,12 +2797,14 @@
     </w:p>
     <w:p/>
     <w:p/>
+    <w:p/>
     <w:p>
       <w:pPr>
         <w:pStyle w:val="Nagwek2"/>
       </w:pPr>
       <w:bookmarkStart w:id="6" w:name="_Toc104664014"/>
       <w:r>
+        <w:lastRenderedPageBreak/>
         <w:t xml:space="preserve">3.2. </w:t>
       </w:r>
       <w:r>
@@ -2274,11 +2818,7 @@
         <w:t xml:space="preserve">Pierwszym krokiem w tworzeniu modelu, jest podział danych na zbiór uczący i testowy. Na początku zrobimy to w stosunku </w:t>
       </w:r>
       <w:r>
-        <w:t xml:space="preserve">80/20. W późniejszych krokach będziemy sprawdzali czy </w:t>
-      </w:r>
-      <w:r>
-        <w:lastRenderedPageBreak/>
-        <w:t>zmiany tych proporcji pomogą nam uniknąć ewentualnego zjawiska niedotrenowania/przetrenowania modelu.</w:t>
+        <w:t>80/20. W późniejszych krokach będziemy sprawdzali czy zmiany tych proporcji pomogą nam uniknąć ewentualnego zjawiska niedotrenowania/przetrenowania modelu.</w:t>
       </w:r>
     </w:p>
     <w:p/>
@@ -2338,13 +2878,26 @@
       <w:r>
         <w:t xml:space="preserve"> typu modelu </w:t>
       </w:r>
+      <w:proofErr w:type="spellStart"/>
       <w:proofErr w:type="gramStart"/>
       <w:r>
-        <w:t>Sequential(</w:t>
+        <w:t>Sequential</w:t>
+      </w:r>
+      <w:proofErr w:type="spellEnd"/>
+      <w:r>
+        <w:t>(</w:t>
       </w:r>
       <w:proofErr w:type="gramEnd"/>
       <w:r>
-        <w:t>) dostępnego w bibliotece Keras. Działa on na zasadzie swego rodzaju schematu, do którego możemy dodawać kolejne warstwy neuronów z określonymi przez nas parametrami.</w:t>
+        <w:t xml:space="preserve">) dostępnego w bibliotece </w:t>
+      </w:r>
+      <w:proofErr w:type="spellStart"/>
+      <w:r>
+        <w:t>Keras</w:t>
+      </w:r>
+      <w:proofErr w:type="spellEnd"/>
+      <w:r>
+        <w:t>. Działa on na zasadzie swego rodzaju schematu, do którego możemy dodawać kolejne warstwy neuronów z określonymi przez nas parametrami.</w:t>
       </w:r>
     </w:p>
     <w:p>
@@ -2420,13 +2973,55 @@
         <w:t xml:space="preserve">i 634 </w:t>
       </w:r>
       <w:r>
-        <w:t>punktami wejścia danych, wybrano funkcję aktywacji ‘relu’ (</w:t>
-      </w:r>
-      <w:r>
-        <w:t>rectified linear activation function</w:t>
-      </w:r>
-      <w:r>
-        <w:t xml:space="preserve">) która jest jedną z najczęściej wybieranych funkcji aktywacji w warstwach (poza wyjściową). Funkcja relu przekazuje dalej </w:t>
+        <w:t>punktami wejścia danych, wybrano funkcję aktywacji ‘</w:t>
+      </w:r>
+      <w:proofErr w:type="spellStart"/>
+      <w:r>
+        <w:t>relu</w:t>
+      </w:r>
+      <w:proofErr w:type="spellEnd"/>
+      <w:r>
+        <w:t>’ (</w:t>
+      </w:r>
+      <w:proofErr w:type="spellStart"/>
+      <w:r>
+        <w:t>rectified</w:t>
+      </w:r>
+      <w:proofErr w:type="spellEnd"/>
+      <w:r>
+        <w:t xml:space="preserve"> </w:t>
+      </w:r>
+      <w:proofErr w:type="spellStart"/>
+      <w:r>
+        <w:t>linear</w:t>
+      </w:r>
+      <w:proofErr w:type="spellEnd"/>
+      <w:r>
+        <w:t xml:space="preserve"> </w:t>
+      </w:r>
+      <w:proofErr w:type="spellStart"/>
+      <w:r>
+        <w:t>activation</w:t>
+      </w:r>
+      <w:proofErr w:type="spellEnd"/>
+      <w:r>
+        <w:t xml:space="preserve"> </w:t>
+      </w:r>
+      <w:proofErr w:type="spellStart"/>
+      <w:r>
+        <w:t>function</w:t>
+      </w:r>
+      <w:proofErr w:type="spellEnd"/>
+      <w:r>
+        <w:t xml:space="preserve">) która jest jedną z najczęściej wybieranych funkcji aktywacji w warstwach (poza wyjściową). Funkcja </w:t>
+      </w:r>
+      <w:proofErr w:type="spellStart"/>
+      <w:r>
+        <w:t>relu</w:t>
+      </w:r>
+      <w:proofErr w:type="spellEnd"/>
+      <w:r>
+        <w:t xml:space="preserve"> przekazuje dalej </w:t>
       </w:r>
       <w:proofErr w:type="gramStart"/>
       <w:r>
@@ -2434,7 +3029,15 @@
       </w:r>
       <w:proofErr w:type="gramEnd"/>
       <w:r>
-        <w:t xml:space="preserve"> jeżeli jest pozytywny, natomiast jeżeli jest mniejszy od zera przekaże do kolejnego neurona zero. Druga warstwa (w naszym przypadku jedyna warstwa ukryta) ma tą samą funkcję aktywacji, 32 punkty wyjściowe. Natomiast ostatnia trzecia warstwa, warstwa wyjściowa ma 3 punkty wyjścia (tyle ile zmiennych w y), ponieważ przewidujemy jeden z trzech wyników: </w:t>
+        <w:t xml:space="preserve"> jeżeli jest pozytywny, natomiast jeżeli jest mniejszy od zera przekaże do kolejnego </w:t>
+      </w:r>
+      <w:proofErr w:type="spellStart"/>
+      <w:r>
+        <w:t>neurona</w:t>
+      </w:r>
+      <w:proofErr w:type="spellEnd"/>
+      <w:r>
+        <w:t xml:space="preserve"> zero. Druga warstwa (w naszym przypadku jedyna warstwa ukryta) ma tą samą funkcję aktywacji, 32 punkty wyjściowe. Natomiast ostatnia trzecia warstwa, warstwa wyjściowa ma 3 punkty wyjścia (tyle ile zmiennych w y), ponieważ przewidujemy jeden z trzech wyników: </w:t>
       </w:r>
     </w:p>
     <w:p/>
@@ -2482,7 +3085,15 @@
     </w:p>
     <w:p>
       <w:r>
-        <w:t>Funkcja softmax daje prawdopodobieństwa dla każdej z trzech możliwości, sumujące się do jedynki. Opcja z najwyższym prawdopodobieństwem oznaczana jest jako jeden a pozostałe zerami, w ten sposób otrzymujemy przypisanie obserwacji do danej klasy.</w:t>
+        <w:t xml:space="preserve">Funkcja </w:t>
+      </w:r>
+      <w:proofErr w:type="spellStart"/>
+      <w:r>
+        <w:t>softmax</w:t>
+      </w:r>
+      <w:proofErr w:type="spellEnd"/>
+      <w:r>
+        <w:t xml:space="preserve"> daje prawdopodobieństwa dla każdej z trzech możliwości, sumujące się do jedynki. Opcja z najwyższym prawdopodobieństwem oznaczana jest jako jeden a pozostałe zerami, w ten sposób otrzymujemy przypisanie obserwacji do danej klasy.</w:t>
       </w:r>
     </w:p>
     <w:p/>
@@ -2493,6 +3104,7 @@
           <w:bCs/>
         </w:rPr>
       </w:pPr>
+      <w:proofErr w:type="spellStart"/>
       <w:r>
         <w:rPr>
           <w:b/>
@@ -2500,14 +3112,47 @@
         </w:rPr>
         <w:t>Optymalizer</w:t>
       </w:r>
-    </w:p>
-    <w:p/>
-    <w:p>
-      <w:r>
-        <w:t xml:space="preserve">Jako optymalizer wybraliśmy najczęściej zalecany optymalizer Adam, który </w:t>
-      </w:r>
-      <w:r>
-        <w:t>adaptuje uczenie się, poprzez małe zmiany dla często występujących wartości oraz duże zmiany dla rzadziej występujących. Optymalizer Adam zapisuje także poprzednie zmieny wartości, dzięki czemu w kolejnych iteracjach może lepiej dopasowywać zmiany w uczeniu.</w:t>
+      <w:proofErr w:type="spellEnd"/>
+    </w:p>
+    <w:p/>
+    <w:p>
+      <w:r>
+        <w:t xml:space="preserve">Jako </w:t>
+      </w:r>
+      <w:proofErr w:type="spellStart"/>
+      <w:r>
+        <w:t>optymalizer</w:t>
+      </w:r>
+      <w:proofErr w:type="spellEnd"/>
+      <w:r>
+        <w:t xml:space="preserve"> wybraliśmy najczęściej zalecany </w:t>
+      </w:r>
+      <w:proofErr w:type="spellStart"/>
+      <w:r>
+        <w:t>optymalizer</w:t>
+      </w:r>
+      <w:proofErr w:type="spellEnd"/>
+      <w:r>
+        <w:t xml:space="preserve"> Adam, który </w:t>
+      </w:r>
+      <w:r>
+        <w:t xml:space="preserve">adaptuje uczenie się, poprzez małe zmiany dla często występujących wartości oraz duże zmiany dla rzadziej występujących. </w:t>
+      </w:r>
+      <w:proofErr w:type="spellStart"/>
+      <w:r>
+        <w:t>Optymalizer</w:t>
+      </w:r>
+      <w:proofErr w:type="spellEnd"/>
+      <w:r>
+        <w:t xml:space="preserve"> Adam zapisuje także poprzednie </w:t>
+      </w:r>
+      <w:proofErr w:type="spellStart"/>
+      <w:r>
+        <w:t>zmieny</w:t>
+      </w:r>
+      <w:proofErr w:type="spellEnd"/>
+      <w:r>
+        <w:t xml:space="preserve"> wartości, dzięki czemu w kolejnych iteracjach może lepiej dopasowywać zmiany w uczeniu.</w:t>
       </w:r>
     </w:p>
     <w:p/>
@@ -2518,11 +3163,28 @@
           <w:bCs/>
         </w:rPr>
       </w:pPr>
-      <w:r>
+    </w:p>
+    <w:p>
+      <w:pPr>
         <w:rPr>
           <w:b/>
           <w:bCs/>
         </w:rPr>
+      </w:pPr>
+    </w:p>
+    <w:p>
+      <w:pPr>
+        <w:rPr>
+          <w:b/>
+          <w:bCs/>
+        </w:rPr>
+      </w:pPr>
+      <w:r>
+        <w:rPr>
+          <w:b/>
+          <w:bCs/>
+        </w:rPr>
+        <w:lastRenderedPageBreak/>
         <w:t>Funkcja straty</w:t>
       </w:r>
     </w:p>
@@ -2534,7 +3196,6 @@
     </w:p>
     <w:p>
       <w:r>
-        <w:lastRenderedPageBreak/>
         <w:t>Funkcja, którą chcemy zminimalizować lub zmaksymalizować, nazywana jest funkcją celu lub kryterium. Kiedy ją minimalizujemy, możemy ją również nazwać funkcją kosztu, funkcją straty lub funkcją błędu.</w:t>
       </w:r>
       <w:r>
@@ -2547,7 +3208,15 @@
     <w:p/>
     <w:p>
       <w:r>
-        <w:t xml:space="preserve">Jedną z funkcji straty, polecanych do użycia w przypadku problemów obejmujących klasyfikację wielu zmiennych, była funkcja categorical_crossentropy. Funkcja ta przypisuje </w:t>
+        <w:t xml:space="preserve">Jedną z funkcji straty, polecanych do użycia w przypadku problemów obejmujących klasyfikację wielu zmiennych, była funkcja </w:t>
+      </w:r>
+      <w:proofErr w:type="spellStart"/>
+      <w:r>
+        <w:t>categorical_crossentropy</w:t>
+      </w:r>
+      <w:proofErr w:type="spellEnd"/>
+      <w:r>
+        <w:t xml:space="preserve">. Funkcja ta przypisuje </w:t>
       </w:r>
       <w:r>
         <w:t>wartość prawdopodobieństwa 1 do tych zmiennych, które są najbardziej prawdopodobne (na podstawie wyników z wyjściowej warstwy neuronów).</w:t>
@@ -2613,7 +3282,15 @@
     <w:p/>
     <w:p>
       <w:r>
-        <w:t xml:space="preserve">Skompilowanie modelu z wybraną funkcją straty, optymajzerem i </w:t>
+        <w:t xml:space="preserve">Skompilowanie modelu z wybraną funkcją straty, </w:t>
+      </w:r>
+      <w:proofErr w:type="spellStart"/>
+      <w:r>
+        <w:t>optymajzerem</w:t>
+      </w:r>
+      <w:proofErr w:type="spellEnd"/>
+      <w:r>
+        <w:t xml:space="preserve"> i </w:t>
       </w:r>
       <w:proofErr w:type="gramStart"/>
       <w:r>
@@ -2624,8 +3301,13 @@
         <w:t xml:space="preserve"> która będzie zwracana (w naszym przypadku</w:t>
       </w:r>
       <w:r>
-        <w:t xml:space="preserve"> categorical_accuracy</w:t>
-      </w:r>
+        <w:t xml:space="preserve"> </w:t>
+      </w:r>
+      <w:proofErr w:type="spellStart"/>
+      <w:r>
+        <w:t>categorical_accuracy</w:t>
+      </w:r>
+      <w:proofErr w:type="spellEnd"/>
       <w:r>
         <w:t>)</w:t>
       </w:r>
@@ -2681,8 +3363,21 @@
     </w:p>
     <w:p/>
     <w:p>
-      <w:r>
-        <w:t xml:space="preserve">Categorical accuracy zwraca jak często predykcja się zgadzała </w:t>
+      <w:proofErr w:type="spellStart"/>
+      <w:r>
+        <w:t>Categorical</w:t>
+      </w:r>
+      <w:proofErr w:type="spellEnd"/>
+      <w:r>
+        <w:t xml:space="preserve"> </w:t>
+      </w:r>
+      <w:proofErr w:type="spellStart"/>
+      <w:r>
+        <w:t>accuracy</w:t>
+      </w:r>
+      <w:proofErr w:type="spellEnd"/>
+      <w:r>
+        <w:t xml:space="preserve"> zwraca jak często predykcja się zgadzała </w:t>
       </w:r>
       <w:r>
         <w:t xml:space="preserve">z wartością rzeczywistą </w:t>
@@ -2700,13 +3395,30 @@
         <w:t xml:space="preserve">a </w:t>
       </w:r>
       <w:r>
-        <w:t>zmiennych zakodowanych przy użyciu one hot encoder).</w:t>
-      </w:r>
-    </w:p>
-    <w:p/>
-    <w:p>
-      <w:r>
-        <w:t xml:space="preserve">Kolejnym krokiem jest fitowanie, czyli uczenie modelu przy użyciu </w:t>
+        <w:t xml:space="preserve">zmiennych zakodowanych przy użyciu one hot </w:t>
+      </w:r>
+      <w:proofErr w:type="spellStart"/>
+      <w:r>
+        <w:t>encoder</w:t>
+      </w:r>
+      <w:proofErr w:type="spellEnd"/>
+      <w:r>
+        <w:t>).</w:t>
+      </w:r>
+    </w:p>
+    <w:p/>
+    <w:p>
+      <w:r>
+        <w:lastRenderedPageBreak/>
+        <w:t xml:space="preserve">Kolejnym krokiem jest </w:t>
+      </w:r>
+      <w:proofErr w:type="spellStart"/>
+      <w:r>
+        <w:t>fitowanie</w:t>
+      </w:r>
+      <w:proofErr w:type="spellEnd"/>
+      <w:r>
+        <w:t xml:space="preserve">, czyli uczenie modelu przy użyciu </w:t>
       </w:r>
       <w:r>
         <w:t>uczącej części zbiorów</w:t>
@@ -2715,8 +3427,17 @@
         <w:t xml:space="preserve">. </w:t>
       </w:r>
       <w:r>
-        <w:t xml:space="preserve">Na początku uczyliśmy model przy hiperparametrach </w:t>
-      </w:r>
+        <w:t xml:space="preserve">Na początku uczyliśmy model przy </w:t>
+      </w:r>
+      <w:proofErr w:type="spellStart"/>
+      <w:r>
+        <w:t>hiperparametrach</w:t>
+      </w:r>
+      <w:proofErr w:type="spellEnd"/>
+      <w:r>
+        <w:t xml:space="preserve"> </w:t>
+      </w:r>
+      <w:proofErr w:type="spellStart"/>
       <w:r>
         <w:rPr>
           <w:i/>
@@ -2724,9 +3445,11 @@
         </w:rPr>
         <w:t>epcochs</w:t>
       </w:r>
+      <w:proofErr w:type="spellEnd"/>
       <w:r>
         <w:t xml:space="preserve"> i </w:t>
       </w:r>
+      <w:proofErr w:type="spellStart"/>
       <w:r>
         <w:rPr>
           <w:i/>
@@ -2734,9 +3457,19 @@
         </w:rPr>
         <w:t>batch_size</w:t>
       </w:r>
-      <w:r>
-        <w:t xml:space="preserve"> ustawionych odpowiednio na 100 i 1000. Paramter </w:t>
-      </w:r>
+      <w:proofErr w:type="spellEnd"/>
+      <w:r>
+        <w:t xml:space="preserve"> ustawionych odpowiednio na 100 i 1000. </w:t>
+      </w:r>
+      <w:proofErr w:type="spellStart"/>
+      <w:r>
+        <w:t>Paramter</w:t>
+      </w:r>
+      <w:proofErr w:type="spellEnd"/>
+      <w:r>
+        <w:t xml:space="preserve"> </w:t>
+      </w:r>
+      <w:proofErr w:type="spellStart"/>
       <w:r>
         <w:rPr>
           <w:i/>
@@ -2744,6 +3477,7 @@
         </w:rPr>
         <w:t>epochs</w:t>
       </w:r>
+      <w:proofErr w:type="spellEnd"/>
       <w:r>
         <w:rPr>
           <w:i/>
@@ -2762,6 +3496,7 @@
       <w:r>
         <w:t xml:space="preserve"> ile razy podczas uczenia model przejdzie przez wszystkie wiersze, a </w:t>
       </w:r>
+      <w:proofErr w:type="spellStart"/>
       <w:r>
         <w:rPr>
           <w:i/>
@@ -2769,6 +3504,7 @@
         </w:rPr>
         <w:t>batch_size</w:t>
       </w:r>
+      <w:proofErr w:type="spellEnd"/>
       <w:r>
         <w:rPr>
           <w:i/>
@@ -2794,7 +3530,6 @@
         <w:rPr>
           <w:noProof/>
         </w:rPr>
-        <w:lastRenderedPageBreak/>
         <w:drawing>
           <wp:inline distT="0" distB="0" distL="0" distR="0" wp14:anchorId="40BD0ED9" wp14:editId="59E81EF1">
             <wp:extent cx="5760720" cy="261620"/>
@@ -2841,7 +3576,15 @@
     <w:p/>
     <w:p>
       <w:r>
-        <w:t xml:space="preserve">W pierwszych przejściach można się oczywiście spodziewać niższej dokładności, a wraz z każdym kolejnym epoch’iem model powinien zyskiwać na dokładności. Jest to widoczne na poniższym </w:t>
+        <w:t xml:space="preserve">W pierwszych przejściach można się oczywiście spodziewać niższej dokładności, a wraz z każdym kolejnym </w:t>
+      </w:r>
+      <w:proofErr w:type="spellStart"/>
+      <w:r>
+        <w:t>epoch’iem</w:t>
+      </w:r>
+      <w:proofErr w:type="spellEnd"/>
+      <w:r>
+        <w:t xml:space="preserve"> model powinien zyskiwać na dokładności. Jest to widoczne na poniższym </w:t>
       </w:r>
       <w:proofErr w:type="gramStart"/>
       <w:r>
@@ -2849,7 +3592,23 @@
       </w:r>
       <w:proofErr w:type="gramEnd"/>
       <w:r>
-        <w:t xml:space="preserve"> gdzie porównaliśmy wartości categorical_accuracy w odniesieniu do kolejnych epochów.</w:t>
+        <w:t xml:space="preserve"> gdzie porównaliśmy wartości </w:t>
+      </w:r>
+      <w:proofErr w:type="spellStart"/>
+      <w:r>
+        <w:t>categorical_accuracy</w:t>
+      </w:r>
+      <w:proofErr w:type="spellEnd"/>
+      <w:r>
+        <w:t xml:space="preserve"> w odniesieniu do kolejnych </w:t>
+      </w:r>
+      <w:proofErr w:type="spellStart"/>
+      <w:r>
+        <w:t>epochów</w:t>
+      </w:r>
+      <w:proofErr w:type="spellEnd"/>
+      <w:r>
+        <w:t>.</w:t>
       </w:r>
     </w:p>
     <w:p/>
@@ -2909,11 +3668,26 @@
     <w:p/>
     <w:p/>
     <w:p/>
-    <w:p/>
-    <w:p/>
-    <w:p>
-      <w:r>
-        <w:t>Dokładność modelu dla pierwszych epochów oceniona została na wartości w okolicy 0.46, natomiast dla ostatnich 2 epochów otrzymane wartości były już bliskie 0.64</w:t>
+    <w:p>
+      <w:r>
+        <w:lastRenderedPageBreak/>
+        <w:t xml:space="preserve">Dokładność modelu dla pierwszych </w:t>
+      </w:r>
+      <w:proofErr w:type="spellStart"/>
+      <w:r>
+        <w:t>epochów</w:t>
+      </w:r>
+      <w:proofErr w:type="spellEnd"/>
+      <w:r>
+        <w:t xml:space="preserve"> oceniona została na wartości w okolicy 0.46, natomiast dla ostatnich 2 </w:t>
+      </w:r>
+      <w:proofErr w:type="spellStart"/>
+      <w:r>
+        <w:t>epochów</w:t>
+      </w:r>
+      <w:proofErr w:type="spellEnd"/>
+      <w:r>
+        <w:t xml:space="preserve"> otrzymane wartości były już bliskie 0.64</w:t>
       </w:r>
     </w:p>
     <w:p/>
@@ -2922,7 +3696,6 @@
         <w:rPr>
           <w:noProof/>
         </w:rPr>
-        <w:lastRenderedPageBreak/>
         <w:drawing>
           <wp:inline distT="0" distB="0" distL="0" distR="0" wp14:anchorId="3742F926" wp14:editId="132DF2EB">
             <wp:extent cx="5760720" cy="1111885"/>
@@ -3072,8 +3845,13 @@
     </w:p>
     <w:p/>
     <w:p>
-      <w:r>
-        <w:t xml:space="preserve">Uzyskliśmy dokładność na poziomie 0.624, oznacza </w:t>
+      <w:proofErr w:type="spellStart"/>
+      <w:r>
+        <w:t>Uzyskliśmy</w:t>
+      </w:r>
+      <w:proofErr w:type="spellEnd"/>
+      <w:r>
+        <w:t xml:space="preserve"> dokładność na poziomie 0.624, oznacza </w:t>
       </w:r>
       <w:proofErr w:type="gramStart"/>
       <w:r>
@@ -3087,6 +3865,11 @@
         <w:t xml:space="preserve"> Średnia strata wyniosła 75,3%.</w:t>
       </w:r>
     </w:p>
+    <w:p/>
+    <w:p/>
+    <w:p/>
+    <w:p/>
+    <w:p/>
     <w:p/>
     <w:p/>
     <w:p/>
@@ -3167,6 +3950,7 @@
     <w:p/>
     <w:p>
       <w:r>
+        <w:lastRenderedPageBreak/>
         <w:t>Tworzymy model analogiczny do poprzedniego, z trzema warstwami</w:t>
       </w:r>
       <w:r>
@@ -3178,7 +3962,15 @@
       </w:r>
       <w:proofErr w:type="gramEnd"/>
       <w:r>
-        <w:t xml:space="preserve"> gdzie zmieniamy rozmiar rozmiar wyjścia na 1)</w:t>
+        <w:t xml:space="preserve"> gdzie zmieniamy rozmiar </w:t>
+      </w:r>
+      <w:proofErr w:type="spellStart"/>
+      <w:r>
+        <w:t>rozmiar</w:t>
+      </w:r>
+      <w:proofErr w:type="spellEnd"/>
+      <w:r>
+        <w:t xml:space="preserve"> wyjścia na 1)</w:t>
       </w:r>
       <w:r>
         <w:t xml:space="preserve">. Jedną wejściową, jedną ukrytą i jedną </w:t>
@@ -3239,8 +4031,31 @@
     <w:p/>
     <w:p>
       <w:r>
-        <w:lastRenderedPageBreak/>
-        <w:t xml:space="preserve">Pozostajemy przy tym samym optymalizerze (Adam), zmieniamy tylko funkcję straty na binary_crossentropy i metrykę wyniku na binary_accuracy. Teraz nie przeprowadzamy już uogólnionej klasyfikacji, a jedynie klasyfikację binarną, więc te zmiany teoretycznie nie są konieczne, aczkolwiek </w:t>
+        <w:t xml:space="preserve">Pozostajemy przy tym samym </w:t>
+      </w:r>
+      <w:proofErr w:type="spellStart"/>
+      <w:r>
+        <w:t>optymalizerze</w:t>
+      </w:r>
+      <w:proofErr w:type="spellEnd"/>
+      <w:r>
+        <w:t xml:space="preserve"> (Adam), zmieniamy tylko funkcję straty na </w:t>
+      </w:r>
+      <w:proofErr w:type="spellStart"/>
+      <w:r>
+        <w:t>binary_crossentropy</w:t>
+      </w:r>
+      <w:proofErr w:type="spellEnd"/>
+      <w:r>
+        <w:t xml:space="preserve"> i metrykę wyniku na </w:t>
+      </w:r>
+      <w:proofErr w:type="spellStart"/>
+      <w:r>
+        <w:t>binary_accuracy</w:t>
+      </w:r>
+      <w:proofErr w:type="spellEnd"/>
+      <w:r>
+        <w:t xml:space="preserve">. Teraz nie przeprowadzamy już uogólnionej klasyfikacji, a jedynie klasyfikację binarną, więc te zmiany teoretycznie nie są konieczne, aczkolwiek </w:t>
       </w:r>
       <w:proofErr w:type="gramStart"/>
       <w:r>
@@ -3259,8 +4074,17 @@
         </w:rPr>
       </w:pPr>
       <w:r>
-        <w:t xml:space="preserve">Przeprowadzamy uczenie modelu z takimi samymi hiperparametrami, </w:t>
-      </w:r>
+        <w:t xml:space="preserve">Przeprowadzamy uczenie modelu z takimi samymi </w:t>
+      </w:r>
+      <w:proofErr w:type="spellStart"/>
+      <w:r>
+        <w:t>hiperparametrami</w:t>
+      </w:r>
+      <w:proofErr w:type="spellEnd"/>
+      <w:r>
+        <w:t xml:space="preserve">, </w:t>
+      </w:r>
+      <w:proofErr w:type="spellStart"/>
       <w:r>
         <w:rPr>
           <w:i/>
@@ -3268,6 +4092,7 @@
         </w:rPr>
         <w:t>epochs</w:t>
       </w:r>
+      <w:proofErr w:type="spellEnd"/>
       <w:r>
         <w:rPr>
           <w:i/>
@@ -3278,6 +4103,7 @@
       <w:r>
         <w:t xml:space="preserve">i </w:t>
       </w:r>
+      <w:proofErr w:type="spellStart"/>
       <w:r>
         <w:rPr>
           <w:i/>
@@ -3290,7 +4116,15 @@
           <w:i/>
           <w:iCs/>
         </w:rPr>
-        <w:t>_size=1000.</w:t>
+        <w:t>_size</w:t>
+      </w:r>
+      <w:proofErr w:type="spellEnd"/>
+      <w:r>
+        <w:rPr>
+          <w:i/>
+          <w:iCs/>
+        </w:rPr>
+        <w:t>=1000.</w:t>
       </w:r>
     </w:p>
     <w:p>
@@ -3360,8 +4194,17 @@
     <w:p/>
     <w:p>
       <w:r>
-        <w:t xml:space="preserve">Pierwsze iteracje dały accuracy na poziomie 49,6% i jest to wynik identyczny jak w ostatnich. Udało się jedynie poprawić średni wynik błędu. Wartość </w:t>
-      </w:r>
+        <w:t xml:space="preserve">Pierwsze iteracje dały </w:t>
+      </w:r>
+      <w:proofErr w:type="spellStart"/>
+      <w:r>
+        <w:t>accuracy</w:t>
+      </w:r>
+      <w:proofErr w:type="spellEnd"/>
+      <w:r>
+        <w:t xml:space="preserve"> na poziomie 49,6% i jest to wynik identyczny jak w ostatnich. Udało się jedynie poprawić średni wynik błędu. Wartość </w:t>
+      </w:r>
+      <w:proofErr w:type="spellStart"/>
       <w:r>
         <w:rPr>
           <w:i/>
@@ -3369,9 +4212,15 @@
         </w:rPr>
         <w:t>loss</w:t>
       </w:r>
-      <w:r>
-        <w:t xml:space="preserve"> spadła z 5,12 do 0.626 w ostatnim epochu</w:t>
-      </w:r>
+      <w:proofErr w:type="spellEnd"/>
+      <w:r>
+        <w:t xml:space="preserve"> spadła z 5,12 do 0.626 w ostatnim </w:t>
+      </w:r>
+      <w:proofErr w:type="spellStart"/>
+      <w:r>
+        <w:t>epochu</w:t>
+      </w:r>
+      <w:proofErr w:type="spellEnd"/>
     </w:p>
     <w:p/>
     <w:p>
@@ -3549,70 +4398,78 @@
         <w:jc w:val="both"/>
       </w:pPr>
     </w:p>
+    <w:p/>
+    <w:p>
+      <w:pPr>
+        <w:pStyle w:val="Nagwek2"/>
+      </w:pPr>
+      <w:bookmarkStart w:id="8" w:name="_Toc104664016"/>
+      <w:r>
+        <w:lastRenderedPageBreak/>
+        <w:t xml:space="preserve">3.4. Skuteczność modelu w zależności od zmiany liczby </w:t>
+      </w:r>
+      <w:proofErr w:type="spellStart"/>
+      <w:r>
+        <w:t>epoch</w:t>
+      </w:r>
+      <w:proofErr w:type="spellEnd"/>
+      <w:r>
+        <w:t xml:space="preserve"> i </w:t>
+      </w:r>
+      <w:proofErr w:type="spellStart"/>
+      <w:r>
+        <w:t>batch</w:t>
+      </w:r>
+      <w:proofErr w:type="spellEnd"/>
+      <w:r>
+        <w:t xml:space="preserve"> </w:t>
+      </w:r>
+      <w:proofErr w:type="spellStart"/>
+      <w:r>
+        <w:t>size</w:t>
+      </w:r>
+      <w:bookmarkEnd w:id="8"/>
+      <w:proofErr w:type="spellEnd"/>
+    </w:p>
+    <w:p/>
     <w:p>
       <w:pPr>
         <w:jc w:val="both"/>
       </w:pPr>
-    </w:p>
-    <w:p>
-      <w:pPr>
-        <w:jc w:val="both"/>
-      </w:pPr>
-    </w:p>
-    <w:p>
-      <w:pPr>
-        <w:jc w:val="both"/>
-      </w:pPr>
-    </w:p>
-    <w:p>
-      <w:pPr>
-        <w:jc w:val="both"/>
-      </w:pPr>
-    </w:p>
-    <w:p>
-      <w:pPr>
-        <w:jc w:val="both"/>
-      </w:pPr>
-    </w:p>
-    <w:p>
-      <w:pPr>
-        <w:jc w:val="both"/>
-      </w:pPr>
-    </w:p>
-    <w:p>
-      <w:pPr>
-        <w:jc w:val="both"/>
-      </w:pPr>
-    </w:p>
-    <w:p>
-      <w:pPr>
-        <w:jc w:val="both"/>
-      </w:pPr>
-    </w:p>
-    <w:p>
-      <w:pPr>
-        <w:jc w:val="both"/>
-      </w:pPr>
-    </w:p>
-    <w:p/>
-    <w:p>
-      <w:pPr>
-        <w:pStyle w:val="Nagwek2"/>
-      </w:pPr>
-      <w:bookmarkStart w:id="8" w:name="_Toc104664016"/>
-      <w:r>
-        <w:lastRenderedPageBreak/>
-        <w:t>3.4. Skuteczność modelu w zależności od zmiany liczby epoch i batch size</w:t>
-      </w:r>
-      <w:bookmarkEnd w:id="8"/>
-    </w:p>
-    <w:p/>
-    <w:p>
-      <w:pPr>
-        <w:jc w:val="both"/>
-      </w:pPr>
-      <w:r>
-        <w:t xml:space="preserve">Do sprawdzenia wpływu różnych wartości hiperparametrów wykorzystamy klasę GridSearchCV, która sprawdza wynik dokładności modelu dla każdej z kombinacji przekazanych parametrów. Ze względu na to, że klasa to pochodzi z biblioteki sci-kit learn musimy zbudować </w:t>
+      <w:r>
+        <w:t xml:space="preserve">Do sprawdzenia wpływu różnych wartości </w:t>
+      </w:r>
+      <w:proofErr w:type="spellStart"/>
+      <w:r>
+        <w:t>hiperparametrów</w:t>
+      </w:r>
+      <w:proofErr w:type="spellEnd"/>
+      <w:r>
+        <w:t xml:space="preserve"> wykorzystamy klasę </w:t>
+      </w:r>
+      <w:proofErr w:type="spellStart"/>
+      <w:r>
+        <w:t>GridSearchCV</w:t>
+      </w:r>
+      <w:proofErr w:type="spellEnd"/>
+      <w:r>
+        <w:t xml:space="preserve">, która sprawdza wynik dokładności modelu dla każdej z kombinacji przekazanych parametrów. Ze względu na to, że klasa to pochodzi z biblioteki </w:t>
+      </w:r>
+      <w:proofErr w:type="spellStart"/>
+      <w:r>
+        <w:t>sci</w:t>
+      </w:r>
+      <w:proofErr w:type="spellEnd"/>
+      <w:r>
+        <w:t xml:space="preserve">-kit </w:t>
+      </w:r>
+      <w:proofErr w:type="spellStart"/>
+      <w:r>
+        <w:t>learn</w:t>
+      </w:r>
+      <w:proofErr w:type="spellEnd"/>
+      <w:r>
+        <w:t xml:space="preserve"> musimy zbudować </w:t>
       </w:r>
       <w:proofErr w:type="gramStart"/>
       <w:r>
@@ -3675,7 +4532,39 @@
     <w:p/>
     <w:p>
       <w:r>
-        <w:t>Teraz zadeklarujemy paramatry dla których kombinacji chcemy sprawdzić wyniki modelu. Będziemy sprawdzali dla epochów ze 20, 60, 100, batch size równych 100, 500, 1000 i 2000 oraz liczby neuronów (</w:t>
+        <w:t xml:space="preserve">Teraz zadeklarujemy </w:t>
+      </w:r>
+      <w:proofErr w:type="spellStart"/>
+      <w:r>
+        <w:t>paramatry</w:t>
+      </w:r>
+      <w:proofErr w:type="spellEnd"/>
+      <w:r>
+        <w:t xml:space="preserve"> dla których kombinacji chcemy sprawdzić wyniki modelu. Będziemy sprawdzali dla </w:t>
+      </w:r>
+      <w:proofErr w:type="spellStart"/>
+      <w:r>
+        <w:t>epochów</w:t>
+      </w:r>
+      <w:proofErr w:type="spellEnd"/>
+      <w:r>
+        <w:t xml:space="preserve"> ze 20, 60, 100, </w:t>
+      </w:r>
+      <w:proofErr w:type="spellStart"/>
+      <w:r>
+        <w:t>batch</w:t>
+      </w:r>
+      <w:proofErr w:type="spellEnd"/>
+      <w:r>
+        <w:t xml:space="preserve"> </w:t>
+      </w:r>
+      <w:proofErr w:type="spellStart"/>
+      <w:r>
+        <w:t>size</w:t>
+      </w:r>
+      <w:proofErr w:type="spellEnd"/>
+      <w:r>
+        <w:t xml:space="preserve"> równych 100, 500, 1000 i 2000 oraz liczby neuronów (</w:t>
       </w:r>
       <w:r>
         <w:rPr>
@@ -3693,7 +4582,31 @@
       </w:r>
       <w:proofErr w:type="gramEnd"/>
       <w:r>
-        <w:t xml:space="preserve"> aby zyskać na czasie, ponieważ już te kombinacje parametrów dadzą nam 3 * 4 * 2 = 24 różne kombinacja. Uczenie pojedynczego modelu w naszym przypadku zajmowało ok. 15 sekund. Najpierw więc ustalimy najlepszą liczbę epcho’s i batch size a dopiero potem dla niej przeprowadzimy badanie najlepiej liczby neuronów. </w:t>
+        <w:t xml:space="preserve"> aby zyskać na czasie, ponieważ już te kombinacje parametrów dadzą nam 3 * 4 * 2 = 24 różne kombinacja. Uczenie pojedynczego modelu w naszym przypadku zajmowało ok. 15 sekund. Najpierw więc ustalimy najlepszą liczbę </w:t>
+      </w:r>
+      <w:proofErr w:type="spellStart"/>
+      <w:r>
+        <w:t>epcho’s</w:t>
+      </w:r>
+      <w:proofErr w:type="spellEnd"/>
+      <w:r>
+        <w:t xml:space="preserve"> i </w:t>
+      </w:r>
+      <w:proofErr w:type="spellStart"/>
+      <w:r>
+        <w:t>batch</w:t>
+      </w:r>
+      <w:proofErr w:type="spellEnd"/>
+      <w:r>
+        <w:t xml:space="preserve"> </w:t>
+      </w:r>
+      <w:proofErr w:type="spellStart"/>
+      <w:r>
+        <w:t>size</w:t>
+      </w:r>
+      <w:proofErr w:type="spellEnd"/>
+      <w:r>
+        <w:t xml:space="preserve"> a dopiero potem dla niej przeprowadzimy badanie najlepiej liczby neuronów. </w:t>
       </w:r>
     </w:p>
     <w:p/>
@@ -3813,7 +4726,31 @@
     </w:p>
     <w:p>
       <w:r>
-        <w:t>Najlepszą kombinacją parametrów okazało się epochs: 20, batch size: 500 i unit: 16</w:t>
+        <w:t xml:space="preserve">Najlepszą kombinacją parametrów okazało się </w:t>
+      </w:r>
+      <w:proofErr w:type="spellStart"/>
+      <w:r>
+        <w:t>epochs</w:t>
+      </w:r>
+      <w:proofErr w:type="spellEnd"/>
+      <w:r>
+        <w:t xml:space="preserve">: 20, </w:t>
+      </w:r>
+      <w:proofErr w:type="spellStart"/>
+      <w:r>
+        <w:t>batch</w:t>
+      </w:r>
+      <w:proofErr w:type="spellEnd"/>
+      <w:r>
+        <w:t xml:space="preserve"> </w:t>
+      </w:r>
+      <w:proofErr w:type="spellStart"/>
+      <w:r>
+        <w:t>size</w:t>
+      </w:r>
+      <w:proofErr w:type="spellEnd"/>
+      <w:r>
+        <w:t>: 500 i unit: 16</w:t>
       </w:r>
     </w:p>
     <w:p/>
@@ -3885,7 +4822,47 @@
     <w:p/>
     <w:p>
       <w:r>
-        <w:t>Ponownie przy użyciu GridSearchCV przeprowadzimy badanie wpływu liczby neuronów na osiągany wynik dokładności modelu. Tym razem w modelu zastosujemy już najlepsze wybrane parametry epochs i batch size równe odpowiednio 20 i 500. Jedynie zmienna unit, czyli liczba nerunów będzie przyjmowała wartości 8</w:t>
+        <w:t xml:space="preserve">Ponownie przy użyciu </w:t>
+      </w:r>
+      <w:proofErr w:type="spellStart"/>
+      <w:r>
+        <w:t>GridSearchCV</w:t>
+      </w:r>
+      <w:proofErr w:type="spellEnd"/>
+      <w:r>
+        <w:t xml:space="preserve"> przeprowadzimy badanie wpływu liczby neuronów na osiągany wynik dokładności modelu. Tym razem w modelu zastosujemy już najlepsze wybrane parametry </w:t>
+      </w:r>
+      <w:proofErr w:type="spellStart"/>
+      <w:r>
+        <w:t>epochs</w:t>
+      </w:r>
+      <w:proofErr w:type="spellEnd"/>
+      <w:r>
+        <w:t xml:space="preserve"> i </w:t>
+      </w:r>
+      <w:proofErr w:type="spellStart"/>
+      <w:r>
+        <w:t>batch</w:t>
+      </w:r>
+      <w:proofErr w:type="spellEnd"/>
+      <w:r>
+        <w:t xml:space="preserve"> </w:t>
+      </w:r>
+      <w:proofErr w:type="spellStart"/>
+      <w:r>
+        <w:t>size</w:t>
+      </w:r>
+      <w:proofErr w:type="spellEnd"/>
+      <w:r>
+        <w:t xml:space="preserve"> równe odpowiednio 20 i 500. Jedynie zmienna unit, czyli liczba </w:t>
+      </w:r>
+      <w:proofErr w:type="spellStart"/>
+      <w:r>
+        <w:t>nerunów</w:t>
+      </w:r>
+      <w:proofErr w:type="spellEnd"/>
+      <w:r>
+        <w:t xml:space="preserve"> będzie przyjmowała wartości 8</w:t>
       </w:r>
       <w:r>
         <w:t>, 16, 32, 64, 128, 256, 512</w:t>
@@ -4061,7 +5038,15 @@
     </w:p>
     <w:p>
       <w:r>
-        <w:t>Dała wynik accuracy na poziomie 62,5%, podobnie jak kolejna opcja 32 neuronów. Natomiast 3 opcja 64 neuronów zanotowała już spadek dokładności modelu do 60,3%.</w:t>
+        <w:t xml:space="preserve">Dała wynik </w:t>
+      </w:r>
+      <w:proofErr w:type="spellStart"/>
+      <w:r>
+        <w:t>accuracy</w:t>
+      </w:r>
+      <w:proofErr w:type="spellEnd"/>
+      <w:r>
+        <w:t xml:space="preserve"> na poziomie 62,5%, podobnie jak kolejna opcja 32 neuronów. Natomiast 3 opcja 64 neuronów zanotowała już spadek dokładności modelu do 60,3%.</w:t>
       </w:r>
     </w:p>
     <w:p>
@@ -4126,8 +5111,13 @@
           <w:numId w:val="1"/>
         </w:numPr>
       </w:pPr>
-      <w:r>
-        <w:t>epochs = 20</w:t>
+      <w:proofErr w:type="spellStart"/>
+      <w:r>
+        <w:t>epochs</w:t>
+      </w:r>
+      <w:proofErr w:type="spellEnd"/>
+      <w:r>
+        <w:t xml:space="preserve"> = 20</w:t>
       </w:r>
     </w:p>
     <w:p>
@@ -4138,8 +5128,13 @@
           <w:numId w:val="1"/>
         </w:numPr>
       </w:pPr>
-      <w:r>
-        <w:t>batch_size = 500</w:t>
+      <w:proofErr w:type="spellStart"/>
+      <w:r>
+        <w:t>batch_size</w:t>
+      </w:r>
+      <w:proofErr w:type="spellEnd"/>
+      <w:r>
+        <w:t xml:space="preserve"> = 500</w:t>
       </w:r>
     </w:p>
     <w:p>
@@ -4445,25 +5440,12 @@
           <w:lang w:eastAsia="en-US"/>
         </w:rPr>
       </w:pPr>
-    </w:p>
-    <w:p>
-      <w:pPr>
-        <w:rPr>
-          <w:lang w:eastAsia="en-US"/>
-        </w:rPr>
-      </w:pPr>
-    </w:p>
-    <w:p>
-      <w:pPr>
-        <w:rPr>
-          <w:lang w:eastAsia="en-US"/>
-        </w:rPr>
-      </w:pPr>
       <w:r>
         <w:rPr>
           <w:noProof/>
           <w:lang w:eastAsia="en-US"/>
         </w:rPr>
+        <w:lastRenderedPageBreak/>
         <w:drawing>
           <wp:inline distT="0" distB="0" distL="0" distR="0" wp14:anchorId="2A8AE1A7" wp14:editId="2CFF8408">
             <wp:extent cx="5760720" cy="5728335"/>
@@ -4524,7 +5506,21 @@
         <w:rPr>
           <w:lang w:eastAsia="en-US"/>
         </w:rPr>
-        <w:t xml:space="preserve">Można zauważyć, że model z 2 warstwami ukrytymi poradził sobie najlepiej przy pierwszych iteracjach epoch, natomiast od 7/8 iteracji wszystkie modele wykazywały praktycznie taką samą dokładność. Nie udało się uzyskać znacząco lepszej wyników poprzez dodanie większej ilości warstw neuronowych. </w:t>
+        <w:t xml:space="preserve">Można zauważyć, że model z 2 warstwami ukrytymi poradził sobie najlepiej przy pierwszych iteracjach </w:t>
+      </w:r>
+      <w:proofErr w:type="spellStart"/>
+      <w:r>
+        <w:rPr>
+          <w:lang w:eastAsia="en-US"/>
+        </w:rPr>
+        <w:t>epoch</w:t>
+      </w:r>
+      <w:proofErr w:type="spellEnd"/>
+      <w:r>
+        <w:rPr>
+          <w:lang w:eastAsia="en-US"/>
+        </w:rPr>
+        <w:t xml:space="preserve">, natomiast od 7/8 iteracji wszystkie modele wykazywały praktycznie taką samą dokładność. Nie udało się uzyskać znacząco lepszej wyników poprzez dodanie większej ilości warstw neuronowych. </w:t>
       </w:r>
     </w:p>
     <w:p>
@@ -4686,6 +5682,7 @@
         <w:rPr>
           <w:lang w:eastAsia="en-US"/>
         </w:rPr>
+        <w:lastRenderedPageBreak/>
         <w:t xml:space="preserve">Najlepszy wynik na zbiorze testowym osiągnął model z 2 warstwami z wynikiem 61,3% dokładności. Model z 5 warstwami ukrytymi uzyskał 61% a początkowy z jedną warstwą ukrytą 60%. </w:t>
       </w:r>
     </w:p>
@@ -4792,12 +5789,37 @@
       <w:r>
         <w:t xml:space="preserve"> </w:t>
       </w:r>
+      <w:proofErr w:type="gramStart"/>
       <w:r>
         <w:rPr>
           <w:i/>
           <w:iCs/>
         </w:rPr>
-        <w:t>Czym  jest deep learning i sieci neuronowe</w:t>
+        <w:t>Czym  jest</w:t>
+      </w:r>
+      <w:proofErr w:type="gramEnd"/>
+      <w:r>
+        <w:rPr>
+          <w:i/>
+          <w:iCs/>
+        </w:rPr>
+        <w:t xml:space="preserve"> </w:t>
+      </w:r>
+      <w:proofErr w:type="spellStart"/>
+      <w:r>
+        <w:rPr>
+          <w:i/>
+          <w:iCs/>
+        </w:rPr>
+        <w:t>deep</w:t>
+      </w:r>
+      <w:proofErr w:type="spellEnd"/>
+      <w:r>
+        <w:rPr>
+          <w:i/>
+          <w:iCs/>
+        </w:rPr>
+        <w:t xml:space="preserve"> learning i sieci neuronowe</w:t>
       </w:r>
       <w:r>
         <w:t xml:space="preserve"> </w:t>
@@ -4891,36 +5913,17 @@
         </w:rPr>
         <w:t xml:space="preserve"> </w:t>
       </w:r>
-      <w:r>
-        <w:fldChar w:fldCharType="begin"/>
-      </w:r>
-      <w:r>
-        <w:rPr>
-          <w:lang w:val="en-US"/>
-        </w:rPr>
-        <w:instrText xml:space="preserve"> HYPERLINK "https://www.researchgate.net/profile/Konstantin-Herud/publication/330317757_End-to-End_Deep_Neural_Network_for_Automatic_Learning_in_Chess/links/5fbacb82299bf104cf6ce5bd/End-to-End-Deep-Neural-Network-for-Automatic-Learning-in-Chess.pdf" </w:instrText>
-      </w:r>
-      <w:r>
-        <w:fldChar w:fldCharType="separate"/>
-      </w:r>
-      <w:r>
-        <w:rPr>
-          <w:rStyle w:val="Hipercze"/>
-          <w:sz w:val="20"/>
-          <w:szCs w:val="20"/>
-          <w:lang w:val="en-US"/>
-        </w:rPr>
-        <w:t>https://www.researchgate.net/profile/Konstantin-Herud/publication/330317757_End-to-End_Deep_Neural_Network_for_Automatic_Learning_in_Chess/links/5fbacb82299bf104cf6ce5bd/End-to-End-Deep-Neural-Network-for-Automatic-Learning-in-Chess.pdf</w:t>
-      </w:r>
-      <w:r>
-        <w:rPr>
-          <w:rStyle w:val="Hipercze"/>
-          <w:sz w:val="20"/>
-          <w:szCs w:val="20"/>
-          <w:lang w:val="en-US"/>
-        </w:rPr>
-        <w:fldChar w:fldCharType="end"/>
-      </w:r>
+      <w:hyperlink r:id="rId4" w:history="1">
+        <w:r>
+          <w:rPr>
+            <w:rStyle w:val="Hipercze"/>
+            <w:sz w:val="20"/>
+            <w:szCs w:val="20"/>
+            <w:lang w:val="en-US"/>
+          </w:rPr>
+          <w:t>https://www.researchgate.net/profile/Konstantin-Herud/publication/330317757_End-to-End_Deep_Neural_Network_for_Automatic_Learning_in_Chess/links/5fbacb82299bf104cf6ce5bd/End-to-End-Deep-Neural-Network-for-Automatic-Learning-in-Chess.pdf</w:t>
+        </w:r>
+      </w:hyperlink>
     </w:p>
     <w:p>
       <w:pPr>
@@ -4967,38 +5970,18 @@
         </w:rPr>
         <w:t xml:space="preserve">„Predicting Moves in Chess using Convolutional Neural Networks”  </w:t>
       </w:r>
-      <w:r>
-        <w:fldChar w:fldCharType="begin"/>
-      </w:r>
-      <w:r>
-        <w:rPr>
-          <w:lang w:val="en-US"/>
-        </w:rPr>
-        <w:instrText xml:space="preserve"> HYPERLINK "http://cs231n.stanford.edu/reports/2015/pdfs/ConvChess.pdf" </w:instrText>
-      </w:r>
-      <w:r>
-        <w:fldChar w:fldCharType="separate"/>
-      </w:r>
-      <w:r>
-        <w:rPr>
-          <w:rStyle w:val="Hipercze"/>
-          <w:rFonts w:ascii="Calibri" w:hAnsi="Calibri" w:cs="Calibri"/>
-          <w:sz w:val="20"/>
-          <w:szCs w:val="20"/>
-          <w:lang w:val="en-US"/>
-        </w:rPr>
-        <w:t>http://cs231n.stanford.edu/reports/2015/pdfs/ConvChess.pdf</w:t>
-      </w:r>
-      <w:r>
-        <w:rPr>
-          <w:rStyle w:val="Hipercze"/>
-          <w:rFonts w:ascii="Calibri" w:hAnsi="Calibri" w:cs="Calibri"/>
-          <w:sz w:val="20"/>
-          <w:szCs w:val="20"/>
-          <w:lang w:val="en-US"/>
-        </w:rPr>
-        <w:fldChar w:fldCharType="end"/>
-      </w:r>
+      <w:hyperlink r:id="rId5" w:history="1">
+        <w:r>
+          <w:rPr>
+            <w:rStyle w:val="Hipercze"/>
+            <w:rFonts w:ascii="Calibri" w:hAnsi="Calibri" w:cs="Calibri"/>
+            <w:sz w:val="20"/>
+            <w:szCs w:val="20"/>
+            <w:lang w:val="en-US"/>
+          </w:rPr>
+          <w:t>http://cs231n.stanford.edu/reports/2015/pdfs/ConvChess.pdf</w:t>
+        </w:r>
+      </w:hyperlink>
     </w:p>
     <w:p>
       <w:pPr>
@@ -5045,38 +6028,15 @@
         </w:rPr>
         <w:t xml:space="preserve">, </w:t>
       </w:r>
-      <w:r>
-        <w:fldChar w:fldCharType="begin"/>
-      </w:r>
-      <w:r>
-        <w:rPr>
-          <w:lang w:val="en-US"/>
-        </w:rPr>
-        <w:instrText xml:space="preserve"> HYPERLINK "https:</w:instrText>
-      </w:r>
-      <w:r>
-        <w:rPr>
-          <w:lang w:val="en-US"/>
-        </w:rPr>
-        <w:instrText xml:space="preserve">//ianlondon.github.io/blog/encoding-cyclical-features-24hour-time/" </w:instrText>
-      </w:r>
-      <w:r>
-        <w:fldChar w:fldCharType="separate"/>
-      </w:r>
-      <w:r>
-        <w:rPr>
-          <w:rStyle w:val="Hipercze"/>
-          <w:lang w:val="en-US"/>
-        </w:rPr>
-        <w:t>https://ianlondon.github.io/blog/encoding-cyclical-features-24hour-time/</w:t>
-      </w:r>
-      <w:r>
-        <w:rPr>
-          <w:rStyle w:val="Hipercze"/>
-          <w:lang w:val="en-US"/>
-        </w:rPr>
-        <w:fldChar w:fldCharType="end"/>
-      </w:r>
+      <w:hyperlink r:id="rId6" w:history="1">
+        <w:r>
+          <w:rPr>
+            <w:rStyle w:val="Hipercze"/>
+            <w:lang w:val="en-US"/>
+          </w:rPr>
+          <w:t>https://ianlondon.github.io/blog/encoding-cyclical-features-24hour-time/</w:t>
+        </w:r>
+      </w:hyperlink>
       <w:r>
         <w:rPr>
           <w:lang w:val="en-US"/>
@@ -5111,32 +6071,15 @@
         </w:rPr>
         <w:t xml:space="preserve"> </w:t>
       </w:r>
-      <w:r>
-        <w:fldChar w:fldCharType="begin"/>
-      </w:r>
-      <w:r>
-        <w:rPr>
-          <w:lang w:val="en-US"/>
-        </w:rPr>
-        <w:instrText xml:space="preserve"> HYPERLINK "https://www.brutalk.com/pl/wiadomosci/brutalk-blog/przeglad/funkcje-strat-i-strat-do-szkolenia-sieci-neuronowych-uczenia-glebokiego-6046fa42120e8" </w:instrText>
-      </w:r>
-      <w:r>
-        <w:fldChar w:fldCharType="separate"/>
-      </w:r>
-      <w:r>
-        <w:rPr>
-          <w:rStyle w:val="Hipercze"/>
-          <w:lang w:val="en-US"/>
-        </w:rPr>
-        <w:t>https://www.brutalk.com/pl/wiadomosci/brutalk-blog/przeglad/funkcje-strat-i-strat-do-szkolenia-sieci-neuronowych-uczenia-glebokiego-6046fa42120e8</w:t>
-      </w:r>
-      <w:r>
-        <w:rPr>
-          <w:rStyle w:val="Hipercze"/>
-          <w:lang w:val="en-US"/>
-        </w:rPr>
-        <w:fldChar w:fldCharType="end"/>
-      </w:r>
+      <w:hyperlink r:id="rId7" w:history="1">
+        <w:r>
+          <w:rPr>
+            <w:rStyle w:val="Hipercze"/>
+            <w:lang w:val="en-US"/>
+          </w:rPr>
+          <w:t>https://www.brutalk.com/pl/wiadomosci/brutalk-blog/przeglad/funkcje-strat-i-strat-do-szkolenia-sieci-neuronowych-uczenia-glebokiego-6046fa42120e8</w:t>
+        </w:r>
+      </w:hyperlink>
       <w:r>
         <w:rPr>
           <w:lang w:val="en-US"/>

</xml_diff>